<commit_message>
EXECUTE, resolved merge conflict
</commit_message>
<xml_diff>
--- a/Rapport intermédiaire/Chablon_Rapport_ARO_word.docx
+++ b/Rapport intermédiaire/Chablon_Rapport_ARO_word.docx
@@ -1,6 +1,6 @@
 
 <file path=word/document.xml><?xml version="1.0" encoding="utf-8"?>
-<w:document xmlns:wpc="http://schemas.microsoft.com/office/word/2010/wordprocessingCanvas" xmlns:cx="http://schemas.microsoft.com/office/drawing/2014/chartex" xmlns:cx1="http://schemas.microsoft.com/office/drawing/2015/9/8/chartex" xmlns:cx2="http://schemas.microsoft.com/office/drawing/2015/10/21/chartex" xmlns:cx3="http://schemas.microsoft.com/office/drawing/2016/5/9/chartex" xmlns:cx4="http://schemas.microsoft.com/office/drawing/2016/5/10/chartex" xmlns:cx5="http://schemas.microsoft.com/office/drawing/2016/5/11/chartex" xmlns:cx6="http://schemas.microsoft.com/office/drawing/2016/5/12/chartex" xmlns:cx7="http://schemas.microsoft.com/office/drawing/2016/5/13/chartex" xmlns:cx8="http://schemas.microsoft.com/office/drawing/2016/5/14/chartex" xmlns:mc="http://schemas.openxmlformats.org/markup-compatibility/2006" xmlns:aink="http://schemas.microsoft.com/office/drawing/2016/ink" xmlns:am3d="http://schemas.microsoft.com/office/drawing/2017/model3d" xmlns:o="urn:schemas-microsoft-com:office:office" xmlns:r="http://schemas.openxmlformats.org/officeDocument/2006/relationships" xmlns:m="http://schemas.openxmlformats.org/officeDocument/2006/math" xmlns:v="urn:schemas-microsoft-com:vml" xmlns:wp14="http://schemas.microsoft.com/office/word/2010/wordprocessingDrawing" xmlns:wp="http://schemas.openxmlformats.org/drawingml/2006/wordprocessingDrawing" xmlns:w10="urn:schemas-microsoft-com:office:word" xmlns:w="http://schemas.openxmlformats.org/wordprocessingml/2006/main" xmlns:w14="http://schemas.microsoft.com/office/word/2010/wordml" xmlns:w15="http://schemas.microsoft.com/office/word/2012/wordml" xmlns:w16cex="http://schemas.microsoft.com/office/word/2018/wordml/cex" xmlns:w16cid="http://schemas.microsoft.com/office/word/2016/wordml/cid" xmlns:w16="http://schemas.microsoft.com/office/word/2018/wordml" xmlns:w16sdtdh="http://schemas.microsoft.com/office/word/2020/wordml/sdtdatahash" xmlns:w16se="http://schemas.microsoft.com/office/word/2015/wordml/symex" xmlns:wpg="http://schemas.microsoft.com/office/word/2010/wordprocessingGroup" xmlns:wpi="http://schemas.microsoft.com/office/word/2010/wordprocessingInk" xmlns:wne="http://schemas.microsoft.com/office/word/2006/wordml" xmlns:wps="http://schemas.microsoft.com/office/word/2010/wordprocessingShape" mc:Ignorable="w14 w15 w16se w16cid w16 w16cex w16sdtdh wp14">
+<w:document xmlns:wpc="http://schemas.microsoft.com/office/word/2010/wordprocessingCanvas" xmlns:cx="http://schemas.microsoft.com/office/drawing/2014/chartex" xmlns:cx1="http://schemas.microsoft.com/office/drawing/2015/9/8/chartex" xmlns:cx2="http://schemas.microsoft.com/office/drawing/2015/10/21/chartex" xmlns:cx3="http://schemas.microsoft.com/office/drawing/2016/5/9/chartex" xmlns:cx4="http://schemas.microsoft.com/office/drawing/2016/5/10/chartex" xmlns:cx5="http://schemas.microsoft.com/office/drawing/2016/5/11/chartex" xmlns:cx6="http://schemas.microsoft.com/office/drawing/2016/5/12/chartex" xmlns:cx7="http://schemas.microsoft.com/office/drawing/2016/5/13/chartex" xmlns:cx8="http://schemas.microsoft.com/office/drawing/2016/5/14/chartex" xmlns:mc="http://schemas.openxmlformats.org/markup-compatibility/2006" xmlns:aink="http://schemas.microsoft.com/office/drawing/2016/ink" xmlns:am3d="http://schemas.microsoft.com/office/drawing/2017/model3d" xmlns:o="urn:schemas-microsoft-com:office:office" xmlns:oel="http://schemas.microsoft.com/office/2019/extlst" xmlns:r="http://schemas.openxmlformats.org/officeDocument/2006/relationships" xmlns:m="http://schemas.openxmlformats.org/officeDocument/2006/math" xmlns:v="urn:schemas-microsoft-com:vml" xmlns:wp14="http://schemas.microsoft.com/office/word/2010/wordprocessingDrawing" xmlns:wp="http://schemas.openxmlformats.org/drawingml/2006/wordprocessingDrawing" xmlns:w10="urn:schemas-microsoft-com:office:word" xmlns:w="http://schemas.openxmlformats.org/wordprocessingml/2006/main" xmlns:w14="http://schemas.microsoft.com/office/word/2010/wordml" xmlns:w15="http://schemas.microsoft.com/office/word/2012/wordml" xmlns:w16cex="http://schemas.microsoft.com/office/word/2018/wordml/cex" xmlns:w16cid="http://schemas.microsoft.com/office/word/2016/wordml/cid" xmlns:w16="http://schemas.microsoft.com/office/word/2018/wordml" xmlns:w16sdtdh="http://schemas.microsoft.com/office/word/2020/wordml/sdtdatahash" xmlns:w16se="http://schemas.microsoft.com/office/word/2015/wordml/symex" xmlns:wpg="http://schemas.microsoft.com/office/word/2010/wordprocessingGroup" xmlns:wpi="http://schemas.microsoft.com/office/word/2010/wordprocessingInk" xmlns:wne="http://schemas.microsoft.com/office/word/2006/wordml" xmlns:wps="http://schemas.microsoft.com/office/word/2010/wordprocessingShape" mc:Ignorable="w14 w15 w16se w16cid w16 w16cex w16sdtdh wp14">
   <w:body>
     <w:p>
       <w:pPr>
@@ -986,6 +986,7 @@
       </w:pPr>
       <w:r>
         <w:rPr>
+          <w:noProof/>
           <w:lang w:val="fr-FR"/>
         </w:rPr>
         <w:drawing>
@@ -1066,6 +1067,7 @@
       </w:pPr>
       <w:r>
         <w:rPr>
+          <w:noProof/>
           <w:lang w:val="fr-FR"/>
         </w:rPr>
         <w:drawing>
@@ -1164,6 +1166,7 @@
       </w:pPr>
       <w:r>
         <w:rPr>
+          <w:noProof/>
           <w:lang w:val="fr-FR"/>
         </w:rPr>
         <w:drawing>
@@ -1264,6 +1267,7 @@
       </w:pPr>
       <w:r>
         <w:rPr>
+          <w:noProof/>
           <w:lang w:val="fr-FR"/>
         </w:rPr>
         <w:drawing>
@@ -1370,6 +1374,7 @@
       </w:pPr>
       <w:r>
         <w:rPr>
+          <w:noProof/>
           <w:lang w:val="fr-FR"/>
         </w:rPr>
         <w:drawing>
@@ -1437,6 +1442,7 @@
       </w:pPr>
       <w:r>
         <w:rPr>
+          <w:noProof/>
           <w:lang w:val="fr-FR"/>
         </w:rPr>
         <w:lastRenderedPageBreak/>
@@ -1660,6 +1666,7 @@
       </w:r>
       <w:r>
         <w:rPr>
+          <w:noProof/>
           <w:lang w:val="fr-FR"/>
         </w:rPr>
         <w:drawing>
@@ -1919,6 +1926,11 @@
       </w:r>
     </w:p>
     <w:p>
+      <w:r>
+        <w:t>Cette section s’intéresse à l’implémentation du bloc EXECUTE ainsi que de la mémoire de données. Dans le laboratoire précédent, nous avons segmenté les différentes instructions pour qu’elle soit interprétée correctement par le processeur. Ici, nous allons donc mettre en œuvre l’exécution de ces instructions ainsi que l’accès en lecture/écriture à une mémoire externe au processeur.</w:t>
+      </w:r>
+    </w:p>
+    <w:p>
       <w:pPr>
         <w:pStyle w:val="Titre2"/>
       </w:pPr>
@@ -1927,6 +1939,95 @@
       </w:r>
     </w:p>
     <w:p>
+      <w:r>
+        <w:t>Dans la théorie, le bloc EXECUTE d’un processeur contient les éléments nécessaires à la réalisation d’opérations arithmétiques et logiques, ainsi qu’au décalage (shift) des données. Dans certains cas, il peut également contenir les éléments nécessaires à la représentation des nombres à virgules flottantes.</w:t>
+      </w:r>
+    </w:p>
+    <w:p/>
+    <w:p>
+      <w:r>
+        <w:t>Ces différents éléments sont représentés respectivement par une unité arithmétique et logique (ALU) tentant à jour un registre d’état, et par une unité de décalage (SHIFTER). Toutefois les unités à virgules flottantes (FPU) et les unités multiplicatrices (MULTIPLIER) ne seront pas réalisées dans cette partie car non demandé dans la consigne.</w:t>
+      </w:r>
+    </w:p>
+    <w:p/>
+    <w:p>
+      <w:r>
+        <w:t>La mémoire de donnée, quant à elle, est directement impliquée lors des instructions d’écriture et de lecture dans celle-ci, respectivement les commandes STR et LDR. Il s’agit d’une mémoire externe au processeur.</w:t>
+      </w:r>
+    </w:p>
+    <w:p/>
+    <w:p>
+      <w:r>
+        <w:t>Afin de finaliser l’implémentation de notre processeur, il sera également nécessaire d’implémenter une stack qui pourra servir notamment lors d’interruptions.</w:t>
+      </w:r>
+    </w:p>
+    <w:p/>
+    <w:p>
+      <w:r>
+        <w:t>La conception de cette partie peut se résumer ainsi :</w:t>
+      </w:r>
+    </w:p>
+    <w:p>
+      <w:pPr>
+        <w:pStyle w:val="Paragraphedeliste"/>
+        <w:numPr>
+          <w:ilvl w:val="0"/>
+          <w:numId w:val="6"/>
+        </w:numPr>
+      </w:pPr>
+      <w:r>
+        <w:t>Un circuit EXECUTE composé de :</w:t>
+      </w:r>
+    </w:p>
+    <w:p>
+      <w:pPr>
+        <w:pStyle w:val="Paragraphedeliste"/>
+        <w:numPr>
+          <w:ilvl w:val="1"/>
+          <w:numId w:val="6"/>
+        </w:numPr>
+      </w:pPr>
+      <w:r>
+        <w:t>Un circuit ALU</w:t>
+      </w:r>
+    </w:p>
+    <w:p>
+      <w:pPr>
+        <w:pStyle w:val="Paragraphedeliste"/>
+        <w:numPr>
+          <w:ilvl w:val="1"/>
+          <w:numId w:val="6"/>
+        </w:numPr>
+      </w:pPr>
+      <w:r>
+        <w:t>Un circuit SHIFTER</w:t>
+      </w:r>
+    </w:p>
+    <w:p>
+      <w:pPr>
+        <w:pStyle w:val="Paragraphedeliste"/>
+        <w:numPr>
+          <w:ilvl w:val="1"/>
+          <w:numId w:val="6"/>
+        </w:numPr>
+      </w:pPr>
+      <w:r>
+        <w:t>Un circuit CPSR</w:t>
+      </w:r>
+    </w:p>
+    <w:p>
+      <w:pPr>
+        <w:pStyle w:val="Paragraphedeliste"/>
+        <w:numPr>
+          <w:ilvl w:val="0"/>
+          <w:numId w:val="6"/>
+        </w:numPr>
+      </w:pPr>
+      <w:r>
+        <w:t>Connecter les entrées / sorties à la mémoire de donnée</w:t>
+      </w:r>
+    </w:p>
+    <w:p>
       <w:pPr>
         <w:pStyle w:val="Titre2"/>
         <w:rPr>
@@ -1939,6 +2040,1449 @@
         </w:rPr>
         <w:t>Réalisation</w:t>
       </w:r>
+    </w:p>
+    <w:p>
+      <w:pPr>
+        <w:pStyle w:val="Titre3"/>
+        <w:rPr>
+          <w:lang w:val="fr-FR"/>
+        </w:rPr>
+      </w:pPr>
+      <w:r>
+        <w:rPr>
+          <w:lang w:val="fr-FR"/>
+        </w:rPr>
+        <w:t>EXECUTE</w:t>
+      </w:r>
+    </w:p>
+    <w:p>
+      <w:pPr>
+        <w:rPr>
+          <w:lang w:val="fr-FR"/>
+        </w:rPr>
+      </w:pPr>
+      <w:r>
+        <w:rPr>
+          <w:lang w:val="fr-FR"/>
+        </w:rPr>
+        <w:t>La conception de ce bloc consiste essentiellement à réaliser le décryptage d’un bus de contrôle construit lors de la partie DECODE. Dans la finalité, ce bus doit fournir les informations suivantes :</w:t>
+      </w:r>
+    </w:p>
+    <w:p>
+      <w:pPr>
+        <w:pStyle w:val="Paragraphedeliste"/>
+        <w:numPr>
+          <w:ilvl w:val="0"/>
+          <w:numId w:val="6"/>
+        </w:numPr>
+        <w:rPr>
+          <w:lang w:val="fr-FR"/>
+        </w:rPr>
+      </w:pPr>
+      <w:r>
+        <w:rPr>
+          <w:lang w:val="fr-FR"/>
+        </w:rPr>
+        <w:t>L’opérande n° 1 : Soit le registre n, soit 0</w:t>
+      </w:r>
+    </w:p>
+    <w:p>
+      <w:pPr>
+        <w:pStyle w:val="Paragraphedeliste"/>
+        <w:numPr>
+          <w:ilvl w:val="0"/>
+          <w:numId w:val="6"/>
+        </w:numPr>
+        <w:rPr>
+          <w:lang w:val="fr-FR"/>
+        </w:rPr>
+      </w:pPr>
+      <w:r>
+        <w:rPr>
+          <w:lang w:val="fr-FR"/>
+        </w:rPr>
+        <w:t>L’opérande n°2 : Soit le registre m, soit une valeur immédiate sur 3 ou 8 bits.</w:t>
+      </w:r>
+    </w:p>
+    <w:p>
+      <w:pPr>
+        <w:pStyle w:val="Paragraphedeliste"/>
+        <w:numPr>
+          <w:ilvl w:val="0"/>
+          <w:numId w:val="6"/>
+        </w:numPr>
+        <w:rPr>
+          <w:lang w:val="fr-FR"/>
+        </w:rPr>
+      </w:pPr>
+      <w:r>
+        <w:rPr>
+          <w:lang w:val="fr-FR"/>
+        </w:rPr>
+        <w:lastRenderedPageBreak/>
+        <w:t>Le n° de l’opération que l’ALU devra effectuer</w:t>
+      </w:r>
+    </w:p>
+    <w:p>
+      <w:pPr>
+        <w:pStyle w:val="Paragraphedeliste"/>
+        <w:numPr>
+          <w:ilvl w:val="0"/>
+          <w:numId w:val="6"/>
+        </w:numPr>
+        <w:rPr>
+          <w:lang w:val="fr-FR"/>
+        </w:rPr>
+      </w:pPr>
+      <w:r>
+        <w:rPr>
+          <w:lang w:val="fr-FR"/>
+        </w:rPr>
+        <w:t>Le n° de l’opération que le SHIFTER devra effectuer</w:t>
+      </w:r>
+    </w:p>
+    <w:p>
+      <w:pPr>
+        <w:pStyle w:val="Paragraphedeliste"/>
+        <w:numPr>
+          <w:ilvl w:val="0"/>
+          <w:numId w:val="6"/>
+        </w:numPr>
+        <w:rPr>
+          <w:lang w:val="fr-FR"/>
+        </w:rPr>
+      </w:pPr>
+      <w:r>
+        <w:rPr>
+          <w:lang w:val="fr-FR"/>
+        </w:rPr>
+        <w:t>Le nombre de décalage à effectuer : Soit une valeur dans le registre m soit une valeur immédiate sur 5 bits.</w:t>
+      </w:r>
+    </w:p>
+    <w:p>
+      <w:pPr>
+        <w:pStyle w:val="Paragraphedeliste"/>
+        <w:numPr>
+          <w:ilvl w:val="0"/>
+          <w:numId w:val="6"/>
+        </w:numPr>
+        <w:rPr>
+          <w:lang w:val="fr-FR"/>
+        </w:rPr>
+      </w:pPr>
+      <w:r>
+        <w:rPr>
+          <w:lang w:val="fr-FR"/>
+        </w:rPr>
+        <w:t>L’activation ou non de la lecture du CPSR</w:t>
+      </w:r>
+    </w:p>
+    <w:p>
+      <w:pPr>
+        <w:rPr>
+          <w:lang w:val="fr-FR"/>
+        </w:rPr>
+      </w:pPr>
+    </w:p>
+    <w:p>
+      <w:pPr>
+        <w:rPr>
+          <w:lang w:val="fr-FR"/>
+        </w:rPr>
+      </w:pPr>
+      <w:r>
+        <w:rPr>
+          <w:lang w:val="fr-FR"/>
+        </w:rPr>
+        <w:t xml:space="preserve">Dans le fonctionnement, le premier opérande est passé dans le SHIFTER. La sortie de ce bloc est combinée à deuxième opérande dans l’ALU. Le résultat des deux opérandes est transmis sur la sortie </w:t>
+      </w:r>
+      <w:r>
+        <w:rPr>
+          <w:b/>
+          <w:bCs/>
+          <w:lang w:val="fr-FR"/>
+        </w:rPr>
+        <w:t xml:space="preserve">data _out_o </w:t>
+      </w:r>
+      <w:r>
+        <w:rPr>
+          <w:lang w:val="fr-FR"/>
+        </w:rPr>
+        <w:t xml:space="preserve">et les informations additionnelles de l’ALU (carry et overflow) sont transmis à un bloc </w:t>
+      </w:r>
+      <w:r>
+        <w:rPr>
+          <w:b/>
+          <w:bCs/>
+          <w:lang w:val="fr-FR"/>
+        </w:rPr>
+        <w:t xml:space="preserve">zcnv_unit </w:t>
+      </w:r>
+      <w:r>
+        <w:rPr>
+          <w:lang w:val="fr-FR"/>
+        </w:rPr>
+        <w:t xml:space="preserve">qui se chargera de construire la valeur du registre d’état (CPSR) et de l’envoyer sur la sortie </w:t>
+      </w:r>
+      <w:r>
+        <w:rPr>
+          <w:b/>
+          <w:bCs/>
+          <w:lang w:val="fr-FR"/>
+        </w:rPr>
+        <w:t>cpsr_o</w:t>
+      </w:r>
+      <w:r>
+        <w:rPr>
+          <w:lang w:val="fr-FR"/>
+        </w:rPr>
+        <w:t>.</w:t>
+      </w:r>
+    </w:p>
+    <w:p>
+      <w:pPr>
+        <w:pStyle w:val="Titre3"/>
+        <w:rPr>
+          <w:lang w:val="fr-FR"/>
+        </w:rPr>
+      </w:pPr>
+      <w:r>
+        <w:rPr>
+          <w:lang w:val="fr-FR"/>
+        </w:rPr>
+        <w:t>SHIFTER</w:t>
+      </w:r>
+    </w:p>
+    <w:p>
+      <w:pPr>
+        <w:rPr>
+          <w:lang w:val="fr-FR"/>
+        </w:rPr>
+      </w:pPr>
+      <w:r>
+        <w:rPr>
+          <w:lang w:val="fr-FR"/>
+        </w:rPr>
+        <w:t>Les instructions traitées sont les suivantes :</w:t>
+      </w:r>
+    </w:p>
+    <w:p>
+      <w:pPr>
+        <w:pStyle w:val="Paragraphedeliste"/>
+        <w:numPr>
+          <w:ilvl w:val="0"/>
+          <w:numId w:val="6"/>
+        </w:numPr>
+        <w:rPr>
+          <w:lang w:val="fr-FR"/>
+        </w:rPr>
+      </w:pPr>
+      <w:r>
+        <w:rPr>
+          <w:lang w:val="fr-FR"/>
+        </w:rPr>
+        <w:t>ASR (décalage arithmétique vers la droite)</w:t>
+      </w:r>
+    </w:p>
+    <w:p>
+      <w:pPr>
+        <w:pStyle w:val="Paragraphedeliste"/>
+        <w:numPr>
+          <w:ilvl w:val="0"/>
+          <w:numId w:val="6"/>
+        </w:numPr>
+        <w:rPr>
+          <w:lang w:val="fr-FR"/>
+        </w:rPr>
+      </w:pPr>
+      <w:r>
+        <w:rPr>
+          <w:lang w:val="fr-FR"/>
+        </w:rPr>
+        <w:t>LSL (décalage logique vers la gauche)</w:t>
+      </w:r>
+    </w:p>
+    <w:p>
+      <w:pPr>
+        <w:pStyle w:val="Paragraphedeliste"/>
+        <w:numPr>
+          <w:ilvl w:val="0"/>
+          <w:numId w:val="6"/>
+        </w:numPr>
+        <w:rPr>
+          <w:lang w:val="fr-FR"/>
+        </w:rPr>
+      </w:pPr>
+      <w:r>
+        <w:rPr>
+          <w:lang w:val="fr-FR"/>
+        </w:rPr>
+        <w:t>LSR (décalage logique vers la droite)</w:t>
+      </w:r>
+    </w:p>
+    <w:p>
+      <w:pPr>
+        <w:pStyle w:val="Paragraphedeliste"/>
+        <w:numPr>
+          <w:ilvl w:val="0"/>
+          <w:numId w:val="6"/>
+        </w:numPr>
+        <w:rPr>
+          <w:lang w:val="fr-FR"/>
+        </w:rPr>
+      </w:pPr>
+      <w:r>
+        <w:rPr>
+          <w:lang w:val="fr-FR"/>
+        </w:rPr>
+        <w:t>ROR (décalage rotatif à droite)</w:t>
+      </w:r>
+    </w:p>
+    <w:p>
+      <w:pPr>
+        <w:rPr>
+          <w:lang w:val="fr-FR"/>
+        </w:rPr>
+      </w:pPr>
+    </w:p>
+    <w:p>
+      <w:pPr>
+        <w:rPr>
+          <w:lang w:val="fr-FR"/>
+        </w:rPr>
+      </w:pPr>
+      <w:r>
+        <w:rPr>
+          <w:lang w:val="fr-FR"/>
+        </w:rPr>
+        <w:t xml:space="preserve">Logisim met déjà à disposition un bloc « shifter » que nous avons configuré pour qu’il réalise chacune des instructions ci-dessus. Nous avons connecté l’entrée </w:t>
+      </w:r>
+      <w:r>
+        <w:rPr>
+          <w:b/>
+          <w:bCs/>
+          <w:lang w:val="fr-FR"/>
+        </w:rPr>
+        <w:t xml:space="preserve">operand_i </w:t>
+      </w:r>
+      <w:r>
+        <w:rPr>
+          <w:lang w:val="fr-FR"/>
+        </w:rPr>
+        <w:t xml:space="preserve">dans chacun de ces blocs. Une entrée additionnelle </w:t>
+      </w:r>
+      <w:r>
+        <w:rPr>
+          <w:b/>
+          <w:bCs/>
+          <w:lang w:val="fr-FR"/>
+        </w:rPr>
+        <w:t xml:space="preserve">sel_op_shift_i </w:t>
+      </w:r>
+      <w:r>
+        <w:rPr>
+          <w:lang w:val="fr-FR"/>
+        </w:rPr>
+        <w:t>se chargera de sélectionner en sortie l’opération de décalage adéquate à l’aide d’un multiplexeur. Il est également important de noter que selon l’instruction, il sera nécessaire d’utiliser l’opérande sans pour autant lui faire subir de décalage. De ce fait, nous avons ajouté une entrée « bypass » au multiplexeur de façon que les données ne soient pas modifiées. Rappelons que cet opérande non modifié peut être nécessaire à l’ALU ultérieurement.</w:t>
+      </w:r>
+    </w:p>
+    <w:p>
+      <w:pPr>
+        <w:rPr>
+          <w:lang w:val="fr-FR"/>
+        </w:rPr>
+      </w:pPr>
+    </w:p>
+    <w:p>
+      <w:pPr>
+        <w:rPr>
+          <w:lang w:val="fr-FR"/>
+        </w:rPr>
+      </w:pPr>
+      <w:r>
+        <w:rPr>
+          <w:lang w:val="fr-FR"/>
+        </w:rPr>
+        <w:t>Nous avons donc 4 opérations + 1 bypass. L’entrée de sélection doit se faire sur 3 bits. Le multiplexeur a donc été implémenté en suivant la table de vérité suivante :</w:t>
+      </w:r>
+    </w:p>
+    <w:p>
+      <w:pPr>
+        <w:rPr>
+          <w:lang w:val="fr-FR"/>
+        </w:rPr>
+      </w:pPr>
+    </w:p>
+    <w:p>
+      <w:pPr>
+        <w:jc w:val="center"/>
+        <w:rPr>
+          <w:lang w:val="fr-FR"/>
+        </w:rPr>
+      </w:pPr>
+      <w:r>
+        <w:rPr>
+          <w:noProof/>
+        </w:rPr>
+        <w:drawing>
+          <wp:inline distT="0" distB="0" distL="0" distR="0" wp14:anchorId="66309341" wp14:editId="708E0545">
+            <wp:extent cx="3409950" cy="1906996"/>
+            <wp:effectExtent l="0" t="0" r="0" b="0"/>
+            <wp:docPr id="4" name="Image 4" descr="Une image contenant table&#10;&#10;Description générée automatiquement"/>
+            <wp:cNvGraphicFramePr>
+              <a:graphicFrameLocks xmlns:a="http://schemas.openxmlformats.org/drawingml/2006/main" noChangeAspect="1"/>
+            </wp:cNvGraphicFramePr>
+            <a:graphic xmlns:a="http://schemas.openxmlformats.org/drawingml/2006/main">
+              <a:graphicData uri="http://schemas.openxmlformats.org/drawingml/2006/picture">
+                <pic:pic xmlns:pic="http://schemas.openxmlformats.org/drawingml/2006/picture">
+                  <pic:nvPicPr>
+                    <pic:cNvPr id="4" name="Image 4" descr="Une image contenant table&#10;&#10;Description générée automatiquement"/>
+                    <pic:cNvPicPr/>
+                  </pic:nvPicPr>
+                  <pic:blipFill>
+                    <a:blip r:embed="rId14"/>
+                    <a:stretch>
+                      <a:fillRect/>
+                    </a:stretch>
+                  </pic:blipFill>
+                  <pic:spPr>
+                    <a:xfrm>
+                      <a:off x="0" y="0"/>
+                      <a:ext cx="3423136" cy="1914370"/>
+                    </a:xfrm>
+                    <a:prstGeom prst="rect">
+                      <a:avLst/>
+                    </a:prstGeom>
+                  </pic:spPr>
+                </pic:pic>
+              </a:graphicData>
+            </a:graphic>
+          </wp:inline>
+        </w:drawing>
+      </w:r>
+    </w:p>
+    <w:p>
+      <w:pPr>
+        <w:rPr>
+          <w:lang w:val="fr-FR"/>
+        </w:rPr>
+      </w:pPr>
+      <w:r>
+        <w:rPr>
+          <w:lang w:val="fr-FR"/>
+        </w:rPr>
+        <w:br w:type="page"/>
+      </w:r>
+    </w:p>
+    <w:p>
+      <w:pPr>
+        <w:pStyle w:val="Titre3"/>
+        <w:rPr>
+          <w:lang w:val="fr-FR"/>
+        </w:rPr>
+      </w:pPr>
+      <w:r>
+        <w:rPr>
+          <w:lang w:val="fr-FR"/>
+        </w:rPr>
+        <w:lastRenderedPageBreak/>
+        <w:t>ALU</w:t>
+      </w:r>
+    </w:p>
+    <w:p>
+      <w:pPr>
+        <w:rPr>
+          <w:lang w:val="fr-FR"/>
+        </w:rPr>
+      </w:pPr>
+      <w:r>
+        <w:rPr>
+          <w:lang w:val="fr-FR"/>
+        </w:rPr>
+        <w:t>Notre implémentation de ce bloc repose essentiellement sur la même qui avait été réalisée lors d’un laboratoire précédent dans notre cours de SYL. À la différence que cette fois-ci, aucune interdiction n’est posée sur l’usage des blocs arithmétiques, et qu’on ne distingue pas les opérations signées des opérations non signées. Ici, toutes les opérations arithmétiques seront signées.</w:t>
+      </w:r>
+    </w:p>
+    <w:p>
+      <w:pPr>
+        <w:rPr>
+          <w:lang w:val="fr-FR"/>
+        </w:rPr>
+      </w:pPr>
+    </w:p>
+    <w:p>
+      <w:pPr>
+        <w:rPr>
+          <w:lang w:val="fr-FR"/>
+        </w:rPr>
+      </w:pPr>
+      <w:r>
+        <w:rPr>
+          <w:lang w:val="fr-FR"/>
+        </w:rPr>
+        <w:t>Ainsi, notre implémentation est similaire à celle du SHIFTER. Nous disposons de deux opérandes 16 bits en entrée ainsi que d’un sélecteur d’opération sur 3 bits. Nous réalisons l’entier des opérations en simultanées, puis nous relions les différents résultats à un multiplexeur. La sortie de ce dernier est donc définie par le sélecteur en entrée susmentionné.</w:t>
+      </w:r>
+    </w:p>
+    <w:p>
+      <w:pPr>
+        <w:rPr>
+          <w:lang w:val="fr-FR"/>
+        </w:rPr>
+      </w:pPr>
+    </w:p>
+    <w:p>
+      <w:pPr>
+        <w:rPr>
+          <w:lang w:val="fr-FR"/>
+        </w:rPr>
+      </w:pPr>
+      <w:r>
+        <w:rPr>
+          <w:lang w:val="fr-FR"/>
+        </w:rPr>
+        <w:t>Notre ALU réalise les opérations suivantes :</w:t>
+      </w:r>
+    </w:p>
+    <w:p>
+      <w:pPr>
+        <w:pStyle w:val="Paragraphedeliste"/>
+        <w:numPr>
+          <w:ilvl w:val="0"/>
+          <w:numId w:val="6"/>
+        </w:numPr>
+        <w:rPr>
+          <w:lang w:val="fr-FR"/>
+        </w:rPr>
+      </w:pPr>
+      <w:r>
+        <w:rPr>
+          <w:lang w:val="fr-FR"/>
+        </w:rPr>
+        <w:t>ADD</w:t>
+      </w:r>
+    </w:p>
+    <w:p>
+      <w:pPr>
+        <w:pStyle w:val="Paragraphedeliste"/>
+        <w:numPr>
+          <w:ilvl w:val="0"/>
+          <w:numId w:val="6"/>
+        </w:numPr>
+        <w:rPr>
+          <w:lang w:val="fr-FR"/>
+        </w:rPr>
+      </w:pPr>
+      <w:r>
+        <w:rPr>
+          <w:lang w:val="fr-FR"/>
+        </w:rPr>
+        <w:t>SUB</w:t>
+      </w:r>
+    </w:p>
+    <w:p>
+      <w:pPr>
+        <w:pStyle w:val="Paragraphedeliste"/>
+        <w:numPr>
+          <w:ilvl w:val="0"/>
+          <w:numId w:val="6"/>
+        </w:numPr>
+        <w:rPr>
+          <w:lang w:val="fr-FR"/>
+        </w:rPr>
+      </w:pPr>
+      <w:r>
+        <w:rPr>
+          <w:lang w:val="fr-FR"/>
+        </w:rPr>
+        <w:t>AND</w:t>
+      </w:r>
+    </w:p>
+    <w:p>
+      <w:pPr>
+        <w:pStyle w:val="Paragraphedeliste"/>
+        <w:numPr>
+          <w:ilvl w:val="0"/>
+          <w:numId w:val="6"/>
+        </w:numPr>
+        <w:rPr>
+          <w:lang w:val="fr-FR"/>
+        </w:rPr>
+      </w:pPr>
+      <w:r>
+        <w:rPr>
+          <w:lang w:val="fr-FR"/>
+        </w:rPr>
+        <w:t>ORR</w:t>
+      </w:r>
+    </w:p>
+    <w:p>
+      <w:pPr>
+        <w:pStyle w:val="Paragraphedeliste"/>
+        <w:numPr>
+          <w:ilvl w:val="0"/>
+          <w:numId w:val="6"/>
+        </w:numPr>
+        <w:rPr>
+          <w:lang w:val="fr-FR"/>
+        </w:rPr>
+      </w:pPr>
+      <w:r>
+        <w:rPr>
+          <w:lang w:val="fr-FR"/>
+        </w:rPr>
+        <w:t>MVN (équivalent à un NOT)</w:t>
+      </w:r>
+    </w:p>
+    <w:p>
+      <w:pPr>
+        <w:pStyle w:val="Paragraphedeliste"/>
+        <w:numPr>
+          <w:ilvl w:val="0"/>
+          <w:numId w:val="6"/>
+        </w:numPr>
+        <w:rPr>
+          <w:lang w:val="fr-FR"/>
+        </w:rPr>
+      </w:pPr>
+      <w:r>
+        <w:rPr>
+          <w:lang w:val="fr-FR"/>
+        </w:rPr>
+        <w:t>NEG</w:t>
+      </w:r>
+    </w:p>
+    <w:p>
+      <w:pPr>
+        <w:pStyle w:val="Paragraphedeliste"/>
+        <w:numPr>
+          <w:ilvl w:val="0"/>
+          <w:numId w:val="6"/>
+        </w:numPr>
+        <w:rPr>
+          <w:lang w:val="fr-FR"/>
+        </w:rPr>
+      </w:pPr>
+      <w:r>
+        <w:rPr>
+          <w:lang w:val="fr-FR"/>
+        </w:rPr>
+        <w:t>EOR (équivalent à un XOR)</w:t>
+      </w:r>
+    </w:p>
+    <w:p>
+      <w:pPr>
+        <w:rPr>
+          <w:lang w:val="fr-FR"/>
+        </w:rPr>
+      </w:pPr>
+    </w:p>
+    <w:p>
+      <w:pPr>
+        <w:rPr>
+          <w:lang w:val="fr-FR"/>
+        </w:rPr>
+      </w:pPr>
+      <w:r>
+        <w:rPr>
+          <w:lang w:val="fr-FR"/>
+        </w:rPr>
+        <w:t>Le schéma de notre multiplexeur suit la table de vérité suivante :</w:t>
+      </w:r>
+    </w:p>
+    <w:p>
+      <w:pPr>
+        <w:rPr>
+          <w:lang w:val="fr-FR"/>
+        </w:rPr>
+      </w:pPr>
+    </w:p>
+    <w:p>
+      <w:pPr>
+        <w:jc w:val="center"/>
+        <w:rPr>
+          <w:lang w:val="fr-FR"/>
+        </w:rPr>
+      </w:pPr>
+      <w:r>
+        <w:rPr>
+          <w:noProof/>
+        </w:rPr>
+        <w:drawing>
+          <wp:inline distT="0" distB="0" distL="0" distR="0" wp14:anchorId="136D0E0C" wp14:editId="59C09E13">
+            <wp:extent cx="3371850" cy="1798577"/>
+            <wp:effectExtent l="0" t="0" r="0" b="0"/>
+            <wp:docPr id="5" name="Image 5" descr="Une image contenant table&#10;&#10;Description générée automatiquement"/>
+            <wp:cNvGraphicFramePr>
+              <a:graphicFrameLocks xmlns:a="http://schemas.openxmlformats.org/drawingml/2006/main" noChangeAspect="1"/>
+            </wp:cNvGraphicFramePr>
+            <a:graphic xmlns:a="http://schemas.openxmlformats.org/drawingml/2006/main">
+              <a:graphicData uri="http://schemas.openxmlformats.org/drawingml/2006/picture">
+                <pic:pic xmlns:pic="http://schemas.openxmlformats.org/drawingml/2006/picture">
+                  <pic:nvPicPr>
+                    <pic:cNvPr id="5" name="Image 5" descr="Une image contenant table&#10;&#10;Description générée automatiquement"/>
+                    <pic:cNvPicPr/>
+                  </pic:nvPicPr>
+                  <pic:blipFill>
+                    <a:blip r:embed="rId15"/>
+                    <a:stretch>
+                      <a:fillRect/>
+                    </a:stretch>
+                  </pic:blipFill>
+                  <pic:spPr>
+                    <a:xfrm>
+                      <a:off x="0" y="0"/>
+                      <a:ext cx="3386312" cy="1806291"/>
+                    </a:xfrm>
+                    <a:prstGeom prst="rect">
+                      <a:avLst/>
+                    </a:prstGeom>
+                  </pic:spPr>
+                </pic:pic>
+              </a:graphicData>
+            </a:graphic>
+          </wp:inline>
+        </w:drawing>
+      </w:r>
+    </w:p>
+    <w:p>
+      <w:pPr>
+        <w:jc w:val="center"/>
+        <w:rPr>
+          <w:lang w:val="fr-FR"/>
+        </w:rPr>
+      </w:pPr>
+    </w:p>
+    <w:p>
+      <w:pPr>
+        <w:rPr>
+          <w:lang w:val="fr-FR"/>
+        </w:rPr>
+      </w:pPr>
+      <w:r>
+        <w:rPr>
+          <w:lang w:val="fr-FR"/>
+        </w:rPr>
+        <w:t xml:space="preserve">Le résultat de l’opération choisie sera ensuite transmis à la sortie </w:t>
+      </w:r>
+      <w:r>
+        <w:rPr>
+          <w:b/>
+          <w:bCs/>
+          <w:lang w:val="fr-FR"/>
+        </w:rPr>
+        <w:t>alu_data_out_o</w:t>
+      </w:r>
+      <w:r>
+        <w:rPr>
+          <w:lang w:val="fr-FR"/>
+        </w:rPr>
+        <w:t>.</w:t>
+      </w:r>
+    </w:p>
+    <w:p>
+      <w:pPr>
+        <w:rPr>
+          <w:lang w:val="fr-FR"/>
+        </w:rPr>
+      </w:pPr>
+    </w:p>
+    <w:p>
+      <w:pPr>
+        <w:rPr>
+          <w:lang w:val="fr-FR"/>
+        </w:rPr>
+      </w:pPr>
+      <w:r>
+        <w:rPr>
+          <w:lang w:val="fr-FR"/>
+        </w:rPr>
+        <w:t>Le résultat de l’ALU va également être responsable de la mise à jour du registre d’état. Il convient donc de fournir les bits de carry et d’overflow correctement en sortie selon l’opération effectuée. Le laboratoire n’imposant aucune façon de faire particulière, nous avons opté pour une construction similaire au précédant laboratoire dans notre cours de SYL.</w:t>
+      </w:r>
+    </w:p>
+    <w:p>
+      <w:pPr>
+        <w:rPr>
+          <w:lang w:val="fr-FR"/>
+        </w:rPr>
+      </w:pPr>
+    </w:p>
+    <w:p>
+      <w:pPr>
+        <w:jc w:val="center"/>
+        <w:rPr>
+          <w:lang w:val="fr-FR"/>
+        </w:rPr>
+      </w:pPr>
+      <w:r>
+        <w:rPr>
+          <w:noProof/>
+        </w:rPr>
+        <w:drawing>
+          <wp:inline distT="0" distB="0" distL="0" distR="0" wp14:anchorId="4D7D3630" wp14:editId="5794AFDE">
+            <wp:extent cx="3933825" cy="965293"/>
+            <wp:effectExtent l="0" t="0" r="0" b="6350"/>
+            <wp:docPr id="13" name="Image 13" descr="Une image contenant table&#10;&#10;Description générée automatiquement"/>
+            <wp:cNvGraphicFramePr>
+              <a:graphicFrameLocks xmlns:a="http://schemas.openxmlformats.org/drawingml/2006/main" noChangeAspect="1"/>
+            </wp:cNvGraphicFramePr>
+            <a:graphic xmlns:a="http://schemas.openxmlformats.org/drawingml/2006/main">
+              <a:graphicData uri="http://schemas.openxmlformats.org/drawingml/2006/picture">
+                <pic:pic xmlns:pic="http://schemas.openxmlformats.org/drawingml/2006/picture">
+                  <pic:nvPicPr>
+                    <pic:cNvPr id="6" name="Image 6" descr="Une image contenant table&#10;&#10;Description générée automatiquement"/>
+                    <pic:cNvPicPr/>
+                  </pic:nvPicPr>
+                  <pic:blipFill>
+                    <a:blip r:embed="rId16"/>
+                    <a:stretch>
+                      <a:fillRect/>
+                    </a:stretch>
+                  </pic:blipFill>
+                  <pic:spPr>
+                    <a:xfrm>
+                      <a:off x="0" y="0"/>
+                      <a:ext cx="3946129" cy="968312"/>
+                    </a:xfrm>
+                    <a:prstGeom prst="rect">
+                      <a:avLst/>
+                    </a:prstGeom>
+                  </pic:spPr>
+                </pic:pic>
+              </a:graphicData>
+            </a:graphic>
+          </wp:inline>
+        </w:drawing>
+      </w:r>
+    </w:p>
+    <w:p>
+      <w:pPr>
+        <w:rPr>
+          <w:lang w:val="fr-FR"/>
+        </w:rPr>
+      </w:pPr>
+      <w:r>
+        <w:rPr>
+          <w:lang w:val="fr-FR"/>
+        </w:rPr>
+        <w:br w:type="page"/>
+      </w:r>
+    </w:p>
+    <w:p>
+      <w:pPr>
+        <w:rPr>
+          <w:lang w:val="fr-FR"/>
+        </w:rPr>
+      </w:pPr>
+      <w:r>
+        <w:rPr>
+          <w:lang w:val="fr-FR"/>
+        </w:rPr>
+        <w:lastRenderedPageBreak/>
+        <w:t>Pour faciliter le traitement des différents signes, nous avons pris soin de splitter le MSB de chaque opérande ainsi que ceux du résultat de l’addition et de la soustraction. En traduisant le tableau ci-dessus avec des portes logiques, nous obtenons le résultat suivant :</w:t>
+      </w:r>
+    </w:p>
+    <w:p>
+      <w:pPr>
+        <w:rPr>
+          <w:lang w:val="fr-FR"/>
+        </w:rPr>
+      </w:pPr>
+    </w:p>
+    <w:p>
+      <w:pPr>
+        <w:jc w:val="center"/>
+        <w:rPr>
+          <w:lang w:val="fr-FR"/>
+        </w:rPr>
+      </w:pPr>
+      <w:r>
+        <w:rPr>
+          <w:noProof/>
+        </w:rPr>
+        <w:drawing>
+          <wp:inline distT="0" distB="0" distL="0" distR="0" wp14:anchorId="7E2BCF15" wp14:editId="71B446FF">
+            <wp:extent cx="4543425" cy="2085975"/>
+            <wp:effectExtent l="0" t="0" r="9525" b="9525"/>
+            <wp:docPr id="14" name="Image 14"/>
+            <wp:cNvGraphicFramePr>
+              <a:graphicFrameLocks xmlns:a="http://schemas.openxmlformats.org/drawingml/2006/main" noChangeAspect="1"/>
+            </wp:cNvGraphicFramePr>
+            <a:graphic xmlns:a="http://schemas.openxmlformats.org/drawingml/2006/main">
+              <a:graphicData uri="http://schemas.openxmlformats.org/drawingml/2006/picture">
+                <pic:pic xmlns:pic="http://schemas.openxmlformats.org/drawingml/2006/picture">
+                  <pic:nvPicPr>
+                    <pic:cNvPr id="1" name=""/>
+                    <pic:cNvPicPr/>
+                  </pic:nvPicPr>
+                  <pic:blipFill>
+                    <a:blip r:embed="rId17"/>
+                    <a:stretch>
+                      <a:fillRect/>
+                    </a:stretch>
+                  </pic:blipFill>
+                  <pic:spPr>
+                    <a:xfrm>
+                      <a:off x="0" y="0"/>
+                      <a:ext cx="4543425" cy="2085975"/>
+                    </a:xfrm>
+                    <a:prstGeom prst="rect">
+                      <a:avLst/>
+                    </a:prstGeom>
+                  </pic:spPr>
+                </pic:pic>
+              </a:graphicData>
+            </a:graphic>
+          </wp:inline>
+        </w:drawing>
+      </w:r>
+    </w:p>
+    <w:p>
+      <w:pPr>
+        <w:rPr>
+          <w:lang w:val="fr-FR"/>
+        </w:rPr>
+      </w:pPr>
+    </w:p>
+    <w:p>
+      <w:pPr>
+        <w:rPr>
+          <w:lang w:val="fr-FR"/>
+        </w:rPr>
+      </w:pPr>
+      <w:r>
+        <w:rPr>
+          <w:lang w:val="fr-FR"/>
+        </w:rPr>
+        <w:t>Le carry, quant à lui, se gère plus simplement puisque les blocs d’addition et de soustraction de Logisim mettent déjà à disposition des sorties carry et borrow qu’il nous suffit de relier à la sortie de notre ALU si l’opération choisie par cette dernière fait intervenir un des deux.</w:t>
+      </w:r>
+    </w:p>
+    <w:p>
+      <w:pPr>
+        <w:rPr>
+          <w:lang w:val="fr-FR"/>
+        </w:rPr>
+      </w:pPr>
+    </w:p>
+    <w:p>
+      <w:pPr>
+        <w:rPr>
+          <w:lang w:val="fr-FR"/>
+        </w:rPr>
+      </w:pPr>
+      <w:r>
+        <w:rPr>
+          <w:lang w:val="fr-FR"/>
+        </w:rPr>
+        <w:t xml:space="preserve">Comme évoque, les sorties </w:t>
+      </w:r>
+      <w:r>
+        <w:rPr>
+          <w:b/>
+          <w:bCs/>
+          <w:lang w:val="fr-FR"/>
+        </w:rPr>
+        <w:t xml:space="preserve">carry_o </w:t>
+      </w:r>
+      <w:r>
+        <w:rPr>
+          <w:lang w:val="fr-FR"/>
+        </w:rPr>
+        <w:t xml:space="preserve">et </w:t>
+      </w:r>
+      <w:r>
+        <w:rPr>
+          <w:b/>
+          <w:bCs/>
+          <w:lang w:val="fr-FR"/>
+        </w:rPr>
+        <w:t xml:space="preserve">overflow_o </w:t>
+      </w:r>
+      <w:r>
+        <w:rPr>
+          <w:lang w:val="fr-FR"/>
+        </w:rPr>
+        <w:t xml:space="preserve">doivent être mise à jour correctement selon l’opération effectuée. Puisque nous traitons l’ensemble des opérations de façon simultanées, il est important que le résultat choisi par l’entrée </w:t>
+      </w:r>
+      <w:r>
+        <w:rPr>
+          <w:b/>
+          <w:bCs/>
+          <w:lang w:val="fr-FR"/>
+        </w:rPr>
+        <w:t xml:space="preserve">sel_op_alu_i </w:t>
+      </w:r>
+      <w:r>
+        <w:rPr>
+          <w:lang w:val="fr-FR"/>
+        </w:rPr>
+        <w:t>définisse également les valeurs de carry et/ou d’overflow. Nous avons donc organisé le choix de ces bits de la façon suivante :</w:t>
+      </w:r>
+    </w:p>
+    <w:p>
+      <w:pPr>
+        <w:rPr>
+          <w:lang w:val="fr-FR"/>
+        </w:rPr>
+      </w:pPr>
+    </w:p>
+    <w:p>
+      <w:pPr>
+        <w:jc w:val="center"/>
+        <w:rPr>
+          <w:lang w:val="fr-FR"/>
+        </w:rPr>
+      </w:pPr>
+      <w:r>
+        <w:rPr>
+          <w:noProof/>
+        </w:rPr>
+        <w:drawing>
+          <wp:inline distT="0" distB="0" distL="0" distR="0" wp14:anchorId="2C1493E8" wp14:editId="2C7AFB15">
+            <wp:extent cx="3038475" cy="3609975"/>
+            <wp:effectExtent l="0" t="0" r="9525" b="9525"/>
+            <wp:docPr id="15" name="Image 15"/>
+            <wp:cNvGraphicFramePr>
+              <a:graphicFrameLocks xmlns:a="http://schemas.openxmlformats.org/drawingml/2006/main" noChangeAspect="1"/>
+            </wp:cNvGraphicFramePr>
+            <a:graphic xmlns:a="http://schemas.openxmlformats.org/drawingml/2006/main">
+              <a:graphicData uri="http://schemas.openxmlformats.org/drawingml/2006/picture">
+                <pic:pic xmlns:pic="http://schemas.openxmlformats.org/drawingml/2006/picture">
+                  <pic:nvPicPr>
+                    <pic:cNvPr id="1" name=""/>
+                    <pic:cNvPicPr/>
+                  </pic:nvPicPr>
+                  <pic:blipFill>
+                    <a:blip r:embed="rId18"/>
+                    <a:stretch>
+                      <a:fillRect/>
+                    </a:stretch>
+                  </pic:blipFill>
+                  <pic:spPr>
+                    <a:xfrm>
+                      <a:off x="0" y="0"/>
+                      <a:ext cx="3038475" cy="3609975"/>
+                    </a:xfrm>
+                    <a:prstGeom prst="rect">
+                      <a:avLst/>
+                    </a:prstGeom>
+                  </pic:spPr>
+                </pic:pic>
+              </a:graphicData>
+            </a:graphic>
+          </wp:inline>
+        </w:drawing>
+      </w:r>
+    </w:p>
+    <w:p>
+      <w:pPr>
+        <w:rPr>
+          <w:lang w:val="fr-FR"/>
+        </w:rPr>
+      </w:pPr>
+      <w:r>
+        <w:rPr>
+          <w:lang w:val="fr-FR"/>
+        </w:rPr>
+        <w:br w:type="page"/>
+      </w:r>
+    </w:p>
+    <w:p>
+      <w:pPr>
+        <w:rPr>
+          <w:lang w:val="fr-FR"/>
+        </w:rPr>
+      </w:pPr>
+    </w:p>
+    <w:p>
+      <w:pPr>
+        <w:pStyle w:val="Titre3"/>
+        <w:rPr>
+          <w:lang w:val="fr-FR"/>
+        </w:rPr>
+      </w:pPr>
+      <w:r>
+        <w:rPr>
+          <w:lang w:val="fr-FR"/>
+        </w:rPr>
+        <w:t>CPSR</w:t>
+      </w:r>
+    </w:p>
+    <w:p>
+      <w:pPr>
+        <w:rPr>
+          <w:lang w:val="fr-FR"/>
+        </w:rPr>
+      </w:pPr>
+      <w:r>
+        <w:rPr>
+          <w:lang w:val="fr-FR"/>
+        </w:rPr>
+        <w:t xml:space="preserve">Comme son nom l’indique, le CPSR est un </w:t>
+      </w:r>
+      <w:r>
+        <w:rPr>
+          <w:b/>
+          <w:bCs/>
+          <w:lang w:val="fr-FR"/>
+        </w:rPr>
+        <w:t>registre</w:t>
+      </w:r>
+      <w:r>
+        <w:rPr>
+          <w:lang w:val="fr-FR"/>
+        </w:rPr>
+        <w:t xml:space="preserve"> d’état. Il se base sur les valeurs de sortie de notre ALU.</w:t>
+      </w:r>
+    </w:p>
+    <w:p>
+      <w:pPr>
+        <w:rPr>
+          <w:lang w:val="fr-FR"/>
+        </w:rPr>
+      </w:pPr>
+    </w:p>
+    <w:p>
+      <w:pPr>
+        <w:rPr>
+          <w:lang w:val="fr-FR"/>
+        </w:rPr>
+      </w:pPr>
+      <w:r>
+        <w:rPr>
+          <w:lang w:val="fr-FR"/>
+        </w:rPr>
+        <w:t xml:space="preserve">Ce laboratoire met à notre disposition un bloc </w:t>
+      </w:r>
+      <w:r>
+        <w:rPr>
+          <w:b/>
+          <w:bCs/>
+          <w:lang w:val="fr-FR"/>
+        </w:rPr>
+        <w:t>zcnv_unit</w:t>
+      </w:r>
+      <w:r>
+        <w:rPr>
+          <w:b/>
+          <w:bCs/>
+          <w:lang w:val="fr-FR"/>
+        </w:rPr>
+        <w:t xml:space="preserve"> </w:t>
+      </w:r>
+      <w:r>
+        <w:rPr>
+          <w:lang w:val="fr-FR"/>
+        </w:rPr>
+        <w:t xml:space="preserve">qui va se charger de construire les 4 bits significatifs du CPSR. Notre implémentation se limite donc à connecter correctement les valeurs de sortie de notre ALU aux entrées de cette unité, puis de combiner les différentes sorties de la </w:t>
+      </w:r>
+      <w:r>
+        <w:rPr>
+          <w:b/>
+          <w:bCs/>
+          <w:lang w:val="fr-FR"/>
+        </w:rPr>
+        <w:t>zcnv_unit</w:t>
+      </w:r>
+      <w:r>
+        <w:rPr>
+          <w:b/>
+          <w:bCs/>
+          <w:lang w:val="fr-FR"/>
+        </w:rPr>
+        <w:t xml:space="preserve"> </w:t>
+      </w:r>
+      <w:r>
+        <w:rPr>
+          <w:lang w:val="fr-FR"/>
+        </w:rPr>
+        <w:t>afin de stocker la valeur finale dans un registre.</w:t>
+      </w:r>
+    </w:p>
+    <w:p>
+      <w:pPr>
+        <w:rPr>
+          <w:lang w:val="fr-FR"/>
+        </w:rPr>
+      </w:pPr>
+    </w:p>
+    <w:p>
+      <w:pPr>
+        <w:rPr>
+          <w:lang w:val="fr-FR"/>
+        </w:rPr>
+      </w:pPr>
+      <w:r>
+        <w:rPr>
+          <w:lang w:val="fr-FR"/>
+        </w:rPr>
+        <w:t>Dans la partie DECODE, nous avions implémenté un flag indiquant si oui ou non, le CPSR devait se mettre à jour. Nous utilisons donc ce flag dans EXECUTE que nous relions à l’entrée Write Enable du registre CPSR. Au final, notre implémentation ressemble à ceci :</w:t>
+      </w:r>
+    </w:p>
+    <w:p>
+      <w:pPr>
+        <w:rPr>
+          <w:lang w:val="fr-FR"/>
+        </w:rPr>
+      </w:pPr>
+    </w:p>
+    <w:p>
+      <w:pPr>
+        <w:jc w:val="center"/>
+        <w:rPr>
+          <w:lang w:val="fr-FR"/>
+        </w:rPr>
+      </w:pPr>
+      <w:r>
+        <w:rPr>
+          <w:noProof/>
+        </w:rPr>
+        <w:drawing>
+          <wp:inline distT="0" distB="0" distL="0" distR="0" wp14:anchorId="04FF1944" wp14:editId="497907DD">
+            <wp:extent cx="3971925" cy="1885950"/>
+            <wp:effectExtent l="0" t="0" r="9525" b="0"/>
+            <wp:docPr id="16" name="Image 16"/>
+            <wp:cNvGraphicFramePr>
+              <a:graphicFrameLocks xmlns:a="http://schemas.openxmlformats.org/drawingml/2006/main" noChangeAspect="1"/>
+            </wp:cNvGraphicFramePr>
+            <a:graphic xmlns:a="http://schemas.openxmlformats.org/drawingml/2006/main">
+              <a:graphicData uri="http://schemas.openxmlformats.org/drawingml/2006/picture">
+                <pic:pic xmlns:pic="http://schemas.openxmlformats.org/drawingml/2006/picture">
+                  <pic:nvPicPr>
+                    <pic:cNvPr id="1" name=""/>
+                    <pic:cNvPicPr/>
+                  </pic:nvPicPr>
+                  <pic:blipFill>
+                    <a:blip r:embed="rId19"/>
+                    <a:stretch>
+                      <a:fillRect/>
+                    </a:stretch>
+                  </pic:blipFill>
+                  <pic:spPr>
+                    <a:xfrm>
+                      <a:off x="0" y="0"/>
+                      <a:ext cx="3971925" cy="1885950"/>
+                    </a:xfrm>
+                    <a:prstGeom prst="rect">
+                      <a:avLst/>
+                    </a:prstGeom>
+                  </pic:spPr>
+                </pic:pic>
+              </a:graphicData>
+            </a:graphic>
+          </wp:inline>
+        </w:drawing>
+      </w:r>
+    </w:p>
+    <w:p>
+      <w:pPr>
+        <w:jc w:val="center"/>
+        <w:rPr>
+          <w:lang w:val="fr-FR"/>
+        </w:rPr>
+      </w:pPr>
+    </w:p>
+    <w:p>
+      <w:pPr>
+        <w:pStyle w:val="Titre3"/>
+        <w:rPr>
+          <w:lang w:val="fr-FR"/>
+        </w:rPr>
+      </w:pPr>
+      <w:r>
+        <w:rPr>
+          <w:lang w:val="fr-FR"/>
+        </w:rPr>
+        <w:t>MEMORY ACCESS</w:t>
+      </w:r>
+    </w:p>
+    <w:p>
+      <w:pPr>
+        <w:rPr>
+          <w:lang w:val="fr-FR"/>
+        </w:rPr>
+      </w:pPr>
+      <w:r>
+        <w:rPr>
+          <w:lang w:val="fr-FR"/>
+        </w:rPr>
+        <w:t>Le bloc responsable de gérer la lecture et écriture en mémoire nous a déjà été fourni et implémenté. Il n’est donc pas pertinent d’en parler ici. Nous traiterons cependant cette partie dans les chapitres suivants, car nous avons bien évidemment dû la tester.</w:t>
+      </w:r>
+    </w:p>
+    <w:p>
+      <w:pPr>
+        <w:rPr>
+          <w:lang w:val="fr-FR"/>
+        </w:rPr>
+      </w:pPr>
+    </w:p>
+    <w:p>
+      <w:pPr>
+        <w:pStyle w:val="Titre3"/>
+        <w:rPr>
+          <w:lang w:val="fr-FR"/>
+        </w:rPr>
+      </w:pPr>
+      <w:r>
+        <w:rPr>
+          <w:lang w:val="fr-FR"/>
+        </w:rPr>
+        <w:t>Stack</w:t>
+      </w:r>
+    </w:p>
+    <w:p>
+      <w:pPr>
+        <w:rPr>
+          <w:lang w:val="fr-FR"/>
+        </w:rPr>
+      </w:pPr>
+      <w:r>
+        <w:rPr>
+          <w:lang w:val="fr-FR"/>
+        </w:rPr>
+        <w:t>Le processeur conçu dans ce laboratoire n’implémente aucune instruction de gestion de la pile. Il n’y a donc aucun circuit attitré aux gestions de ces instructions. Toutefois, les instructions POP et PUSH ont des fonctionnements qu’il est entièrement possible de construire à l’aide de différentes instructions supportée par notre processeur.</w:t>
+      </w:r>
+    </w:p>
+    <w:p>
+      <w:pPr>
+        <w:rPr>
+          <w:lang w:val="fr-FR"/>
+        </w:rPr>
+      </w:pPr>
+    </w:p>
+    <w:p>
+      <w:pPr>
+        <w:rPr>
+          <w:lang w:val="fr-FR"/>
+        </w:rPr>
+      </w:pPr>
+      <w:r>
+        <w:rPr>
+          <w:lang w:val="fr-FR"/>
+        </w:rPr>
+        <w:t>Ainsi la « réalisation » de cette partie se fera au travers de notre programme assembleur. Nous allons réaliser manuellement chaque étape des instructions POP et PUSH. Nous les avons implémentés de la façon suivante :</w:t>
+      </w:r>
+    </w:p>
+    <w:p>
+      <w:pPr>
+        <w:rPr>
+          <w:lang w:val="fr-FR"/>
+        </w:rPr>
+      </w:pPr>
+    </w:p>
+    <w:p>
+      <w:pPr>
+        <w:pStyle w:val="Paragraphedeliste"/>
+        <w:numPr>
+          <w:ilvl w:val="0"/>
+          <w:numId w:val="7"/>
+        </w:numPr>
+        <w:rPr>
+          <w:lang w:val="fr-FR"/>
+        </w:rPr>
+      </w:pPr>
+      <w:r>
+        <w:rPr>
+          <w:lang w:val="fr-FR"/>
+        </w:rPr>
+        <w:t>Réaliser un saut avec lien : Instruction BL</w:t>
+      </w:r>
+    </w:p>
+    <w:p>
+      <w:pPr>
+        <w:pStyle w:val="Paragraphedeliste"/>
+        <w:numPr>
+          <w:ilvl w:val="0"/>
+          <w:numId w:val="7"/>
+        </w:numPr>
+        <w:rPr>
+          <w:lang w:val="fr-FR"/>
+        </w:rPr>
+      </w:pPr>
+      <w:r>
+        <w:rPr>
+          <w:lang w:val="fr-FR"/>
+        </w:rPr>
+        <w:t>Stocker en mémoire la valeur du Link Register(LR) à l’adresse contenue dans le Stack Pointer(SP)</w:t>
+      </w:r>
+    </w:p>
+    <w:p>
+      <w:pPr>
+        <w:pStyle w:val="Paragraphedeliste"/>
+        <w:numPr>
+          <w:ilvl w:val="0"/>
+          <w:numId w:val="7"/>
+        </w:numPr>
+        <w:rPr>
+          <w:lang w:val="fr-FR"/>
+        </w:rPr>
+      </w:pPr>
+      <w:r>
+        <w:rPr>
+          <w:lang w:val="fr-FR"/>
+        </w:rPr>
+        <w:lastRenderedPageBreak/>
+        <w:t>Incrémenter le SP de 2 (car architecture 16 bits)</w:t>
+      </w:r>
+    </w:p>
+    <w:p>
+      <w:pPr>
+        <w:pStyle w:val="Paragraphedeliste"/>
+        <w:numPr>
+          <w:ilvl w:val="0"/>
+          <w:numId w:val="7"/>
+        </w:numPr>
+        <w:rPr>
+          <w:lang w:val="fr-FR"/>
+        </w:rPr>
+      </w:pPr>
+      <w:r>
+        <w:rPr>
+          <w:lang w:val="fr-FR"/>
+        </w:rPr>
+        <w:t>En retour de saut, Décrémenter le SP de 2</w:t>
+      </w:r>
+    </w:p>
+    <w:p>
+      <w:pPr>
+        <w:pStyle w:val="Paragraphedeliste"/>
+        <w:numPr>
+          <w:ilvl w:val="0"/>
+          <w:numId w:val="7"/>
+        </w:numPr>
+        <w:rPr>
+          <w:lang w:val="fr-FR"/>
+        </w:rPr>
+      </w:pPr>
+      <w:r>
+        <w:rPr>
+          <w:lang w:val="fr-FR"/>
+        </w:rPr>
+        <w:t>Lire la mémoire de donnée à l’adresse du SP, et mettre la valeur lue dans LR</w:t>
+      </w:r>
+    </w:p>
+    <w:p>
+      <w:pPr>
+        <w:pStyle w:val="Paragraphedeliste"/>
+        <w:numPr>
+          <w:ilvl w:val="0"/>
+          <w:numId w:val="7"/>
+        </w:numPr>
+        <w:rPr>
+          <w:lang w:val="fr-FR"/>
+        </w:rPr>
+      </w:pPr>
+      <w:r>
+        <w:rPr>
+          <w:lang w:val="fr-FR"/>
+        </w:rPr>
+        <w:t>Mettre à jour le Program counter (PC) avec la valeur de LR.</w:t>
+      </w:r>
+    </w:p>
+    <w:p>
+      <w:pPr>
+        <w:rPr>
+          <w:lang w:val="fr-FR"/>
+        </w:rPr>
+      </w:pPr>
     </w:p>
     <w:p>
       <w:pPr>
@@ -2158,9 +3702,9 @@
       </w:r>
     </w:p>
     <w:sectPr>
-      <w:headerReference w:type="default" r:id="rId14"/>
-      <w:footerReference w:type="default" r:id="rId15"/>
-      <w:headerReference w:type="first" r:id="rId16"/>
+      <w:headerReference w:type="default" r:id="rId20"/>
+      <w:footerReference w:type="default" r:id="rId21"/>
+      <w:headerReference w:type="first" r:id="rId22"/>
       <w:pgSz w:w="11906" w:h="16838"/>
       <w:pgMar w:top="1418" w:right="1134" w:bottom="1418" w:left="1134" w:header="709" w:footer="709" w:gutter="0"/>
       <w:pgNumType w:start="0"/>
@@ -2174,7 +3718,7 @@
 </file>
 
 <file path=word/endnotes.xml><?xml version="1.0" encoding="utf-8"?>
-<w:endnotes xmlns:wpc="http://schemas.microsoft.com/office/word/2010/wordprocessingCanvas" xmlns:cx="http://schemas.microsoft.com/office/drawing/2014/chartex" xmlns:cx1="http://schemas.microsoft.com/office/drawing/2015/9/8/chartex" xmlns:cx2="http://schemas.microsoft.com/office/drawing/2015/10/21/chartex" xmlns:cx3="http://schemas.microsoft.com/office/drawing/2016/5/9/chartex" xmlns:cx4="http://schemas.microsoft.com/office/drawing/2016/5/10/chartex" xmlns:cx5="http://schemas.microsoft.com/office/drawing/2016/5/11/chartex" xmlns:cx6="http://schemas.microsoft.com/office/drawing/2016/5/12/chartex" xmlns:cx7="http://schemas.microsoft.com/office/drawing/2016/5/13/chartex" xmlns:cx8="http://schemas.microsoft.com/office/drawing/2016/5/14/chartex" xmlns:mc="http://schemas.openxmlformats.org/markup-compatibility/2006" xmlns:aink="http://schemas.microsoft.com/office/drawing/2016/ink" xmlns:am3d="http://schemas.microsoft.com/office/drawing/2017/model3d" xmlns:o="urn:schemas-microsoft-com:office:office" xmlns:r="http://schemas.openxmlformats.org/officeDocument/2006/relationships" xmlns:m="http://schemas.openxmlformats.org/officeDocument/2006/math" xmlns:v="urn:schemas-microsoft-com:vml" xmlns:wp14="http://schemas.microsoft.com/office/word/2010/wordprocessingDrawing" xmlns:wp="http://schemas.openxmlformats.org/drawingml/2006/wordprocessingDrawing" xmlns:w10="urn:schemas-microsoft-com:office:word" xmlns:w="http://schemas.openxmlformats.org/wordprocessingml/2006/main" xmlns:w14="http://schemas.microsoft.com/office/word/2010/wordml" xmlns:w15="http://schemas.microsoft.com/office/word/2012/wordml" xmlns:w16cex="http://schemas.microsoft.com/office/word/2018/wordml/cex" xmlns:w16cid="http://schemas.microsoft.com/office/word/2016/wordml/cid" xmlns:w16="http://schemas.microsoft.com/office/word/2018/wordml" xmlns:w16sdtdh="http://schemas.microsoft.com/office/word/2020/wordml/sdtdatahash" xmlns:w16se="http://schemas.microsoft.com/office/word/2015/wordml/symex" xmlns:wpg="http://schemas.microsoft.com/office/word/2010/wordprocessingGroup" xmlns:wpi="http://schemas.microsoft.com/office/word/2010/wordprocessingInk" xmlns:wne="http://schemas.microsoft.com/office/word/2006/wordml" xmlns:wps="http://schemas.microsoft.com/office/word/2010/wordprocessingShape" mc:Ignorable="w14 w15 w16se w16cid w16 w16cex w16sdtdh wp14">
+<w:endnotes xmlns:wpc="http://schemas.microsoft.com/office/word/2010/wordprocessingCanvas" xmlns:cx="http://schemas.microsoft.com/office/drawing/2014/chartex" xmlns:cx1="http://schemas.microsoft.com/office/drawing/2015/9/8/chartex" xmlns:cx2="http://schemas.microsoft.com/office/drawing/2015/10/21/chartex" xmlns:cx3="http://schemas.microsoft.com/office/drawing/2016/5/9/chartex" xmlns:cx4="http://schemas.microsoft.com/office/drawing/2016/5/10/chartex" xmlns:cx5="http://schemas.microsoft.com/office/drawing/2016/5/11/chartex" xmlns:cx6="http://schemas.microsoft.com/office/drawing/2016/5/12/chartex" xmlns:cx7="http://schemas.microsoft.com/office/drawing/2016/5/13/chartex" xmlns:cx8="http://schemas.microsoft.com/office/drawing/2016/5/14/chartex" xmlns:mc="http://schemas.openxmlformats.org/markup-compatibility/2006" xmlns:aink="http://schemas.microsoft.com/office/drawing/2016/ink" xmlns:am3d="http://schemas.microsoft.com/office/drawing/2017/model3d" xmlns:o="urn:schemas-microsoft-com:office:office" xmlns:oel="http://schemas.microsoft.com/office/2019/extlst" xmlns:r="http://schemas.openxmlformats.org/officeDocument/2006/relationships" xmlns:m="http://schemas.openxmlformats.org/officeDocument/2006/math" xmlns:v="urn:schemas-microsoft-com:vml" xmlns:wp14="http://schemas.microsoft.com/office/word/2010/wordprocessingDrawing" xmlns:wp="http://schemas.openxmlformats.org/drawingml/2006/wordprocessingDrawing" xmlns:w10="urn:schemas-microsoft-com:office:word" xmlns:w="http://schemas.openxmlformats.org/wordprocessingml/2006/main" xmlns:w14="http://schemas.microsoft.com/office/word/2010/wordml" xmlns:w15="http://schemas.microsoft.com/office/word/2012/wordml" xmlns:w16cex="http://schemas.microsoft.com/office/word/2018/wordml/cex" xmlns:w16cid="http://schemas.microsoft.com/office/word/2016/wordml/cid" xmlns:w16="http://schemas.microsoft.com/office/word/2018/wordml" xmlns:w16sdtdh="http://schemas.microsoft.com/office/word/2020/wordml/sdtdatahash" xmlns:w16se="http://schemas.microsoft.com/office/word/2015/wordml/symex" xmlns:wpg="http://schemas.microsoft.com/office/word/2010/wordprocessingGroup" xmlns:wpi="http://schemas.microsoft.com/office/word/2010/wordprocessingInk" xmlns:wne="http://schemas.microsoft.com/office/word/2006/wordml" xmlns:wps="http://schemas.microsoft.com/office/word/2010/wordprocessingShape" mc:Ignorable="w14 w15 w16se w16cid w16 w16cex w16sdtdh wp14">
   <w:endnote w:type="separator" w:id="-1">
     <w:p>
       <w:r>
@@ -2188,12 +3732,15 @@
         <w:continuationSeparator/>
       </w:r>
     </w:p>
+  </w:endnote>
+  <w:endnote w:type="continuationNotice" w:id="1">
+    <w:p/>
   </w:endnote>
 </w:endnotes>
 </file>
 
 <file path=word/footer1.xml><?xml version="1.0" encoding="utf-8"?>
-<w:ftr xmlns:wpc="http://schemas.microsoft.com/office/word/2010/wordprocessingCanvas" xmlns:cx="http://schemas.microsoft.com/office/drawing/2014/chartex" xmlns:cx1="http://schemas.microsoft.com/office/drawing/2015/9/8/chartex" xmlns:cx2="http://schemas.microsoft.com/office/drawing/2015/10/21/chartex" xmlns:cx3="http://schemas.microsoft.com/office/drawing/2016/5/9/chartex" xmlns:cx4="http://schemas.microsoft.com/office/drawing/2016/5/10/chartex" xmlns:cx5="http://schemas.microsoft.com/office/drawing/2016/5/11/chartex" xmlns:cx6="http://schemas.microsoft.com/office/drawing/2016/5/12/chartex" xmlns:cx7="http://schemas.microsoft.com/office/drawing/2016/5/13/chartex" xmlns:cx8="http://schemas.microsoft.com/office/drawing/2016/5/14/chartex" xmlns:mc="http://schemas.openxmlformats.org/markup-compatibility/2006" xmlns:aink="http://schemas.microsoft.com/office/drawing/2016/ink" xmlns:am3d="http://schemas.microsoft.com/office/drawing/2017/model3d" xmlns:o="urn:schemas-microsoft-com:office:office" xmlns:r="http://schemas.openxmlformats.org/officeDocument/2006/relationships" xmlns:m="http://schemas.openxmlformats.org/officeDocument/2006/math" xmlns:v="urn:schemas-microsoft-com:vml" xmlns:wp14="http://schemas.microsoft.com/office/word/2010/wordprocessingDrawing" xmlns:wp="http://schemas.openxmlformats.org/drawingml/2006/wordprocessingDrawing" xmlns:w10="urn:schemas-microsoft-com:office:word" xmlns:w="http://schemas.openxmlformats.org/wordprocessingml/2006/main" xmlns:w14="http://schemas.microsoft.com/office/word/2010/wordml" xmlns:w15="http://schemas.microsoft.com/office/word/2012/wordml" xmlns:w16cex="http://schemas.microsoft.com/office/word/2018/wordml/cex" xmlns:w16cid="http://schemas.microsoft.com/office/word/2016/wordml/cid" xmlns:w16="http://schemas.microsoft.com/office/word/2018/wordml" xmlns:w16sdtdh="http://schemas.microsoft.com/office/word/2020/wordml/sdtdatahash" xmlns:w16se="http://schemas.microsoft.com/office/word/2015/wordml/symex" xmlns:wpg="http://schemas.microsoft.com/office/word/2010/wordprocessingGroup" xmlns:wpi="http://schemas.microsoft.com/office/word/2010/wordprocessingInk" xmlns:wne="http://schemas.microsoft.com/office/word/2006/wordml" xmlns:wps="http://schemas.microsoft.com/office/word/2010/wordprocessingShape" mc:Ignorable="w14 w15 w16se w16cid w16 w16cex w16sdtdh wp14">
+<w:ftr xmlns:wpc="http://schemas.microsoft.com/office/word/2010/wordprocessingCanvas" xmlns:cx="http://schemas.microsoft.com/office/drawing/2014/chartex" xmlns:cx1="http://schemas.microsoft.com/office/drawing/2015/9/8/chartex" xmlns:cx2="http://schemas.microsoft.com/office/drawing/2015/10/21/chartex" xmlns:cx3="http://schemas.microsoft.com/office/drawing/2016/5/9/chartex" xmlns:cx4="http://schemas.microsoft.com/office/drawing/2016/5/10/chartex" xmlns:cx5="http://schemas.microsoft.com/office/drawing/2016/5/11/chartex" xmlns:cx6="http://schemas.microsoft.com/office/drawing/2016/5/12/chartex" xmlns:cx7="http://schemas.microsoft.com/office/drawing/2016/5/13/chartex" xmlns:cx8="http://schemas.microsoft.com/office/drawing/2016/5/14/chartex" xmlns:mc="http://schemas.openxmlformats.org/markup-compatibility/2006" xmlns:aink="http://schemas.microsoft.com/office/drawing/2016/ink" xmlns:am3d="http://schemas.microsoft.com/office/drawing/2017/model3d" xmlns:o="urn:schemas-microsoft-com:office:office" xmlns:oel="http://schemas.microsoft.com/office/2019/extlst" xmlns:r="http://schemas.openxmlformats.org/officeDocument/2006/relationships" xmlns:m="http://schemas.openxmlformats.org/officeDocument/2006/math" xmlns:v="urn:schemas-microsoft-com:vml" xmlns:wp14="http://schemas.microsoft.com/office/word/2010/wordprocessingDrawing" xmlns:wp="http://schemas.openxmlformats.org/drawingml/2006/wordprocessingDrawing" xmlns:w10="urn:schemas-microsoft-com:office:word" xmlns:w="http://schemas.openxmlformats.org/wordprocessingml/2006/main" xmlns:w14="http://schemas.microsoft.com/office/word/2010/wordml" xmlns:w15="http://schemas.microsoft.com/office/word/2012/wordml" xmlns:w16cex="http://schemas.microsoft.com/office/word/2018/wordml/cex" xmlns:w16cid="http://schemas.microsoft.com/office/word/2016/wordml/cid" xmlns:w16="http://schemas.microsoft.com/office/word/2018/wordml" xmlns:w16sdtdh="http://schemas.microsoft.com/office/word/2020/wordml/sdtdatahash" xmlns:w16se="http://schemas.microsoft.com/office/word/2015/wordml/symex" xmlns:wpg="http://schemas.microsoft.com/office/word/2010/wordprocessingGroup" xmlns:wpi="http://schemas.microsoft.com/office/word/2010/wordprocessingInk" xmlns:wne="http://schemas.microsoft.com/office/word/2006/wordml" xmlns:wps="http://schemas.microsoft.com/office/word/2010/wordprocessingShape" mc:Ignorable="w14 w15 w16se w16cid w16 w16cex w16sdtdh wp14">
   <w:p>
     <w:pPr>
       <w:pStyle w:val="Pieddepage"/>
@@ -2256,7 +3803,7 @@
 </file>
 
 <file path=word/footnotes.xml><?xml version="1.0" encoding="utf-8"?>
-<w:footnotes xmlns:wpc="http://schemas.microsoft.com/office/word/2010/wordprocessingCanvas" xmlns:cx="http://schemas.microsoft.com/office/drawing/2014/chartex" xmlns:cx1="http://schemas.microsoft.com/office/drawing/2015/9/8/chartex" xmlns:cx2="http://schemas.microsoft.com/office/drawing/2015/10/21/chartex" xmlns:cx3="http://schemas.microsoft.com/office/drawing/2016/5/9/chartex" xmlns:cx4="http://schemas.microsoft.com/office/drawing/2016/5/10/chartex" xmlns:cx5="http://schemas.microsoft.com/office/drawing/2016/5/11/chartex" xmlns:cx6="http://schemas.microsoft.com/office/drawing/2016/5/12/chartex" xmlns:cx7="http://schemas.microsoft.com/office/drawing/2016/5/13/chartex" xmlns:cx8="http://schemas.microsoft.com/office/drawing/2016/5/14/chartex" xmlns:mc="http://schemas.openxmlformats.org/markup-compatibility/2006" xmlns:aink="http://schemas.microsoft.com/office/drawing/2016/ink" xmlns:am3d="http://schemas.microsoft.com/office/drawing/2017/model3d" xmlns:o="urn:schemas-microsoft-com:office:office" xmlns:r="http://schemas.openxmlformats.org/officeDocument/2006/relationships" xmlns:m="http://schemas.openxmlformats.org/officeDocument/2006/math" xmlns:v="urn:schemas-microsoft-com:vml" xmlns:wp14="http://schemas.microsoft.com/office/word/2010/wordprocessingDrawing" xmlns:wp="http://schemas.openxmlformats.org/drawingml/2006/wordprocessingDrawing" xmlns:w10="urn:schemas-microsoft-com:office:word" xmlns:w="http://schemas.openxmlformats.org/wordprocessingml/2006/main" xmlns:w14="http://schemas.microsoft.com/office/word/2010/wordml" xmlns:w15="http://schemas.microsoft.com/office/word/2012/wordml" xmlns:w16cex="http://schemas.microsoft.com/office/word/2018/wordml/cex" xmlns:w16cid="http://schemas.microsoft.com/office/word/2016/wordml/cid" xmlns:w16="http://schemas.microsoft.com/office/word/2018/wordml" xmlns:w16sdtdh="http://schemas.microsoft.com/office/word/2020/wordml/sdtdatahash" xmlns:w16se="http://schemas.microsoft.com/office/word/2015/wordml/symex" xmlns:wpg="http://schemas.microsoft.com/office/word/2010/wordprocessingGroup" xmlns:wpi="http://schemas.microsoft.com/office/word/2010/wordprocessingInk" xmlns:wne="http://schemas.microsoft.com/office/word/2006/wordml" xmlns:wps="http://schemas.microsoft.com/office/word/2010/wordprocessingShape" mc:Ignorable="w14 w15 w16se w16cid w16 w16cex w16sdtdh wp14">
+<w:footnotes xmlns:wpc="http://schemas.microsoft.com/office/word/2010/wordprocessingCanvas" xmlns:cx="http://schemas.microsoft.com/office/drawing/2014/chartex" xmlns:cx1="http://schemas.microsoft.com/office/drawing/2015/9/8/chartex" xmlns:cx2="http://schemas.microsoft.com/office/drawing/2015/10/21/chartex" xmlns:cx3="http://schemas.microsoft.com/office/drawing/2016/5/9/chartex" xmlns:cx4="http://schemas.microsoft.com/office/drawing/2016/5/10/chartex" xmlns:cx5="http://schemas.microsoft.com/office/drawing/2016/5/11/chartex" xmlns:cx6="http://schemas.microsoft.com/office/drawing/2016/5/12/chartex" xmlns:cx7="http://schemas.microsoft.com/office/drawing/2016/5/13/chartex" xmlns:cx8="http://schemas.microsoft.com/office/drawing/2016/5/14/chartex" xmlns:mc="http://schemas.openxmlformats.org/markup-compatibility/2006" xmlns:aink="http://schemas.microsoft.com/office/drawing/2016/ink" xmlns:am3d="http://schemas.microsoft.com/office/drawing/2017/model3d" xmlns:o="urn:schemas-microsoft-com:office:office" xmlns:oel="http://schemas.microsoft.com/office/2019/extlst" xmlns:r="http://schemas.openxmlformats.org/officeDocument/2006/relationships" xmlns:m="http://schemas.openxmlformats.org/officeDocument/2006/math" xmlns:v="urn:schemas-microsoft-com:vml" xmlns:wp14="http://schemas.microsoft.com/office/word/2010/wordprocessingDrawing" xmlns:wp="http://schemas.openxmlformats.org/drawingml/2006/wordprocessingDrawing" xmlns:w10="urn:schemas-microsoft-com:office:word" xmlns:w="http://schemas.openxmlformats.org/wordprocessingml/2006/main" xmlns:w14="http://schemas.microsoft.com/office/word/2010/wordml" xmlns:w15="http://schemas.microsoft.com/office/word/2012/wordml" xmlns:w16cex="http://schemas.microsoft.com/office/word/2018/wordml/cex" xmlns:w16cid="http://schemas.microsoft.com/office/word/2016/wordml/cid" xmlns:w16="http://schemas.microsoft.com/office/word/2018/wordml" xmlns:w16sdtdh="http://schemas.microsoft.com/office/word/2020/wordml/sdtdatahash" xmlns:w16se="http://schemas.microsoft.com/office/word/2015/wordml/symex" xmlns:wpg="http://schemas.microsoft.com/office/word/2010/wordprocessingGroup" xmlns:wpi="http://schemas.microsoft.com/office/word/2010/wordprocessingInk" xmlns:wne="http://schemas.microsoft.com/office/word/2006/wordml" xmlns:wps="http://schemas.microsoft.com/office/word/2010/wordprocessingShape" mc:Ignorable="w14 w15 w16se w16cid w16 w16cex w16sdtdh wp14">
   <w:footnote w:type="separator" w:id="-1">
     <w:p>
       <w:r>
@@ -2270,12 +3817,15 @@
         <w:continuationSeparator/>
       </w:r>
     </w:p>
+  </w:footnote>
+  <w:footnote w:type="continuationNotice" w:id="1">
+    <w:p/>
   </w:footnote>
 </w:footnotes>
 </file>
 
 <file path=word/header1.xml><?xml version="1.0" encoding="utf-8"?>
-<w:hdr xmlns:wpc="http://schemas.microsoft.com/office/word/2010/wordprocessingCanvas" xmlns:cx="http://schemas.microsoft.com/office/drawing/2014/chartex" xmlns:cx1="http://schemas.microsoft.com/office/drawing/2015/9/8/chartex" xmlns:cx2="http://schemas.microsoft.com/office/drawing/2015/10/21/chartex" xmlns:cx3="http://schemas.microsoft.com/office/drawing/2016/5/9/chartex" xmlns:cx4="http://schemas.microsoft.com/office/drawing/2016/5/10/chartex" xmlns:cx5="http://schemas.microsoft.com/office/drawing/2016/5/11/chartex" xmlns:cx6="http://schemas.microsoft.com/office/drawing/2016/5/12/chartex" xmlns:cx7="http://schemas.microsoft.com/office/drawing/2016/5/13/chartex" xmlns:cx8="http://schemas.microsoft.com/office/drawing/2016/5/14/chartex" xmlns:mc="http://schemas.openxmlformats.org/markup-compatibility/2006" xmlns:aink="http://schemas.microsoft.com/office/drawing/2016/ink" xmlns:am3d="http://schemas.microsoft.com/office/drawing/2017/model3d" xmlns:o="urn:schemas-microsoft-com:office:office" xmlns:r="http://schemas.openxmlformats.org/officeDocument/2006/relationships" xmlns:m="http://schemas.openxmlformats.org/officeDocument/2006/math" xmlns:v="urn:schemas-microsoft-com:vml" xmlns:wp14="http://schemas.microsoft.com/office/word/2010/wordprocessingDrawing" xmlns:wp="http://schemas.openxmlformats.org/drawingml/2006/wordprocessingDrawing" xmlns:w10="urn:schemas-microsoft-com:office:word" xmlns:w="http://schemas.openxmlformats.org/wordprocessingml/2006/main" xmlns:w14="http://schemas.microsoft.com/office/word/2010/wordml" xmlns:w15="http://schemas.microsoft.com/office/word/2012/wordml" xmlns:w16cex="http://schemas.microsoft.com/office/word/2018/wordml/cex" xmlns:w16cid="http://schemas.microsoft.com/office/word/2016/wordml/cid" xmlns:w16="http://schemas.microsoft.com/office/word/2018/wordml" xmlns:w16sdtdh="http://schemas.microsoft.com/office/word/2020/wordml/sdtdatahash" xmlns:w16se="http://schemas.microsoft.com/office/word/2015/wordml/symex" xmlns:wpg="http://schemas.microsoft.com/office/word/2010/wordprocessingGroup" xmlns:wpi="http://schemas.microsoft.com/office/word/2010/wordprocessingInk" xmlns:wne="http://schemas.microsoft.com/office/word/2006/wordml" xmlns:wps="http://schemas.microsoft.com/office/word/2010/wordprocessingShape" mc:Ignorable="w14 w15 w16se w16cid w16 w16cex w16sdtdh wp14">
+<w:hdr xmlns:wpc="http://schemas.microsoft.com/office/word/2010/wordprocessingCanvas" xmlns:cx="http://schemas.microsoft.com/office/drawing/2014/chartex" xmlns:cx1="http://schemas.microsoft.com/office/drawing/2015/9/8/chartex" xmlns:cx2="http://schemas.microsoft.com/office/drawing/2015/10/21/chartex" xmlns:cx3="http://schemas.microsoft.com/office/drawing/2016/5/9/chartex" xmlns:cx4="http://schemas.microsoft.com/office/drawing/2016/5/10/chartex" xmlns:cx5="http://schemas.microsoft.com/office/drawing/2016/5/11/chartex" xmlns:cx6="http://schemas.microsoft.com/office/drawing/2016/5/12/chartex" xmlns:cx7="http://schemas.microsoft.com/office/drawing/2016/5/13/chartex" xmlns:cx8="http://schemas.microsoft.com/office/drawing/2016/5/14/chartex" xmlns:mc="http://schemas.openxmlformats.org/markup-compatibility/2006" xmlns:aink="http://schemas.microsoft.com/office/drawing/2016/ink" xmlns:am3d="http://schemas.microsoft.com/office/drawing/2017/model3d" xmlns:o="urn:schemas-microsoft-com:office:office" xmlns:oel="http://schemas.microsoft.com/office/2019/extlst" xmlns:r="http://schemas.openxmlformats.org/officeDocument/2006/relationships" xmlns:m="http://schemas.openxmlformats.org/officeDocument/2006/math" xmlns:v="urn:schemas-microsoft-com:vml" xmlns:wp14="http://schemas.microsoft.com/office/word/2010/wordprocessingDrawing" xmlns:wp="http://schemas.openxmlformats.org/drawingml/2006/wordprocessingDrawing" xmlns:w10="urn:schemas-microsoft-com:office:word" xmlns:w="http://schemas.openxmlformats.org/wordprocessingml/2006/main" xmlns:w14="http://schemas.microsoft.com/office/word/2010/wordml" xmlns:w15="http://schemas.microsoft.com/office/word/2012/wordml" xmlns:w16cex="http://schemas.microsoft.com/office/word/2018/wordml/cex" xmlns:w16cid="http://schemas.microsoft.com/office/word/2016/wordml/cid" xmlns:w16="http://schemas.microsoft.com/office/word/2018/wordml" xmlns:w16sdtdh="http://schemas.microsoft.com/office/word/2020/wordml/sdtdatahash" xmlns:w16se="http://schemas.microsoft.com/office/word/2015/wordml/symex" xmlns:wpg="http://schemas.microsoft.com/office/word/2010/wordprocessingGroup" xmlns:wpi="http://schemas.microsoft.com/office/word/2010/wordprocessingInk" xmlns:wne="http://schemas.microsoft.com/office/word/2006/wordml" xmlns:wps="http://schemas.microsoft.com/office/word/2010/wordprocessingShape" mc:Ignorable="w14 w15 w16se w16cid w16 w16cex w16sdtdh wp14">
   <w:tbl>
     <w:tblPr>
       <w:tblW w:w="9638" w:type="dxa"/>
@@ -2394,7 +3944,7 @@
 </file>
 
 <file path=word/header2.xml><?xml version="1.0" encoding="utf-8"?>
-<w:hdr xmlns:wpc="http://schemas.microsoft.com/office/word/2010/wordprocessingCanvas" xmlns:cx="http://schemas.microsoft.com/office/drawing/2014/chartex" xmlns:cx1="http://schemas.microsoft.com/office/drawing/2015/9/8/chartex" xmlns:cx2="http://schemas.microsoft.com/office/drawing/2015/10/21/chartex" xmlns:cx3="http://schemas.microsoft.com/office/drawing/2016/5/9/chartex" xmlns:cx4="http://schemas.microsoft.com/office/drawing/2016/5/10/chartex" xmlns:cx5="http://schemas.microsoft.com/office/drawing/2016/5/11/chartex" xmlns:cx6="http://schemas.microsoft.com/office/drawing/2016/5/12/chartex" xmlns:cx7="http://schemas.microsoft.com/office/drawing/2016/5/13/chartex" xmlns:cx8="http://schemas.microsoft.com/office/drawing/2016/5/14/chartex" xmlns:mc="http://schemas.openxmlformats.org/markup-compatibility/2006" xmlns:aink="http://schemas.microsoft.com/office/drawing/2016/ink" xmlns:am3d="http://schemas.microsoft.com/office/drawing/2017/model3d" xmlns:o="urn:schemas-microsoft-com:office:office" xmlns:r="http://schemas.openxmlformats.org/officeDocument/2006/relationships" xmlns:m="http://schemas.openxmlformats.org/officeDocument/2006/math" xmlns:v="urn:schemas-microsoft-com:vml" xmlns:wp14="http://schemas.microsoft.com/office/word/2010/wordprocessingDrawing" xmlns:wp="http://schemas.openxmlformats.org/drawingml/2006/wordprocessingDrawing" xmlns:w10="urn:schemas-microsoft-com:office:word" xmlns:w="http://schemas.openxmlformats.org/wordprocessingml/2006/main" xmlns:w14="http://schemas.microsoft.com/office/word/2010/wordml" xmlns:w15="http://schemas.microsoft.com/office/word/2012/wordml" xmlns:w16cex="http://schemas.microsoft.com/office/word/2018/wordml/cex" xmlns:w16cid="http://schemas.microsoft.com/office/word/2016/wordml/cid" xmlns:w16="http://schemas.microsoft.com/office/word/2018/wordml" xmlns:w16sdtdh="http://schemas.microsoft.com/office/word/2020/wordml/sdtdatahash" xmlns:w16se="http://schemas.microsoft.com/office/word/2015/wordml/symex" xmlns:wpg="http://schemas.microsoft.com/office/word/2010/wordprocessingGroup" xmlns:wpi="http://schemas.microsoft.com/office/word/2010/wordprocessingInk" xmlns:wne="http://schemas.microsoft.com/office/word/2006/wordml" xmlns:wps="http://schemas.microsoft.com/office/word/2010/wordprocessingShape" mc:Ignorable="w14 w15 w16se w16cid w16 w16cex w16sdtdh wp14">
+<w:hdr xmlns:wpc="http://schemas.microsoft.com/office/word/2010/wordprocessingCanvas" xmlns:cx="http://schemas.microsoft.com/office/drawing/2014/chartex" xmlns:cx1="http://schemas.microsoft.com/office/drawing/2015/9/8/chartex" xmlns:cx2="http://schemas.microsoft.com/office/drawing/2015/10/21/chartex" xmlns:cx3="http://schemas.microsoft.com/office/drawing/2016/5/9/chartex" xmlns:cx4="http://schemas.microsoft.com/office/drawing/2016/5/10/chartex" xmlns:cx5="http://schemas.microsoft.com/office/drawing/2016/5/11/chartex" xmlns:cx6="http://schemas.microsoft.com/office/drawing/2016/5/12/chartex" xmlns:cx7="http://schemas.microsoft.com/office/drawing/2016/5/13/chartex" xmlns:cx8="http://schemas.microsoft.com/office/drawing/2016/5/14/chartex" xmlns:mc="http://schemas.openxmlformats.org/markup-compatibility/2006" xmlns:aink="http://schemas.microsoft.com/office/drawing/2016/ink" xmlns:am3d="http://schemas.microsoft.com/office/drawing/2017/model3d" xmlns:o="urn:schemas-microsoft-com:office:office" xmlns:oel="http://schemas.microsoft.com/office/2019/extlst" xmlns:r="http://schemas.openxmlformats.org/officeDocument/2006/relationships" xmlns:m="http://schemas.openxmlformats.org/officeDocument/2006/math" xmlns:v="urn:schemas-microsoft-com:vml" xmlns:wp14="http://schemas.microsoft.com/office/word/2010/wordprocessingDrawing" xmlns:wp="http://schemas.openxmlformats.org/drawingml/2006/wordprocessingDrawing" xmlns:w10="urn:schemas-microsoft-com:office:word" xmlns:w="http://schemas.openxmlformats.org/wordprocessingml/2006/main" xmlns:w14="http://schemas.microsoft.com/office/word/2010/wordml" xmlns:w15="http://schemas.microsoft.com/office/word/2012/wordml" xmlns:w16cex="http://schemas.microsoft.com/office/word/2018/wordml/cex" xmlns:w16cid="http://schemas.microsoft.com/office/word/2016/wordml/cid" xmlns:w16="http://schemas.microsoft.com/office/word/2018/wordml" xmlns:w16sdtdh="http://schemas.microsoft.com/office/word/2020/wordml/sdtdatahash" xmlns:w16se="http://schemas.microsoft.com/office/word/2015/wordml/symex" xmlns:wpg="http://schemas.microsoft.com/office/word/2010/wordprocessingGroup" xmlns:wpi="http://schemas.microsoft.com/office/word/2010/wordprocessingInk" xmlns:wne="http://schemas.microsoft.com/office/word/2006/wordml" xmlns:wps="http://schemas.microsoft.com/office/word/2010/wordprocessingShape" mc:Ignorable="w14 w15 w16se w16cid w16 w16cex w16sdtdh wp14">
   <w:p>
     <w:pPr>
       <w:rPr>
@@ -2407,7 +3957,7 @@
         <w:noProof/>
       </w:rPr>
       <w:drawing>
-        <wp:anchor distT="0" distB="0" distL="0" distR="0" simplePos="0" relativeHeight="3" behindDoc="1" locked="0" layoutInCell="1" allowOverlap="1" wp14:anchorId="788EA128" wp14:editId="12C96123">
+        <wp:anchor distT="0" distB="0" distL="0" distR="0" simplePos="0" relativeHeight="251658241" behindDoc="1" locked="0" layoutInCell="1" allowOverlap="1" wp14:anchorId="788EA128" wp14:editId="12C96123">
           <wp:simplePos x="0" y="0"/>
           <wp:positionH relativeFrom="page">
             <wp:posOffset>5798820</wp:posOffset>
@@ -2462,7 +4012,7 @@
         <w:noProof/>
       </w:rPr>
       <w:drawing>
-        <wp:anchor distT="0" distB="0" distL="0" distR="0" simplePos="0" relativeHeight="2" behindDoc="1" locked="0" layoutInCell="1" allowOverlap="1" wp14:anchorId="52A0466B" wp14:editId="69BA5461">
+        <wp:anchor distT="0" distB="0" distL="0" distR="0" simplePos="0" relativeHeight="251658240" behindDoc="1" locked="0" layoutInCell="1" allowOverlap="1" wp14:anchorId="52A0466B" wp14:editId="69BA5461">
           <wp:simplePos x="0" y="0"/>
           <wp:positionH relativeFrom="page">
             <wp:posOffset>345440</wp:posOffset>
@@ -2512,7 +4062,7 @@
 </file>
 
 <file path=word/numbering.xml><?xml version="1.0" encoding="utf-8"?>
-<w:numbering xmlns:wpc="http://schemas.microsoft.com/office/word/2010/wordprocessingCanvas" xmlns:cx="http://schemas.microsoft.com/office/drawing/2014/chartex" xmlns:cx1="http://schemas.microsoft.com/office/drawing/2015/9/8/chartex" xmlns:cx2="http://schemas.microsoft.com/office/drawing/2015/10/21/chartex" xmlns:cx3="http://schemas.microsoft.com/office/drawing/2016/5/9/chartex" xmlns:cx4="http://schemas.microsoft.com/office/drawing/2016/5/10/chartex" xmlns:cx5="http://schemas.microsoft.com/office/drawing/2016/5/11/chartex" xmlns:cx6="http://schemas.microsoft.com/office/drawing/2016/5/12/chartex" xmlns:cx7="http://schemas.microsoft.com/office/drawing/2016/5/13/chartex" xmlns:cx8="http://schemas.microsoft.com/office/drawing/2016/5/14/chartex" xmlns:mc="http://schemas.openxmlformats.org/markup-compatibility/2006" xmlns:aink="http://schemas.microsoft.com/office/drawing/2016/ink" xmlns:am3d="http://schemas.microsoft.com/office/drawing/2017/model3d" xmlns:o="urn:schemas-microsoft-com:office:office" xmlns:r="http://schemas.openxmlformats.org/officeDocument/2006/relationships" xmlns:m="http://schemas.openxmlformats.org/officeDocument/2006/math" xmlns:v="urn:schemas-microsoft-com:vml" xmlns:wp14="http://schemas.microsoft.com/office/word/2010/wordprocessingDrawing" xmlns:wp="http://schemas.openxmlformats.org/drawingml/2006/wordprocessingDrawing" xmlns:w10="urn:schemas-microsoft-com:office:word" xmlns:w="http://schemas.openxmlformats.org/wordprocessingml/2006/main" xmlns:w14="http://schemas.microsoft.com/office/word/2010/wordml" xmlns:w15="http://schemas.microsoft.com/office/word/2012/wordml" xmlns:w16cex="http://schemas.microsoft.com/office/word/2018/wordml/cex" xmlns:w16cid="http://schemas.microsoft.com/office/word/2016/wordml/cid" xmlns:w16="http://schemas.microsoft.com/office/word/2018/wordml" xmlns:w16sdtdh="http://schemas.microsoft.com/office/word/2020/wordml/sdtdatahash" xmlns:w16se="http://schemas.microsoft.com/office/word/2015/wordml/symex" xmlns:wpg="http://schemas.microsoft.com/office/word/2010/wordprocessingGroup" xmlns:wpi="http://schemas.microsoft.com/office/word/2010/wordprocessingInk" xmlns:wne="http://schemas.microsoft.com/office/word/2006/wordml" xmlns:wps="http://schemas.microsoft.com/office/word/2010/wordprocessingShape" mc:Ignorable="w14 w15 w16se w16cid w16 w16cex w16sdtdh wp14">
+<w:numbering xmlns:wpc="http://schemas.microsoft.com/office/word/2010/wordprocessingCanvas" xmlns:cx="http://schemas.microsoft.com/office/drawing/2014/chartex" xmlns:cx1="http://schemas.microsoft.com/office/drawing/2015/9/8/chartex" xmlns:cx2="http://schemas.microsoft.com/office/drawing/2015/10/21/chartex" xmlns:cx3="http://schemas.microsoft.com/office/drawing/2016/5/9/chartex" xmlns:cx4="http://schemas.microsoft.com/office/drawing/2016/5/10/chartex" xmlns:cx5="http://schemas.microsoft.com/office/drawing/2016/5/11/chartex" xmlns:cx6="http://schemas.microsoft.com/office/drawing/2016/5/12/chartex" xmlns:cx7="http://schemas.microsoft.com/office/drawing/2016/5/13/chartex" xmlns:cx8="http://schemas.microsoft.com/office/drawing/2016/5/14/chartex" xmlns:mc="http://schemas.openxmlformats.org/markup-compatibility/2006" xmlns:aink="http://schemas.microsoft.com/office/drawing/2016/ink" xmlns:am3d="http://schemas.microsoft.com/office/drawing/2017/model3d" xmlns:o="urn:schemas-microsoft-com:office:office" xmlns:oel="http://schemas.microsoft.com/office/2019/extlst" xmlns:r="http://schemas.openxmlformats.org/officeDocument/2006/relationships" xmlns:m="http://schemas.openxmlformats.org/officeDocument/2006/math" xmlns:v="urn:schemas-microsoft-com:vml" xmlns:wp14="http://schemas.microsoft.com/office/word/2010/wordprocessingDrawing" xmlns:wp="http://schemas.openxmlformats.org/drawingml/2006/wordprocessingDrawing" xmlns:w10="urn:schemas-microsoft-com:office:word" xmlns:w="http://schemas.openxmlformats.org/wordprocessingml/2006/main" xmlns:w14="http://schemas.microsoft.com/office/word/2010/wordml" xmlns:w15="http://schemas.microsoft.com/office/word/2012/wordml" xmlns:w16cex="http://schemas.microsoft.com/office/word/2018/wordml/cex" xmlns:w16cid="http://schemas.microsoft.com/office/word/2016/wordml/cid" xmlns:w16="http://schemas.microsoft.com/office/word/2018/wordml" xmlns:w16sdtdh="http://schemas.microsoft.com/office/word/2020/wordml/sdtdatahash" xmlns:w16se="http://schemas.microsoft.com/office/word/2015/wordml/symex" xmlns:wpg="http://schemas.microsoft.com/office/word/2010/wordprocessingGroup" xmlns:wpi="http://schemas.microsoft.com/office/word/2010/wordprocessingInk" xmlns:wne="http://schemas.microsoft.com/office/word/2006/wordml" xmlns:wps="http://schemas.microsoft.com/office/word/2010/wordprocessingShape" mc:Ignorable="w14 w15 w16se w16cid w16 w16cex w16sdtdh wp14">
   <w:abstractNum w:abstractNumId="0" w15:restartNumberingAfterBreak="0">
     <w:nsid w:val="06354433"/>
     <w:multiLevelType w:val="hybridMultilevel"/>
@@ -2740,6 +4290,118 @@
     </w:lvl>
   </w:abstractNum>
   <w:abstractNum w:abstractNumId="2" w15:restartNumberingAfterBreak="0">
+    <w:nsid w:val="2BA6319C"/>
+    <w:multiLevelType w:val="hybridMultilevel"/>
+    <w:tmpl w:val="B8900170"/>
+    <w:lvl w:ilvl="0" w:tplc="20E2E256">
+      <w:numFmt w:val="bullet"/>
+      <w:lvlText w:val="-"/>
+      <w:lvlJc w:val="left"/>
+      <w:pPr>
+        <w:ind w:left="720" w:hanging="360"/>
+      </w:pPr>
+      <w:rPr>
+        <w:rFonts w:ascii="Times New Roman" w:eastAsia="Times New Roman" w:hAnsi="Times New Roman" w:cs="Times New Roman" w:hint="default"/>
+      </w:rPr>
+    </w:lvl>
+    <w:lvl w:ilvl="1" w:tplc="100C0003">
+      <w:start w:val="1"/>
+      <w:numFmt w:val="bullet"/>
+      <w:lvlText w:val="o"/>
+      <w:lvlJc w:val="left"/>
+      <w:pPr>
+        <w:ind w:left="1440" w:hanging="360"/>
+      </w:pPr>
+      <w:rPr>
+        <w:rFonts w:ascii="Courier New" w:hAnsi="Courier New" w:cs="Courier New" w:hint="default"/>
+      </w:rPr>
+    </w:lvl>
+    <w:lvl w:ilvl="2" w:tplc="100C0005" w:tentative="1">
+      <w:start w:val="1"/>
+      <w:numFmt w:val="bullet"/>
+      <w:lvlText w:val=""/>
+      <w:lvlJc w:val="left"/>
+      <w:pPr>
+        <w:ind w:left="2160" w:hanging="360"/>
+      </w:pPr>
+      <w:rPr>
+        <w:rFonts w:ascii="Wingdings" w:hAnsi="Wingdings" w:hint="default"/>
+      </w:rPr>
+    </w:lvl>
+    <w:lvl w:ilvl="3" w:tplc="100C0001" w:tentative="1">
+      <w:start w:val="1"/>
+      <w:numFmt w:val="bullet"/>
+      <w:lvlText w:val=""/>
+      <w:lvlJc w:val="left"/>
+      <w:pPr>
+        <w:ind w:left="2880" w:hanging="360"/>
+      </w:pPr>
+      <w:rPr>
+        <w:rFonts w:ascii="Symbol" w:hAnsi="Symbol" w:hint="default"/>
+      </w:rPr>
+    </w:lvl>
+    <w:lvl w:ilvl="4" w:tplc="100C0003" w:tentative="1">
+      <w:start w:val="1"/>
+      <w:numFmt w:val="bullet"/>
+      <w:lvlText w:val="o"/>
+      <w:lvlJc w:val="left"/>
+      <w:pPr>
+        <w:ind w:left="3600" w:hanging="360"/>
+      </w:pPr>
+      <w:rPr>
+        <w:rFonts w:ascii="Courier New" w:hAnsi="Courier New" w:cs="Courier New" w:hint="default"/>
+      </w:rPr>
+    </w:lvl>
+    <w:lvl w:ilvl="5" w:tplc="100C0005" w:tentative="1">
+      <w:start w:val="1"/>
+      <w:numFmt w:val="bullet"/>
+      <w:lvlText w:val=""/>
+      <w:lvlJc w:val="left"/>
+      <w:pPr>
+        <w:ind w:left="4320" w:hanging="360"/>
+      </w:pPr>
+      <w:rPr>
+        <w:rFonts w:ascii="Wingdings" w:hAnsi="Wingdings" w:hint="default"/>
+      </w:rPr>
+    </w:lvl>
+    <w:lvl w:ilvl="6" w:tplc="100C0001" w:tentative="1">
+      <w:start w:val="1"/>
+      <w:numFmt w:val="bullet"/>
+      <w:lvlText w:val=""/>
+      <w:lvlJc w:val="left"/>
+      <w:pPr>
+        <w:ind w:left="5040" w:hanging="360"/>
+      </w:pPr>
+      <w:rPr>
+        <w:rFonts w:ascii="Symbol" w:hAnsi="Symbol" w:hint="default"/>
+      </w:rPr>
+    </w:lvl>
+    <w:lvl w:ilvl="7" w:tplc="100C0003" w:tentative="1">
+      <w:start w:val="1"/>
+      <w:numFmt w:val="bullet"/>
+      <w:lvlText w:val="o"/>
+      <w:lvlJc w:val="left"/>
+      <w:pPr>
+        <w:ind w:left="5760" w:hanging="360"/>
+      </w:pPr>
+      <w:rPr>
+        <w:rFonts w:ascii="Courier New" w:hAnsi="Courier New" w:cs="Courier New" w:hint="default"/>
+      </w:rPr>
+    </w:lvl>
+    <w:lvl w:ilvl="8" w:tplc="100C0005" w:tentative="1">
+      <w:start w:val="1"/>
+      <w:numFmt w:val="bullet"/>
+      <w:lvlText w:val=""/>
+      <w:lvlJc w:val="left"/>
+      <w:pPr>
+        <w:ind w:left="6480" w:hanging="360"/>
+      </w:pPr>
+      <w:rPr>
+        <w:rFonts w:ascii="Wingdings" w:hAnsi="Wingdings" w:hint="default"/>
+      </w:rPr>
+    </w:lvl>
+  </w:abstractNum>
+  <w:abstractNum w:abstractNumId="3" w15:restartNumberingAfterBreak="0">
     <w:nsid w:val="4F217464"/>
     <w:multiLevelType w:val="multilevel"/>
     <w:tmpl w:val="E8F0D590"/>
@@ -2909,7 +4571,7 @@
       </w:pPr>
     </w:lvl>
   </w:abstractNum>
-  <w:abstractNum w:abstractNumId="3" w15:restartNumberingAfterBreak="0">
+  <w:abstractNum w:abstractNumId="4" w15:restartNumberingAfterBreak="0">
     <w:nsid w:val="59475247"/>
     <w:multiLevelType w:val="multilevel"/>
     <w:tmpl w:val="436295D2"/>
@@ -3070,7 +4732,96 @@
       </w:pPr>
     </w:lvl>
   </w:abstractNum>
-  <w:abstractNum w:abstractNumId="4" w15:restartNumberingAfterBreak="0">
+  <w:abstractNum w:abstractNumId="5" w15:restartNumberingAfterBreak="0">
+    <w:nsid w:val="5A507ACC"/>
+    <w:multiLevelType w:val="hybridMultilevel"/>
+    <w:tmpl w:val="189C687E"/>
+    <w:lvl w:ilvl="0" w:tplc="A8204066">
+      <w:start w:val="1"/>
+      <w:numFmt w:val="decimal"/>
+      <w:lvlText w:val="%1)"/>
+      <w:lvlJc w:val="left"/>
+      <w:pPr>
+        <w:ind w:left="720" w:hanging="360"/>
+      </w:pPr>
+      <w:rPr>
+        <w:rFonts w:hint="default"/>
+      </w:rPr>
+    </w:lvl>
+    <w:lvl w:ilvl="1" w:tplc="100C0019" w:tentative="1">
+      <w:start w:val="1"/>
+      <w:numFmt w:val="lowerLetter"/>
+      <w:lvlText w:val="%2."/>
+      <w:lvlJc w:val="left"/>
+      <w:pPr>
+        <w:ind w:left="1440" w:hanging="360"/>
+      </w:pPr>
+    </w:lvl>
+    <w:lvl w:ilvl="2" w:tplc="100C001B" w:tentative="1">
+      <w:start w:val="1"/>
+      <w:numFmt w:val="lowerRoman"/>
+      <w:lvlText w:val="%3."/>
+      <w:lvlJc w:val="right"/>
+      <w:pPr>
+        <w:ind w:left="2160" w:hanging="180"/>
+      </w:pPr>
+    </w:lvl>
+    <w:lvl w:ilvl="3" w:tplc="100C000F" w:tentative="1">
+      <w:start w:val="1"/>
+      <w:numFmt w:val="decimal"/>
+      <w:lvlText w:val="%4."/>
+      <w:lvlJc w:val="left"/>
+      <w:pPr>
+        <w:ind w:left="2880" w:hanging="360"/>
+      </w:pPr>
+    </w:lvl>
+    <w:lvl w:ilvl="4" w:tplc="100C0019" w:tentative="1">
+      <w:start w:val="1"/>
+      <w:numFmt w:val="lowerLetter"/>
+      <w:lvlText w:val="%5."/>
+      <w:lvlJc w:val="left"/>
+      <w:pPr>
+        <w:ind w:left="3600" w:hanging="360"/>
+      </w:pPr>
+    </w:lvl>
+    <w:lvl w:ilvl="5" w:tplc="100C001B" w:tentative="1">
+      <w:start w:val="1"/>
+      <w:numFmt w:val="lowerRoman"/>
+      <w:lvlText w:val="%6."/>
+      <w:lvlJc w:val="right"/>
+      <w:pPr>
+        <w:ind w:left="4320" w:hanging="180"/>
+      </w:pPr>
+    </w:lvl>
+    <w:lvl w:ilvl="6" w:tplc="100C000F" w:tentative="1">
+      <w:start w:val="1"/>
+      <w:numFmt w:val="decimal"/>
+      <w:lvlText w:val="%7."/>
+      <w:lvlJc w:val="left"/>
+      <w:pPr>
+        <w:ind w:left="5040" w:hanging="360"/>
+      </w:pPr>
+    </w:lvl>
+    <w:lvl w:ilvl="7" w:tplc="100C0019" w:tentative="1">
+      <w:start w:val="1"/>
+      <w:numFmt w:val="lowerLetter"/>
+      <w:lvlText w:val="%8."/>
+      <w:lvlJc w:val="left"/>
+      <w:pPr>
+        <w:ind w:left="5760" w:hanging="360"/>
+      </w:pPr>
+    </w:lvl>
+    <w:lvl w:ilvl="8" w:tplc="100C001B" w:tentative="1">
+      <w:start w:val="1"/>
+      <w:numFmt w:val="lowerRoman"/>
+      <w:lvlText w:val="%9."/>
+      <w:lvlJc w:val="right"/>
+      <w:pPr>
+        <w:ind w:left="6480" w:hanging="180"/>
+      </w:pPr>
+    </w:lvl>
+  </w:abstractNum>
+  <w:abstractNum w:abstractNumId="6" w15:restartNumberingAfterBreak="0">
     <w:nsid w:val="757732D2"/>
     <w:multiLevelType w:val="hybridMultilevel"/>
     <w:tmpl w:val="550AE2F8"/>
@@ -3160,19 +4911,25 @@
     </w:lvl>
   </w:abstractNum>
   <w:num w:numId="1" w16cid:durableId="291983545">
-    <w:abstractNumId w:val="2"/>
+    <w:abstractNumId w:val="3"/>
   </w:num>
   <w:num w:numId="2" w16cid:durableId="2009360163">
-    <w:abstractNumId w:val="3"/>
+    <w:abstractNumId w:val="4"/>
   </w:num>
   <w:num w:numId="3" w16cid:durableId="2016565024">
-    <w:abstractNumId w:val="4"/>
+    <w:abstractNumId w:val="6"/>
   </w:num>
   <w:num w:numId="4" w16cid:durableId="729303240">
     <w:abstractNumId w:val="0"/>
   </w:num>
   <w:num w:numId="5" w16cid:durableId="1823885222">
     <w:abstractNumId w:val="1"/>
+  </w:num>
+  <w:num w:numId="6" w16cid:durableId="2015455823">
+    <w:abstractNumId w:val="2"/>
+  </w:num>
+  <w:num w:numId="7" w16cid:durableId="948588276">
+    <w:abstractNumId w:val="5"/>
   </w:num>
 </w:numbering>
 </file>

</xml_diff>

<commit_message>
début du rapport decode
</commit_message>
<xml_diff>
--- a/Rapport intermédiaire/Chablon_Rapport_ARO_word.docx
+++ b/Rapport intermédiaire/Chablon_Rapport_ARO_word.docx
@@ -986,6 +986,7 @@
       </w:pPr>
       <w:r>
         <w:rPr>
+          <w:noProof/>
           <w:lang w:val="fr-FR"/>
         </w:rPr>
         <w:drawing>
@@ -993,86 +994,6 @@
             <wp:extent cx="2791215" cy="1943371"/>
             <wp:effectExtent l="0" t="0" r="9525" b="0"/>
             <wp:docPr id="6" name="Image 6"/>
-            <wp:cNvGraphicFramePr>
-              <a:graphicFrameLocks xmlns:a="http://schemas.openxmlformats.org/drawingml/2006/main" noChangeAspect="1"/>
-            </wp:cNvGraphicFramePr>
-            <a:graphic xmlns:a="http://schemas.openxmlformats.org/drawingml/2006/main">
-              <a:graphicData uri="http://schemas.openxmlformats.org/drawingml/2006/picture">
-                <pic:pic xmlns:pic="http://schemas.openxmlformats.org/drawingml/2006/picture">
-                  <pic:nvPicPr>
-                    <pic:cNvPr id="1" name=""/>
-                    <pic:cNvPicPr/>
-                  </pic:nvPicPr>
-                  <pic:blipFill>
-                    <a:blip r:embed="rId7"/>
-                    <a:stretch>
-                      <a:fillRect/>
-                    </a:stretch>
-                  </pic:blipFill>
-                  <pic:spPr>
-                    <a:xfrm>
-                      <a:off x="0" y="0"/>
-                      <a:ext cx="2791215" cy="1943371"/>
-                    </a:xfrm>
-                    <a:prstGeom prst="rect">
-                      <a:avLst/>
-                    </a:prstGeom>
-                  </pic:spPr>
-                </pic:pic>
-              </a:graphicData>
-            </a:graphic>
-          </wp:inline>
-        </w:drawing>
-      </w:r>
-    </w:p>
-    <w:p>
-      <w:pPr>
-        <w:rPr>
-          <w:lang w:val="fr-FR"/>
-        </w:rPr>
-      </w:pPr>
-    </w:p>
-    <w:p>
-      <w:pPr>
-        <w:rPr>
-          <w:lang w:val="fr-FR"/>
-        </w:rPr>
-      </w:pPr>
-    </w:p>
-    <w:p>
-      <w:pPr>
-        <w:rPr>
-          <w:lang w:val="fr-FR"/>
-        </w:rPr>
-      </w:pPr>
-      <w:r>
-        <w:rPr>
-          <w:lang w:val="fr-FR"/>
-        </w:rPr>
-        <w:t>Détermination du saut. Ici, rien de difficile : on vérifie les premiers bits pour savoir si c’est un saut et on récupère les conditions si c’est le cas.</w:t>
-      </w:r>
-      <w:r>
-        <w:rPr>
-          <w:lang w:val="fr-FR"/>
-        </w:rPr>
-        <w:br/>
-      </w:r>
-    </w:p>
-    <w:p>
-      <w:pPr>
-        <w:rPr>
-          <w:lang w:val="fr-FR"/>
-        </w:rPr>
-      </w:pPr>
-      <w:r>
-        <w:rPr>
-          <w:lang w:val="fr-FR"/>
-        </w:rPr>
-        <w:drawing>
-          <wp:inline distT="0" distB="0" distL="0" distR="0" wp14:anchorId="218B2536" wp14:editId="140B3631">
-            <wp:extent cx="6120130" cy="2025650"/>
-            <wp:effectExtent l="0" t="0" r="0" b="0"/>
-            <wp:docPr id="8" name="Image 8"/>
             <wp:cNvGraphicFramePr>
               <a:graphicFrameLocks xmlns:a="http://schemas.openxmlformats.org/drawingml/2006/main" noChangeAspect="1"/>
             </wp:cNvGraphicFramePr>
@@ -1092,7 +1013,7 @@
                   <pic:spPr>
                     <a:xfrm>
                       <a:off x="0" y="0"/>
-                      <a:ext cx="6120130" cy="2025650"/>
+                      <a:ext cx="2791215" cy="1943371"/>
                     </a:xfrm>
                     <a:prstGeom prst="rect">
                       <a:avLst/>
@@ -1118,59 +1039,42 @@
           <w:lang w:val="fr-FR"/>
         </w:rPr>
       </w:pPr>
-      <w:r>
-        <w:rPr>
-          <w:lang w:val="fr-FR"/>
-        </w:rPr>
-        <w:t>Calcul de l’adresse</w:t>
-      </w:r>
-      <w:r>
-        <w:rPr>
-          <w:lang w:val="fr-FR"/>
-        </w:rPr>
-        <w:t xml:space="preserve"> de saut</w:t>
-      </w:r>
-      <w:r>
-        <w:rPr>
-          <w:lang w:val="fr-FR"/>
-        </w:rPr>
-        <w:t xml:space="preserve"> finale : d’abord une multiplication par 2, puis une extension à 16b pour ensuite </w:t>
-      </w:r>
-      <w:r>
-        <w:rPr>
-          <w:lang w:val="fr-FR"/>
-        </w:rPr>
-        <w:t>additionner</w:t>
-      </w:r>
-      <w:r>
-        <w:rPr>
-          <w:lang w:val="fr-FR"/>
-        </w:rPr>
-        <w:t xml:space="preserve"> de 4 et au PC.  Pas de problème ici.</w:t>
-      </w:r>
-    </w:p>
-    <w:p>
-      <w:pPr>
-        <w:rPr>
-          <w:lang w:val="fr-FR"/>
-        </w:rPr>
-      </w:pPr>
-    </w:p>
-    <w:p>
-      <w:pPr>
-        <w:rPr>
-          <w:lang w:val="fr-FR"/>
-        </w:rPr>
-      </w:pPr>
-      <w:r>
-        <w:rPr>
+    </w:p>
+    <w:p>
+      <w:pPr>
+        <w:rPr>
+          <w:lang w:val="fr-FR"/>
+        </w:rPr>
+      </w:pPr>
+      <w:r>
+        <w:rPr>
+          <w:lang w:val="fr-FR"/>
+        </w:rPr>
+        <w:t>Détermination du saut. Ici, rien de difficile : on vérifie les premiers bits pour savoir si c’est un saut et on récupère les conditions si c’est le cas.</w:t>
+      </w:r>
+      <w:r>
+        <w:rPr>
+          <w:lang w:val="fr-FR"/>
+        </w:rPr>
+        <w:br/>
+      </w:r>
+    </w:p>
+    <w:p>
+      <w:pPr>
+        <w:rPr>
+          <w:lang w:val="fr-FR"/>
+        </w:rPr>
+      </w:pPr>
+      <w:r>
+        <w:rPr>
+          <w:noProof/>
           <w:lang w:val="fr-FR"/>
         </w:rPr>
         <w:drawing>
-          <wp:inline distT="0" distB="0" distL="0" distR="0" wp14:anchorId="256E24F0" wp14:editId="1B0037FC">
-            <wp:extent cx="6120130" cy="1307465"/>
-            <wp:effectExtent l="0" t="0" r="0" b="6985"/>
-            <wp:docPr id="9" name="Image 9"/>
+          <wp:inline distT="0" distB="0" distL="0" distR="0" wp14:anchorId="218B2536" wp14:editId="140B3631">
+            <wp:extent cx="6120130" cy="2025650"/>
+            <wp:effectExtent l="0" t="0" r="0" b="0"/>
+            <wp:docPr id="8" name="Image 8"/>
             <wp:cNvGraphicFramePr>
               <a:graphicFrameLocks xmlns:a="http://schemas.openxmlformats.org/drawingml/2006/main" noChangeAspect="1"/>
             </wp:cNvGraphicFramePr>
@@ -1190,7 +1094,7 @@
                   <pic:spPr>
                     <a:xfrm>
                       <a:off x="0" y="0"/>
-                      <a:ext cx="6120130" cy="1307465"/>
+                      <a:ext cx="6120130" cy="2025650"/>
                     </a:xfrm>
                     <a:prstGeom prst="rect">
                       <a:avLst/>
@@ -1216,61 +1120,60 @@
           <w:lang w:val="fr-FR"/>
         </w:rPr>
       </w:pPr>
-    </w:p>
-    <w:p>
-      <w:pPr>
-        <w:rPr>
-          <w:lang w:val="fr-FR"/>
-        </w:rPr>
-      </w:pPr>
-    </w:p>
-    <w:p>
-      <w:pPr>
-        <w:rPr>
-          <w:lang w:val="fr-FR"/>
-        </w:rPr>
-      </w:pPr>
-    </w:p>
-    <w:p>
-      <w:pPr>
-        <w:rPr>
-          <w:lang w:val="fr-FR"/>
-        </w:rPr>
-      </w:pPr>
-      <w:r>
-        <w:rPr>
-          <w:lang w:val="fr-FR"/>
-        </w:rPr>
-        <w:t xml:space="preserve">Sélection de l’adresse d’instruction finale : S’il y a un saut, le futur PC est l’adresse de saut. Sinon, ce sera l’adresse courante incrémentée de 2. Dans tous les cas, si le </w:t>
-      </w:r>
-      <w:r>
-        <w:rPr>
-          <w:lang w:val="fr-FR"/>
-        </w:rPr>
-        <w:t>FETCH</w:t>
-      </w:r>
-      <w:r>
-        <w:rPr>
-          <w:lang w:val="fr-FR"/>
-        </w:rPr>
-        <w:t xml:space="preserve"> est désactivé, l’adresse ne change pas.</w:t>
-      </w:r>
-    </w:p>
-    <w:p>
-      <w:pPr>
-        <w:rPr>
-          <w:lang w:val="fr-FR"/>
-        </w:rPr>
-      </w:pPr>
-      <w:r>
-        <w:rPr>
+      <w:r>
+        <w:rPr>
+          <w:lang w:val="fr-FR"/>
+        </w:rPr>
+        <w:t>Calcul de l’adresse</w:t>
+      </w:r>
+      <w:r>
+        <w:rPr>
+          <w:lang w:val="fr-FR"/>
+        </w:rPr>
+        <w:t xml:space="preserve"> de saut</w:t>
+      </w:r>
+      <w:r>
+        <w:rPr>
+          <w:lang w:val="fr-FR"/>
+        </w:rPr>
+        <w:t xml:space="preserve"> finale : d’abord une multiplication par 2, puis une extension à 16b pour ensuite </w:t>
+      </w:r>
+      <w:r>
+        <w:rPr>
+          <w:lang w:val="fr-FR"/>
+        </w:rPr>
+        <w:t>additionner</w:t>
+      </w:r>
+      <w:r>
+        <w:rPr>
+          <w:lang w:val="fr-FR"/>
+        </w:rPr>
+        <w:t xml:space="preserve"> de 4 et au PC.  Pas de problème ici.</w:t>
+      </w:r>
+    </w:p>
+    <w:p>
+      <w:pPr>
+        <w:rPr>
+          <w:lang w:val="fr-FR"/>
+        </w:rPr>
+      </w:pPr>
+    </w:p>
+    <w:p>
+      <w:pPr>
+        <w:rPr>
+          <w:lang w:val="fr-FR"/>
+        </w:rPr>
+      </w:pPr>
+      <w:r>
+        <w:rPr>
+          <w:noProof/>
           <w:lang w:val="fr-FR"/>
         </w:rPr>
         <w:drawing>
-          <wp:inline distT="0" distB="0" distL="0" distR="0" wp14:anchorId="205EB860" wp14:editId="18BBD099">
-            <wp:extent cx="6120130" cy="1687195"/>
-            <wp:effectExtent l="0" t="0" r="0" b="8255"/>
-            <wp:docPr id="10" name="Image 10"/>
+          <wp:inline distT="0" distB="0" distL="0" distR="0" wp14:anchorId="256E24F0" wp14:editId="1B0037FC">
+            <wp:extent cx="6120130" cy="1307465"/>
+            <wp:effectExtent l="0" t="0" r="0" b="6985"/>
+            <wp:docPr id="9" name="Image 9"/>
             <wp:cNvGraphicFramePr>
               <a:graphicFrameLocks xmlns:a="http://schemas.openxmlformats.org/drawingml/2006/main" noChangeAspect="1"/>
             </wp:cNvGraphicFramePr>
@@ -1290,7 +1193,7 @@
                   <pic:spPr>
                     <a:xfrm>
                       <a:off x="0" y="0"/>
-                      <a:ext cx="6120130" cy="1687195"/>
+                      <a:ext cx="6120130" cy="1307465"/>
                     </a:xfrm>
                     <a:prstGeom prst="rect">
                       <a:avLst/>
@@ -1305,78 +1208,73 @@
     </w:p>
     <w:p>
       <w:pPr>
-        <w:pStyle w:val="Titre2"/>
-        <w:numPr>
-          <w:ilvl w:val="0"/>
-          <w:numId w:val="0"/>
-        </w:numPr>
-        <w:ind w:left="576" w:hanging="576"/>
-        <w:rPr>
-          <w:lang w:val="fr-FR"/>
-        </w:rPr>
-      </w:pPr>
-    </w:p>
-    <w:p>
-      <w:pPr>
-        <w:pStyle w:val="Titre2"/>
-        <w:rPr>
-          <w:lang w:val="fr-FR"/>
-        </w:rPr>
-      </w:pPr>
-      <w:r>
-        <w:rPr>
-          <w:lang w:val="fr-FR"/>
-        </w:rPr>
-        <w:t>Simulation</w:t>
-      </w:r>
-    </w:p>
-    <w:p>
-      <w:pPr>
-        <w:rPr>
-          <w:lang w:val="fr-FR"/>
-        </w:rPr>
-      </w:pPr>
-    </w:p>
-    <w:p>
-      <w:pPr>
-        <w:rPr>
-          <w:lang w:val="fr-FR"/>
-        </w:rPr>
-      </w:pPr>
-      <w:r>
-        <w:rPr>
-          <w:lang w:val="fr-FR"/>
-        </w:rPr>
-        <w:t>Comme première simulation, nous avons essayé, après implémentation du PC, son incrémentation. On peut voir le résultat ci-dessous. La première ligne correspond à l’adresse de sortie du FETCH</w:t>
-      </w:r>
-      <w:r>
-        <w:rPr>
-          <w:lang w:val="fr-FR"/>
-        </w:rPr>
-        <w:t xml:space="preserve"> (sur 15 bits) et la deuxième au PC. On observe qu’à chaque horloge, le PC est incrémenté de deux et l’adresse de 1, ce qui est correct. Il ne faut pas oublier que pour cette dernière les bits 15-1 seulement sont prises et on ignore le dernier bit.</w:t>
-      </w:r>
-      <w:r>
-        <w:rPr>
-          <w:lang w:val="fr-FR"/>
-        </w:rPr>
-        <w:br/>
-      </w:r>
-    </w:p>
-    <w:p>
-      <w:pPr>
-        <w:rPr>
-          <w:lang w:val="fr-FR"/>
-        </w:rPr>
-      </w:pPr>
-      <w:r>
-        <w:rPr>
+        <w:rPr>
+          <w:lang w:val="fr-FR"/>
+        </w:rPr>
+      </w:pPr>
+    </w:p>
+    <w:p>
+      <w:pPr>
+        <w:rPr>
+          <w:lang w:val="fr-FR"/>
+        </w:rPr>
+      </w:pPr>
+    </w:p>
+    <w:p>
+      <w:pPr>
+        <w:rPr>
+          <w:lang w:val="fr-FR"/>
+        </w:rPr>
+      </w:pPr>
+    </w:p>
+    <w:p>
+      <w:pPr>
+        <w:rPr>
+          <w:lang w:val="fr-FR"/>
+        </w:rPr>
+      </w:pPr>
+    </w:p>
+    <w:p>
+      <w:pPr>
+        <w:rPr>
+          <w:lang w:val="fr-FR"/>
+        </w:rPr>
+      </w:pPr>
+      <w:r>
+        <w:rPr>
+          <w:lang w:val="fr-FR"/>
+        </w:rPr>
+        <w:t xml:space="preserve">Sélection de l’adresse d’instruction finale : S’il y a un saut, le futur PC est l’adresse de saut. Sinon, ce sera l’adresse courante incrémentée de 2. Dans tous les cas, si le </w:t>
+      </w:r>
+      <w:r>
+        <w:rPr>
+          <w:lang w:val="fr-FR"/>
+        </w:rPr>
+        <w:t>FETCH</w:t>
+      </w:r>
+      <w:r>
+        <w:rPr>
+          <w:lang w:val="fr-FR"/>
+        </w:rPr>
+        <w:t xml:space="preserve"> est désactivé, l’adresse ne change pas.</w:t>
+      </w:r>
+    </w:p>
+    <w:p>
+      <w:pPr>
+        <w:rPr>
+          <w:lang w:val="fr-FR"/>
+        </w:rPr>
+      </w:pPr>
+      <w:r>
+        <w:rPr>
+          <w:noProof/>
           <w:lang w:val="fr-FR"/>
         </w:rPr>
         <w:drawing>
-          <wp:inline distT="0" distB="0" distL="0" distR="0" wp14:anchorId="364E1958" wp14:editId="41DB2BE0">
-            <wp:extent cx="6120130" cy="732155"/>
-            <wp:effectExtent l="0" t="0" r="0" b="0"/>
-            <wp:docPr id="7" name="Image 7"/>
+          <wp:inline distT="0" distB="0" distL="0" distR="0" wp14:anchorId="205EB860" wp14:editId="18BBD099">
+            <wp:extent cx="6120130" cy="1687195"/>
+            <wp:effectExtent l="0" t="0" r="0" b="8255"/>
+            <wp:docPr id="10" name="Image 10"/>
             <wp:cNvGraphicFramePr>
               <a:graphicFrameLocks xmlns:a="http://schemas.openxmlformats.org/drawingml/2006/main" noChangeAspect="1"/>
             </wp:cNvGraphicFramePr>
@@ -1396,6 +1294,100 @@
                   <pic:spPr>
                     <a:xfrm>
                       <a:off x="0" y="0"/>
+                      <a:ext cx="6120130" cy="1687195"/>
+                    </a:xfrm>
+                    <a:prstGeom prst="rect">
+                      <a:avLst/>
+                    </a:prstGeom>
+                  </pic:spPr>
+                </pic:pic>
+              </a:graphicData>
+            </a:graphic>
+          </wp:inline>
+        </w:drawing>
+      </w:r>
+    </w:p>
+    <w:p>
+      <w:pPr>
+        <w:pStyle w:val="Titre2"/>
+        <w:rPr>
+          <w:lang w:val="fr-FR"/>
+        </w:rPr>
+      </w:pPr>
+      <w:r>
+        <w:rPr>
+          <w:lang w:val="fr-FR"/>
+        </w:rPr>
+        <w:t>Simulation</w:t>
+      </w:r>
+    </w:p>
+    <w:p>
+      <w:pPr>
+        <w:rPr>
+          <w:lang w:val="fr-FR"/>
+        </w:rPr>
+      </w:pPr>
+    </w:p>
+    <w:p>
+      <w:pPr>
+        <w:rPr>
+          <w:lang w:val="fr-FR"/>
+        </w:rPr>
+      </w:pPr>
+      <w:r>
+        <w:rPr>
+          <w:lang w:val="fr-FR"/>
+        </w:rPr>
+        <w:t>Comme première simulation, nous avons essayé, après implémentation du PC, son incrémentation. On peut voir le résultat ci-dessous. La première ligne correspond à l’adresse de sortie du FETCH</w:t>
+      </w:r>
+      <w:r>
+        <w:rPr>
+          <w:lang w:val="fr-FR"/>
+        </w:rPr>
+        <w:t xml:space="preserve"> (sur 15 bits) et la deuxième au PC. On observe qu’à chaque horloge, le PC est incrémenté de deux et l’adresse de 1, ce qui est correct. Il ne faut pas oublier que pour cette dernière les bits 15-1 seulement sont prises et on ignore le dernier bit.</w:t>
+      </w:r>
+      <w:r>
+        <w:rPr>
+          <w:lang w:val="fr-FR"/>
+        </w:rPr>
+        <w:br/>
+      </w:r>
+    </w:p>
+    <w:p>
+      <w:pPr>
+        <w:rPr>
+          <w:lang w:val="fr-FR"/>
+        </w:rPr>
+      </w:pPr>
+      <w:r>
+        <w:rPr>
+          <w:noProof/>
+          <w:lang w:val="fr-FR"/>
+        </w:rPr>
+        <w:drawing>
+          <wp:inline distT="0" distB="0" distL="0" distR="0" wp14:anchorId="364E1958" wp14:editId="41DB2BE0">
+            <wp:extent cx="6120130" cy="732155"/>
+            <wp:effectExtent l="0" t="0" r="0" b="0"/>
+            <wp:docPr id="7" name="Image 7"/>
+            <wp:cNvGraphicFramePr>
+              <a:graphicFrameLocks xmlns:a="http://schemas.openxmlformats.org/drawingml/2006/main" noChangeAspect="1"/>
+            </wp:cNvGraphicFramePr>
+            <a:graphic xmlns:a="http://schemas.openxmlformats.org/drawingml/2006/main">
+              <a:graphicData uri="http://schemas.openxmlformats.org/drawingml/2006/picture">
+                <pic:pic xmlns:pic="http://schemas.openxmlformats.org/drawingml/2006/picture">
+                  <pic:nvPicPr>
+                    <pic:cNvPr id="1" name=""/>
+                    <pic:cNvPicPr/>
+                  </pic:nvPicPr>
+                  <pic:blipFill>
+                    <a:blip r:embed="rId12"/>
+                    <a:stretch>
+                      <a:fillRect/>
+                    </a:stretch>
+                  </pic:blipFill>
+                  <pic:spPr>
+                    <a:xfrm>
+                      <a:off x="0" y="0"/>
                       <a:ext cx="6120130" cy="732155"/>
                     </a:xfrm>
                     <a:prstGeom prst="rect">
@@ -1437,6 +1429,7 @@
       </w:pPr>
       <w:r>
         <w:rPr>
+          <w:noProof/>
           <w:lang w:val="fr-FR"/>
         </w:rPr>
         <w:lastRenderedPageBreak/>
@@ -1472,7 +1465,7 @@
                     <pic:cNvPicPr/>
                   </pic:nvPicPr>
                   <pic:blipFill>
-                    <a:blip r:embed="rId12">
+                    <a:blip r:embed="rId13">
                       <a:extLst>
                         <a:ext uri="{28A0092B-C50C-407E-A947-70E740481C1C}">
                           <a14:useLocalDpi xmlns:a14="http://schemas.microsoft.com/office/drawing/2010/main" val="0"/>
@@ -1660,6 +1653,7 @@
       </w:r>
       <w:r>
         <w:rPr>
+          <w:noProof/>
           <w:lang w:val="fr-FR"/>
         </w:rPr>
         <w:drawing>
@@ -1678,7 +1672,7 @@
                     <pic:cNvPicPr/>
                   </pic:nvPicPr>
                   <pic:blipFill>
-                    <a:blip r:embed="rId13"/>
+                    <a:blip r:embed="rId14"/>
                     <a:stretch>
                       <a:fillRect/>
                     </a:stretch>
@@ -1718,73 +1712,16 @@
         </w:rPr>
         <w:t xml:space="preserve">La première ligne est le PC et la deuxième est l’adresse d’instruction (cette fois à 16b pour plus de clarté). Nous observons que ces deux éléments suivent le chemin précédemment énoncé : il y a 3 sauts (A =&gt; 40, 44 =&gt; 60 et 64 =&gt; 0).  </w:t>
       </w:r>
+      <w:r>
+        <w:rPr>
+          <w:lang w:val="fr-FR"/>
+        </w:rPr>
+        <w:t>Ainsi, le FETCH semble fonctionner.</w:t>
+      </w:r>
     </w:p>
     <w:p>
       <w:pPr>
         <w:pStyle w:val="Titre2"/>
-        <w:rPr>
-          <w:lang w:val="fr-FR"/>
-        </w:rPr>
-      </w:pPr>
-      <w:r>
-        <w:rPr>
-          <w:lang w:val="fr-FR"/>
-        </w:rPr>
-        <w:t>Test</w:t>
-      </w:r>
-    </w:p>
-    <w:p>
-      <w:pPr>
-        <w:rPr>
-          <w:lang w:val="fr-FR"/>
-        </w:rPr>
-      </w:pPr>
-      <w:r>
-        <w:rPr>
-          <w:lang w:val="fr-FR"/>
-        </w:rPr>
-        <w:t>test</w:t>
-      </w:r>
-      <w:r>
-        <w:rPr>
-          <w:lang w:val="fr-FR"/>
-        </w:rPr>
-        <w:t>s</w:t>
-      </w:r>
-      <w:r>
-        <w:rPr>
-          <w:lang w:val="fr-FR"/>
-        </w:rPr>
-        <w:t xml:space="preserve"> unitaire</w:t>
-      </w:r>
-      <w:r>
-        <w:rPr>
-          <w:lang w:val="fr-FR"/>
-        </w:rPr>
-        <w:t>s</w:t>
-      </w:r>
-      <w:r>
-        <w:rPr>
-          <w:lang w:val="fr-FR"/>
-        </w:rPr>
-        <w:t xml:space="preserve"> comme en prog ? </w:t>
-      </w:r>
-      <w:r>
-        <w:rPr>
-          <w:lang w:val="fr-FR"/>
-        </w:rPr>
-        <w:t xml:space="preserve"> Cf rapport FETCH (avec les screen et tout ça) (</w:t>
-      </w:r>
-      <w:r>
-        <w:rPr>
-          <w:lang w:val="fr-FR"/>
-        </w:rPr>
-        <w:t>enfaite pas de screen, c’est chiant)</w:t>
-      </w:r>
-    </w:p>
-    <w:p>
-      <w:pPr>
-        <w:pStyle w:val="Titre2"/>
       </w:pPr>
       <w:r>
         <w:t>Feedback</w:t>
@@ -1795,7 +1732,13 @@
         <w:t xml:space="preserve">Nous avons reçu un simple </w:t>
       </w:r>
       <w:r>
-        <w:t>retour, le reste fonctionnant très bien. En effet, nous avions utilisé des extenseurs qui complexifiait les schémas. Nous les avons simplement remplacé par des splitters.</w:t>
+        <w:t xml:space="preserve">retour, le reste fonctionnant très bien. En effet, nous avions utilisé des extenseurs qui complexifiait les schémas. Nous les avons simplement </w:t>
+      </w:r>
+      <w:r>
+        <w:t>remplacés</w:t>
+      </w:r>
+      <w:r>
+        <w:t xml:space="preserve"> par des splitters.</w:t>
       </w:r>
     </w:p>
     <w:p/>
@@ -1822,6 +1765,9 @@
         <w:lastRenderedPageBreak/>
         <w:t>DECODE</w:t>
       </w:r>
+      <w:r>
+        <w:t xml:space="preserve"> &amp; BANK REGISTERS</w:t>
+      </w:r>
     </w:p>
     <w:p>
       <w:pPr>
@@ -1832,11 +1778,330 @@
       </w:r>
     </w:p>
     <w:p>
+      <w:r>
+        <w:t>La banque de registre (BR) est un composant regroupant les registres disponibles pour lecture et écriture. C’est le composant mémoire le plus proche du CPU et donc le plus rapide</w:t>
+      </w:r>
+      <w:r>
+        <w:t xml:space="preserve"> mais aussi le plus coûteux</w:t>
+      </w:r>
+      <w:r>
+        <w:t>.</w:t>
+      </w:r>
+    </w:p>
+    <w:p/>
+    <w:p>
+      <w:r>
+        <w:t>Dans notre cas, il est composé de 8 registres</w:t>
+      </w:r>
+      <w:r>
+        <w:t xml:space="preserve"> de 16b</w:t>
+      </w:r>
+      <w:r>
+        <w:t>. La notation est R&lt;numéro de registre&gt; à partir de 0</w:t>
+      </w:r>
+      <w:r>
+        <w:t xml:space="preserve">. </w:t>
+      </w:r>
+    </w:p>
+    <w:p>
+      <w:pPr>
+        <w:pStyle w:val="Paragraphedeliste"/>
+        <w:numPr>
+          <w:ilvl w:val="0"/>
+          <w:numId w:val="5"/>
+        </w:numPr>
+      </w:pPr>
+      <w:r>
+        <w:t xml:space="preserve">Les registres </w:t>
+      </w:r>
+      <w:r>
+        <w:t>0 à 4 sont n’ont pas de fonctions particulières autre que le stockage.</w:t>
+      </w:r>
+    </w:p>
+    <w:p>
+      <w:pPr>
+        <w:pStyle w:val="Paragraphedeliste"/>
+        <w:numPr>
+          <w:ilvl w:val="0"/>
+          <w:numId w:val="5"/>
+        </w:numPr>
+      </w:pPr>
+      <w:r>
+        <w:t>Le registre 5 est nommé le Stack Pointer et contient l’adresse vers</w:t>
+      </w:r>
+      <w:r>
+        <w:t xml:space="preserve"> l’instuction de la stack courante</w:t>
+      </w:r>
+      <w:r>
+        <w:t xml:space="preserve">. </w:t>
+      </w:r>
+    </w:p>
+    <w:p>
+      <w:pPr>
+        <w:pStyle w:val="Paragraphedeliste"/>
+        <w:numPr>
+          <w:ilvl w:val="0"/>
+          <w:numId w:val="5"/>
+        </w:numPr>
+      </w:pPr>
+      <w:r>
+        <w:t>Le registre 6 est nommé le Link Register et contient l’adresse de retour vers l’instruction à exécuter à la fin d’une interruption.</w:t>
+      </w:r>
+      <w:r>
+        <w:t xml:space="preserve"> Sa gestion se fait au moyen du composant « LR_Manager », déjà fourni.</w:t>
+      </w:r>
+    </w:p>
+    <w:p>
+      <w:pPr>
+        <w:pStyle w:val="Paragraphedeliste"/>
+        <w:numPr>
+          <w:ilvl w:val="0"/>
+          <w:numId w:val="5"/>
+        </w:numPr>
+      </w:pPr>
+      <w:r>
+        <w:t xml:space="preserve"> </w:t>
+      </w:r>
+      <w:r>
+        <w:t>Le registre 7 est le Program Counter, mentionné lors du FETCH.</w:t>
+      </w:r>
+    </w:p>
+    <w:p/>
+    <w:p>
+      <w:r>
+        <w:t>Les entrées</w:t>
+      </w:r>
+      <w:r>
+        <w:t xml:space="preserve"> principales</w:t>
+      </w:r>
+      <w:r>
+        <w:t xml:space="preserve"> du composant sont :</w:t>
+      </w:r>
+    </w:p>
+    <w:p>
+      <w:pPr>
+        <w:pStyle w:val="Paragraphedeliste"/>
+        <w:numPr>
+          <w:ilvl w:val="0"/>
+          <w:numId w:val="5"/>
+        </w:numPr>
+      </w:pPr>
+      <w:r>
+        <w:t>3 entrées de sélections de registre</w:t>
+      </w:r>
+      <w:r>
+        <w:t xml:space="preserve"> pour lecture, un pour écriture, tous en 3b (car 8 registres).</w:t>
+      </w:r>
+    </w:p>
+    <w:p>
+      <w:pPr>
+        <w:pStyle w:val="Paragraphedeliste"/>
+        <w:numPr>
+          <w:ilvl w:val="0"/>
+          <w:numId w:val="5"/>
+        </w:numPr>
+      </w:pPr>
+      <w:r>
+        <w:t>Les données à écrire dans le registre ;</w:t>
+      </w:r>
+    </w:p>
+    <w:p>
+      <w:pPr>
+        <w:pStyle w:val="Paragraphedeliste"/>
+        <w:numPr>
+          <w:ilvl w:val="0"/>
+          <w:numId w:val="5"/>
+        </w:numPr>
+      </w:pPr>
+      <w:r>
+        <w:t>Le bus de contrôle sur 2b (le LSB n’est pas utilisé et le MSB active ou non l’écriture)</w:t>
+      </w:r>
+    </w:p>
+    <w:p/>
+    <w:p>
+      <w:r>
+        <w:t>Le composant DECODE fait, comme son nom l’indique, un décodage de l’instruction transmise par FETCH. Plus précisément, ce composant :</w:t>
+      </w:r>
+    </w:p>
+    <w:p>
+      <w:pPr>
+        <w:pStyle w:val="Paragraphedeliste"/>
+        <w:numPr>
+          <w:ilvl w:val="0"/>
+          <w:numId w:val="5"/>
+        </w:numPr>
+      </w:pPr>
+      <w:r>
+        <w:t>Sépare une instruction par ses différentes opérandes et valeurs immédiates ;</w:t>
+      </w:r>
+    </w:p>
+    <w:p>
+      <w:pPr>
+        <w:pStyle w:val="Paragraphedeliste"/>
+        <w:numPr>
+          <w:ilvl w:val="0"/>
+          <w:numId w:val="5"/>
+        </w:numPr>
+      </w:pPr>
+      <w:r>
+        <w:t>Sélectionne l’instruction à exécuter. Ceci se fait au moyen du composant Main Control Unit.</w:t>
+      </w:r>
+    </w:p>
+    <w:p>
+      <w:pPr>
+        <w:pStyle w:val="Paragraphedeliste"/>
+        <w:numPr>
+          <w:ilvl w:val="1"/>
+          <w:numId w:val="5"/>
+        </w:numPr>
+      </w:pPr>
+      <w:r>
+        <w:t>Ce composant compare simplement les premiers bits d’une instruction et active le flag correspond à l’opération. Il gère aussi les contrôles bus de différents composants.</w:t>
+      </w:r>
+    </w:p>
+    <w:p/>
+    <w:p>
       <w:pPr>
         <w:pStyle w:val="Titre2"/>
       </w:pPr>
       <w:r>
         <w:t>Analyse et conception</w:t>
+      </w:r>
+    </w:p>
+    <w:p>
+      <w:pPr>
+        <w:pStyle w:val="Titre3"/>
+      </w:pPr>
+      <w:r>
+        <w:t>Banque de registre</w:t>
+      </w:r>
+    </w:p>
+    <w:p>
+      <w:r>
+        <w:t xml:space="preserve">Pour l’écriture, il nous faut </w:t>
+      </w:r>
+      <w:r>
+        <w:t>activer le registre sélectionné par l’opérande d’écriture (reg_d_sel_i). Ceci peut se faire au moyen d’un décodeur</w:t>
+      </w:r>
+      <w:r>
+        <w:t>. L’écriture est activé</w:t>
+      </w:r>
+      <w:r>
+        <w:t xml:space="preserve">e </w:t>
+      </w:r>
+      <w:r>
+        <w:t>seulement si le MSB du bus de contrôle est activé et que la banque est activée.</w:t>
+      </w:r>
+      <w:r>
+        <w:br/>
+      </w:r>
+    </w:p>
+    <w:p>
+      <w:r>
+        <w:t xml:space="preserve">Pour la lecture, un simple MUX de 8 choix par sélecteur de registre en lecture, donc 3 MUX suffit. </w:t>
+      </w:r>
+    </w:p>
+    <w:p>
+      <w:pPr>
+        <w:pStyle w:val="Titre3"/>
+      </w:pPr>
+      <w:r>
+        <w:t>D</w:t>
+      </w:r>
+      <w:r>
+        <w:t>ecode</w:t>
+      </w:r>
+    </w:p>
+    <w:p>
+      <w:r>
+        <w:t xml:space="preserve">Nous distinguons plusieurs cas : </w:t>
+      </w:r>
+    </w:p>
+    <w:p>
+      <w:pPr>
+        <w:pStyle w:val="Paragraphedeliste"/>
+        <w:numPr>
+          <w:ilvl w:val="0"/>
+          <w:numId w:val="5"/>
+        </w:numPr>
+      </w:pPr>
+      <w:r>
+        <w:t xml:space="preserve">Sélection des </w:t>
+      </w:r>
+      <w:r>
+        <w:t>registres ;</w:t>
+      </w:r>
+    </w:p>
+    <w:p>
+      <w:pPr>
+        <w:pStyle w:val="Paragraphedeliste"/>
+        <w:numPr>
+          <w:ilvl w:val="1"/>
+          <w:numId w:val="5"/>
+        </w:numPr>
+      </w:pPr>
+      <w:r>
+        <w:lastRenderedPageBreak/>
+        <w:t>Pour ceux-là (registres N, M) un MUX suffit amplement car il faut sélectionner différentes valeurs en fonction d’un sélecteur</w:t>
+      </w:r>
+    </w:p>
+    <w:p>
+      <w:pPr>
+        <w:pStyle w:val="Paragraphedeliste"/>
+        <w:numPr>
+          <w:ilvl w:val="0"/>
+          <w:numId w:val="5"/>
+        </w:numPr>
+      </w:pPr>
+      <w:r>
+        <w:t>Ajout de décodage de certaines instructions ;</w:t>
+      </w:r>
+    </w:p>
+    <w:p>
+      <w:pPr>
+        <w:pStyle w:val="Paragraphedeliste"/>
+        <w:numPr>
+          <w:ilvl w:val="1"/>
+          <w:numId w:val="5"/>
+        </w:numPr>
+      </w:pPr>
+      <w:r>
+        <w:t xml:space="preserve">Pour cela, dans le composant opcode_supported_unit, il suffit </w:t>
+      </w:r>
+      <w:r>
+        <w:t>d’ajouter les comparaisons avec les premiers bits des instructions manquantes.</w:t>
+      </w:r>
+    </w:p>
+    <w:p>
+      <w:pPr>
+        <w:pStyle w:val="Paragraphedeliste"/>
+        <w:numPr>
+          <w:ilvl w:val="0"/>
+          <w:numId w:val="5"/>
+        </w:numPr>
+      </w:pPr>
+      <w:r>
+        <w:t>Les bus de contrôles des différents composants</w:t>
+      </w:r>
+      <w:r>
+        <w:t>. Pour ceci, il suffit simplement de mettr</w:t>
+      </w:r>
+      <w:r>
+        <w:t>e</w:t>
+      </w:r>
+      <w:r>
+        <w:t xml:space="preserve"> ne porte OU pour les différentes sorties </w:t>
+      </w:r>
+      <w:r>
+        <w:t>des bus.</w:t>
+      </w:r>
+    </w:p>
+    <w:p>
+      <w:r>
+        <w:br/>
+      </w:r>
+      <w:r>
+        <w:t xml:space="preserve"> </w:t>
       </w:r>
     </w:p>
     <w:p>
@@ -2158,9 +2423,9 @@
       </w:r>
     </w:p>
     <w:sectPr>
-      <w:headerReference w:type="default" r:id="rId14"/>
-      <w:footerReference w:type="default" r:id="rId15"/>
-      <w:headerReference w:type="first" r:id="rId16"/>
+      <w:headerReference w:type="default" r:id="rId15"/>
+      <w:footerReference w:type="default" r:id="rId16"/>
+      <w:headerReference w:type="first" r:id="rId17"/>
       <w:pgSz w:w="11906" w:h="16838"/>
       <w:pgMar w:top="1418" w:right="1134" w:bottom="1418" w:left="1134" w:header="709" w:footer="709" w:gutter="0"/>
       <w:pgNumType w:start="0"/>
@@ -2514,6 +2779,191 @@
 <file path=word/numbering.xml><?xml version="1.0" encoding="utf-8"?>
 <w:numbering xmlns:wpc="http://schemas.microsoft.com/office/word/2010/wordprocessingCanvas" xmlns:cx="http://schemas.microsoft.com/office/drawing/2014/chartex" xmlns:cx1="http://schemas.microsoft.com/office/drawing/2015/9/8/chartex" xmlns:cx2="http://schemas.microsoft.com/office/drawing/2015/10/21/chartex" xmlns:cx3="http://schemas.microsoft.com/office/drawing/2016/5/9/chartex" xmlns:cx4="http://schemas.microsoft.com/office/drawing/2016/5/10/chartex" xmlns:cx5="http://schemas.microsoft.com/office/drawing/2016/5/11/chartex" xmlns:cx6="http://schemas.microsoft.com/office/drawing/2016/5/12/chartex" xmlns:cx7="http://schemas.microsoft.com/office/drawing/2016/5/13/chartex" xmlns:cx8="http://schemas.microsoft.com/office/drawing/2016/5/14/chartex" xmlns:mc="http://schemas.openxmlformats.org/markup-compatibility/2006" xmlns:aink="http://schemas.microsoft.com/office/drawing/2016/ink" xmlns:am3d="http://schemas.microsoft.com/office/drawing/2017/model3d" xmlns:o="urn:schemas-microsoft-com:office:office" xmlns:r="http://schemas.openxmlformats.org/officeDocument/2006/relationships" xmlns:m="http://schemas.openxmlformats.org/officeDocument/2006/math" xmlns:v="urn:schemas-microsoft-com:vml" xmlns:wp14="http://schemas.microsoft.com/office/word/2010/wordprocessingDrawing" xmlns:wp="http://schemas.openxmlformats.org/drawingml/2006/wordprocessingDrawing" xmlns:w10="urn:schemas-microsoft-com:office:word" xmlns:w="http://schemas.openxmlformats.org/wordprocessingml/2006/main" xmlns:w14="http://schemas.microsoft.com/office/word/2010/wordml" xmlns:w15="http://schemas.microsoft.com/office/word/2012/wordml" xmlns:w16cex="http://schemas.microsoft.com/office/word/2018/wordml/cex" xmlns:w16cid="http://schemas.microsoft.com/office/word/2016/wordml/cid" xmlns:w16="http://schemas.microsoft.com/office/word/2018/wordml" xmlns:w16sdtdh="http://schemas.microsoft.com/office/word/2020/wordml/sdtdatahash" xmlns:w16se="http://schemas.microsoft.com/office/word/2015/wordml/symex" xmlns:wpg="http://schemas.microsoft.com/office/word/2010/wordprocessingGroup" xmlns:wpi="http://schemas.microsoft.com/office/word/2010/wordprocessingInk" xmlns:wne="http://schemas.microsoft.com/office/word/2006/wordml" xmlns:wps="http://schemas.microsoft.com/office/word/2010/wordprocessingShape" mc:Ignorable="w14 w15 w16se w16cid w16 w16cex w16sdtdh wp14">
   <w:abstractNum w:abstractNumId="0" w15:restartNumberingAfterBreak="0">
+    <w:nsid w:val="FFFFFF7C"/>
+    <w:multiLevelType w:val="singleLevel"/>
+    <w:tmpl w:val="9C32C120"/>
+    <w:lvl w:ilvl="0">
+      <w:start w:val="1"/>
+      <w:numFmt w:val="decimal"/>
+      <w:lvlText w:val="%1."/>
+      <w:lvlJc w:val="left"/>
+      <w:pPr>
+        <w:tabs>
+          <w:tab w:val="num" w:pos="1492"/>
+        </w:tabs>
+        <w:ind w:left="1492" w:hanging="360"/>
+      </w:pPr>
+    </w:lvl>
+  </w:abstractNum>
+  <w:abstractNum w:abstractNumId="1" w15:restartNumberingAfterBreak="0">
+    <w:nsid w:val="FFFFFF7D"/>
+    <w:multiLevelType w:val="singleLevel"/>
+    <w:tmpl w:val="D9FE80B2"/>
+    <w:lvl w:ilvl="0">
+      <w:start w:val="1"/>
+      <w:numFmt w:val="decimal"/>
+      <w:lvlText w:val="%1."/>
+      <w:lvlJc w:val="left"/>
+      <w:pPr>
+        <w:tabs>
+          <w:tab w:val="num" w:pos="1209"/>
+        </w:tabs>
+        <w:ind w:left="1209" w:hanging="360"/>
+      </w:pPr>
+    </w:lvl>
+  </w:abstractNum>
+  <w:abstractNum w:abstractNumId="2" w15:restartNumberingAfterBreak="0">
+    <w:nsid w:val="FFFFFF7E"/>
+    <w:multiLevelType w:val="singleLevel"/>
+    <w:tmpl w:val="A266BF64"/>
+    <w:lvl w:ilvl="0">
+      <w:start w:val="1"/>
+      <w:numFmt w:val="decimal"/>
+      <w:lvlText w:val="%1."/>
+      <w:lvlJc w:val="left"/>
+      <w:pPr>
+        <w:tabs>
+          <w:tab w:val="num" w:pos="926"/>
+        </w:tabs>
+        <w:ind w:left="926" w:hanging="360"/>
+      </w:pPr>
+    </w:lvl>
+  </w:abstractNum>
+  <w:abstractNum w:abstractNumId="3" w15:restartNumberingAfterBreak="0">
+    <w:nsid w:val="FFFFFF7F"/>
+    <w:multiLevelType w:val="singleLevel"/>
+    <w:tmpl w:val="D27EAEFC"/>
+    <w:lvl w:ilvl="0">
+      <w:start w:val="1"/>
+      <w:numFmt w:val="decimal"/>
+      <w:lvlText w:val="%1."/>
+      <w:lvlJc w:val="left"/>
+      <w:pPr>
+        <w:tabs>
+          <w:tab w:val="num" w:pos="643"/>
+        </w:tabs>
+        <w:ind w:left="643" w:hanging="360"/>
+      </w:pPr>
+    </w:lvl>
+  </w:abstractNum>
+  <w:abstractNum w:abstractNumId="4" w15:restartNumberingAfterBreak="0">
+    <w:nsid w:val="FFFFFF80"/>
+    <w:multiLevelType w:val="singleLevel"/>
+    <w:tmpl w:val="0B7CD13C"/>
+    <w:lvl w:ilvl="0">
+      <w:start w:val="1"/>
+      <w:numFmt w:val="bullet"/>
+      <w:lvlText w:val=""/>
+      <w:lvlJc w:val="left"/>
+      <w:pPr>
+        <w:tabs>
+          <w:tab w:val="num" w:pos="1492"/>
+        </w:tabs>
+        <w:ind w:left="1492" w:hanging="360"/>
+      </w:pPr>
+      <w:rPr>
+        <w:rFonts w:ascii="Symbol" w:hAnsi="Symbol" w:hint="default"/>
+      </w:rPr>
+    </w:lvl>
+  </w:abstractNum>
+  <w:abstractNum w:abstractNumId="5" w15:restartNumberingAfterBreak="0">
+    <w:nsid w:val="FFFFFF81"/>
+    <w:multiLevelType w:val="singleLevel"/>
+    <w:tmpl w:val="4F6A0272"/>
+    <w:lvl w:ilvl="0">
+      <w:start w:val="1"/>
+      <w:numFmt w:val="bullet"/>
+      <w:lvlText w:val=""/>
+      <w:lvlJc w:val="left"/>
+      <w:pPr>
+        <w:tabs>
+          <w:tab w:val="num" w:pos="1209"/>
+        </w:tabs>
+        <w:ind w:left="1209" w:hanging="360"/>
+      </w:pPr>
+      <w:rPr>
+        <w:rFonts w:ascii="Symbol" w:hAnsi="Symbol" w:hint="default"/>
+      </w:rPr>
+    </w:lvl>
+  </w:abstractNum>
+  <w:abstractNum w:abstractNumId="6" w15:restartNumberingAfterBreak="0">
+    <w:nsid w:val="FFFFFF82"/>
+    <w:multiLevelType w:val="singleLevel"/>
+    <w:tmpl w:val="50727574"/>
+    <w:lvl w:ilvl="0">
+      <w:start w:val="1"/>
+      <w:numFmt w:val="bullet"/>
+      <w:lvlText w:val=""/>
+      <w:lvlJc w:val="left"/>
+      <w:pPr>
+        <w:tabs>
+          <w:tab w:val="num" w:pos="926"/>
+        </w:tabs>
+        <w:ind w:left="926" w:hanging="360"/>
+      </w:pPr>
+      <w:rPr>
+        <w:rFonts w:ascii="Symbol" w:hAnsi="Symbol" w:hint="default"/>
+      </w:rPr>
+    </w:lvl>
+  </w:abstractNum>
+  <w:abstractNum w:abstractNumId="7" w15:restartNumberingAfterBreak="0">
+    <w:nsid w:val="FFFFFF83"/>
+    <w:multiLevelType w:val="singleLevel"/>
+    <w:tmpl w:val="C0E0C314"/>
+    <w:lvl w:ilvl="0">
+      <w:start w:val="1"/>
+      <w:numFmt w:val="bullet"/>
+      <w:lvlText w:val=""/>
+      <w:lvlJc w:val="left"/>
+      <w:pPr>
+        <w:tabs>
+          <w:tab w:val="num" w:pos="643"/>
+        </w:tabs>
+        <w:ind w:left="643" w:hanging="360"/>
+      </w:pPr>
+      <w:rPr>
+        <w:rFonts w:ascii="Symbol" w:hAnsi="Symbol" w:hint="default"/>
+      </w:rPr>
+    </w:lvl>
+  </w:abstractNum>
+  <w:abstractNum w:abstractNumId="8" w15:restartNumberingAfterBreak="0">
+    <w:nsid w:val="FFFFFF88"/>
+    <w:multiLevelType w:val="singleLevel"/>
+    <w:tmpl w:val="8416C876"/>
+    <w:lvl w:ilvl="0">
+      <w:start w:val="1"/>
+      <w:numFmt w:val="decimal"/>
+      <w:lvlText w:val="%1."/>
+      <w:lvlJc w:val="left"/>
+      <w:pPr>
+        <w:tabs>
+          <w:tab w:val="num" w:pos="360"/>
+        </w:tabs>
+        <w:ind w:left="360" w:hanging="360"/>
+      </w:pPr>
+    </w:lvl>
+  </w:abstractNum>
+  <w:abstractNum w:abstractNumId="9" w15:restartNumberingAfterBreak="0">
+    <w:nsid w:val="FFFFFF89"/>
+    <w:multiLevelType w:val="singleLevel"/>
+    <w:tmpl w:val="765C20C4"/>
+    <w:lvl w:ilvl="0">
+      <w:start w:val="1"/>
+      <w:numFmt w:val="bullet"/>
+      <w:lvlText w:val=""/>
+      <w:lvlJc w:val="left"/>
+      <w:pPr>
+        <w:tabs>
+          <w:tab w:val="num" w:pos="360"/>
+        </w:tabs>
+        <w:ind w:left="360" w:hanging="360"/>
+      </w:pPr>
+      <w:rPr>
+        <w:rFonts w:ascii="Symbol" w:hAnsi="Symbol" w:hint="default"/>
+      </w:rPr>
+    </w:lvl>
+  </w:abstractNum>
+  <w:abstractNum w:abstractNumId="10" w15:restartNumberingAfterBreak="0">
     <w:nsid w:val="06354433"/>
     <w:multiLevelType w:val="hybridMultilevel"/>
     <w:tmpl w:val="3E2C9146"/>
@@ -2626,7 +3076,7 @@
       </w:rPr>
     </w:lvl>
   </w:abstractNum>
-  <w:abstractNum w:abstractNumId="1" w15:restartNumberingAfterBreak="0">
+  <w:abstractNum w:abstractNumId="11" w15:restartNumberingAfterBreak="0">
     <w:nsid w:val="26B05D9E"/>
     <w:multiLevelType w:val="hybridMultilevel"/>
     <w:tmpl w:val="5A94406A"/>
@@ -2642,7 +3092,7 @@
         <w:rFonts w:ascii="Times New Roman" w:eastAsia="Times New Roman" w:hAnsi="Times New Roman" w:cs="Times New Roman" w:hint="default"/>
       </w:rPr>
     </w:lvl>
-    <w:lvl w:ilvl="1" w:tplc="100C0003" w:tentative="1">
+    <w:lvl w:ilvl="1" w:tplc="100C0003">
       <w:start w:val="1"/>
       <w:numFmt w:val="bullet"/>
       <w:lvlText w:val="o"/>
@@ -2739,7 +3189,7 @@
       </w:rPr>
     </w:lvl>
   </w:abstractNum>
-  <w:abstractNum w:abstractNumId="2" w15:restartNumberingAfterBreak="0">
+  <w:abstractNum w:abstractNumId="12" w15:restartNumberingAfterBreak="0">
     <w:nsid w:val="4F217464"/>
     <w:multiLevelType w:val="multilevel"/>
     <w:tmpl w:val="E8F0D590"/>
@@ -2909,7 +3359,120 @@
       </w:pPr>
     </w:lvl>
   </w:abstractNum>
-  <w:abstractNum w:abstractNumId="3" w15:restartNumberingAfterBreak="0">
+  <w:abstractNum w:abstractNumId="13" w15:restartNumberingAfterBreak="0">
+    <w:nsid w:val="50187863"/>
+    <w:multiLevelType w:val="hybridMultilevel"/>
+    <w:tmpl w:val="964C4FC0"/>
+    <w:lvl w:ilvl="0" w:tplc="BE9A8CC8">
+      <w:start w:val="1"/>
+      <w:numFmt w:val="bullet"/>
+      <w:lvlText w:val="-"/>
+      <w:lvlJc w:val="left"/>
+      <w:pPr>
+        <w:ind w:left="360" w:hanging="360"/>
+      </w:pPr>
+      <w:rPr>
+        <w:rFonts w:ascii="Times New Roman" w:eastAsia="Times New Roman" w:hAnsi="Times New Roman" w:cs="Times New Roman" w:hint="default"/>
+      </w:rPr>
+    </w:lvl>
+    <w:lvl w:ilvl="1" w:tplc="100C0003" w:tentative="1">
+      <w:start w:val="1"/>
+      <w:numFmt w:val="bullet"/>
+      <w:lvlText w:val="o"/>
+      <w:lvlJc w:val="left"/>
+      <w:pPr>
+        <w:ind w:left="1080" w:hanging="360"/>
+      </w:pPr>
+      <w:rPr>
+        <w:rFonts w:ascii="Courier New" w:hAnsi="Courier New" w:cs="Courier New" w:hint="default"/>
+      </w:rPr>
+    </w:lvl>
+    <w:lvl w:ilvl="2" w:tplc="100C0005" w:tentative="1">
+      <w:start w:val="1"/>
+      <w:numFmt w:val="bullet"/>
+      <w:lvlText w:val=""/>
+      <w:lvlJc w:val="left"/>
+      <w:pPr>
+        <w:ind w:left="1800" w:hanging="360"/>
+      </w:pPr>
+      <w:rPr>
+        <w:rFonts w:ascii="Wingdings" w:hAnsi="Wingdings" w:hint="default"/>
+      </w:rPr>
+    </w:lvl>
+    <w:lvl w:ilvl="3" w:tplc="100C0001" w:tentative="1">
+      <w:start w:val="1"/>
+      <w:numFmt w:val="bullet"/>
+      <w:lvlText w:val=""/>
+      <w:lvlJc w:val="left"/>
+      <w:pPr>
+        <w:ind w:left="2520" w:hanging="360"/>
+      </w:pPr>
+      <w:rPr>
+        <w:rFonts w:ascii="Symbol" w:hAnsi="Symbol" w:hint="default"/>
+      </w:rPr>
+    </w:lvl>
+    <w:lvl w:ilvl="4" w:tplc="100C0003" w:tentative="1">
+      <w:start w:val="1"/>
+      <w:numFmt w:val="bullet"/>
+      <w:lvlText w:val="o"/>
+      <w:lvlJc w:val="left"/>
+      <w:pPr>
+        <w:ind w:left="3240" w:hanging="360"/>
+      </w:pPr>
+      <w:rPr>
+        <w:rFonts w:ascii="Courier New" w:hAnsi="Courier New" w:cs="Courier New" w:hint="default"/>
+      </w:rPr>
+    </w:lvl>
+    <w:lvl w:ilvl="5" w:tplc="100C0005" w:tentative="1">
+      <w:start w:val="1"/>
+      <w:numFmt w:val="bullet"/>
+      <w:lvlText w:val=""/>
+      <w:lvlJc w:val="left"/>
+      <w:pPr>
+        <w:ind w:left="3960" w:hanging="360"/>
+      </w:pPr>
+      <w:rPr>
+        <w:rFonts w:ascii="Wingdings" w:hAnsi="Wingdings" w:hint="default"/>
+      </w:rPr>
+    </w:lvl>
+    <w:lvl w:ilvl="6" w:tplc="100C0001" w:tentative="1">
+      <w:start w:val="1"/>
+      <w:numFmt w:val="bullet"/>
+      <w:lvlText w:val=""/>
+      <w:lvlJc w:val="left"/>
+      <w:pPr>
+        <w:ind w:left="4680" w:hanging="360"/>
+      </w:pPr>
+      <w:rPr>
+        <w:rFonts w:ascii="Symbol" w:hAnsi="Symbol" w:hint="default"/>
+      </w:rPr>
+    </w:lvl>
+    <w:lvl w:ilvl="7" w:tplc="100C0003" w:tentative="1">
+      <w:start w:val="1"/>
+      <w:numFmt w:val="bullet"/>
+      <w:lvlText w:val="o"/>
+      <w:lvlJc w:val="left"/>
+      <w:pPr>
+        <w:ind w:left="5400" w:hanging="360"/>
+      </w:pPr>
+      <w:rPr>
+        <w:rFonts w:ascii="Courier New" w:hAnsi="Courier New" w:cs="Courier New" w:hint="default"/>
+      </w:rPr>
+    </w:lvl>
+    <w:lvl w:ilvl="8" w:tplc="100C0005" w:tentative="1">
+      <w:start w:val="1"/>
+      <w:numFmt w:val="bullet"/>
+      <w:lvlText w:val=""/>
+      <w:lvlJc w:val="left"/>
+      <w:pPr>
+        <w:ind w:left="6120" w:hanging="360"/>
+      </w:pPr>
+      <w:rPr>
+        <w:rFonts w:ascii="Wingdings" w:hAnsi="Wingdings" w:hint="default"/>
+      </w:rPr>
+    </w:lvl>
+  </w:abstractNum>
+  <w:abstractNum w:abstractNumId="14" w15:restartNumberingAfterBreak="0">
     <w:nsid w:val="59475247"/>
     <w:multiLevelType w:val="multilevel"/>
     <w:tmpl w:val="436295D2"/>
@@ -3070,7 +3633,7 @@
       </w:pPr>
     </w:lvl>
   </w:abstractNum>
-  <w:abstractNum w:abstractNumId="4" w15:restartNumberingAfterBreak="0">
+  <w:abstractNum w:abstractNumId="15" w15:restartNumberingAfterBreak="0">
     <w:nsid w:val="757732D2"/>
     <w:multiLevelType w:val="hybridMultilevel"/>
     <w:tmpl w:val="550AE2F8"/>
@@ -3160,19 +3723,52 @@
     </w:lvl>
   </w:abstractNum>
   <w:num w:numId="1" w16cid:durableId="291983545">
+    <w:abstractNumId w:val="12"/>
+  </w:num>
+  <w:num w:numId="2" w16cid:durableId="2009360163">
+    <w:abstractNumId w:val="14"/>
+  </w:num>
+  <w:num w:numId="3" w16cid:durableId="2016565024">
+    <w:abstractNumId w:val="15"/>
+  </w:num>
+  <w:num w:numId="4" w16cid:durableId="729303240">
+    <w:abstractNumId w:val="10"/>
+  </w:num>
+  <w:num w:numId="5" w16cid:durableId="1823885222">
+    <w:abstractNumId w:val="11"/>
+  </w:num>
+  <w:num w:numId="6" w16cid:durableId="1268661136">
+    <w:abstractNumId w:val="13"/>
+  </w:num>
+  <w:num w:numId="7" w16cid:durableId="207113712">
+    <w:abstractNumId w:val="8"/>
+  </w:num>
+  <w:num w:numId="8" w16cid:durableId="926810618">
+    <w:abstractNumId w:val="3"/>
+  </w:num>
+  <w:num w:numId="9" w16cid:durableId="899292751">
     <w:abstractNumId w:val="2"/>
   </w:num>
-  <w:num w:numId="2" w16cid:durableId="2009360163">
-    <w:abstractNumId w:val="3"/>
+  <w:num w:numId="10" w16cid:durableId="26411399">
+    <w:abstractNumId w:val="1"/>
   </w:num>
-  <w:num w:numId="3" w16cid:durableId="2016565024">
-    <w:abstractNumId w:val="4"/>
-  </w:num>
-  <w:num w:numId="4" w16cid:durableId="729303240">
+  <w:num w:numId="11" w16cid:durableId="404035189">
     <w:abstractNumId w:val="0"/>
   </w:num>
-  <w:num w:numId="5" w16cid:durableId="1823885222">
-    <w:abstractNumId w:val="1"/>
+  <w:num w:numId="12" w16cid:durableId="880897933">
+    <w:abstractNumId w:val="9"/>
+  </w:num>
+  <w:num w:numId="13" w16cid:durableId="1365402011">
+    <w:abstractNumId w:val="7"/>
+  </w:num>
+  <w:num w:numId="14" w16cid:durableId="119228542">
+    <w:abstractNumId w:val="6"/>
+  </w:num>
+  <w:num w:numId="15" w16cid:durableId="968048629">
+    <w:abstractNumId w:val="5"/>
+  </w:num>
+  <w:num w:numId="16" w16cid:durableId="518276678">
+    <w:abstractNumId w:val="4"/>
   </w:num>
 </w:numbering>
 </file>
@@ -3751,6 +4347,7 @@
   <w:style w:type="paragraph" w:styleId="Corpsdetexte">
     <w:name w:val="Body Text"/>
     <w:basedOn w:val="Normal"/>
+    <w:link w:val="CorpsdetexteCar"/>
     <w:pPr>
       <w:spacing w:after="140" w:line="276" w:lineRule="auto"/>
     </w:pPr>
@@ -4026,6 +4623,17 @@
       <w:contextualSpacing/>
     </w:pPr>
   </w:style>
+  <w:style w:type="character" w:customStyle="1" w:styleId="CorpsdetexteCar">
+    <w:name w:val="Corps de texte Car"/>
+    <w:basedOn w:val="Policepardfaut"/>
+    <w:link w:val="Corpsdetexte"/>
+    <w:rsid w:val="00454BAF"/>
+    <w:rPr>
+      <w:sz w:val="24"/>
+      <w:szCs w:val="24"/>
+      <w:lang w:eastAsia="en-US"/>
+    </w:rPr>
+  </w:style>
 </w:styles>
 </file>
 
@@ -4288,4 +4896,16 @@
     </a:ext>
   </a:extLst>
 </a:theme>
+</file>
+
+<file path=customXml/item1.xml><?xml version="1.0" encoding="utf-8"?>
+<b:Sources xmlns:b="http://schemas.openxmlformats.org/officeDocument/2006/bibliography" xmlns="http://schemas.openxmlformats.org/officeDocument/2006/bibliography" SelectedStyle="\APASixthEditionOfficeOnline.xsl" StyleName="APA" Version="6"/>
+</file>
+
+<file path=customXml/itemProps1.xml><?xml version="1.0" encoding="utf-8"?>
+<ds:datastoreItem xmlns:ds="http://schemas.openxmlformats.org/officeDocument/2006/customXml" ds:itemID="{4ABC69E3-6DC0-49E8-8AE0-D773DD452F66}">
+  <ds:schemaRefs>
+    <ds:schemaRef ds:uri="http://schemas.openxmlformats.org/officeDocument/2006/bibliography"/>
+  </ds:schemaRefs>
+</ds:datastoreItem>
 </file>
</xml_diff>

<commit_message>
Merde de de DECODE avec EXECUTE
</commit_message>
<xml_diff>
--- a/Rapport intermédiaire/Chablon_Rapport_ARO_word.docx
+++ b/Rapport intermédiaire/Chablon_Rapport_ARO_word.docx
@@ -660,34 +660,7 @@
     </w:p>
     <w:p>
       <w:r>
-        <w:t xml:space="preserve">Dans un processeur, le composant FETCH </w:t>
-      </w:r>
-      <w:r>
-        <w:t>est celui qui va déterminer, en fonction du Program Counter</w:t>
-      </w:r>
-      <w:r>
-        <w:t xml:space="preserve"> (un registre sauvegard</w:t>
-      </w:r>
-      <w:r>
-        <w:t xml:space="preserve">ant </w:t>
-      </w:r>
-      <w:r>
-        <w:t>l’instruction à traiter)</w:t>
-      </w:r>
-      <w:r>
-        <w:t xml:space="preserve"> et de l’instruction de saut, </w:t>
-      </w:r>
-      <w:r>
-        <w:t>l’adresse de l’instruction</w:t>
-      </w:r>
-      <w:r>
-        <w:t xml:space="preserve"> qui doit être exécutée. Plus précisément, </w:t>
-      </w:r>
-      <w:r>
-        <w:t xml:space="preserve">la sortie du FETCH </w:t>
-      </w:r>
-      <w:r>
-        <w:t xml:space="preserve">est une adresse transmise à la mémoire d’instructions, laquelle restitue l’instruction correspondante. </w:t>
+        <w:t xml:space="preserve">Dans un processeur, le composant FETCH est celui qui va déterminer, en fonction du Program Counter (un registre sauvegardant l’instruction à traiter) et de l’instruction de saut, l’adresse de l’instruction qui doit être exécutée. Plus précisément, la sortie du FETCH est une adresse transmise à la mémoire d’instructions, laquelle restitue l’instruction correspondante. </w:t>
       </w:r>
     </w:p>
     <w:p/>
@@ -699,13 +672,7 @@
     <w:p/>
     <w:p>
       <w:r>
-        <w:t>FETCH prend en entrée</w:t>
-      </w:r>
-      <w:r>
-        <w:t xml:space="preserve"> (principalement)</w:t>
-      </w:r>
-      <w:r>
-        <w:t> :</w:t>
+        <w:t>FETCH prend en entrée (principalement) :</w:t>
       </w:r>
     </w:p>
     <w:p>
@@ -717,19 +684,7 @@
         </w:numPr>
       </w:pPr>
       <w:r>
-        <w:t>L’instruction en cours afin de déterminer s’il doit y avoir un saut (</w:t>
-      </w:r>
-      <w:r>
-        <w:t>conditionnel</w:t>
-      </w:r>
-      <w:r>
-        <w:t>, inconditionnel, …). S’il n’y a pas de saut, la sortie sera le PC incrémenté par le nombre d’octets dans une instruction (soit, 2)</w:t>
-      </w:r>
-      <w:r>
-        <w:t xml:space="preserve"> </w:t>
-      </w:r>
-      <w:r>
-        <w:t>;</w:t>
+        <w:t>L’instruction en cours afin de déterminer s’il doit y avoir un saut (conditionnel, inconditionnel, …). S’il n’y a pas de saut, la sortie sera le PC incrémenté par le nombre d’octets dans une instruction (soit, 2) ;</w:t>
       </w:r>
     </w:p>
     <w:p>
@@ -765,13 +720,7 @@
         </w:numPr>
       </w:pPr>
       <w:r>
-        <w:t xml:space="preserve">Le bus de contrôle qui </w:t>
-      </w:r>
-      <w:r>
-        <w:t>indique si une instruction est un saut et est conditionnelle ainsi que la condition à tester.</w:t>
-      </w:r>
-      <w:r>
-        <w:t xml:space="preserve"> Ceci est normalement fait dans le composant DECODE, mais pour des questions d’essais nous devons l’implémenter déjà ici.</w:t>
+        <w:t>Le bus de contrôle qui indique si une instruction est un saut et est conditionnelle ainsi que la condition à tester. Ceci est normalement fait dans le composant DECODE, mais pour des questions d’essais nous devons l’implémenter déjà ici.</w:t>
       </w:r>
     </w:p>
     <w:p/>
@@ -789,10 +738,7 @@
         </w:numPr>
       </w:pPr>
       <w:r>
-        <w:t>L’adresse pour la prochaine instruction</w:t>
-      </w:r>
-      <w:r>
-        <w:t> ;</w:t>
+        <w:t>L’adresse pour la prochaine instruction ;</w:t>
       </w:r>
     </w:p>
     <w:p>
@@ -804,10 +750,7 @@
         </w:numPr>
       </w:pPr>
       <w:r>
-        <w:t>Les données de l’instruction courante</w:t>
-      </w:r>
-      <w:r>
-        <w:t> ;</w:t>
+        <w:t>Les données de l’instruction courante ;</w:t>
       </w:r>
     </w:p>
     <w:p>
@@ -833,73 +776,20 @@
     </w:p>
     <w:p>
       <w:r>
-        <w:t xml:space="preserve">Le Program Counter (PC) doit se situer normalement dans une banque de registre. À notre stade, ayant besoin uniquement de ce registre, </w:t>
-      </w:r>
-      <w:r>
-        <w:t>nous l’implémentons à part.</w:t>
-      </w:r>
-      <w:r>
-        <w:t xml:space="preserve"> De là, nous pourrons tester</w:t>
-      </w:r>
-      <w:r>
-        <w:t xml:space="preserve"> d</w:t>
-      </w:r>
-      <w:r>
-        <w:t>es simples instructions pour voir si le PC a été</w:t>
-      </w:r>
-      <w:r>
-        <w:t xml:space="preserve"> correctement implémenté.</w:t>
+        <w:t>Le Program Counter (PC) doit se situer normalement dans une banque de registre. À notre stade, ayant besoin uniquement de ce registre, nous l’implémentons à part. De là, nous pourrons tester des simples instructions pour voir si le PC a été correctement implémenté.</w:t>
       </w:r>
       <w:r>
         <w:br/>
       </w:r>
       <w:r>
         <w:br/>
-        <w:t>Pour</w:t>
-      </w:r>
-      <w:r>
-        <w:t xml:space="preserve"> la gestion</w:t>
-      </w:r>
-      <w:r>
-        <w:t xml:space="preserve"> du saut, normalement la détermination du saut (</w:t>
-      </w:r>
-      <w:r>
-        <w:t xml:space="preserve">c’est-à-dire </w:t>
-      </w:r>
-      <w:r>
-        <w:t xml:space="preserve">s’il y en a un et s’il est conditionnel) se fait dans la partie EXECUTE. Vu qu’on en </w:t>
-      </w:r>
-      <w:r>
-        <w:t>besoin</w:t>
-      </w:r>
-      <w:r>
-        <w:t xml:space="preserve">, on implémente un mini-déterminateur. Ceci </w:t>
-      </w:r>
-      <w:r>
-        <w:t>se</w:t>
-      </w:r>
-      <w:r>
-        <w:t xml:space="preserve"> fait depuis les données de l’instruction</w:t>
-      </w:r>
-      <w:r>
-        <w:t xml:space="preserve">. Ce déterminateur va analyser l’instruction et comparer les 4 premiers bits </w:t>
-      </w:r>
-      <w:r>
-        <w:t xml:space="preserve">pour savoir le type de saut. </w:t>
+        <w:t xml:space="preserve">Pour la gestion du saut, normalement la détermination du saut (c’est-à-dire s’il y en a un et s’il est conditionnel) se fait dans la partie EXECUTE. Vu qu’on en besoin, on implémente un mini-déterminateur. Ceci se fait depuis les données de l’instruction. Ce déterminateur va analyser l’instruction et comparer les 4 premiers bits pour savoir le type de saut. </w:t>
       </w:r>
     </w:p>
     <w:p>
       <w:r>
         <w:br/>
-      </w:r>
-      <w:r>
-        <w:t>La gestion des sauts conditionnels (c’est-à-dire le calcul des conditions et l’enregistrement des résultats de la comparaison dans un registre) se fa</w:t>
-      </w:r>
-      <w:r>
-        <w:t xml:space="preserve">isant dans l’EXECUTE, nous testons les sauts conditionnels en mettant « à la main » en spécifiant les constantes de résultats de comparaison à la main. Par exemple, dans le cas d’un BEQ, il faut que le </w:t>
-      </w:r>
-      <w:r>
-        <w:t>bit à la position 0 (le LSB) soit à 1. C’est la situation que nous allons prendre ce qui permettrait de faciliter les tests.</w:t>
+        <w:t>La gestion des sauts conditionnels (c’est-à-dire le calcul des conditions et l’enregistrement des résultats de la comparaison dans un registre) se faisant dans l’EXECUTE, nous testons les sauts conditionnels en mettant « à la main » en spécifiant les constantes de résultats de comparaison à la main. Par exemple, dans le cas d’un BEQ, il faut que le bit à la position 0 (le LSB) soit à 1. C’est la situation que nous allons prendre ce qui permettrait de faciliter les tests.</w:t>
       </w:r>
     </w:p>
     <w:p>
@@ -990,7 +880,7 @@
           <w:lang w:val="fr-FR"/>
         </w:rPr>
         <w:drawing>
-          <wp:inline distT="0" distB="0" distL="0" distR="0" wp14:anchorId="40282BD8" wp14:editId="6026DD60">
+          <wp:inline distT="0" distB="0" distL="0" distR="0" wp14:anchorId="0B426B61" wp14:editId="0E1E2442">
             <wp:extent cx="2791215" cy="1943371"/>
             <wp:effectExtent l="0" t="0" r="9525" b="0"/>
             <wp:docPr id="6" name="Image 6"/>
@@ -1071,7 +961,7 @@
           <w:lang w:val="fr-FR"/>
         </w:rPr>
         <w:drawing>
-          <wp:inline distT="0" distB="0" distL="0" distR="0" wp14:anchorId="218B2536" wp14:editId="140B3631">
+          <wp:inline distT="0" distB="0" distL="0" distR="0" wp14:anchorId="3561BE69" wp14:editId="01D29219">
             <wp:extent cx="6120130" cy="2025650"/>
             <wp:effectExtent l="0" t="0" r="0" b="0"/>
             <wp:docPr id="8" name="Image 8"/>
@@ -1124,39 +1014,28 @@
         <w:rPr>
           <w:lang w:val="fr-FR"/>
         </w:rPr>
-        <w:t>Calcul de l’adresse</w:t>
-      </w:r>
-      <w:r>
-        <w:rPr>
-          <w:lang w:val="fr-FR"/>
-        </w:rPr>
-        <w:t xml:space="preserve"> de saut</w:t>
-      </w:r>
-      <w:r>
-        <w:rPr>
-          <w:lang w:val="fr-FR"/>
-        </w:rPr>
-        <w:t xml:space="preserve"> finale : d’abord une multiplication par 2, puis une extension à 16b pour ensuite </w:t>
-      </w:r>
-      <w:r>
-        <w:rPr>
-          <w:lang w:val="fr-FR"/>
-        </w:rPr>
-        <w:t>additionner</w:t>
-      </w:r>
-      <w:r>
-        <w:rPr>
-          <w:lang w:val="fr-FR"/>
-        </w:rPr>
-        <w:t xml:space="preserve"> de 4 et au PC.  Pas de problème ici.</w:t>
-      </w:r>
-    </w:p>
-    <w:p>
-      <w:pPr>
-        <w:rPr>
-          <w:lang w:val="fr-FR"/>
-        </w:rPr>
-      </w:pPr>
+        <w:t>Pour le calcul de l’adresse de saut, nous avons respecté le manuel et les cours : Une multiplication par 2, suivi d’une extension à 16b et d’une addition de 4 et du PC.</w:t>
+      </w:r>
+    </w:p>
+    <w:p>
+      <w:pPr>
+        <w:rPr>
+          <w:lang w:val="fr-FR"/>
+        </w:rPr>
+      </w:pPr>
+    </w:p>
+    <w:p>
+      <w:pPr>
+        <w:rPr>
+          <w:lang w:val="fr-FR"/>
+        </w:rPr>
+      </w:pPr>
+      <w:r>
+        <w:rPr>
+          <w:lang w:val="fr-FR"/>
+        </w:rPr>
+        <w:t>Sélection de l’adresse d’instruction finale : S’il y a un saut, le futur PC est l’adresse de saut. Sinon, ce sera l’adresse courante incrémentée de 2. Dans tous les cas, si le FETCH est désactivé, l’adresse ne change pas.</w:t>
+      </w:r>
     </w:p>
     <w:p>
       <w:pPr>
@@ -1169,11 +1048,12 @@
           <w:noProof/>
           <w:lang w:val="fr-FR"/>
         </w:rPr>
+        <w:lastRenderedPageBreak/>
         <w:drawing>
-          <wp:inline distT="0" distB="0" distL="0" distR="0" wp14:anchorId="256E24F0" wp14:editId="1B0037FC">
-            <wp:extent cx="6120130" cy="1307465"/>
-            <wp:effectExtent l="0" t="0" r="0" b="6985"/>
-            <wp:docPr id="9" name="Image 9"/>
+          <wp:inline distT="0" distB="0" distL="0" distR="0" wp14:anchorId="063B754B" wp14:editId="320F782B">
+            <wp:extent cx="6120130" cy="1687195"/>
+            <wp:effectExtent l="0" t="0" r="0" b="8255"/>
+            <wp:docPr id="10" name="Image 10"/>
             <wp:cNvGraphicFramePr>
               <a:graphicFrameLocks xmlns:a="http://schemas.openxmlformats.org/drawingml/2006/main" noChangeAspect="1"/>
             </wp:cNvGraphicFramePr>
@@ -1193,7 +1073,7 @@
                   <pic:spPr>
                     <a:xfrm>
                       <a:off x="0" y="0"/>
-                      <a:ext cx="6120130" cy="1307465"/>
+                      <a:ext cx="6120130" cy="1687195"/>
                     </a:xfrm>
                     <a:prstGeom prst="rect">
                       <a:avLst/>
@@ -1208,55 +1088,42 @@
     </w:p>
     <w:p>
       <w:pPr>
-        <w:rPr>
-          <w:lang w:val="fr-FR"/>
-        </w:rPr>
-      </w:pPr>
-    </w:p>
-    <w:p>
-      <w:pPr>
-        <w:rPr>
-          <w:lang w:val="fr-FR"/>
-        </w:rPr>
-      </w:pPr>
-    </w:p>
-    <w:p>
-      <w:pPr>
-        <w:rPr>
-          <w:lang w:val="fr-FR"/>
-        </w:rPr>
-      </w:pPr>
-    </w:p>
-    <w:p>
-      <w:pPr>
-        <w:rPr>
-          <w:lang w:val="fr-FR"/>
-        </w:rPr>
-      </w:pPr>
-    </w:p>
-    <w:p>
-      <w:pPr>
-        <w:rPr>
-          <w:lang w:val="fr-FR"/>
-        </w:rPr>
-      </w:pPr>
-      <w:r>
-        <w:rPr>
-          <w:lang w:val="fr-FR"/>
-        </w:rPr>
-        <w:t xml:space="preserve">Sélection de l’adresse d’instruction finale : S’il y a un saut, le futur PC est l’adresse de saut. Sinon, ce sera l’adresse courante incrémentée de 2. Dans tous les cas, si le </w:t>
-      </w:r>
-      <w:r>
-        <w:rPr>
-          <w:lang w:val="fr-FR"/>
-        </w:rPr>
-        <w:t>FETCH</w:t>
-      </w:r>
-      <w:r>
-        <w:rPr>
-          <w:lang w:val="fr-FR"/>
-        </w:rPr>
-        <w:t xml:space="preserve"> est désactivé, l’adresse ne change pas.</w:t>
+        <w:pStyle w:val="Titre2"/>
+        <w:rPr>
+          <w:lang w:val="fr-FR"/>
+        </w:rPr>
+      </w:pPr>
+      <w:r>
+        <w:rPr>
+          <w:lang w:val="fr-FR"/>
+        </w:rPr>
+        <w:t>Test</w:t>
+      </w:r>
+    </w:p>
+    <w:p>
+      <w:pPr>
+        <w:rPr>
+          <w:lang w:val="fr-FR"/>
+        </w:rPr>
+      </w:pPr>
+    </w:p>
+    <w:p>
+      <w:pPr>
+        <w:rPr>
+          <w:lang w:val="fr-FR"/>
+        </w:rPr>
+      </w:pPr>
+      <w:r>
+        <w:rPr>
+          <w:lang w:val="fr-FR"/>
+        </w:rPr>
+        <w:t>Comme première simulation, nous avons essayé, après implémentation du PC, son incrémentation. On peut voir le résultat ci-dessous. La première ligne correspond à l’adresse de sortie du FETCH (sur 15 bits) et la deuxième au PC. On observe qu’à chaque horloge, le PC est incrémenté de deux et l’adresse de 1, ce qui est correct. Il ne faut pas oublier que pour cette dernière les bits 15-1 seulement sont prises et on ignore le dernier bit.</w:t>
+      </w:r>
+      <w:r>
+        <w:rPr>
+          <w:lang w:val="fr-FR"/>
+        </w:rPr>
+        <w:br/>
       </w:r>
     </w:p>
     <w:p>
@@ -1271,10 +1138,10 @@
           <w:lang w:val="fr-FR"/>
         </w:rPr>
         <w:drawing>
-          <wp:inline distT="0" distB="0" distL="0" distR="0" wp14:anchorId="205EB860" wp14:editId="18BBD099">
-            <wp:extent cx="6120130" cy="1687195"/>
-            <wp:effectExtent l="0" t="0" r="0" b="8255"/>
-            <wp:docPr id="10" name="Image 10"/>
+          <wp:inline distT="0" distB="0" distL="0" distR="0" wp14:anchorId="1681E3C1" wp14:editId="100B1B0D">
+            <wp:extent cx="6120130" cy="732155"/>
+            <wp:effectExtent l="0" t="0" r="0" b="0"/>
+            <wp:docPr id="7" name="Image 7"/>
             <wp:cNvGraphicFramePr>
               <a:graphicFrameLocks xmlns:a="http://schemas.openxmlformats.org/drawingml/2006/main" noChangeAspect="1"/>
             </wp:cNvGraphicFramePr>
@@ -1294,113 +1161,6 @@
                   <pic:spPr>
                     <a:xfrm>
                       <a:off x="0" y="0"/>
-                      <a:ext cx="6120130" cy="1687195"/>
-                    </a:xfrm>
-                    <a:prstGeom prst="rect">
-                      <a:avLst/>
-                    </a:prstGeom>
-                  </pic:spPr>
-                </pic:pic>
-              </a:graphicData>
-            </a:graphic>
-          </wp:inline>
-        </w:drawing>
-      </w:r>
-    </w:p>
-    <w:p>
-      <w:pPr>
-        <w:pStyle w:val="Titre2"/>
-        <w:numPr>
-          <w:ilvl w:val="0"/>
-          <w:numId w:val="0"/>
-        </w:numPr>
-        <w:ind w:left="576" w:hanging="576"/>
-        <w:rPr>
-          <w:lang w:val="fr-FR"/>
-        </w:rPr>
-      </w:pPr>
-    </w:p>
-    <w:p>
-      <w:pPr>
-        <w:pStyle w:val="Titre2"/>
-        <w:rPr>
-          <w:lang w:val="fr-FR"/>
-        </w:rPr>
-      </w:pPr>
-      <w:r>
-        <w:rPr>
-          <w:lang w:val="fr-FR"/>
-        </w:rPr>
-        <w:t>Simulation</w:t>
-      </w:r>
-    </w:p>
-    <w:p>
-      <w:pPr>
-        <w:rPr>
-          <w:lang w:val="fr-FR"/>
-        </w:rPr>
-      </w:pPr>
-    </w:p>
-    <w:p>
-      <w:pPr>
-        <w:rPr>
-          <w:lang w:val="fr-FR"/>
-        </w:rPr>
-      </w:pPr>
-      <w:r>
-        <w:rPr>
-          <w:lang w:val="fr-FR"/>
-        </w:rPr>
-        <w:t>Comme première simulation, nous avons essayé, après implémentation du PC, son incrémentation. On peut voir le résultat ci-dessous. La première ligne correspond à l’adresse de sortie du FETCH</w:t>
-      </w:r>
-      <w:r>
-        <w:rPr>
-          <w:lang w:val="fr-FR"/>
-        </w:rPr>
-        <w:t xml:space="preserve"> (sur 15 bits) et la deuxième au PC. On observe qu’à chaque horloge, le PC est incrémenté de deux et l’adresse de 1, ce qui est correct. Il ne faut pas oublier que pour cette dernière les bits 15-1 seulement sont prises et on ignore le dernier bit.</w:t>
-      </w:r>
-      <w:r>
-        <w:rPr>
-          <w:lang w:val="fr-FR"/>
-        </w:rPr>
-        <w:br/>
-      </w:r>
-    </w:p>
-    <w:p>
-      <w:pPr>
-        <w:rPr>
-          <w:lang w:val="fr-FR"/>
-        </w:rPr>
-      </w:pPr>
-      <w:r>
-        <w:rPr>
-          <w:noProof/>
-          <w:lang w:val="fr-FR"/>
-        </w:rPr>
-        <w:drawing>
-          <wp:inline distT="0" distB="0" distL="0" distR="0" wp14:anchorId="364E1958" wp14:editId="41DB2BE0">
-            <wp:extent cx="6120130" cy="732155"/>
-            <wp:effectExtent l="0" t="0" r="0" b="0"/>
-            <wp:docPr id="7" name="Image 7"/>
-            <wp:cNvGraphicFramePr>
-              <a:graphicFrameLocks xmlns:a="http://schemas.openxmlformats.org/drawingml/2006/main" noChangeAspect="1"/>
-            </wp:cNvGraphicFramePr>
-            <a:graphic xmlns:a="http://schemas.openxmlformats.org/drawingml/2006/main">
-              <a:graphicData uri="http://schemas.openxmlformats.org/drawingml/2006/picture">
-                <pic:pic xmlns:pic="http://schemas.openxmlformats.org/drawingml/2006/picture">
-                  <pic:nvPicPr>
-                    <pic:cNvPr id="1" name=""/>
-                    <pic:cNvPicPr/>
-                  </pic:nvPicPr>
-                  <pic:blipFill>
-                    <a:blip r:embed="rId11"/>
-                    <a:stretch>
-                      <a:fillRect/>
-                    </a:stretch>
-                  </pic:blipFill>
-                  <pic:spPr>
-                    <a:xfrm>
-                      <a:off x="0" y="0"/>
                       <a:ext cx="6120130" cy="732155"/>
                     </a:xfrm>
                     <a:prstGeom prst="rect">
@@ -1447,7 +1207,7 @@
         </w:rPr>
         <w:lastRenderedPageBreak/>
         <w:drawing>
-          <wp:anchor distT="0" distB="0" distL="114300" distR="114300" simplePos="0" relativeHeight="251658240" behindDoc="1" locked="0" layoutInCell="1" allowOverlap="1" wp14:anchorId="15529C68" wp14:editId="62A159C0">
+          <wp:anchor distT="0" distB="0" distL="114300" distR="114300" simplePos="0" relativeHeight="251659264" behindDoc="1" locked="0" layoutInCell="1" allowOverlap="1" wp14:anchorId="151978D6" wp14:editId="0D3D60EE">
             <wp:simplePos x="0" y="0"/>
             <wp:positionH relativeFrom="column">
               <wp:posOffset>4461510</wp:posOffset>
@@ -1478,7 +1238,7 @@
                     <pic:cNvPicPr/>
                   </pic:nvPicPr>
                   <pic:blipFill>
-                    <a:blip r:embed="rId12">
+                    <a:blip r:embed="rId11">
                       <a:extLst>
                         <a:ext uri="{28A0092B-C50C-407E-A947-70E740481C1C}">
                           <a14:useLocalDpi xmlns:a14="http://schemas.microsoft.com/office/drawing/2010/main" val="0"/>
@@ -1514,49 +1274,7 @@
         <w:rPr>
           <w:lang w:val="fr-FR"/>
         </w:rPr>
-        <w:t>Il faut ensuite simuler des sauts. Pour cela, nous avons préparé un programme assembleur avec deux sauts</w:t>
-      </w:r>
-      <w:r>
-        <w:rPr>
-          <w:lang w:val="fr-FR"/>
-        </w:rPr>
-        <w:t xml:space="preserve"> inconditionnels et un conditionnel.  Le programme commençant à 0x0, </w:t>
-      </w:r>
-      <w:r>
-        <w:rPr>
-          <w:lang w:val="fr-FR"/>
-        </w:rPr>
-        <w:t>après avoir traité</w:t>
-      </w:r>
-      <w:r>
-        <w:rPr>
-          <w:lang w:val="fr-FR"/>
-        </w:rPr>
-        <w:t xml:space="preserve"> à l’instruction 0xA le programme devrait vers un saut sur 0x40. </w:t>
-      </w:r>
-      <w:r>
-        <w:rPr>
-          <w:lang w:val="fr-FR"/>
-        </w:rPr>
-        <w:t xml:space="preserve">Après l’instruction à </w:t>
-      </w:r>
-      <w:r>
-        <w:rPr>
-          <w:lang w:val="fr-FR"/>
-        </w:rPr>
-        <w:t>0x44, le programme saut</w:t>
-      </w:r>
-      <w:r>
-        <w:rPr>
-          <w:lang w:val="fr-FR"/>
-        </w:rPr>
-        <w:t>e</w:t>
-      </w:r>
-      <w:r>
-        <w:rPr>
-          <w:lang w:val="fr-FR"/>
-        </w:rPr>
-        <w:t xml:space="preserve"> à 0x60. Ensuite, à 0x64, il revient à 0x0. </w:t>
+        <w:t xml:space="preserve">Il faut ensuite simuler des sauts. Pour cela, nous avons préparé un programme assembleur avec deux sauts inconditionnels et un conditionnel.  Le programme commençant à 0x0, après avoir traité à l’instruction 0xA le programme devrait vers un saut sur 0x40. Après l’instruction à 0x44, le programme saute à 0x60. Ensuite, à 0x64, il revient à 0x0. </w:t>
       </w:r>
       <w:r>
         <w:rPr>
@@ -1670,10 +1388,466 @@
           <w:lang w:val="fr-FR"/>
         </w:rPr>
         <w:drawing>
-          <wp:inline distT="0" distB="0" distL="0" distR="0" wp14:anchorId="42DCE3B6" wp14:editId="112A8218">
+          <wp:inline distT="0" distB="0" distL="0" distR="0" wp14:anchorId="06BC489E" wp14:editId="003A8F6F">
             <wp:extent cx="6120130" cy="1450340"/>
             <wp:effectExtent l="0" t="0" r="0" b="0"/>
             <wp:docPr id="12" name="Image 12"/>
+            <wp:cNvGraphicFramePr>
+              <a:graphicFrameLocks xmlns:a="http://schemas.openxmlformats.org/drawingml/2006/main" noChangeAspect="1"/>
+            </wp:cNvGraphicFramePr>
+            <a:graphic xmlns:a="http://schemas.openxmlformats.org/drawingml/2006/main">
+              <a:graphicData uri="http://schemas.openxmlformats.org/drawingml/2006/picture">
+                <pic:pic xmlns:pic="http://schemas.openxmlformats.org/drawingml/2006/picture">
+                  <pic:nvPicPr>
+                    <pic:cNvPr id="1" name=""/>
+                    <pic:cNvPicPr/>
+                  </pic:nvPicPr>
+                  <pic:blipFill>
+                    <a:blip r:embed="rId12"/>
+                    <a:stretch>
+                      <a:fillRect/>
+                    </a:stretch>
+                  </pic:blipFill>
+                  <pic:spPr>
+                    <a:xfrm>
+                      <a:off x="0" y="0"/>
+                      <a:ext cx="6120130" cy="1450340"/>
+                    </a:xfrm>
+                    <a:prstGeom prst="rect">
+                      <a:avLst/>
+                    </a:prstGeom>
+                  </pic:spPr>
+                </pic:pic>
+              </a:graphicData>
+            </a:graphic>
+          </wp:inline>
+        </w:drawing>
+      </w:r>
+    </w:p>
+    <w:p>
+      <w:pPr>
+        <w:rPr>
+          <w:lang w:val="fr-FR"/>
+        </w:rPr>
+      </w:pPr>
+    </w:p>
+    <w:p>
+      <w:pPr>
+        <w:rPr>
+          <w:lang w:val="fr-FR"/>
+        </w:rPr>
+      </w:pPr>
+      <w:r>
+        <w:rPr>
+          <w:lang w:val="fr-FR"/>
+        </w:rPr>
+        <w:t>La première ligne est le PC et la deuxième est l’adresse d’instruction (cette fois à 16b pour plus de clarté). Nous observons que ces deux éléments suivent le chemin précédemment énoncé : il y a 3 sauts (A =&gt; 40, 44 =&gt; 60 et 64 =&gt; 0).  Ainsi, le FETCH semble fonctionner.</w:t>
+      </w:r>
+    </w:p>
+    <w:p>
+      <w:pPr>
+        <w:pStyle w:val="Titre2"/>
+      </w:pPr>
+      <w:r>
+        <w:t>Feedback</w:t>
+      </w:r>
+    </w:p>
+    <w:p>
+      <w:r>
+        <w:t>Nous avons reçu un simple retour, le reste fonctionnant très bien. En effet, nous avions utilisé des extenseurs qui complexifiait les schémas. Nous les avons simplement remplacés par des splitters.</w:t>
+      </w:r>
+    </w:p>
+    <w:p/>
+    <w:p>
+      <w:pPr>
+        <w:rPr>
+          <w:rFonts w:ascii="Arial" w:hAnsi="Arial" w:cs="Arial"/>
+          <w:b/>
+          <w:bCs/>
+          <w:color w:val="344049"/>
+          <w:kern w:val="2"/>
+          <w:sz w:val="28"/>
+        </w:rPr>
+      </w:pPr>
+      <w:r>
+        <w:br w:type="page"/>
+      </w:r>
+    </w:p>
+    <w:p>
+      <w:pPr>
+        <w:pStyle w:val="Titre1"/>
+      </w:pPr>
+      <w:r>
+        <w:lastRenderedPageBreak/>
+        <w:t>DECODE &amp; BANK REGISTERS</w:t>
+      </w:r>
+    </w:p>
+    <w:p>
+      <w:pPr>
+        <w:pStyle w:val="Titre2"/>
+      </w:pPr>
+      <w:r>
+        <w:t>Introduction</w:t>
+      </w:r>
+    </w:p>
+    <w:p>
+      <w:r>
+        <w:t>La banque de registre (BR) est un composant regroupant les registres disponibles pour lecture et écriture. C’est le composant mémoire le plus proche du CPU et donc le plus rapide mais aussi le plus coûteux.</w:t>
+      </w:r>
+    </w:p>
+    <w:p/>
+    <w:p>
+      <w:r>
+        <w:t xml:space="preserve">Dans notre cas, il est composé de 8 registres de 16b. La notation est R&lt;numéro de registre&gt; à partir de 0. </w:t>
+      </w:r>
+    </w:p>
+    <w:p>
+      <w:pPr>
+        <w:pStyle w:val="Paragraphedeliste"/>
+        <w:numPr>
+          <w:ilvl w:val="0"/>
+          <w:numId w:val="5"/>
+        </w:numPr>
+      </w:pPr>
+      <w:r>
+        <w:t>Les registres 0 à 4 sont n’ont pas de fonctions particulières autre que le stockage.</w:t>
+      </w:r>
+    </w:p>
+    <w:p>
+      <w:pPr>
+        <w:pStyle w:val="Paragraphedeliste"/>
+        <w:numPr>
+          <w:ilvl w:val="0"/>
+          <w:numId w:val="5"/>
+        </w:numPr>
+      </w:pPr>
+      <w:r>
+        <w:t xml:space="preserve">Le registre 5 est nommé le Stack Pointer et contient l’adresse vers l’instruction de la stack courante. </w:t>
+      </w:r>
+    </w:p>
+    <w:p>
+      <w:pPr>
+        <w:pStyle w:val="Paragraphedeliste"/>
+        <w:numPr>
+          <w:ilvl w:val="0"/>
+          <w:numId w:val="5"/>
+        </w:numPr>
+      </w:pPr>
+      <w:r>
+        <w:t>Le registre 6 est nommé le Link Register et contient l’adresse de retour vers l’instruction à exécuter à la fin d’une interruption. Sa gestion se fait au moyen du composant « LR_Manager », déjà fourni.</w:t>
+      </w:r>
+    </w:p>
+    <w:p>
+      <w:pPr>
+        <w:pStyle w:val="Paragraphedeliste"/>
+        <w:numPr>
+          <w:ilvl w:val="1"/>
+          <w:numId w:val="5"/>
+        </w:numPr>
+      </w:pPr>
+      <w:r>
+        <w:t>LR_Manager indique les données à écrire dans le LR et si l’écriture est activée.</w:t>
+      </w:r>
+    </w:p>
+    <w:p>
+      <w:pPr>
+        <w:pStyle w:val="Paragraphedeliste"/>
+        <w:numPr>
+          <w:ilvl w:val="1"/>
+          <w:numId w:val="5"/>
+        </w:numPr>
+      </w:pPr>
+      <w:r>
+        <w:t>L’écriture dans le LR est activée s’il y a un lien, si l’écriture est activée « manuellement » avec sélection du registre 6.</w:t>
+      </w:r>
+    </w:p>
+    <w:p>
+      <w:pPr>
+        <w:pStyle w:val="Paragraphedeliste"/>
+        <w:numPr>
+          <w:ilvl w:val="0"/>
+          <w:numId w:val="5"/>
+        </w:numPr>
+      </w:pPr>
+      <w:r>
+        <w:t xml:space="preserve"> Le registre 7 est le Program Counter, mentionné lors du FETCH. La possibilité d’écrire dedans dépend de l’existence d’un BL.</w:t>
+      </w:r>
+    </w:p>
+    <w:p/>
+    <w:p>
+      <w:r>
+        <w:t>Les entrées principales du composant sont :</w:t>
+      </w:r>
+    </w:p>
+    <w:p>
+      <w:pPr>
+        <w:pStyle w:val="Paragraphedeliste"/>
+        <w:numPr>
+          <w:ilvl w:val="0"/>
+          <w:numId w:val="5"/>
+        </w:numPr>
+      </w:pPr>
+      <w:r>
+        <w:t>Trois entrées de sélection de registre pour lecture, tous en 3b (car 8 registres). Le contenu des registres sélectionnés par deux de ces sélecteurs (M, N) ira dans le composant EXECUTE, et le dernier (MEM) servira dans les cas de calcul d’adresse pour écrire en mémoire ;</w:t>
+      </w:r>
+    </w:p>
+    <w:p>
+      <w:pPr>
+        <w:pStyle w:val="Paragraphedeliste"/>
+        <w:numPr>
+          <w:ilvl w:val="0"/>
+          <w:numId w:val="5"/>
+        </w:numPr>
+      </w:pPr>
+      <w:r>
+        <w:t>Une entrée de sélection de registre pour écriture (D), sur 3b ;</w:t>
+      </w:r>
+    </w:p>
+    <w:p>
+      <w:pPr>
+        <w:pStyle w:val="Paragraphedeliste"/>
+        <w:numPr>
+          <w:ilvl w:val="0"/>
+          <w:numId w:val="5"/>
+        </w:numPr>
+      </w:pPr>
+      <w:r>
+        <w:t>Les données à écrire dans ledit registre ;</w:t>
+      </w:r>
+    </w:p>
+    <w:p>
+      <w:pPr>
+        <w:pStyle w:val="Paragraphedeliste"/>
+        <w:numPr>
+          <w:ilvl w:val="0"/>
+          <w:numId w:val="5"/>
+        </w:numPr>
+      </w:pPr>
+      <w:r>
+        <w:t>Le bus de contrôle sur 2b (le LSB n’est pas utilisé et le MSB active ou non l’écriture) ;</w:t>
+      </w:r>
+    </w:p>
+    <w:p>
+      <w:pPr>
+        <w:pStyle w:val="Paragraphedeliste"/>
+        <w:numPr>
+          <w:ilvl w:val="0"/>
+          <w:numId w:val="5"/>
+        </w:numPr>
+      </w:pPr>
+      <w:r>
+        <w:t>Une entrée spéciale pour le PC qui va définir ses données.</w:t>
+      </w:r>
+    </w:p>
+    <w:p/>
+    <w:p>
+      <w:r>
+        <w:t>Le composant DECODE fait, comme son nom l’indique, un décodage de l’instruction transmise par FETCH. Plus précisément, ce composant :</w:t>
+      </w:r>
+    </w:p>
+    <w:p>
+      <w:pPr>
+        <w:pStyle w:val="Paragraphedeliste"/>
+        <w:numPr>
+          <w:ilvl w:val="0"/>
+          <w:numId w:val="5"/>
+        </w:numPr>
+      </w:pPr>
+      <w:r>
+        <w:t>Sépare une instruction par ses différentes opérandes et valeurs immédiates ;</w:t>
+      </w:r>
+    </w:p>
+    <w:p>
+      <w:pPr>
+        <w:pStyle w:val="Paragraphedeliste"/>
+        <w:numPr>
+          <w:ilvl w:val="0"/>
+          <w:numId w:val="5"/>
+        </w:numPr>
+      </w:pPr>
+      <w:r>
+        <w:t>Sélectionne l’instruction à exécuter. Ceci se fait au moyen du composant Main Control Unit.</w:t>
+      </w:r>
+    </w:p>
+    <w:p>
+      <w:pPr>
+        <w:pStyle w:val="Paragraphedeliste"/>
+        <w:numPr>
+          <w:ilvl w:val="1"/>
+          <w:numId w:val="5"/>
+        </w:numPr>
+      </w:pPr>
+      <w:r>
+        <w:t>Ce composant compare simplement les premiers bits d’une instruction et active le flag correspond à l’opération. Il gère aussi les contrôles bus de différents composants.</w:t>
+      </w:r>
+    </w:p>
+    <w:p/>
+    <w:p>
+      <w:pPr>
+        <w:pStyle w:val="Titre2"/>
+      </w:pPr>
+      <w:r>
+        <w:lastRenderedPageBreak/>
+        <w:t>Analyse et conception</w:t>
+      </w:r>
+    </w:p>
+    <w:p>
+      <w:pPr>
+        <w:pStyle w:val="Titre3"/>
+      </w:pPr>
+      <w:r>
+        <w:t>Banque de registre</w:t>
+      </w:r>
+    </w:p>
+    <w:p>
+      <w:r>
+        <w:t>Pour l’écriture, il nous faut activer le registre sélectionné par l’opérande d’écriture (reg_d_sel_i). Ceci peut se faire au moyen d’un décodeur. L’écriture est activée seulement si le MSB du bus de contrôle est activé et que la banque est activée.</w:t>
+      </w:r>
+      <w:r>
+        <w:br/>
+      </w:r>
+    </w:p>
+    <w:p>
+      <w:r>
+        <w:t xml:space="preserve">Pour la lecture, un simple MUX de 8 choix par sélecteur de registre en lecture, donc 3 MUX suffit. </w:t>
+      </w:r>
+    </w:p>
+    <w:p>
+      <w:pPr>
+        <w:pStyle w:val="Titre3"/>
+      </w:pPr>
+      <w:r>
+        <w:t>Decode</w:t>
+      </w:r>
+    </w:p>
+    <w:p>
+      <w:r>
+        <w:t xml:space="preserve">Nous distinguons plusieurs cas : </w:t>
+      </w:r>
+    </w:p>
+    <w:p>
+      <w:pPr>
+        <w:pStyle w:val="Paragraphedeliste"/>
+        <w:numPr>
+          <w:ilvl w:val="0"/>
+          <w:numId w:val="5"/>
+        </w:numPr>
+      </w:pPr>
+      <w:r>
+        <w:t>Sélection des registres ;</w:t>
+      </w:r>
+    </w:p>
+    <w:p>
+      <w:pPr>
+        <w:pStyle w:val="Paragraphedeliste"/>
+        <w:numPr>
+          <w:ilvl w:val="1"/>
+          <w:numId w:val="5"/>
+        </w:numPr>
+      </w:pPr>
+      <w:r>
+        <w:t>Pour ceux-là (sélecteur N, M) un MUX suffit amplement car il faut sélectionner différentes valeurs en fonction d’un sélecteur.</w:t>
+      </w:r>
+    </w:p>
+    <w:p>
+      <w:pPr>
+        <w:pStyle w:val="Paragraphedeliste"/>
+        <w:numPr>
+          <w:ilvl w:val="0"/>
+          <w:numId w:val="5"/>
+        </w:numPr>
+      </w:pPr>
+      <w:r>
+        <w:t>Ajout de décodage de certaines instructions ;</w:t>
+      </w:r>
+    </w:p>
+    <w:p>
+      <w:pPr>
+        <w:pStyle w:val="Paragraphedeliste"/>
+        <w:numPr>
+          <w:ilvl w:val="1"/>
+          <w:numId w:val="5"/>
+        </w:numPr>
+      </w:pPr>
+      <w:r>
+        <w:t>Pour cela, dans le composant opcode_supported_unit, il suffit d’ajouter les comparaisons avec les premiers bits des instructions manquantes.</w:t>
+      </w:r>
+    </w:p>
+    <w:p>
+      <w:pPr>
+        <w:pStyle w:val="Paragraphedeliste"/>
+        <w:numPr>
+          <w:ilvl w:val="0"/>
+          <w:numId w:val="5"/>
+        </w:numPr>
+      </w:pPr>
+      <w:r>
+        <w:t>Les bus de contrôles des différents composants. Pour ceci, il suffit de mettre ne porte OU pour les différentes sorties des bus.</w:t>
+      </w:r>
+    </w:p>
+    <w:p>
+      <w:pPr>
+        <w:pStyle w:val="Titre2"/>
+        <w:rPr>
+          <w:lang w:val="fr-FR"/>
+        </w:rPr>
+      </w:pPr>
+      <w:r>
+        <w:rPr>
+          <w:lang w:val="fr-FR"/>
+        </w:rPr>
+        <w:t>Réalisation</w:t>
+      </w:r>
+    </w:p>
+    <w:p>
+      <w:pPr>
+        <w:pStyle w:val="Titre3"/>
+        <w:rPr>
+          <w:lang w:val="fr-FR"/>
+        </w:rPr>
+      </w:pPr>
+      <w:r>
+        <w:rPr>
+          <w:lang w:val="fr-FR"/>
+        </w:rPr>
+        <w:t>Banque de registre</w:t>
+      </w:r>
+    </w:p>
+    <w:p>
+      <w:pPr>
+        <w:rPr>
+          <w:lang w:val="fr-FR"/>
+        </w:rPr>
+      </w:pPr>
+      <w:r>
+        <w:rPr>
+          <w:lang w:val="fr-FR"/>
+        </w:rPr>
+        <w:t>Pour l’écriture, nous avons, comme convenu, implémenté un simple décodeur qui active le registre correspond au sélecteur « D » : avec le sélecteur D à 001 (1) :</w:t>
+      </w:r>
+    </w:p>
+    <w:p>
+      <w:pPr>
+        <w:rPr>
+          <w:noProof/>
+        </w:rPr>
+      </w:pPr>
+      <w:r>
+        <w:rPr>
+          <w:noProof/>
+        </w:rPr>
+        <w:t xml:space="preserve"> </w:t>
+      </w:r>
+      <w:r>
+        <w:rPr>
+          <w:noProof/>
+          <w:lang w:val="fr-FR"/>
+        </w:rPr>
+        <w:drawing>
+          <wp:inline distT="0" distB="0" distL="0" distR="0" wp14:anchorId="619D4FBB" wp14:editId="6B08962E">
+            <wp:extent cx="2118360" cy="3016749"/>
+            <wp:effectExtent l="0" t="0" r="0" b="0"/>
+            <wp:docPr id="18" name="Image 18"/>
             <wp:cNvGraphicFramePr>
               <a:graphicFrameLocks xmlns:a="http://schemas.openxmlformats.org/drawingml/2006/main" noChangeAspect="1"/>
             </wp:cNvGraphicFramePr>
@@ -1693,7 +1867,7 @@
                   <pic:spPr>
                     <a:xfrm>
                       <a:off x="0" y="0"/>
-                      <a:ext cx="6120130" cy="1450340"/>
+                      <a:ext cx="2127509" cy="3029778"/>
                     </a:xfrm>
                     <a:prstGeom prst="rect">
                       <a:avLst/>
@@ -1709,713 +1883,47 @@
     <w:p>
       <w:pPr>
         <w:rPr>
-          <w:lang w:val="fr-FR"/>
-        </w:rPr>
-      </w:pPr>
-    </w:p>
-    <w:p>
-      <w:pPr>
-        <w:rPr>
-          <w:lang w:val="fr-FR"/>
-        </w:rPr>
-      </w:pPr>
-      <w:r>
-        <w:rPr>
-          <w:lang w:val="fr-FR"/>
-        </w:rPr>
-        <w:t xml:space="preserve">La première ligne est le PC et la deuxième est l’adresse d’instruction (cette fois à 16b pour plus de clarté). Nous observons que ces deux éléments suivent le chemin précédemment énoncé : il y a 3 sauts (A =&gt; 40, 44 =&gt; 60 et 64 =&gt; 0).  </w:t>
-      </w:r>
-    </w:p>
-    <w:p>
-      <w:pPr>
-        <w:pStyle w:val="Titre2"/>
-        <w:rPr>
-          <w:lang w:val="fr-FR"/>
-        </w:rPr>
-      </w:pPr>
-      <w:r>
-        <w:rPr>
-          <w:lang w:val="fr-FR"/>
-        </w:rPr>
-        <w:t>Test</w:t>
-      </w:r>
-    </w:p>
-    <w:p>
-      <w:pPr>
-        <w:rPr>
-          <w:lang w:val="fr-FR"/>
-        </w:rPr>
-      </w:pPr>
-      <w:r>
-        <w:rPr>
-          <w:lang w:val="fr-FR"/>
-        </w:rPr>
-        <w:t>test</w:t>
-      </w:r>
-      <w:r>
-        <w:rPr>
-          <w:lang w:val="fr-FR"/>
-        </w:rPr>
-        <w:t>s</w:t>
-      </w:r>
-      <w:r>
-        <w:rPr>
-          <w:lang w:val="fr-FR"/>
-        </w:rPr>
-        <w:t xml:space="preserve"> unitaire</w:t>
-      </w:r>
-      <w:r>
-        <w:rPr>
-          <w:lang w:val="fr-FR"/>
-        </w:rPr>
-        <w:t>s</w:t>
-      </w:r>
-      <w:r>
-        <w:rPr>
-          <w:lang w:val="fr-FR"/>
-        </w:rPr>
-        <w:t xml:space="preserve"> comme en prog ? </w:t>
-      </w:r>
-      <w:r>
-        <w:rPr>
-          <w:lang w:val="fr-FR"/>
-        </w:rPr>
-        <w:t xml:space="preserve"> Cf rapport FETCH (avec les screen et tout ça) (</w:t>
-      </w:r>
-      <w:r>
-        <w:rPr>
-          <w:lang w:val="fr-FR"/>
-        </w:rPr>
-        <w:t>enfaite pas de screen, c’est chiant)</w:t>
-      </w:r>
-    </w:p>
-    <w:p>
-      <w:pPr>
-        <w:pStyle w:val="Titre2"/>
-      </w:pPr>
-      <w:r>
-        <w:t>Feedback</w:t>
-      </w:r>
-    </w:p>
-    <w:p>
-      <w:r>
-        <w:t xml:space="preserve">Nous avons reçu un simple </w:t>
-      </w:r>
-      <w:r>
-        <w:t>retour, le reste fonctionnant très bien. En effet, nous avions utilisé des extenseurs qui complexifiait les schémas. Nous les avons simplement remplacé par des splitters.</w:t>
-      </w:r>
-    </w:p>
-    <w:p/>
-    <w:p>
-      <w:pPr>
-        <w:rPr>
-          <w:rFonts w:ascii="Arial" w:hAnsi="Arial" w:cs="Arial"/>
-          <w:b/>
-          <w:bCs/>
-          <w:color w:val="344049"/>
-          <w:kern w:val="2"/>
-          <w:sz w:val="28"/>
-        </w:rPr>
-      </w:pPr>
-      <w:r>
-        <w:br w:type="page"/>
-      </w:r>
-    </w:p>
-    <w:p>
-      <w:pPr>
-        <w:pStyle w:val="Titre1"/>
-      </w:pPr>
-      <w:r>
+          <w:noProof/>
+        </w:rPr>
+      </w:pPr>
+    </w:p>
+    <w:p>
+      <w:pPr>
+        <w:rPr>
+          <w:noProof/>
+        </w:rPr>
+      </w:pPr>
+    </w:p>
+    <w:p>
+      <w:pPr>
+        <w:rPr>
+          <w:lang w:val="fr-FR"/>
+        </w:rPr>
+      </w:pPr>
+    </w:p>
+    <w:p>
+      <w:pPr>
+        <w:rPr>
+          <w:lang w:val="fr-FR"/>
+        </w:rPr>
+      </w:pPr>
+      <w:r>
+        <w:rPr>
+          <w:lang w:val="fr-FR"/>
+        </w:rPr>
         <w:lastRenderedPageBreak/>
-        <w:t>DECODE</w:t>
-      </w:r>
-    </w:p>
-    <w:p>
-      <w:pPr>
-        <w:pStyle w:val="Titre2"/>
-      </w:pPr>
-      <w:r>
-        <w:t>Introduction</w:t>
-      </w:r>
-    </w:p>
-    <w:p>
-      <w:pPr>
-        <w:pStyle w:val="Titre2"/>
-      </w:pPr>
-      <w:r>
-        <w:t>Analyse et conception</w:t>
-      </w:r>
-    </w:p>
-    <w:p>
-      <w:pPr>
-        <w:pStyle w:val="Titre2"/>
-        <w:rPr>
-          <w:lang w:val="fr-FR"/>
-        </w:rPr>
-      </w:pPr>
-      <w:r>
-        <w:rPr>
-          <w:lang w:val="fr-FR"/>
-        </w:rPr>
-        <w:t>Réalisation</w:t>
-      </w:r>
-    </w:p>
-    <w:p>
-      <w:pPr>
-        <w:pStyle w:val="Titre2"/>
-        <w:rPr>
-          <w:lang w:val="fr-FR"/>
-        </w:rPr>
-      </w:pPr>
-      <w:r>
-        <w:rPr>
-          <w:lang w:val="fr-FR"/>
-        </w:rPr>
-        <w:t>Simulation</w:t>
-      </w:r>
-    </w:p>
-    <w:p>
-      <w:pPr>
-        <w:pStyle w:val="Titre2"/>
-      </w:pPr>
-      <w:r>
-        <w:rPr>
-          <w:lang w:val="fr-FR"/>
-        </w:rPr>
-        <w:t>Test</w:t>
-      </w:r>
-    </w:p>
-    <w:p>
-      <w:pPr>
-        <w:pStyle w:val="Titre2"/>
-      </w:pPr>
-      <w:r>
-        <w:t>Feedback</w:t>
-      </w:r>
-    </w:p>
-    <w:p>
-      <w:pPr>
-        <w:rPr>
-          <w:rFonts w:ascii="Arial" w:hAnsi="Arial" w:cs="Arial"/>
-          <w:b/>
-          <w:bCs/>
-          <w:color w:val="344049"/>
-          <w:kern w:val="2"/>
-          <w:sz w:val="28"/>
-        </w:rPr>
-      </w:pPr>
-      <w:r>
-        <w:br w:type="page"/>
-      </w:r>
-    </w:p>
-    <w:p>
-      <w:pPr>
-        <w:pStyle w:val="Titre1"/>
-      </w:pPr>
-      <w:r>
-        <w:lastRenderedPageBreak/>
-        <w:t>EXECUTE &amp; MEMORY ACCESS</w:t>
-      </w:r>
-    </w:p>
-    <w:p>
-      <w:pPr>
-        <w:pStyle w:val="Titre2"/>
-      </w:pPr>
-      <w:r>
-        <w:t>Introduction</w:t>
-      </w:r>
-    </w:p>
-    <w:p>
-      <w:r>
-        <w:t>Cette section s’intéresse à l’implémentation du bloc EXECUTE ainsi que de la mémoire de données. Dans le laboratoire précédent, nous avons segmenté les différentes instructions pour qu’elle soit interprétée correctement par le processeur. Ici, nous allons donc mettre en œuvre l’exécution de ces instructions ainsi que l’accès en lecture/écriture à une mémoire externe au processeur.</w:t>
-      </w:r>
-    </w:p>
-    <w:p>
-      <w:pPr>
-        <w:pStyle w:val="Titre2"/>
-      </w:pPr>
-      <w:r>
-        <w:t>Analyse et conception</w:t>
-      </w:r>
-    </w:p>
-    <w:p>
-      <w:r>
-        <w:t>Dans la théorie, le bloc EXECUTE d’un processeur contient les éléments nécessaires à la réalisation d’opérations arithmétiques et logiques, ainsi qu’au décalage (shift) des données. Dans certains cas, il peut également contenir les éléments nécessaires à la représentation des nombres à virgules flottantes.</w:t>
-      </w:r>
-    </w:p>
-    <w:p/>
-    <w:p>
-      <w:r>
-        <w:t>Ces différents éléments sont représentés respectivement par une unité arithmétique et logique (ALU) tentant à jour un registre d’état, et par une unité de décalage (SHIFTER). Toutefois les unités à virgules flottantes (FPU) et les unités multiplicatrices (MULTIPLIER) ne seront pas réalisées dans cette partie car non demandé dans la consigne.</w:t>
-      </w:r>
-    </w:p>
-    <w:p/>
-    <w:p>
-      <w:r>
-        <w:t>La mémoire de donnée, quant à elle, est directement impliquée lors des instructions d’écriture et de lecture dans celle-ci, respectivement les commandes STR et LDR. Il s’agit d’une mémoire externe au processeur.</w:t>
-      </w:r>
-    </w:p>
-    <w:p/>
-    <w:p>
-      <w:r>
-        <w:t>Afin de finaliser l’implémentation de notre processeur, il sera également nécessaire d’implémenter une stack qui pourra servir notamment lors d’interruptions.</w:t>
-      </w:r>
-    </w:p>
-    <w:p/>
-    <w:p>
-      <w:r>
-        <w:t>La conception de cette partie peut se résumer ainsi :</w:t>
-      </w:r>
-    </w:p>
-    <w:p>
-      <w:pPr>
-        <w:pStyle w:val="Paragraphedeliste"/>
-        <w:numPr>
-          <w:ilvl w:val="0"/>
-          <w:numId w:val="6"/>
-        </w:numPr>
-      </w:pPr>
-      <w:r>
-        <w:t>Un circuit EXECUTE composé de :</w:t>
-      </w:r>
-    </w:p>
-    <w:p>
-      <w:pPr>
-        <w:pStyle w:val="Paragraphedeliste"/>
-        <w:numPr>
-          <w:ilvl w:val="1"/>
-          <w:numId w:val="6"/>
-        </w:numPr>
-      </w:pPr>
-      <w:r>
-        <w:t>Un circuit ALU</w:t>
-      </w:r>
-    </w:p>
-    <w:p>
-      <w:pPr>
-        <w:pStyle w:val="Paragraphedeliste"/>
-        <w:numPr>
-          <w:ilvl w:val="1"/>
-          <w:numId w:val="6"/>
-        </w:numPr>
-      </w:pPr>
-      <w:r>
-        <w:t>Un circuit SHIFTER</w:t>
-      </w:r>
-    </w:p>
-    <w:p>
-      <w:pPr>
-        <w:pStyle w:val="Paragraphedeliste"/>
-        <w:numPr>
-          <w:ilvl w:val="1"/>
-          <w:numId w:val="6"/>
-        </w:numPr>
-      </w:pPr>
-      <w:r>
-        <w:t>Un circuit CPSR</w:t>
-      </w:r>
-    </w:p>
-    <w:p>
-      <w:pPr>
-        <w:pStyle w:val="Paragraphedeliste"/>
-        <w:numPr>
-          <w:ilvl w:val="0"/>
-          <w:numId w:val="6"/>
-        </w:numPr>
-      </w:pPr>
-      <w:r>
-        <w:t>Connecter les entrées / sorties à la mémoire de donnée</w:t>
-      </w:r>
-    </w:p>
-    <w:p>
-      <w:pPr>
-        <w:pStyle w:val="Titre2"/>
-        <w:rPr>
-          <w:lang w:val="fr-FR"/>
-        </w:rPr>
-      </w:pPr>
-      <w:r>
-        <w:rPr>
-          <w:lang w:val="fr-FR"/>
-        </w:rPr>
-        <w:t>Réalisation</w:t>
-      </w:r>
-    </w:p>
-    <w:p>
-      <w:pPr>
-        <w:pStyle w:val="Titre3"/>
-        <w:rPr>
-          <w:lang w:val="fr-FR"/>
-        </w:rPr>
-      </w:pPr>
-      <w:r>
-        <w:rPr>
-          <w:lang w:val="fr-FR"/>
-        </w:rPr>
-        <w:t>EXECUTE</w:t>
-      </w:r>
-    </w:p>
-    <w:p>
-      <w:pPr>
-        <w:rPr>
-          <w:lang w:val="fr-FR"/>
-        </w:rPr>
-      </w:pPr>
-      <w:r>
-        <w:rPr>
-          <w:lang w:val="fr-FR"/>
-        </w:rPr>
-        <w:t>La conception de ce bloc consiste essentiellement à réaliser le décryptage d’un bus de contrôle construit lors de la partie DECODE. Dans la finalité, ce bus doit fournir les informations suivantes :</w:t>
-      </w:r>
-    </w:p>
-    <w:p>
-      <w:pPr>
-        <w:pStyle w:val="Paragraphedeliste"/>
-        <w:numPr>
-          <w:ilvl w:val="0"/>
-          <w:numId w:val="6"/>
-        </w:numPr>
-        <w:rPr>
-          <w:lang w:val="fr-FR"/>
-        </w:rPr>
-      </w:pPr>
-      <w:r>
-        <w:rPr>
-          <w:lang w:val="fr-FR"/>
-        </w:rPr>
-        <w:t>L’opérande n° 1 : Soit le registre n, soit 0</w:t>
-      </w:r>
-    </w:p>
-    <w:p>
-      <w:pPr>
-        <w:pStyle w:val="Paragraphedeliste"/>
-        <w:numPr>
-          <w:ilvl w:val="0"/>
-          <w:numId w:val="6"/>
-        </w:numPr>
-        <w:rPr>
-          <w:lang w:val="fr-FR"/>
-        </w:rPr>
-      </w:pPr>
-      <w:r>
-        <w:rPr>
-          <w:lang w:val="fr-FR"/>
-        </w:rPr>
-        <w:t>L’opérande n°2 : Soit le registre m, soit une valeur immédiate sur 3 ou 8 bits.</w:t>
-      </w:r>
-    </w:p>
-    <w:p>
-      <w:pPr>
-        <w:pStyle w:val="Paragraphedeliste"/>
-        <w:numPr>
-          <w:ilvl w:val="0"/>
-          <w:numId w:val="6"/>
-        </w:numPr>
-        <w:rPr>
-          <w:lang w:val="fr-FR"/>
-        </w:rPr>
-      </w:pPr>
-      <w:r>
-        <w:rPr>
-          <w:lang w:val="fr-FR"/>
-        </w:rPr>
-        <w:lastRenderedPageBreak/>
-        <w:t>Le n° de l’opération que l’ALU devra effectuer</w:t>
-      </w:r>
-    </w:p>
-    <w:p>
-      <w:pPr>
-        <w:pStyle w:val="Paragraphedeliste"/>
-        <w:numPr>
-          <w:ilvl w:val="0"/>
-          <w:numId w:val="6"/>
-        </w:numPr>
-        <w:rPr>
-          <w:lang w:val="fr-FR"/>
-        </w:rPr>
-      </w:pPr>
-      <w:r>
-        <w:rPr>
-          <w:lang w:val="fr-FR"/>
-        </w:rPr>
-        <w:t>Le n° de l’opération que le SHIFTER devra effectuer</w:t>
-      </w:r>
-    </w:p>
-    <w:p>
-      <w:pPr>
-        <w:pStyle w:val="Paragraphedeliste"/>
-        <w:numPr>
-          <w:ilvl w:val="0"/>
-          <w:numId w:val="6"/>
-        </w:numPr>
-        <w:rPr>
-          <w:lang w:val="fr-FR"/>
-        </w:rPr>
-      </w:pPr>
-      <w:r>
-        <w:rPr>
-          <w:lang w:val="fr-FR"/>
-        </w:rPr>
-        <w:t>Le nombre de décalage à effectuer : Soit une valeur dans le registre m soit une valeur immédiate sur 5 bits.</w:t>
-      </w:r>
-    </w:p>
-    <w:p>
-      <w:pPr>
-        <w:pStyle w:val="Paragraphedeliste"/>
-        <w:numPr>
-          <w:ilvl w:val="0"/>
-          <w:numId w:val="6"/>
-        </w:numPr>
-        <w:rPr>
-          <w:lang w:val="fr-FR"/>
-        </w:rPr>
-      </w:pPr>
-      <w:r>
-        <w:rPr>
-          <w:lang w:val="fr-FR"/>
-        </w:rPr>
-        <w:t>L’activation ou non de la lecture du CPSR</w:t>
-      </w:r>
-    </w:p>
-    <w:p>
-      <w:pPr>
-        <w:rPr>
-          <w:lang w:val="fr-FR"/>
-        </w:rPr>
-      </w:pPr>
-    </w:p>
-    <w:p>
-      <w:pPr>
-        <w:rPr>
-          <w:lang w:val="fr-FR"/>
-        </w:rPr>
-      </w:pPr>
-      <w:r>
-        <w:rPr>
-          <w:lang w:val="fr-FR"/>
-        </w:rPr>
-        <w:t xml:space="preserve">Dans le fonctionnement, le premier opérande est passé dans le SHIFTER. La sortie de ce bloc est combinée à deuxième opérande dans l’ALU. Le résultat des deux opérandes est transmis sur la sortie </w:t>
-      </w:r>
-      <w:r>
-        <w:rPr>
-          <w:b/>
-          <w:bCs/>
-          <w:lang w:val="fr-FR"/>
-        </w:rPr>
-        <w:t xml:space="preserve">data _out_o </w:t>
-      </w:r>
-      <w:r>
-        <w:rPr>
-          <w:lang w:val="fr-FR"/>
-        </w:rPr>
-        <w:t xml:space="preserve">et les informations additionnelles de l’ALU (carry et overflow) sont transmis à un bloc </w:t>
-      </w:r>
-      <w:r>
-        <w:rPr>
-          <w:b/>
-          <w:bCs/>
-          <w:lang w:val="fr-FR"/>
-        </w:rPr>
-        <w:t xml:space="preserve">zcnv_unit </w:t>
-      </w:r>
-      <w:r>
-        <w:rPr>
-          <w:lang w:val="fr-FR"/>
-        </w:rPr>
-        <w:t xml:space="preserve">qui se chargera de construire la valeur du registre d’état (CPSR) et de l’envoyer sur la sortie </w:t>
-      </w:r>
-      <w:r>
-        <w:rPr>
-          <w:b/>
-          <w:bCs/>
-          <w:lang w:val="fr-FR"/>
-        </w:rPr>
-        <w:t>cpsr_o</w:t>
-      </w:r>
-      <w:r>
-        <w:rPr>
-          <w:lang w:val="fr-FR"/>
-        </w:rPr>
-        <w:t>.</w:t>
-      </w:r>
-    </w:p>
-    <w:p>
-      <w:pPr>
-        <w:pStyle w:val="Titre3"/>
-        <w:rPr>
-          <w:lang w:val="fr-FR"/>
-        </w:rPr>
-      </w:pPr>
-      <w:r>
-        <w:rPr>
-          <w:lang w:val="fr-FR"/>
-        </w:rPr>
-        <w:t>SHIFTER</w:t>
-      </w:r>
-    </w:p>
-    <w:p>
-      <w:pPr>
-        <w:rPr>
-          <w:lang w:val="fr-FR"/>
-        </w:rPr>
-      </w:pPr>
-      <w:r>
-        <w:rPr>
-          <w:lang w:val="fr-FR"/>
-        </w:rPr>
-        <w:t>Les instructions traitées sont les suivantes :</w:t>
-      </w:r>
-    </w:p>
-    <w:p>
-      <w:pPr>
-        <w:pStyle w:val="Paragraphedeliste"/>
-        <w:numPr>
-          <w:ilvl w:val="0"/>
-          <w:numId w:val="6"/>
-        </w:numPr>
-        <w:rPr>
-          <w:lang w:val="fr-FR"/>
-        </w:rPr>
-      </w:pPr>
-      <w:r>
-        <w:rPr>
-          <w:lang w:val="fr-FR"/>
-        </w:rPr>
-        <w:t>ASR (décalage arithmétique vers la droite)</w:t>
-      </w:r>
-    </w:p>
-    <w:p>
-      <w:pPr>
-        <w:pStyle w:val="Paragraphedeliste"/>
-        <w:numPr>
-          <w:ilvl w:val="0"/>
-          <w:numId w:val="6"/>
-        </w:numPr>
-        <w:rPr>
-          <w:lang w:val="fr-FR"/>
-        </w:rPr>
-      </w:pPr>
-      <w:r>
-        <w:rPr>
-          <w:lang w:val="fr-FR"/>
-        </w:rPr>
-        <w:t>LSL (décalage logique vers la gauche)</w:t>
-      </w:r>
-    </w:p>
-    <w:p>
-      <w:pPr>
-        <w:pStyle w:val="Paragraphedeliste"/>
-        <w:numPr>
-          <w:ilvl w:val="0"/>
-          <w:numId w:val="6"/>
-        </w:numPr>
-        <w:rPr>
-          <w:lang w:val="fr-FR"/>
-        </w:rPr>
-      </w:pPr>
-      <w:r>
-        <w:rPr>
-          <w:lang w:val="fr-FR"/>
-        </w:rPr>
-        <w:t>LSR (décalage logique vers la droite)</w:t>
-      </w:r>
-    </w:p>
-    <w:p>
-      <w:pPr>
-        <w:pStyle w:val="Paragraphedeliste"/>
-        <w:numPr>
-          <w:ilvl w:val="0"/>
-          <w:numId w:val="6"/>
-        </w:numPr>
-        <w:rPr>
-          <w:lang w:val="fr-FR"/>
-        </w:rPr>
-      </w:pPr>
-      <w:r>
-        <w:rPr>
-          <w:lang w:val="fr-FR"/>
-        </w:rPr>
-        <w:t>ROR (décalage rotatif à droite)</w:t>
-      </w:r>
-    </w:p>
-    <w:p>
-      <w:pPr>
-        <w:rPr>
-          <w:lang w:val="fr-FR"/>
-        </w:rPr>
-      </w:pPr>
-    </w:p>
-    <w:p>
-      <w:pPr>
-        <w:rPr>
-          <w:lang w:val="fr-FR"/>
-        </w:rPr>
-      </w:pPr>
-      <w:r>
-        <w:rPr>
-          <w:lang w:val="fr-FR"/>
-        </w:rPr>
-        <w:t xml:space="preserve">Logisim met déjà à disposition un bloc « shifter » que nous avons configuré pour qu’il réalise chacune des instructions ci-dessus. Nous avons connecté l’entrée </w:t>
-      </w:r>
-      <w:r>
-        <w:rPr>
-          <w:b/>
-          <w:bCs/>
-          <w:lang w:val="fr-FR"/>
-        </w:rPr>
-        <w:t xml:space="preserve">operand_i </w:t>
-      </w:r>
-      <w:r>
-        <w:rPr>
-          <w:lang w:val="fr-FR"/>
-        </w:rPr>
-        <w:t xml:space="preserve">dans chacun de ces blocs. Une entrée additionnelle </w:t>
-      </w:r>
-      <w:r>
-        <w:rPr>
-          <w:b/>
-          <w:bCs/>
-          <w:lang w:val="fr-FR"/>
-        </w:rPr>
-        <w:t xml:space="preserve">sel_op_shift_i </w:t>
-      </w:r>
-      <w:r>
-        <w:rPr>
-          <w:lang w:val="fr-FR"/>
-        </w:rPr>
-        <w:t>se chargera de sélectionner en sortie l’opération de décalage adéquate à l’aide d’un multiplexeur. Il est également important de noter que selon l’instruction, il sera nécessaire d’utiliser l’opérande sans pour autant lui faire subir de décalage. De ce fait, nous avons ajouté une entrée « bypass » au multiplexeur de façon que les données ne soient pas modifiées. Rappelons que cet opérande non modifié peut être nécessaire à l’ALU ultérieurement.</w:t>
-      </w:r>
-    </w:p>
-    <w:p>
-      <w:pPr>
-        <w:rPr>
-          <w:lang w:val="fr-FR"/>
-        </w:rPr>
-      </w:pPr>
-    </w:p>
-    <w:p>
-      <w:pPr>
-        <w:rPr>
-          <w:lang w:val="fr-FR"/>
-        </w:rPr>
-      </w:pPr>
-      <w:r>
-        <w:rPr>
-          <w:lang w:val="fr-FR"/>
-        </w:rPr>
-        <w:t>Nous avons donc 4 opérations + 1 bypass. L’entrée de sélection doit se faire sur 3 bits. Le multiplexeur a donc été implémenté en suivant la table de vérité suivante :</w:t>
-      </w:r>
-    </w:p>
-    <w:p>
-      <w:pPr>
-        <w:rPr>
-          <w:lang w:val="fr-FR"/>
-        </w:rPr>
-      </w:pPr>
-    </w:p>
-    <w:p>
-      <w:pPr>
-        <w:jc w:val="center"/>
+        <w:t xml:space="preserve">« we_s » (signal qui active le décodeur et donc l’écriture) correspond à : </w:t>
+      </w:r>
+    </w:p>
+    <w:p>
+      <w:pPr>
+        <w:rPr>
+          <w:lang w:val="fr-FR"/>
+        </w:rPr>
+      </w:pPr>
+    </w:p>
+    <w:p>
+      <w:pPr>
         <w:rPr>
           <w:lang w:val="fr-FR"/>
         </w:rPr>
@@ -2423,12 +1931,13 @@
       <w:r>
         <w:rPr>
           <w:noProof/>
+          <w:lang w:val="fr-FR"/>
         </w:rPr>
         <w:drawing>
-          <wp:inline distT="0" distB="0" distL="0" distR="0" wp14:anchorId="66309341" wp14:editId="708E0545">
-            <wp:extent cx="3409950" cy="1906996"/>
-            <wp:effectExtent l="0" t="0" r="0" b="0"/>
-            <wp:docPr id="4" name="Image 4" descr="Une image contenant table&#10;&#10;Description générée automatiquement"/>
+          <wp:inline distT="0" distB="0" distL="0" distR="0" wp14:anchorId="43766011" wp14:editId="2F5041AC">
+            <wp:extent cx="3343742" cy="819264"/>
+            <wp:effectExtent l="0" t="0" r="9525" b="0"/>
+            <wp:docPr id="21" name="Image 21"/>
             <wp:cNvGraphicFramePr>
               <a:graphicFrameLocks xmlns:a="http://schemas.openxmlformats.org/drawingml/2006/main" noChangeAspect="1"/>
             </wp:cNvGraphicFramePr>
@@ -2436,7 +1945,7 @@
               <a:graphicData uri="http://schemas.openxmlformats.org/drawingml/2006/picture">
                 <pic:pic xmlns:pic="http://schemas.openxmlformats.org/drawingml/2006/picture">
                   <pic:nvPicPr>
-                    <pic:cNvPr id="4" name="Image 4" descr="Une image contenant table&#10;&#10;Description générée automatiquement"/>
+                    <pic:cNvPr id="1" name=""/>
                     <pic:cNvPicPr/>
                   </pic:nvPicPr>
                   <pic:blipFill>
@@ -2448,7 +1957,7 @@
                   <pic:spPr>
                     <a:xfrm>
                       <a:off x="0" y="0"/>
-                      <a:ext cx="3423136" cy="1914370"/>
+                      <a:ext cx="3343742" cy="819264"/>
                     </a:xfrm>
                     <a:prstGeom prst="rect">
                       <a:avLst/>
@@ -2460,244 +1969,43 @@
           </wp:inline>
         </w:drawing>
       </w:r>
-    </w:p>
-    <w:p>
-      <w:pPr>
-        <w:rPr>
-          <w:lang w:val="fr-FR"/>
-        </w:rPr>
-      </w:pPr>
-      <w:r>
-        <w:rPr>
-          <w:lang w:val="fr-FR"/>
-        </w:rPr>
-        <w:br w:type="page"/>
-      </w:r>
-    </w:p>
-    <w:p>
-      <w:pPr>
-        <w:pStyle w:val="Titre3"/>
-        <w:rPr>
-          <w:lang w:val="fr-FR"/>
-        </w:rPr>
-      </w:pPr>
-      <w:r>
-        <w:rPr>
-          <w:lang w:val="fr-FR"/>
-        </w:rPr>
-        <w:lastRenderedPageBreak/>
-        <w:t>ALU</w:t>
-      </w:r>
-    </w:p>
-    <w:p>
-      <w:pPr>
-        <w:rPr>
-          <w:lang w:val="fr-FR"/>
-        </w:rPr>
-      </w:pPr>
-      <w:r>
-        <w:rPr>
-          <w:lang w:val="fr-FR"/>
-        </w:rPr>
-        <w:t>Notre implémentation de ce bloc repose essentiellement sur la même qui avait été réalisée lors d’un laboratoire précédent dans notre cours de SYL. À la différence que cette fois-ci, aucune interdiction n’est posée sur l’usage des blocs arithmétiques, et qu’on ne distingue pas les opérations signées des opérations non signées. Ici, toutes les opérations arithmétiques seront signées.</w:t>
-      </w:r>
-    </w:p>
-    <w:p>
-      <w:pPr>
-        <w:rPr>
-          <w:lang w:val="fr-FR"/>
-        </w:rPr>
-      </w:pPr>
-    </w:p>
-    <w:p>
-      <w:pPr>
-        <w:rPr>
-          <w:lang w:val="fr-FR"/>
-        </w:rPr>
-      </w:pPr>
-      <w:r>
-        <w:rPr>
-          <w:lang w:val="fr-FR"/>
-        </w:rPr>
-        <w:t>Ainsi, notre implémentation est similaire à celle du SHIFTER. Nous disposons de deux opérandes 16 bits en entrée ainsi que d’un sélecteur d’opération sur 3 bits. Nous réalisons l’entier des opérations en simultanées, puis nous relions les différents résultats à un multiplexeur. La sortie de ce dernier est donc définie par le sélecteur en entrée susmentionné.</w:t>
-      </w:r>
-    </w:p>
-    <w:p>
-      <w:pPr>
-        <w:rPr>
-          <w:lang w:val="fr-FR"/>
-        </w:rPr>
-      </w:pPr>
-    </w:p>
-    <w:p>
-      <w:pPr>
-        <w:rPr>
-          <w:lang w:val="fr-FR"/>
-        </w:rPr>
-      </w:pPr>
-      <w:r>
-        <w:rPr>
-          <w:lang w:val="fr-FR"/>
-        </w:rPr>
-        <w:t>Notre ALU réalise les opérations suivantes :</w:t>
-      </w:r>
-    </w:p>
-    <w:p>
-      <w:pPr>
-        <w:pStyle w:val="Paragraphedeliste"/>
-        <w:numPr>
-          <w:ilvl w:val="0"/>
-          <w:numId w:val="6"/>
-        </w:numPr>
-        <w:rPr>
-          <w:lang w:val="fr-FR"/>
-        </w:rPr>
-      </w:pPr>
-      <w:r>
-        <w:rPr>
-          <w:lang w:val="fr-FR"/>
-        </w:rPr>
-        <w:t>ADD</w:t>
-      </w:r>
-    </w:p>
-    <w:p>
-      <w:pPr>
-        <w:pStyle w:val="Paragraphedeliste"/>
-        <w:numPr>
-          <w:ilvl w:val="0"/>
-          <w:numId w:val="6"/>
-        </w:numPr>
-        <w:rPr>
-          <w:lang w:val="fr-FR"/>
-        </w:rPr>
-      </w:pPr>
-      <w:r>
-        <w:rPr>
-          <w:lang w:val="fr-FR"/>
-        </w:rPr>
-        <w:t>SUB</w:t>
-      </w:r>
-    </w:p>
-    <w:p>
-      <w:pPr>
-        <w:pStyle w:val="Paragraphedeliste"/>
-        <w:numPr>
-          <w:ilvl w:val="0"/>
-          <w:numId w:val="6"/>
-        </w:numPr>
-        <w:rPr>
-          <w:lang w:val="fr-FR"/>
-        </w:rPr>
-      </w:pPr>
-      <w:r>
-        <w:rPr>
-          <w:lang w:val="fr-FR"/>
-        </w:rPr>
-        <w:t>AND</w:t>
-      </w:r>
-    </w:p>
-    <w:p>
-      <w:pPr>
-        <w:pStyle w:val="Paragraphedeliste"/>
-        <w:numPr>
-          <w:ilvl w:val="0"/>
-          <w:numId w:val="6"/>
-        </w:numPr>
-        <w:rPr>
-          <w:lang w:val="fr-FR"/>
-        </w:rPr>
-      </w:pPr>
-      <w:r>
-        <w:rPr>
-          <w:lang w:val="fr-FR"/>
-        </w:rPr>
-        <w:t>ORR</w:t>
-      </w:r>
-    </w:p>
-    <w:p>
-      <w:pPr>
-        <w:pStyle w:val="Paragraphedeliste"/>
-        <w:numPr>
-          <w:ilvl w:val="0"/>
-          <w:numId w:val="6"/>
-        </w:numPr>
-        <w:rPr>
-          <w:lang w:val="fr-FR"/>
-        </w:rPr>
-      </w:pPr>
-      <w:r>
-        <w:rPr>
-          <w:lang w:val="fr-FR"/>
-        </w:rPr>
-        <w:t>MVN (équivalent à un NOT)</w:t>
-      </w:r>
-    </w:p>
-    <w:p>
-      <w:pPr>
-        <w:pStyle w:val="Paragraphedeliste"/>
-        <w:numPr>
-          <w:ilvl w:val="0"/>
-          <w:numId w:val="6"/>
-        </w:numPr>
-        <w:rPr>
-          <w:lang w:val="fr-FR"/>
-        </w:rPr>
-      </w:pPr>
-      <w:r>
-        <w:rPr>
-          <w:lang w:val="fr-FR"/>
-        </w:rPr>
-        <w:t>NEG</w:t>
-      </w:r>
-    </w:p>
-    <w:p>
-      <w:pPr>
-        <w:pStyle w:val="Paragraphedeliste"/>
-        <w:numPr>
-          <w:ilvl w:val="0"/>
-          <w:numId w:val="6"/>
-        </w:numPr>
-        <w:rPr>
-          <w:lang w:val="fr-FR"/>
-        </w:rPr>
-      </w:pPr>
-      <w:r>
-        <w:rPr>
-          <w:lang w:val="fr-FR"/>
-        </w:rPr>
-        <w:t>EOR (équivalent à un XOR)</w:t>
-      </w:r>
-    </w:p>
-    <w:p>
-      <w:pPr>
-        <w:rPr>
-          <w:lang w:val="fr-FR"/>
-        </w:rPr>
-      </w:pPr>
-    </w:p>
-    <w:p>
-      <w:pPr>
-        <w:rPr>
-          <w:lang w:val="fr-FR"/>
-        </w:rPr>
-      </w:pPr>
-      <w:r>
-        <w:rPr>
-          <w:lang w:val="fr-FR"/>
-        </w:rPr>
-        <w:t>Le schéma de notre multiplexeur suit la table de vérité suivante :</w:t>
-      </w:r>
-    </w:p>
-    <w:p>
-      <w:pPr>
-        <w:rPr>
-          <w:lang w:val="fr-FR"/>
-        </w:rPr>
-      </w:pPr>
-    </w:p>
-    <w:p>
-      <w:pPr>
-        <w:jc w:val="center"/>
+      <w:r>
+        <w:rPr>
+          <w:lang w:val="fr-FR"/>
+        </w:rPr>
+        <w:br/>
+        <w:t>Il faut donc que la banque ET que le MSB du bus de contrôle soit activés pour que l’écriture le soit.</w:t>
+      </w:r>
+    </w:p>
+    <w:p>
+      <w:pPr>
+        <w:rPr>
+          <w:lang w:val="fr-FR"/>
+        </w:rPr>
+      </w:pPr>
+    </w:p>
+    <w:p>
+      <w:pPr>
+        <w:rPr>
+          <w:lang w:val="fr-FR"/>
+        </w:rPr>
+      </w:pPr>
+      <w:r>
+        <w:rPr>
+          <w:lang w:val="fr-FR"/>
+        </w:rPr>
+        <w:t>Pour respecter le cahier des charges concernant l’écriture dans le registre PC, nous avons créé un MUX avec 2b de sélection :</w:t>
+      </w:r>
+    </w:p>
+    <w:p>
+      <w:pPr>
+        <w:rPr>
+          <w:lang w:val="fr-FR"/>
+        </w:rPr>
+      </w:pPr>
+    </w:p>
+    <w:p>
+      <w:pPr>
         <w:rPr>
           <w:lang w:val="fr-FR"/>
         </w:rPr>
@@ -2705,12 +2013,13 @@
       <w:r>
         <w:rPr>
           <w:noProof/>
+          <w:lang w:val="fr-FR"/>
         </w:rPr>
         <w:drawing>
-          <wp:inline distT="0" distB="0" distL="0" distR="0" wp14:anchorId="136D0E0C" wp14:editId="59C09E13">
-            <wp:extent cx="3371850" cy="1798577"/>
+          <wp:inline distT="0" distB="0" distL="0" distR="0" wp14:anchorId="34F420A0" wp14:editId="14947C5C">
+            <wp:extent cx="4163006" cy="2038635"/>
             <wp:effectExtent l="0" t="0" r="0" b="0"/>
-            <wp:docPr id="5" name="Image 5" descr="Une image contenant table&#10;&#10;Description générée automatiquement"/>
+            <wp:docPr id="22" name="Image 22"/>
             <wp:cNvGraphicFramePr>
               <a:graphicFrameLocks xmlns:a="http://schemas.openxmlformats.org/drawingml/2006/main" noChangeAspect="1"/>
             </wp:cNvGraphicFramePr>
@@ -2718,7 +2027,7 @@
               <a:graphicData uri="http://schemas.openxmlformats.org/drawingml/2006/picture">
                 <pic:pic xmlns:pic="http://schemas.openxmlformats.org/drawingml/2006/picture">
                   <pic:nvPicPr>
-                    <pic:cNvPr id="5" name="Image 5" descr="Une image contenant table&#10;&#10;Description générée automatiquement"/>
+                    <pic:cNvPr id="1" name=""/>
                     <pic:cNvPicPr/>
                   </pic:nvPicPr>
                   <pic:blipFill>
@@ -2730,7 +2039,7 @@
                   <pic:spPr>
                     <a:xfrm>
                       <a:off x="0" y="0"/>
-                      <a:ext cx="3386312" cy="1806291"/>
+                      <a:ext cx="4163006" cy="2038635"/>
                     </a:xfrm>
                     <a:prstGeom prst="rect">
                       <a:avLst/>
@@ -2745,69 +2054,33 @@
     </w:p>
     <w:p>
       <w:pPr>
-        <w:jc w:val="center"/>
-        <w:rPr>
-          <w:lang w:val="fr-FR"/>
-        </w:rPr>
-      </w:pPr>
-    </w:p>
-    <w:p>
-      <w:pPr>
-        <w:rPr>
-          <w:lang w:val="fr-FR"/>
-        </w:rPr>
-      </w:pPr>
-      <w:r>
-        <w:rPr>
-          <w:lang w:val="fr-FR"/>
-        </w:rPr>
-        <w:t xml:space="preserve">Le résultat de l’opération choisie sera ensuite transmis à la sortie </w:t>
-      </w:r>
-      <w:r>
-        <w:rPr>
-          <w:b/>
-          <w:bCs/>
-          <w:lang w:val="fr-FR"/>
-        </w:rPr>
-        <w:t>alu_data_out_o</w:t>
-      </w:r>
-      <w:r>
-        <w:rPr>
-          <w:lang w:val="fr-FR"/>
-        </w:rPr>
-        <w:t>.</w:t>
-      </w:r>
-    </w:p>
-    <w:p>
-      <w:pPr>
-        <w:rPr>
-          <w:lang w:val="fr-FR"/>
-        </w:rPr>
-      </w:pPr>
-    </w:p>
-    <w:p>
-      <w:pPr>
-        <w:rPr>
-          <w:lang w:val="fr-FR"/>
-        </w:rPr>
-      </w:pPr>
-      <w:r>
-        <w:rPr>
-          <w:lang w:val="fr-FR"/>
-        </w:rPr>
-        <w:t>Le résultat de l’ALU va également être responsable de la mise à jour du registre d’état. Il convient donc de fournir les bits de carry et d’overflow correctement en sortie selon l’opération effectuée. Le laboratoire n’imposant aucune façon de faire particulière, nous avons opté pour une construction similaire au précédant laboratoire dans notre cours de SYL.</w:t>
-      </w:r>
-    </w:p>
-    <w:p>
-      <w:pPr>
-        <w:rPr>
-          <w:lang w:val="fr-FR"/>
-        </w:rPr>
-      </w:pPr>
-    </w:p>
-    <w:p>
-      <w:pPr>
-        <w:jc w:val="center"/>
+        <w:rPr>
+          <w:lang w:val="fr-FR"/>
+        </w:rPr>
+      </w:pPr>
+    </w:p>
+    <w:p>
+      <w:pPr>
+        <w:rPr>
+          <w:lang w:val="fr-FR"/>
+        </w:rPr>
+      </w:pPr>
+      <w:r>
+        <w:rPr>
+          <w:lang w:val="fr-FR"/>
+        </w:rPr>
+        <w:t xml:space="preserve">Pour le LR, nous avons correctement implémenté le LR Manager :  </w:t>
+      </w:r>
+    </w:p>
+    <w:p>
+      <w:pPr>
+        <w:rPr>
+          <w:lang w:val="fr-FR"/>
+        </w:rPr>
+      </w:pPr>
+    </w:p>
+    <w:p>
+      <w:pPr>
         <w:rPr>
           <w:lang w:val="fr-FR"/>
         </w:rPr>
@@ -2815,12 +2088,13 @@
       <w:r>
         <w:rPr>
           <w:noProof/>
+          <w:lang w:val="fr-FR"/>
         </w:rPr>
         <w:drawing>
-          <wp:inline distT="0" distB="0" distL="0" distR="0" wp14:anchorId="4D7D3630" wp14:editId="5794AFDE">
-            <wp:extent cx="3933825" cy="965293"/>
-            <wp:effectExtent l="0" t="0" r="0" b="6350"/>
-            <wp:docPr id="13" name="Image 13" descr="Une image contenant table&#10;&#10;Description générée automatiquement"/>
+          <wp:inline distT="0" distB="0" distL="0" distR="0" wp14:anchorId="1F738DEC" wp14:editId="2F184890">
+            <wp:extent cx="4791744" cy="2219635"/>
+            <wp:effectExtent l="0" t="0" r="8890" b="9525"/>
+            <wp:docPr id="23" name="Image 23"/>
             <wp:cNvGraphicFramePr>
               <a:graphicFrameLocks xmlns:a="http://schemas.openxmlformats.org/drawingml/2006/main" noChangeAspect="1"/>
             </wp:cNvGraphicFramePr>
@@ -2828,7 +2102,7 @@
               <a:graphicData uri="http://schemas.openxmlformats.org/drawingml/2006/picture">
                 <pic:pic xmlns:pic="http://schemas.openxmlformats.org/drawingml/2006/picture">
                   <pic:nvPicPr>
-                    <pic:cNvPr id="6" name="Image 6" descr="Une image contenant table&#10;&#10;Description générée automatiquement"/>
+                    <pic:cNvPr id="1" name=""/>
                     <pic:cNvPicPr/>
                   </pic:nvPicPr>
                   <pic:blipFill>
@@ -2840,7 +2114,7 @@
                   <pic:spPr>
                     <a:xfrm>
                       <a:off x="0" y="0"/>
-                      <a:ext cx="3946129" cy="968312"/>
+                      <a:ext cx="4791744" cy="2219635"/>
                     </a:xfrm>
                     <a:prstGeom prst="rect">
                       <a:avLst/>
@@ -2859,50 +2133,44 @@
           <w:lang w:val="fr-FR"/>
         </w:rPr>
       </w:pPr>
-      <w:r>
-        <w:rPr>
-          <w:lang w:val="fr-FR"/>
-        </w:rPr>
-        <w:br w:type="page"/>
-      </w:r>
-    </w:p>
-    <w:p>
-      <w:pPr>
-        <w:rPr>
-          <w:lang w:val="fr-FR"/>
-        </w:rPr>
-      </w:pPr>
-      <w:r>
-        <w:rPr>
+    </w:p>
+    <w:p>
+      <w:pPr>
+        <w:rPr>
+          <w:lang w:val="fr-FR"/>
+        </w:rPr>
+      </w:pPr>
+    </w:p>
+    <w:p>
+      <w:pPr>
+        <w:rPr>
+          <w:lang w:val="fr-FR"/>
+        </w:rPr>
+      </w:pPr>
+      <w:r>
+        <w:rPr>
+          <w:lang w:val="fr-FR"/>
+        </w:rPr>
+        <w:t xml:space="preserve">Pour la lecture, comme convenu durant l’analyse, 3 MUX avec les 3 différents sélecteurs ont suffi : </w:t>
+      </w:r>
+    </w:p>
+    <w:p>
+      <w:pPr>
+        <w:rPr>
+          <w:lang w:val="fr-FR"/>
+        </w:rPr>
+      </w:pPr>
+      <w:r>
+        <w:rPr>
+          <w:noProof/>
           <w:lang w:val="fr-FR"/>
         </w:rPr>
         <w:lastRenderedPageBreak/>
-        <w:t>Pour faciliter le traitement des différents signes, nous avons pris soin de splitter le MSB de chaque opérande ainsi que ceux du résultat de l’addition et de la soustraction. En traduisant le tableau ci-dessus avec des portes logiques, nous obtenons le résultat suivant :</w:t>
-      </w:r>
-    </w:p>
-    <w:p>
-      <w:pPr>
-        <w:rPr>
-          <w:lang w:val="fr-FR"/>
-        </w:rPr>
-      </w:pPr>
-    </w:p>
-    <w:p>
-      <w:pPr>
-        <w:jc w:val="center"/>
-        <w:rPr>
-          <w:lang w:val="fr-FR"/>
-        </w:rPr>
-      </w:pPr>
-      <w:r>
-        <w:rPr>
-          <w:noProof/>
-        </w:rPr>
         <w:drawing>
-          <wp:inline distT="0" distB="0" distL="0" distR="0" wp14:anchorId="7E2BCF15" wp14:editId="71B446FF">
-            <wp:extent cx="4543425" cy="2085975"/>
-            <wp:effectExtent l="0" t="0" r="9525" b="9525"/>
-            <wp:docPr id="14" name="Image 14"/>
+          <wp:inline distT="0" distB="0" distL="0" distR="0" wp14:anchorId="51A48E22" wp14:editId="30ED95AE">
+            <wp:extent cx="2702152" cy="4974772"/>
+            <wp:effectExtent l="0" t="0" r="0" b="0"/>
+            <wp:docPr id="24" name="Image 24"/>
             <wp:cNvGraphicFramePr>
               <a:graphicFrameLocks xmlns:a="http://schemas.openxmlformats.org/drawingml/2006/main" noChangeAspect="1"/>
             </wp:cNvGraphicFramePr>
@@ -2922,7 +2190,7 @@
                   <pic:spPr>
                     <a:xfrm>
                       <a:off x="0" y="0"/>
-                      <a:ext cx="4543425" cy="2085975"/>
+                      <a:ext cx="2710922" cy="4990917"/>
                     </a:xfrm>
                     <a:prstGeom prst="rect">
                       <a:avLst/>
@@ -2948,85 +2216,139 @@
           <w:lang w:val="fr-FR"/>
         </w:rPr>
       </w:pPr>
-      <w:r>
-        <w:rPr>
-          <w:lang w:val="fr-FR"/>
-        </w:rPr>
-        <w:t>Le carry, quant à lui, se gère plus simplement puisque les blocs d’addition et de soustraction de Logisim mettent déjà à disposition des sorties carry et borrow qu’il nous suffit de relier à la sortie de notre ALU si l’opération choisie par cette dernière fait intervenir un des deux.</w:t>
-      </w:r>
-    </w:p>
-    <w:p>
-      <w:pPr>
-        <w:rPr>
-          <w:lang w:val="fr-FR"/>
-        </w:rPr>
-      </w:pPr>
-    </w:p>
-    <w:p>
-      <w:pPr>
-        <w:rPr>
-          <w:lang w:val="fr-FR"/>
-        </w:rPr>
-      </w:pPr>
-      <w:r>
-        <w:rPr>
-          <w:lang w:val="fr-FR"/>
-        </w:rPr>
-        <w:t xml:space="preserve">Comme évoque, les sorties </w:t>
-      </w:r>
-      <w:r>
-        <w:rPr>
-          <w:b/>
-          <w:bCs/>
-          <w:lang w:val="fr-FR"/>
-        </w:rPr>
-        <w:t xml:space="preserve">carry_o </w:t>
-      </w:r>
-      <w:r>
-        <w:rPr>
-          <w:lang w:val="fr-FR"/>
-        </w:rPr>
-        <w:t xml:space="preserve">et </w:t>
-      </w:r>
-      <w:r>
-        <w:rPr>
-          <w:b/>
-          <w:bCs/>
-          <w:lang w:val="fr-FR"/>
-        </w:rPr>
-        <w:t xml:space="preserve">overflow_o </w:t>
-      </w:r>
-      <w:r>
-        <w:rPr>
-          <w:lang w:val="fr-FR"/>
-        </w:rPr>
-        <w:t xml:space="preserve">doivent être mise à jour correctement selon l’opération effectuée. Puisque nous traitons l’ensemble des opérations de façon simultanées, il est important que le résultat choisi par l’entrée </w:t>
-      </w:r>
-      <w:r>
-        <w:rPr>
-          <w:b/>
-          <w:bCs/>
-          <w:lang w:val="fr-FR"/>
-        </w:rPr>
-        <w:t xml:space="preserve">sel_op_alu_i </w:t>
-      </w:r>
-      <w:r>
-        <w:rPr>
-          <w:lang w:val="fr-FR"/>
-        </w:rPr>
-        <w:t>définisse également les valeurs de carry et/ou d’overflow. Nous avons donc organisé le choix de ces bits de la façon suivante :</w:t>
-      </w:r>
-    </w:p>
-    <w:p>
-      <w:pPr>
-        <w:rPr>
-          <w:lang w:val="fr-FR"/>
-        </w:rPr>
-      </w:pPr>
-    </w:p>
-    <w:p>
-      <w:pPr>
-        <w:jc w:val="center"/>
+    </w:p>
+    <w:p>
+      <w:pPr>
+        <w:pStyle w:val="Titre3"/>
+        <w:rPr>
+          <w:lang w:val="fr-FR"/>
+        </w:rPr>
+      </w:pPr>
+      <w:r>
+        <w:rPr>
+          <w:lang w:val="fr-FR"/>
+        </w:rPr>
+        <w:t>DECODE</w:t>
+      </w:r>
+    </w:p>
+    <w:p>
+      <w:pPr>
+        <w:rPr>
+          <w:lang w:val="fr-FR"/>
+        </w:rPr>
+      </w:pPr>
+      <w:r>
+        <w:rPr>
+          <w:lang w:val="fr-FR"/>
+        </w:rPr>
+        <w:t>Cette partie a surtout consisté en une série de tirage de câble.  Tout d’abord, il s’agissait de créer les sélecteurs pour N, M, D. Pour cela, nous avons simplement suivi le cahier des charges en implémentant MUX sur MUX :</w:t>
+      </w:r>
+    </w:p>
+    <w:p>
+      <w:pPr>
+        <w:rPr>
+          <w:lang w:val="fr-FR"/>
+        </w:rPr>
+      </w:pPr>
+    </w:p>
+    <w:p>
+      <w:pPr>
+        <w:pStyle w:val="Titre2"/>
+        <w:rPr>
+          <w:lang w:val="fr-FR"/>
+        </w:rPr>
+      </w:pPr>
+      <w:r>
+        <w:rPr>
+          <w:lang w:val="fr-FR"/>
+        </w:rPr>
+        <w:t>Test</w:t>
+      </w:r>
+    </w:p>
+    <w:p>
+      <w:pPr>
+        <w:pStyle w:val="Titre3"/>
+        <w:rPr>
+          <w:lang w:val="fr-FR"/>
+        </w:rPr>
+      </w:pPr>
+      <w:r>
+        <w:rPr>
+          <w:lang w:val="fr-FR"/>
+        </w:rPr>
+        <w:t>Ba</w:t>
+      </w:r>
+      <w:r>
+        <w:rPr>
+          <w:lang w:val="fr-FR"/>
+        </w:rPr>
+        <w:t>nque de registres</w:t>
+      </w:r>
+    </w:p>
+    <w:p>
+      <w:pPr>
+        <w:rPr>
+          <w:lang w:val="fr-FR"/>
+        </w:rPr>
+      </w:pPr>
+    </w:p>
+    <w:p>
+      <w:pPr>
+        <w:rPr>
+          <w:lang w:val="fr-FR"/>
+        </w:rPr>
+      </w:pPr>
+    </w:p>
+    <w:p>
+      <w:pPr>
+        <w:rPr>
+          <w:lang w:val="fr-FR"/>
+        </w:rPr>
+      </w:pPr>
+    </w:p>
+    <w:p>
+      <w:pPr>
+        <w:rPr>
+          <w:lang w:val="fr-FR"/>
+        </w:rPr>
+      </w:pPr>
+    </w:p>
+    <w:p>
+      <w:pPr>
+        <w:rPr>
+          <w:lang w:val="fr-FR"/>
+        </w:rPr>
+      </w:pPr>
+    </w:p>
+    <w:p>
+      <w:pPr>
+        <w:rPr>
+          <w:lang w:val="fr-FR"/>
+        </w:rPr>
+      </w:pPr>
+    </w:p>
+    <w:p>
+      <w:pPr>
+        <w:rPr>
+          <w:lang w:val="fr-FR"/>
+        </w:rPr>
+      </w:pPr>
+    </w:p>
+    <w:p>
+      <w:pPr>
+        <w:rPr>
+          <w:lang w:val="fr-FR"/>
+        </w:rPr>
+      </w:pPr>
+      <w:r>
+        <w:rPr>
+          <w:lang w:val="fr-FR"/>
+        </w:rPr>
+        <w:t xml:space="preserve">Programme de test :  </w:t>
+      </w:r>
+    </w:p>
+    <w:p>
+      <w:pPr>
         <w:rPr>
           <w:lang w:val="fr-FR"/>
         </w:rPr>
@@ -3034,12 +2356,13 @@
       <w:r>
         <w:rPr>
           <w:noProof/>
+          <w:lang w:val="fr-FR"/>
         </w:rPr>
         <w:drawing>
-          <wp:inline distT="0" distB="0" distL="0" distR="0" wp14:anchorId="2C1493E8" wp14:editId="2C7AFB15">
-            <wp:extent cx="3038475" cy="3609975"/>
-            <wp:effectExtent l="0" t="0" r="9525" b="9525"/>
-            <wp:docPr id="15" name="Image 15"/>
+          <wp:inline distT="0" distB="0" distL="0" distR="0" wp14:anchorId="2593FA32" wp14:editId="38F21CAB">
+            <wp:extent cx="1886213" cy="905001"/>
+            <wp:effectExtent l="0" t="0" r="0" b="9525"/>
+            <wp:docPr id="17" name="Image 17" descr="Une image contenant texte&#10;&#10;Description générée automatiquement"/>
             <wp:cNvGraphicFramePr>
               <a:graphicFrameLocks xmlns:a="http://schemas.openxmlformats.org/drawingml/2006/main" noChangeAspect="1"/>
             </wp:cNvGraphicFramePr>
@@ -3047,7 +2370,7 @@
               <a:graphicData uri="http://schemas.openxmlformats.org/drawingml/2006/picture">
                 <pic:pic xmlns:pic="http://schemas.openxmlformats.org/drawingml/2006/picture">
                   <pic:nvPicPr>
-                    <pic:cNvPr id="1" name=""/>
+                    <pic:cNvPr id="17" name="Image 17" descr="Une image contenant texte&#10;&#10;Description générée automatiquement"/>
                     <pic:cNvPicPr/>
                   </pic:nvPicPr>
                   <pic:blipFill>
@@ -3059,7 +2382,7 @@
                   <pic:spPr>
                     <a:xfrm>
                       <a:off x="0" y="0"/>
-                      <a:ext cx="3038475" cy="3609975"/>
+                      <a:ext cx="1886213" cy="905001"/>
                     </a:xfrm>
                     <a:prstGeom prst="rect">
                       <a:avLst/>
@@ -3078,168 +2401,36 @@
           <w:lang w:val="fr-FR"/>
         </w:rPr>
       </w:pPr>
-      <w:r>
-        <w:rPr>
-          <w:lang w:val="fr-FR"/>
-        </w:rPr>
-        <w:br w:type="page"/>
-      </w:r>
-    </w:p>
-    <w:p>
-      <w:pPr>
-        <w:rPr>
-          <w:lang w:val="fr-FR"/>
-        </w:rPr>
-      </w:pPr>
-    </w:p>
-    <w:p>
-      <w:pPr>
-        <w:pStyle w:val="Titre3"/>
-        <w:rPr>
-          <w:lang w:val="fr-FR"/>
-        </w:rPr>
-      </w:pPr>
-      <w:r>
-        <w:rPr>
-          <w:lang w:val="fr-FR"/>
-        </w:rPr>
-        <w:t>CPSR</w:t>
-      </w:r>
-    </w:p>
-    <w:p>
-      <w:pPr>
-        <w:rPr>
-          <w:lang w:val="fr-FR"/>
-        </w:rPr>
-      </w:pPr>
-      <w:r>
-        <w:rPr>
-          <w:lang w:val="fr-FR"/>
-        </w:rPr>
-        <w:t xml:space="preserve">Comme son nom l’indique, le CPSR est un </w:t>
-      </w:r>
-      <w:r>
-        <w:rPr>
-          <w:b/>
-          <w:bCs/>
-          <w:lang w:val="fr-FR"/>
-        </w:rPr>
-        <w:t>registre</w:t>
-      </w:r>
-      <w:r>
-        <w:rPr>
-          <w:lang w:val="fr-FR"/>
-        </w:rPr>
-        <w:t xml:space="preserve"> d’état. Il se base sur les valeurs de sortie de notre ALU.</w:t>
-      </w:r>
-    </w:p>
-    <w:p>
-      <w:pPr>
-        <w:rPr>
-          <w:lang w:val="fr-FR"/>
-        </w:rPr>
-      </w:pPr>
-    </w:p>
-    <w:p>
-      <w:pPr>
-        <w:rPr>
-          <w:lang w:val="fr-FR"/>
-        </w:rPr>
-      </w:pPr>
-      <w:r>
-        <w:rPr>
-          <w:lang w:val="fr-FR"/>
-        </w:rPr>
-        <w:t xml:space="preserve">Ce laboratoire met à notre disposition un bloc </w:t>
-      </w:r>
-      <w:r>
-        <w:rPr>
-          <w:b/>
-          <w:bCs/>
-          <w:lang w:val="fr-FR"/>
-        </w:rPr>
-        <w:t>zcnv_unit</w:t>
-      </w:r>
-      <w:r>
-        <w:rPr>
-          <w:b/>
-          <w:bCs/>
-          <w:lang w:val="fr-FR"/>
-        </w:rPr>
-        <w:t xml:space="preserve"> </w:t>
-      </w:r>
-      <w:r>
-        <w:rPr>
-          <w:lang w:val="fr-FR"/>
-        </w:rPr>
-        <w:t xml:space="preserve">qui va se charger de construire les 4 bits significatifs du CPSR. Notre implémentation se limite donc à connecter correctement les valeurs de sortie de notre ALU aux entrées de cette unité, puis de combiner les différentes sorties de la </w:t>
-      </w:r>
-      <w:r>
-        <w:rPr>
-          <w:b/>
-          <w:bCs/>
-          <w:lang w:val="fr-FR"/>
-        </w:rPr>
-        <w:t>zcnv_unit</w:t>
-      </w:r>
-      <w:r>
-        <w:rPr>
-          <w:b/>
-          <w:bCs/>
-          <w:lang w:val="fr-FR"/>
-        </w:rPr>
-        <w:t xml:space="preserve"> </w:t>
-      </w:r>
-      <w:r>
-        <w:rPr>
-          <w:lang w:val="fr-FR"/>
-        </w:rPr>
-        <w:t>afin de stocker la valeur finale dans un registre.</w:t>
-      </w:r>
-    </w:p>
-    <w:p>
-      <w:pPr>
-        <w:rPr>
-          <w:lang w:val="fr-FR"/>
-        </w:rPr>
-      </w:pPr>
-    </w:p>
-    <w:p>
-      <w:pPr>
-        <w:rPr>
-          <w:lang w:val="fr-FR"/>
-        </w:rPr>
-      </w:pPr>
-      <w:r>
-        <w:rPr>
-          <w:lang w:val="fr-FR"/>
-        </w:rPr>
-        <w:t>Dans la partie DECODE, nous avions implémenté un flag indiquant si oui ou non, le CPSR devait se mettre à jour. Nous utilisons donc ce flag dans EXECUTE que nous relions à l’entrée Write Enable du registre CPSR. Au final, notre implémentation ressemble à ceci :</w:t>
-      </w:r>
-    </w:p>
-    <w:p>
-      <w:pPr>
-        <w:rPr>
-          <w:lang w:val="fr-FR"/>
-        </w:rPr>
-      </w:pPr>
-    </w:p>
-    <w:p>
-      <w:pPr>
-        <w:jc w:val="center"/>
-        <w:rPr>
-          <w:lang w:val="fr-FR"/>
-        </w:rPr>
-      </w:pPr>
+    </w:p>
+    <w:p>
+      <w:pPr>
+        <w:rPr>
+          <w:lang w:val="fr-FR"/>
+        </w:rPr>
+      </w:pPr>
+      <w:r>
+        <w:rPr>
+          <w:lang w:val="fr-FR"/>
+        </w:rPr>
+        <w:t>Pour la lecture, nous observons les sélecteurs.</w:t>
+      </w:r>
+    </w:p>
+    <w:p/>
+    <w:p>
+      <w:r>
+        <w:t>Pour l’écriture, nous observons la sortie du décodeur d’activation d’écriture de R0, R1 et R3 :</w:t>
+      </w:r>
+    </w:p>
+    <w:p>
       <w:r>
         <w:rPr>
           <w:noProof/>
         </w:rPr>
         <w:drawing>
-          <wp:inline distT="0" distB="0" distL="0" distR="0" wp14:anchorId="04FF1944" wp14:editId="497907DD">
-            <wp:extent cx="3971925" cy="1885950"/>
-            <wp:effectExtent l="0" t="0" r="9525" b="0"/>
-            <wp:docPr id="16" name="Image 16"/>
+          <wp:inline distT="0" distB="0" distL="0" distR="0" wp14:anchorId="3B42910E" wp14:editId="03C3A420">
+            <wp:extent cx="3695700" cy="3637728"/>
+            <wp:effectExtent l="0" t="0" r="0" b="0"/>
+            <wp:docPr id="19" name="Image 19"/>
             <wp:cNvGraphicFramePr>
               <a:graphicFrameLocks xmlns:a="http://schemas.openxmlformats.org/drawingml/2006/main" noChangeAspect="1"/>
             </wp:cNvGraphicFramePr>
@@ -3259,6 +2450,1688 @@
                   <pic:spPr>
                     <a:xfrm>
                       <a:off x="0" y="0"/>
+                      <a:ext cx="3699968" cy="3641930"/>
+                    </a:xfrm>
+                    <a:prstGeom prst="rect">
+                      <a:avLst/>
+                    </a:prstGeom>
+                  </pic:spPr>
+                </pic:pic>
+              </a:graphicData>
+            </a:graphic>
+          </wp:inline>
+        </w:drawing>
+      </w:r>
+    </w:p>
+    <w:p/>
+    <w:p>
+      <w:r>
+        <w:t xml:space="preserve">Résultat : </w:t>
+      </w:r>
+    </w:p>
+    <w:p>
+      <w:r>
+        <w:rPr>
+          <w:noProof/>
+        </w:rPr>
+        <w:drawing>
+          <wp:inline distT="0" distB="0" distL="0" distR="0" wp14:anchorId="037C1188" wp14:editId="49B940D5">
+            <wp:extent cx="6781213" cy="1263650"/>
+            <wp:effectExtent l="0" t="0" r="0" b="0"/>
+            <wp:docPr id="20" name="Image 20"/>
+            <wp:cNvGraphicFramePr>
+              <a:graphicFrameLocks xmlns:a="http://schemas.openxmlformats.org/drawingml/2006/main" noChangeAspect="1"/>
+            </wp:cNvGraphicFramePr>
+            <a:graphic xmlns:a="http://schemas.openxmlformats.org/drawingml/2006/main">
+              <a:graphicData uri="http://schemas.openxmlformats.org/drawingml/2006/picture">
+                <pic:pic xmlns:pic="http://schemas.openxmlformats.org/drawingml/2006/picture">
+                  <pic:nvPicPr>
+                    <pic:cNvPr id="1" name=""/>
+                    <pic:cNvPicPr/>
+                  </pic:nvPicPr>
+                  <pic:blipFill>
+                    <a:blip r:embed="rId20"/>
+                    <a:stretch>
+                      <a:fillRect/>
+                    </a:stretch>
+                  </pic:blipFill>
+                  <pic:spPr>
+                    <a:xfrm>
+                      <a:off x="0" y="0"/>
+                      <a:ext cx="6786388" cy="1264614"/>
+                    </a:xfrm>
+                    <a:prstGeom prst="rect">
+                      <a:avLst/>
+                    </a:prstGeom>
+                  </pic:spPr>
+                </pic:pic>
+              </a:graphicData>
+            </a:graphic>
+          </wp:inline>
+        </w:drawing>
+      </w:r>
+    </w:p>
+    <w:p/>
+    <w:tbl>
+      <w:tblPr>
+        <w:tblStyle w:val="TableauGrille1Clair"/>
+        <w:tblW w:w="10598" w:type="dxa"/>
+        <w:tblLook w:val="04A0" w:firstRow="1" w:lastRow="0" w:firstColumn="1" w:lastColumn="0" w:noHBand="0" w:noVBand="1"/>
+      </w:tblPr>
+      <w:tblGrid>
+        <w:gridCol w:w="2748"/>
+        <w:gridCol w:w="2998"/>
+        <w:gridCol w:w="4852"/>
+      </w:tblGrid>
+      <w:tr>
+        <w:trPr>
+          <w:cnfStyle w:val="100000000000" w:firstRow="1" w:lastRow="0" w:firstColumn="0" w:lastColumn="0" w:oddVBand="0" w:evenVBand="0" w:oddHBand="0" w:evenHBand="0" w:firstRowFirstColumn="0" w:firstRowLastColumn="0" w:lastRowFirstColumn="0" w:lastRowLastColumn="0"/>
+        </w:trPr>
+        <w:tc>
+          <w:tcPr>
+            <w:cnfStyle w:val="001000000000" w:firstRow="0" w:lastRow="0" w:firstColumn="1" w:lastColumn="0" w:oddVBand="0" w:evenVBand="0" w:oddHBand="0" w:evenHBand="0" w:firstRowFirstColumn="0" w:firstRowLastColumn="0" w:lastRowFirstColumn="0" w:lastRowLastColumn="0"/>
+            <w:tcW w:w="2748" w:type="dxa"/>
+          </w:tcPr>
+          <w:p>
+            <w:r>
+              <w:t>Instruction</w:t>
+            </w:r>
+          </w:p>
+        </w:tc>
+        <w:tc>
+          <w:tcPr>
+            <w:tcW w:w="2998" w:type="dxa"/>
+          </w:tcPr>
+          <w:p>
+            <w:pPr>
+              <w:cnfStyle w:val="100000000000" w:firstRow="1" w:lastRow="0" w:firstColumn="0" w:lastColumn="0" w:oddVBand="0" w:evenVBand="0" w:oddHBand="0" w:evenHBand="0" w:firstRowFirstColumn="0" w:firstRowLastColumn="0" w:lastRowFirstColumn="0" w:lastRowLastColumn="0"/>
+            </w:pPr>
+            <w:r>
+              <w:t>Comportement voulu</w:t>
+            </w:r>
+          </w:p>
+        </w:tc>
+        <w:tc>
+          <w:tcPr>
+            <w:tcW w:w="4852" w:type="dxa"/>
+          </w:tcPr>
+          <w:p>
+            <w:pPr>
+              <w:cnfStyle w:val="100000000000" w:firstRow="1" w:lastRow="0" w:firstColumn="0" w:lastColumn="0" w:oddVBand="0" w:evenVBand="0" w:oddHBand="0" w:evenHBand="0" w:firstRowFirstColumn="0" w:firstRowLastColumn="0" w:lastRowFirstColumn="0" w:lastRowLastColumn="0"/>
+            </w:pPr>
+            <w:r>
+              <w:t>Comportement</w:t>
+            </w:r>
+          </w:p>
+        </w:tc>
+      </w:tr>
+      <w:tr>
+        <w:tc>
+          <w:tcPr>
+            <w:cnfStyle w:val="001000000000" w:firstRow="0" w:lastRow="0" w:firstColumn="1" w:lastColumn="0" w:oddVBand="0" w:evenVBand="0" w:oddHBand="0" w:evenHBand="0" w:firstRowFirstColumn="0" w:firstRowLastColumn="0" w:lastRowFirstColumn="0" w:lastRowLastColumn="0"/>
+            <w:tcW w:w="2748" w:type="dxa"/>
+          </w:tcPr>
+          <w:p>
+            <w:r>
+              <w:t>MOV r1, #5</w:t>
+            </w:r>
+          </w:p>
+        </w:tc>
+        <w:tc>
+          <w:tcPr>
+            <w:tcW w:w="2998" w:type="dxa"/>
+          </w:tcPr>
+          <w:p>
+            <w:pPr>
+              <w:cnfStyle w:val="000000000000" w:firstRow="0" w:lastRow="0" w:firstColumn="0" w:lastColumn="0" w:oddVBand="0" w:evenVBand="0" w:oddHBand="0" w:evenHBand="0" w:firstRowFirstColumn="0" w:firstRowLastColumn="0" w:lastRowFirstColumn="0" w:lastRowLastColumn="0"/>
+            </w:pPr>
+            <w:r>
+              <w:t>R1 activé pour écriture</w:t>
+            </w:r>
+          </w:p>
+        </w:tc>
+        <w:tc>
+          <w:tcPr>
+            <w:tcW w:w="4852" w:type="dxa"/>
+          </w:tcPr>
+          <w:p>
+            <w:pPr>
+              <w:cnfStyle w:val="000000000000" w:firstRow="0" w:lastRow="0" w:firstColumn="0" w:lastColumn="0" w:oddVBand="0" w:evenVBand="0" w:oddHBand="0" w:evenHBand="0" w:firstRowFirstColumn="0" w:firstRowLastColumn="0" w:lastRowFirstColumn="0" w:lastRowLastColumn="0"/>
+            </w:pPr>
+            <w:r>
+              <w:t>Probe_r1 = 1</w:t>
+            </w:r>
+          </w:p>
+        </w:tc>
+      </w:tr>
+      <w:tr>
+        <w:tc>
+          <w:tcPr>
+            <w:cnfStyle w:val="001000000000" w:firstRow="0" w:lastRow="0" w:firstColumn="1" w:lastColumn="0" w:oddVBand="0" w:evenVBand="0" w:oddHBand="0" w:evenHBand="0" w:firstRowFirstColumn="0" w:firstRowLastColumn="0" w:lastRowFirstColumn="0" w:lastRowLastColumn="0"/>
+            <w:tcW w:w="2748" w:type="dxa"/>
+          </w:tcPr>
+          <w:p>
+            <w:r>
+              <w:t>MOV r0, #21</w:t>
+            </w:r>
+          </w:p>
+        </w:tc>
+        <w:tc>
+          <w:tcPr>
+            <w:tcW w:w="2998" w:type="dxa"/>
+          </w:tcPr>
+          <w:p>
+            <w:pPr>
+              <w:cnfStyle w:val="000000000000" w:firstRow="0" w:lastRow="0" w:firstColumn="0" w:lastColumn="0" w:oddVBand="0" w:evenVBand="0" w:oddHBand="0" w:evenHBand="0" w:firstRowFirstColumn="0" w:firstRowLastColumn="0" w:lastRowFirstColumn="0" w:lastRowLastColumn="0"/>
+            </w:pPr>
+            <w:r>
+              <w:t>R0 activé pour écriture</w:t>
+            </w:r>
+          </w:p>
+        </w:tc>
+        <w:tc>
+          <w:tcPr>
+            <w:tcW w:w="4852" w:type="dxa"/>
+          </w:tcPr>
+          <w:p>
+            <w:pPr>
+              <w:cnfStyle w:val="000000000000" w:firstRow="0" w:lastRow="0" w:firstColumn="0" w:lastColumn="0" w:oddVBand="0" w:evenVBand="0" w:oddHBand="0" w:evenHBand="0" w:firstRowFirstColumn="0" w:firstRowLastColumn="0" w:lastRowFirstColumn="0" w:lastRowLastColumn="0"/>
+            </w:pPr>
+            <w:r>
+              <w:t>Probe_r0 = 0</w:t>
+            </w:r>
+          </w:p>
+        </w:tc>
+      </w:tr>
+      <w:tr>
+        <w:tc>
+          <w:tcPr>
+            <w:cnfStyle w:val="001000000000" w:firstRow="0" w:lastRow="0" w:firstColumn="1" w:lastColumn="0" w:oddVBand="0" w:evenVBand="0" w:oddHBand="0" w:evenHBand="0" w:firstRowFirstColumn="0" w:firstRowLastColumn="0" w:lastRowFirstColumn="0" w:lastRowLastColumn="0"/>
+            <w:tcW w:w="2748" w:type="dxa"/>
+          </w:tcPr>
+          <w:p>
+            <w:r>
+              <w:t>ADD r3, r1, r0</w:t>
+            </w:r>
+          </w:p>
+        </w:tc>
+        <w:tc>
+          <w:tcPr>
+            <w:tcW w:w="2998" w:type="dxa"/>
+          </w:tcPr>
+          <w:p>
+            <w:pPr>
+              <w:cnfStyle w:val="000000000000" w:firstRow="0" w:lastRow="0" w:firstColumn="0" w:lastColumn="0" w:oddVBand="0" w:evenVBand="0" w:oddHBand="0" w:evenHBand="0" w:firstRowFirstColumn="0" w:firstRowLastColumn="0" w:lastRowFirstColumn="0" w:lastRowLastColumn="0"/>
+            </w:pPr>
+            <w:r>
+              <w:t>R3 activé pour écriture</w:t>
+            </w:r>
+          </w:p>
+          <w:p>
+            <w:pPr>
+              <w:cnfStyle w:val="000000000000" w:firstRow="0" w:lastRow="0" w:firstColumn="0" w:lastColumn="0" w:oddVBand="0" w:evenVBand="0" w:oddHBand="0" w:evenHBand="0" w:firstRowFirstColumn="0" w:firstRowLastColumn="0" w:lastRowFirstColumn="0" w:lastRowLastColumn="0"/>
+            </w:pPr>
+            <w:r>
+              <w:t>R1, r0 sélectionné</w:t>
+            </w:r>
+          </w:p>
+          <w:p>
+            <w:pPr>
+              <w:cnfStyle w:val="000000000000" w:firstRow="0" w:lastRow="0" w:firstColumn="0" w:lastColumn="0" w:oddVBand="0" w:evenVBand="0" w:oddHBand="0" w:evenHBand="0" w:firstRowFirstColumn="0" w:firstRowLastColumn="0" w:lastRowFirstColumn="0" w:lastRowLastColumn="0"/>
+            </w:pPr>
+            <w:r>
+              <w:t xml:space="preserve"> </w:t>
+            </w:r>
+          </w:p>
+        </w:tc>
+        <w:tc>
+          <w:tcPr>
+            <w:tcW w:w="4852" w:type="dxa"/>
+          </w:tcPr>
+          <w:p>
+            <w:pPr>
+              <w:cnfStyle w:val="000000000000" w:firstRow="0" w:lastRow="0" w:firstColumn="0" w:lastColumn="0" w:oddVBand="0" w:evenVBand="0" w:oddHBand="0" w:evenHBand="0" w:firstRowFirstColumn="0" w:firstRowLastColumn="0" w:lastRowFirstColumn="0" w:lastRowLastColumn="0"/>
+            </w:pPr>
+            <w:r>
+              <w:t>Probe_r3 vaut 1</w:t>
+            </w:r>
+          </w:p>
+          <w:p>
+            <w:pPr>
+              <w:cnfStyle w:val="000000000000" w:firstRow="0" w:lastRow="0" w:firstColumn="0" w:lastColumn="0" w:oddVBand="0" w:evenVBand="0" w:oddHBand="0" w:evenHBand="0" w:firstRowFirstColumn="0" w:firstRowLastColumn="0" w:lastRowFirstColumn="0" w:lastRowLastColumn="0"/>
+            </w:pPr>
+            <w:r>
+              <w:t xml:space="preserve">N_sel_i = 1 (registre 1) et </w:t>
+            </w:r>
+            <w:r>
+              <w:t>m_sel_i = 0 (registre 0) (OK)</w:t>
+            </w:r>
+          </w:p>
+        </w:tc>
+      </w:tr>
+      <w:tr>
+        <w:tc>
+          <w:tcPr>
+            <w:cnfStyle w:val="001000000000" w:firstRow="0" w:lastRow="0" w:firstColumn="1" w:lastColumn="0" w:oddVBand="0" w:evenVBand="0" w:oddHBand="0" w:evenHBand="0" w:firstRowFirstColumn="0" w:firstRowLastColumn="0" w:lastRowFirstColumn="0" w:lastRowLastColumn="0"/>
+            <w:tcW w:w="2748" w:type="dxa"/>
+          </w:tcPr>
+          <w:p>
+            <w:r>
+              <w:lastRenderedPageBreak/>
+              <w:t>AND r3, r1</w:t>
+            </w:r>
+          </w:p>
+        </w:tc>
+        <w:tc>
+          <w:tcPr>
+            <w:tcW w:w="2998" w:type="dxa"/>
+          </w:tcPr>
+          <w:p>
+            <w:pPr>
+              <w:cnfStyle w:val="000000000000" w:firstRow="0" w:lastRow="0" w:firstColumn="0" w:lastColumn="0" w:oddVBand="0" w:evenVBand="0" w:oddHBand="0" w:evenHBand="0" w:firstRowFirstColumn="0" w:firstRowLastColumn="0" w:lastRowFirstColumn="0" w:lastRowLastColumn="0"/>
+            </w:pPr>
+            <w:r>
+              <w:t>R3 activé pour écriture et lecture, r1 pour lecture</w:t>
+            </w:r>
+          </w:p>
+        </w:tc>
+        <w:tc>
+          <w:tcPr>
+            <w:tcW w:w="4852" w:type="dxa"/>
+          </w:tcPr>
+          <w:p>
+            <w:pPr>
+              <w:cnfStyle w:val="000000000000" w:firstRow="0" w:lastRow="0" w:firstColumn="0" w:lastColumn="0" w:oddVBand="0" w:evenVBand="0" w:oddHBand="0" w:evenHBand="0" w:firstRowFirstColumn="0" w:firstRowLastColumn="0" w:lastRowFirstColumn="0" w:lastRowLastColumn="0"/>
+              <w:rPr>
+                <w:lang w:val="en-US"/>
+              </w:rPr>
+            </w:pPr>
+            <w:r>
+              <w:rPr>
+                <w:lang w:val="en-US"/>
+              </w:rPr>
+              <w:t>Probe_r3 = 1, n_sel_i = 3, m_sel_i</w:t>
+            </w:r>
+            <w:r>
+              <w:rPr>
+                <w:lang w:val="en-US"/>
+              </w:rPr>
+              <w:t xml:space="preserve"> = 1 (OK)</w:t>
+            </w:r>
+          </w:p>
+        </w:tc>
+      </w:tr>
+    </w:tbl>
+    <w:p>
+      <w:pPr>
+        <w:rPr>
+          <w:rFonts w:ascii="Arial" w:hAnsi="Arial" w:cs="Arial"/>
+          <w:b/>
+          <w:bCs/>
+          <w:color w:val="344049"/>
+          <w:kern w:val="2"/>
+          <w:sz w:val="28"/>
+          <w:lang w:val="en-US"/>
+        </w:rPr>
+      </w:pPr>
+      <w:r>
+        <w:rPr>
+          <w:lang w:val="en-US"/>
+        </w:rPr>
+        <w:br w:type="page"/>
+      </w:r>
+    </w:p>
+    <w:p>
+      <w:pPr>
+        <w:pStyle w:val="Titre1"/>
+      </w:pPr>
+      <w:r>
+        <w:lastRenderedPageBreak/>
+        <w:t>EXECUTE &amp; MEMORY ACCESS</w:t>
+      </w:r>
+    </w:p>
+    <w:p>
+      <w:pPr>
+        <w:pStyle w:val="Titre2"/>
+      </w:pPr>
+      <w:r>
+        <w:t>Introduction</w:t>
+      </w:r>
+    </w:p>
+    <w:p>
+      <w:r>
+        <w:t>Cette section s’intéresse à l’implémentation du bloc EXECUTE ainsi que de la mémoire de données. Dans le laboratoire précédent, nous avons segmenté les différentes instructions pour qu’elle soit interprétée correctement par le processeur. Ici, nous allons donc mettre en œuvre l’exécution de ces instructions ainsi que l’accès en lecture/écriture à une mémoire externe au processeur.</w:t>
+      </w:r>
+    </w:p>
+    <w:p>
+      <w:pPr>
+        <w:pStyle w:val="Titre2"/>
+      </w:pPr>
+      <w:r>
+        <w:t>Analyse et conception</w:t>
+      </w:r>
+    </w:p>
+    <w:p>
+      <w:r>
+        <w:t>Dans la théorie, le bloc EXECUTE d’un processeur contient les éléments nécessaires à la réalisation d’opérations arithmétiques et logiques, ainsi qu’au décalage (shift) des données. Dans certains cas, il peut également contenir les éléments nécessaires à la représentation des nombres à virgules flottantes.</w:t>
+      </w:r>
+    </w:p>
+    <w:p/>
+    <w:p>
+      <w:r>
+        <w:t>Ces différents éléments sont représentés respectivement par une unité arithmétique et logique (ALU) tentant à jour un registre d’état, et par une unité de décalage (SHIFTER). Toutefois les unités à virgules flottantes (FPU) et les unités multiplicatrices (MULTIPLIER) ne seront pas réalisées dans cette partie car non demandé dans la consigne.</w:t>
+      </w:r>
+    </w:p>
+    <w:p/>
+    <w:p>
+      <w:r>
+        <w:t>La mémoire de donnée, quant à elle, est directement impliquée lors des instructions d’écriture et de lecture dans celle-ci, respectivement les commandes STR et LDR. Il s’agit d’une mémoire externe au processeur.</w:t>
+      </w:r>
+    </w:p>
+    <w:p/>
+    <w:p>
+      <w:r>
+        <w:t>Afin de finaliser l’implémentation de notre processeur, il sera également nécessaire d’implémenter une stack qui pourra servir notamment lors d’interruptions.</w:t>
+      </w:r>
+    </w:p>
+    <w:p/>
+    <w:p>
+      <w:r>
+        <w:t>La conception de cette partie peut se résumer ainsi :</w:t>
+      </w:r>
+    </w:p>
+    <w:p>
+      <w:pPr>
+        <w:pStyle w:val="Paragraphedeliste"/>
+        <w:numPr>
+          <w:ilvl w:val="0"/>
+          <w:numId w:val="6"/>
+        </w:numPr>
+      </w:pPr>
+      <w:r>
+        <w:t>Un circuit EXECUTE composé de :</w:t>
+      </w:r>
+    </w:p>
+    <w:p>
+      <w:pPr>
+        <w:pStyle w:val="Paragraphedeliste"/>
+        <w:numPr>
+          <w:ilvl w:val="1"/>
+          <w:numId w:val="6"/>
+        </w:numPr>
+      </w:pPr>
+      <w:r>
+        <w:t>Un circuit ALU</w:t>
+      </w:r>
+    </w:p>
+    <w:p>
+      <w:pPr>
+        <w:pStyle w:val="Paragraphedeliste"/>
+        <w:numPr>
+          <w:ilvl w:val="1"/>
+          <w:numId w:val="6"/>
+        </w:numPr>
+      </w:pPr>
+      <w:r>
+        <w:t>Un circuit SHIFTER</w:t>
+      </w:r>
+    </w:p>
+    <w:p>
+      <w:pPr>
+        <w:pStyle w:val="Paragraphedeliste"/>
+        <w:numPr>
+          <w:ilvl w:val="1"/>
+          <w:numId w:val="6"/>
+        </w:numPr>
+      </w:pPr>
+      <w:r>
+        <w:t>Un circuit CPSR</w:t>
+      </w:r>
+    </w:p>
+    <w:p>
+      <w:pPr>
+        <w:pStyle w:val="Paragraphedeliste"/>
+        <w:numPr>
+          <w:ilvl w:val="0"/>
+          <w:numId w:val="6"/>
+        </w:numPr>
+      </w:pPr>
+      <w:r>
+        <w:t>Connecter les entrées / sorties à la mémoire de donnée</w:t>
+      </w:r>
+    </w:p>
+    <w:p>
+      <w:pPr>
+        <w:pStyle w:val="Titre2"/>
+        <w:rPr>
+          <w:lang w:val="fr-FR"/>
+        </w:rPr>
+      </w:pPr>
+      <w:r>
+        <w:rPr>
+          <w:lang w:val="fr-FR"/>
+        </w:rPr>
+        <w:t>Réalisation</w:t>
+      </w:r>
+    </w:p>
+    <w:p>
+      <w:pPr>
+        <w:pStyle w:val="Titre3"/>
+        <w:rPr>
+          <w:lang w:val="fr-FR"/>
+        </w:rPr>
+      </w:pPr>
+      <w:r>
+        <w:rPr>
+          <w:lang w:val="fr-FR"/>
+        </w:rPr>
+        <w:t>EXECUTE</w:t>
+      </w:r>
+    </w:p>
+    <w:p>
+      <w:pPr>
+        <w:rPr>
+          <w:lang w:val="fr-FR"/>
+        </w:rPr>
+      </w:pPr>
+      <w:r>
+        <w:rPr>
+          <w:lang w:val="fr-FR"/>
+        </w:rPr>
+        <w:t>La conception de ce bloc consiste essentiellement à réaliser le décryptage d’un bus de contrôle construit lors de la partie DECODE. Dans la finalité, ce bus doit fournir les informations suivantes :</w:t>
+      </w:r>
+    </w:p>
+    <w:p>
+      <w:pPr>
+        <w:pStyle w:val="Paragraphedeliste"/>
+        <w:numPr>
+          <w:ilvl w:val="0"/>
+          <w:numId w:val="6"/>
+        </w:numPr>
+        <w:rPr>
+          <w:lang w:val="fr-FR"/>
+        </w:rPr>
+      </w:pPr>
+      <w:r>
+        <w:rPr>
+          <w:lang w:val="fr-FR"/>
+        </w:rPr>
+        <w:t>L’opérande n° 1 : Soit le registre n, soit 0</w:t>
+      </w:r>
+    </w:p>
+    <w:p>
+      <w:pPr>
+        <w:pStyle w:val="Paragraphedeliste"/>
+        <w:numPr>
+          <w:ilvl w:val="0"/>
+          <w:numId w:val="6"/>
+        </w:numPr>
+        <w:rPr>
+          <w:lang w:val="fr-FR"/>
+        </w:rPr>
+      </w:pPr>
+      <w:r>
+        <w:rPr>
+          <w:lang w:val="fr-FR"/>
+        </w:rPr>
+        <w:t>L’opérande n°2 : Soit le registre m, soit une valeur immédiate sur 3 ou 8 bits.</w:t>
+      </w:r>
+    </w:p>
+    <w:p>
+      <w:pPr>
+        <w:pStyle w:val="Paragraphedeliste"/>
+        <w:numPr>
+          <w:ilvl w:val="0"/>
+          <w:numId w:val="6"/>
+        </w:numPr>
+        <w:rPr>
+          <w:lang w:val="fr-FR"/>
+        </w:rPr>
+      </w:pPr>
+      <w:r>
+        <w:rPr>
+          <w:lang w:val="fr-FR"/>
+        </w:rPr>
+        <w:lastRenderedPageBreak/>
+        <w:t>Le n° de l’opération que l’ALU devra effectuer</w:t>
+      </w:r>
+    </w:p>
+    <w:p>
+      <w:pPr>
+        <w:pStyle w:val="Paragraphedeliste"/>
+        <w:numPr>
+          <w:ilvl w:val="0"/>
+          <w:numId w:val="6"/>
+        </w:numPr>
+        <w:rPr>
+          <w:lang w:val="fr-FR"/>
+        </w:rPr>
+      </w:pPr>
+      <w:r>
+        <w:rPr>
+          <w:lang w:val="fr-FR"/>
+        </w:rPr>
+        <w:t>Le n° de l’opération que le SHIFTER devra effectuer</w:t>
+      </w:r>
+    </w:p>
+    <w:p>
+      <w:pPr>
+        <w:pStyle w:val="Paragraphedeliste"/>
+        <w:numPr>
+          <w:ilvl w:val="0"/>
+          <w:numId w:val="6"/>
+        </w:numPr>
+        <w:rPr>
+          <w:lang w:val="fr-FR"/>
+        </w:rPr>
+      </w:pPr>
+      <w:r>
+        <w:rPr>
+          <w:lang w:val="fr-FR"/>
+        </w:rPr>
+        <w:t>Le nombre de décalage à effectuer : Soit une valeur dans le registre m soit une valeur immédiate sur 5 bits.</w:t>
+      </w:r>
+    </w:p>
+    <w:p>
+      <w:pPr>
+        <w:pStyle w:val="Paragraphedeliste"/>
+        <w:numPr>
+          <w:ilvl w:val="0"/>
+          <w:numId w:val="6"/>
+        </w:numPr>
+        <w:rPr>
+          <w:lang w:val="fr-FR"/>
+        </w:rPr>
+      </w:pPr>
+      <w:r>
+        <w:rPr>
+          <w:lang w:val="fr-FR"/>
+        </w:rPr>
+        <w:t>L’activation ou non de la lecture du CPSR</w:t>
+      </w:r>
+    </w:p>
+    <w:p>
+      <w:pPr>
+        <w:rPr>
+          <w:lang w:val="fr-FR"/>
+        </w:rPr>
+      </w:pPr>
+    </w:p>
+    <w:p>
+      <w:pPr>
+        <w:rPr>
+          <w:lang w:val="fr-FR"/>
+        </w:rPr>
+      </w:pPr>
+      <w:r>
+        <w:rPr>
+          <w:lang w:val="fr-FR"/>
+        </w:rPr>
+        <w:t xml:space="preserve">Dans le fonctionnement, le premier opérande est passé dans le SHIFTER. La sortie de ce bloc est combinée à deuxième opérande dans l’ALU. Le résultat des deux opérandes est transmis sur la sortie </w:t>
+      </w:r>
+      <w:r>
+        <w:rPr>
+          <w:b/>
+          <w:bCs/>
+          <w:lang w:val="fr-FR"/>
+        </w:rPr>
+        <w:t xml:space="preserve">data _out_o </w:t>
+      </w:r>
+      <w:r>
+        <w:rPr>
+          <w:lang w:val="fr-FR"/>
+        </w:rPr>
+        <w:t xml:space="preserve">et les informations additionnelles de l’ALU (carry et overflow) sont transmis à un bloc </w:t>
+      </w:r>
+      <w:r>
+        <w:rPr>
+          <w:b/>
+          <w:bCs/>
+          <w:lang w:val="fr-FR"/>
+        </w:rPr>
+        <w:t xml:space="preserve">zcnv_unit </w:t>
+      </w:r>
+      <w:r>
+        <w:rPr>
+          <w:lang w:val="fr-FR"/>
+        </w:rPr>
+        <w:t xml:space="preserve">qui se chargera de construire la valeur du registre d’état (CPSR) et de l’envoyer sur la sortie </w:t>
+      </w:r>
+      <w:r>
+        <w:rPr>
+          <w:b/>
+          <w:bCs/>
+          <w:lang w:val="fr-FR"/>
+        </w:rPr>
+        <w:t>cpsr_o</w:t>
+      </w:r>
+      <w:r>
+        <w:rPr>
+          <w:lang w:val="fr-FR"/>
+        </w:rPr>
+        <w:t>.</w:t>
+      </w:r>
+    </w:p>
+    <w:p>
+      <w:pPr>
+        <w:pStyle w:val="Titre3"/>
+        <w:rPr>
+          <w:lang w:val="fr-FR"/>
+        </w:rPr>
+      </w:pPr>
+      <w:r>
+        <w:rPr>
+          <w:lang w:val="fr-FR"/>
+        </w:rPr>
+        <w:t>SHIFTER</w:t>
+      </w:r>
+    </w:p>
+    <w:p>
+      <w:pPr>
+        <w:rPr>
+          <w:lang w:val="fr-FR"/>
+        </w:rPr>
+      </w:pPr>
+      <w:r>
+        <w:rPr>
+          <w:lang w:val="fr-FR"/>
+        </w:rPr>
+        <w:t>Les instructions traitées sont les suivantes :</w:t>
+      </w:r>
+    </w:p>
+    <w:p>
+      <w:pPr>
+        <w:pStyle w:val="Paragraphedeliste"/>
+        <w:numPr>
+          <w:ilvl w:val="0"/>
+          <w:numId w:val="6"/>
+        </w:numPr>
+        <w:rPr>
+          <w:lang w:val="fr-FR"/>
+        </w:rPr>
+      </w:pPr>
+      <w:r>
+        <w:rPr>
+          <w:lang w:val="fr-FR"/>
+        </w:rPr>
+        <w:t>ASR (décalage arithmétique vers la droite)</w:t>
+      </w:r>
+    </w:p>
+    <w:p>
+      <w:pPr>
+        <w:pStyle w:val="Paragraphedeliste"/>
+        <w:numPr>
+          <w:ilvl w:val="0"/>
+          <w:numId w:val="6"/>
+        </w:numPr>
+        <w:rPr>
+          <w:lang w:val="fr-FR"/>
+        </w:rPr>
+      </w:pPr>
+      <w:r>
+        <w:rPr>
+          <w:lang w:val="fr-FR"/>
+        </w:rPr>
+        <w:t>LSL (décalage logique vers la gauche)</w:t>
+      </w:r>
+    </w:p>
+    <w:p>
+      <w:pPr>
+        <w:pStyle w:val="Paragraphedeliste"/>
+        <w:numPr>
+          <w:ilvl w:val="0"/>
+          <w:numId w:val="6"/>
+        </w:numPr>
+        <w:rPr>
+          <w:lang w:val="fr-FR"/>
+        </w:rPr>
+      </w:pPr>
+      <w:r>
+        <w:rPr>
+          <w:lang w:val="fr-FR"/>
+        </w:rPr>
+        <w:t>LSR (décalage logique vers la droite)</w:t>
+      </w:r>
+    </w:p>
+    <w:p>
+      <w:pPr>
+        <w:pStyle w:val="Paragraphedeliste"/>
+        <w:numPr>
+          <w:ilvl w:val="0"/>
+          <w:numId w:val="6"/>
+        </w:numPr>
+        <w:rPr>
+          <w:lang w:val="fr-FR"/>
+        </w:rPr>
+      </w:pPr>
+      <w:r>
+        <w:rPr>
+          <w:lang w:val="fr-FR"/>
+        </w:rPr>
+        <w:t>ROR (décalage rotatif à droite)</w:t>
+      </w:r>
+    </w:p>
+    <w:p>
+      <w:pPr>
+        <w:rPr>
+          <w:lang w:val="fr-FR"/>
+        </w:rPr>
+      </w:pPr>
+    </w:p>
+    <w:p>
+      <w:pPr>
+        <w:rPr>
+          <w:lang w:val="fr-FR"/>
+        </w:rPr>
+      </w:pPr>
+      <w:r>
+        <w:rPr>
+          <w:lang w:val="fr-FR"/>
+        </w:rPr>
+        <w:t xml:space="preserve">Logisim met déjà à disposition un bloc « shifter » que nous avons configuré pour qu’il réalise chacune des instructions ci-dessus. Nous avons connecté l’entrée </w:t>
+      </w:r>
+      <w:r>
+        <w:rPr>
+          <w:b/>
+          <w:bCs/>
+          <w:lang w:val="fr-FR"/>
+        </w:rPr>
+        <w:t xml:space="preserve">operand_i </w:t>
+      </w:r>
+      <w:r>
+        <w:rPr>
+          <w:lang w:val="fr-FR"/>
+        </w:rPr>
+        <w:t xml:space="preserve">dans chacun de ces blocs. Une entrée additionnelle </w:t>
+      </w:r>
+      <w:r>
+        <w:rPr>
+          <w:b/>
+          <w:bCs/>
+          <w:lang w:val="fr-FR"/>
+        </w:rPr>
+        <w:t xml:space="preserve">sel_op_shift_i </w:t>
+      </w:r>
+      <w:r>
+        <w:rPr>
+          <w:lang w:val="fr-FR"/>
+        </w:rPr>
+        <w:t>se chargera de sélectionner en sortie l’opération de décalage adéquate à l’aide d’un multiplexeur. Il est également important de noter que selon l’instruction, il sera nécessaire d’utiliser l’opérande sans pour autant lui faire subir de décalage. De ce fait, nous avons ajouté une entrée « bypass » au multiplexeur de façon que les données ne soient pas modifiées. Rappelons que cet opérande non modifié peut être nécessaire à l’ALU ultérieurement.</w:t>
+      </w:r>
+    </w:p>
+    <w:p>
+      <w:pPr>
+        <w:rPr>
+          <w:lang w:val="fr-FR"/>
+        </w:rPr>
+      </w:pPr>
+    </w:p>
+    <w:p>
+      <w:pPr>
+        <w:rPr>
+          <w:lang w:val="fr-FR"/>
+        </w:rPr>
+      </w:pPr>
+      <w:r>
+        <w:rPr>
+          <w:lang w:val="fr-FR"/>
+        </w:rPr>
+        <w:t>Nous avons donc 4 opérations + 1 bypass. L’entrée de sélection doit se faire sur 3 bits. Le multiplexeur a donc été implémenté en suivant la table de vérité suivante :</w:t>
+      </w:r>
+    </w:p>
+    <w:p>
+      <w:pPr>
+        <w:rPr>
+          <w:lang w:val="fr-FR"/>
+        </w:rPr>
+      </w:pPr>
+    </w:p>
+    <w:p>
+      <w:pPr>
+        <w:jc w:val="center"/>
+        <w:rPr>
+          <w:lang w:val="fr-FR"/>
+        </w:rPr>
+      </w:pPr>
+      <w:r>
+        <w:rPr>
+          <w:noProof/>
+        </w:rPr>
+        <w:drawing>
+          <wp:inline distT="0" distB="0" distL="0" distR="0" wp14:anchorId="66309341" wp14:editId="708E0545">
+            <wp:extent cx="3409950" cy="1906996"/>
+            <wp:effectExtent l="0" t="0" r="0" b="0"/>
+            <wp:docPr id="4" name="Image 4" descr="Une image contenant table&#10;&#10;Description générée automatiquement"/>
+            <wp:cNvGraphicFramePr>
+              <a:graphicFrameLocks xmlns:a="http://schemas.openxmlformats.org/drawingml/2006/main" noChangeAspect="1"/>
+            </wp:cNvGraphicFramePr>
+            <a:graphic xmlns:a="http://schemas.openxmlformats.org/drawingml/2006/main">
+              <a:graphicData uri="http://schemas.openxmlformats.org/drawingml/2006/picture">
+                <pic:pic xmlns:pic="http://schemas.openxmlformats.org/drawingml/2006/picture">
+                  <pic:nvPicPr>
+                    <pic:cNvPr id="4" name="Image 4" descr="Une image contenant table&#10;&#10;Description générée automatiquement"/>
+                    <pic:cNvPicPr/>
+                  </pic:nvPicPr>
+                  <pic:blipFill>
+                    <a:blip r:embed="rId21"/>
+                    <a:stretch>
+                      <a:fillRect/>
+                    </a:stretch>
+                  </pic:blipFill>
+                  <pic:spPr>
+                    <a:xfrm>
+                      <a:off x="0" y="0"/>
+                      <a:ext cx="3423136" cy="1914370"/>
+                    </a:xfrm>
+                    <a:prstGeom prst="rect">
+                      <a:avLst/>
+                    </a:prstGeom>
+                  </pic:spPr>
+                </pic:pic>
+              </a:graphicData>
+            </a:graphic>
+          </wp:inline>
+        </w:drawing>
+      </w:r>
+    </w:p>
+    <w:p>
+      <w:pPr>
+        <w:rPr>
+          <w:lang w:val="fr-FR"/>
+        </w:rPr>
+      </w:pPr>
+      <w:r>
+        <w:rPr>
+          <w:lang w:val="fr-FR"/>
+        </w:rPr>
+        <w:br w:type="page"/>
+      </w:r>
+    </w:p>
+    <w:p>
+      <w:pPr>
+        <w:pStyle w:val="Titre3"/>
+        <w:rPr>
+          <w:lang w:val="fr-FR"/>
+        </w:rPr>
+      </w:pPr>
+      <w:r>
+        <w:rPr>
+          <w:lang w:val="fr-FR"/>
+        </w:rPr>
+        <w:lastRenderedPageBreak/>
+        <w:t>ALU</w:t>
+      </w:r>
+    </w:p>
+    <w:p>
+      <w:pPr>
+        <w:rPr>
+          <w:lang w:val="fr-FR"/>
+        </w:rPr>
+      </w:pPr>
+      <w:r>
+        <w:rPr>
+          <w:lang w:val="fr-FR"/>
+        </w:rPr>
+        <w:t>Notre implémentation de ce bloc repose essentiellement sur la même qui avait été réalisée lors d’un laboratoire précédent dans notre cours de SYL. À la différence que cette fois-ci, aucune interdiction n’est posée sur l’usage des blocs arithmétiques, et qu’on ne distingue pas les opérations signées des opérations non signées. Ici, toutes les opérations arithmétiques seront signées.</w:t>
+      </w:r>
+    </w:p>
+    <w:p>
+      <w:pPr>
+        <w:rPr>
+          <w:lang w:val="fr-FR"/>
+        </w:rPr>
+      </w:pPr>
+    </w:p>
+    <w:p>
+      <w:pPr>
+        <w:rPr>
+          <w:lang w:val="fr-FR"/>
+        </w:rPr>
+      </w:pPr>
+      <w:r>
+        <w:rPr>
+          <w:lang w:val="fr-FR"/>
+        </w:rPr>
+        <w:t>Ainsi, notre implémentation est similaire à celle du SHIFTER. Nous disposons de deux opérandes 16 bits en entrée ainsi que d’un sélecteur d’opération sur 3 bits. Nous réalisons l’entier des opérations en simultanées, puis nous relions les différents résultats à un multiplexeur. La sortie de ce dernier est donc définie par le sélecteur en entrée susmentionné.</w:t>
+      </w:r>
+    </w:p>
+    <w:p>
+      <w:pPr>
+        <w:rPr>
+          <w:lang w:val="fr-FR"/>
+        </w:rPr>
+      </w:pPr>
+    </w:p>
+    <w:p>
+      <w:pPr>
+        <w:rPr>
+          <w:lang w:val="fr-FR"/>
+        </w:rPr>
+      </w:pPr>
+      <w:r>
+        <w:rPr>
+          <w:lang w:val="fr-FR"/>
+        </w:rPr>
+        <w:t>Notre ALU réalise les opérations suivantes :</w:t>
+      </w:r>
+    </w:p>
+    <w:p>
+      <w:pPr>
+        <w:pStyle w:val="Paragraphedeliste"/>
+        <w:numPr>
+          <w:ilvl w:val="0"/>
+          <w:numId w:val="6"/>
+        </w:numPr>
+        <w:rPr>
+          <w:lang w:val="fr-FR"/>
+        </w:rPr>
+      </w:pPr>
+      <w:r>
+        <w:rPr>
+          <w:lang w:val="fr-FR"/>
+        </w:rPr>
+        <w:t>ADD</w:t>
+      </w:r>
+    </w:p>
+    <w:p>
+      <w:pPr>
+        <w:pStyle w:val="Paragraphedeliste"/>
+        <w:numPr>
+          <w:ilvl w:val="0"/>
+          <w:numId w:val="6"/>
+        </w:numPr>
+        <w:rPr>
+          <w:lang w:val="fr-FR"/>
+        </w:rPr>
+      </w:pPr>
+      <w:r>
+        <w:rPr>
+          <w:lang w:val="fr-FR"/>
+        </w:rPr>
+        <w:t>SUB</w:t>
+      </w:r>
+    </w:p>
+    <w:p>
+      <w:pPr>
+        <w:pStyle w:val="Paragraphedeliste"/>
+        <w:numPr>
+          <w:ilvl w:val="0"/>
+          <w:numId w:val="6"/>
+        </w:numPr>
+        <w:rPr>
+          <w:lang w:val="fr-FR"/>
+        </w:rPr>
+      </w:pPr>
+      <w:r>
+        <w:rPr>
+          <w:lang w:val="fr-FR"/>
+        </w:rPr>
+        <w:t>AND</w:t>
+      </w:r>
+    </w:p>
+    <w:p>
+      <w:pPr>
+        <w:pStyle w:val="Paragraphedeliste"/>
+        <w:numPr>
+          <w:ilvl w:val="0"/>
+          <w:numId w:val="6"/>
+        </w:numPr>
+        <w:rPr>
+          <w:lang w:val="fr-FR"/>
+        </w:rPr>
+      </w:pPr>
+      <w:r>
+        <w:rPr>
+          <w:lang w:val="fr-FR"/>
+        </w:rPr>
+        <w:t>ORR</w:t>
+      </w:r>
+    </w:p>
+    <w:p>
+      <w:pPr>
+        <w:pStyle w:val="Paragraphedeliste"/>
+        <w:numPr>
+          <w:ilvl w:val="0"/>
+          <w:numId w:val="6"/>
+        </w:numPr>
+        <w:rPr>
+          <w:lang w:val="fr-FR"/>
+        </w:rPr>
+      </w:pPr>
+      <w:r>
+        <w:rPr>
+          <w:lang w:val="fr-FR"/>
+        </w:rPr>
+        <w:t>MVN (équivalent à un NOT)</w:t>
+      </w:r>
+    </w:p>
+    <w:p>
+      <w:pPr>
+        <w:pStyle w:val="Paragraphedeliste"/>
+        <w:numPr>
+          <w:ilvl w:val="0"/>
+          <w:numId w:val="6"/>
+        </w:numPr>
+        <w:rPr>
+          <w:lang w:val="fr-FR"/>
+        </w:rPr>
+      </w:pPr>
+      <w:r>
+        <w:rPr>
+          <w:lang w:val="fr-FR"/>
+        </w:rPr>
+        <w:t>NEG</w:t>
+      </w:r>
+    </w:p>
+    <w:p>
+      <w:pPr>
+        <w:pStyle w:val="Paragraphedeliste"/>
+        <w:numPr>
+          <w:ilvl w:val="0"/>
+          <w:numId w:val="6"/>
+        </w:numPr>
+        <w:rPr>
+          <w:lang w:val="fr-FR"/>
+        </w:rPr>
+      </w:pPr>
+      <w:r>
+        <w:rPr>
+          <w:lang w:val="fr-FR"/>
+        </w:rPr>
+        <w:t>EOR (équivalent à un XOR)</w:t>
+      </w:r>
+    </w:p>
+    <w:p>
+      <w:pPr>
+        <w:rPr>
+          <w:lang w:val="fr-FR"/>
+        </w:rPr>
+      </w:pPr>
+    </w:p>
+    <w:p>
+      <w:pPr>
+        <w:rPr>
+          <w:lang w:val="fr-FR"/>
+        </w:rPr>
+      </w:pPr>
+      <w:r>
+        <w:rPr>
+          <w:lang w:val="fr-FR"/>
+        </w:rPr>
+        <w:t>Le schéma de notre multiplexeur suit la table de vérité suivante :</w:t>
+      </w:r>
+    </w:p>
+    <w:p>
+      <w:pPr>
+        <w:rPr>
+          <w:lang w:val="fr-FR"/>
+        </w:rPr>
+      </w:pPr>
+    </w:p>
+    <w:p>
+      <w:pPr>
+        <w:jc w:val="center"/>
+        <w:rPr>
+          <w:lang w:val="fr-FR"/>
+        </w:rPr>
+      </w:pPr>
+      <w:r>
+        <w:rPr>
+          <w:noProof/>
+        </w:rPr>
+        <w:drawing>
+          <wp:inline distT="0" distB="0" distL="0" distR="0" wp14:anchorId="136D0E0C" wp14:editId="59C09E13">
+            <wp:extent cx="3371850" cy="1798577"/>
+            <wp:effectExtent l="0" t="0" r="0" b="0"/>
+            <wp:docPr id="5" name="Image 5" descr="Une image contenant table&#10;&#10;Description générée automatiquement"/>
+            <wp:cNvGraphicFramePr>
+              <a:graphicFrameLocks xmlns:a="http://schemas.openxmlformats.org/drawingml/2006/main" noChangeAspect="1"/>
+            </wp:cNvGraphicFramePr>
+            <a:graphic xmlns:a="http://schemas.openxmlformats.org/drawingml/2006/main">
+              <a:graphicData uri="http://schemas.openxmlformats.org/drawingml/2006/picture">
+                <pic:pic xmlns:pic="http://schemas.openxmlformats.org/drawingml/2006/picture">
+                  <pic:nvPicPr>
+                    <pic:cNvPr id="5" name="Image 5" descr="Une image contenant table&#10;&#10;Description générée automatiquement"/>
+                    <pic:cNvPicPr/>
+                  </pic:nvPicPr>
+                  <pic:blipFill>
+                    <a:blip r:embed="rId22"/>
+                    <a:stretch>
+                      <a:fillRect/>
+                    </a:stretch>
+                  </pic:blipFill>
+                  <pic:spPr>
+                    <a:xfrm>
+                      <a:off x="0" y="0"/>
+                      <a:ext cx="3386312" cy="1806291"/>
+                    </a:xfrm>
+                    <a:prstGeom prst="rect">
+                      <a:avLst/>
+                    </a:prstGeom>
+                  </pic:spPr>
+                </pic:pic>
+              </a:graphicData>
+            </a:graphic>
+          </wp:inline>
+        </w:drawing>
+      </w:r>
+    </w:p>
+    <w:p>
+      <w:pPr>
+        <w:jc w:val="center"/>
+        <w:rPr>
+          <w:lang w:val="fr-FR"/>
+        </w:rPr>
+      </w:pPr>
+    </w:p>
+    <w:p>
+      <w:pPr>
+        <w:rPr>
+          <w:lang w:val="fr-FR"/>
+        </w:rPr>
+      </w:pPr>
+      <w:r>
+        <w:rPr>
+          <w:lang w:val="fr-FR"/>
+        </w:rPr>
+        <w:t xml:space="preserve">Le résultat de l’opération choisie sera ensuite transmis à la sortie </w:t>
+      </w:r>
+      <w:r>
+        <w:rPr>
+          <w:b/>
+          <w:bCs/>
+          <w:lang w:val="fr-FR"/>
+        </w:rPr>
+        <w:t>alu_data_out_o</w:t>
+      </w:r>
+      <w:r>
+        <w:rPr>
+          <w:lang w:val="fr-FR"/>
+        </w:rPr>
+        <w:t>.</w:t>
+      </w:r>
+    </w:p>
+    <w:p>
+      <w:pPr>
+        <w:rPr>
+          <w:lang w:val="fr-FR"/>
+        </w:rPr>
+      </w:pPr>
+    </w:p>
+    <w:p>
+      <w:pPr>
+        <w:rPr>
+          <w:lang w:val="fr-FR"/>
+        </w:rPr>
+      </w:pPr>
+      <w:r>
+        <w:rPr>
+          <w:lang w:val="fr-FR"/>
+        </w:rPr>
+        <w:t>Le résultat de l’ALU va également être responsable de la mise à jour du registre d’état. Il convient donc de fournir les bits de carry et d’overflow correctement en sortie selon l’opération effectuée. Le laboratoire n’imposant aucune façon de faire particulière, nous avons opté pour une construction similaire au précédant laboratoire dans notre cours de SYL.</w:t>
+      </w:r>
+    </w:p>
+    <w:p>
+      <w:pPr>
+        <w:rPr>
+          <w:lang w:val="fr-FR"/>
+        </w:rPr>
+      </w:pPr>
+    </w:p>
+    <w:p>
+      <w:pPr>
+        <w:jc w:val="center"/>
+        <w:rPr>
+          <w:lang w:val="fr-FR"/>
+        </w:rPr>
+      </w:pPr>
+      <w:r>
+        <w:rPr>
+          <w:noProof/>
+        </w:rPr>
+        <w:drawing>
+          <wp:inline distT="0" distB="0" distL="0" distR="0" wp14:anchorId="4D7D3630" wp14:editId="5794AFDE">
+            <wp:extent cx="3933825" cy="965293"/>
+            <wp:effectExtent l="0" t="0" r="0" b="6350"/>
+            <wp:docPr id="13" name="Image 13" descr="Une image contenant table&#10;&#10;Description générée automatiquement"/>
+            <wp:cNvGraphicFramePr>
+              <a:graphicFrameLocks xmlns:a="http://schemas.openxmlformats.org/drawingml/2006/main" noChangeAspect="1"/>
+            </wp:cNvGraphicFramePr>
+            <a:graphic xmlns:a="http://schemas.openxmlformats.org/drawingml/2006/main">
+              <a:graphicData uri="http://schemas.openxmlformats.org/drawingml/2006/picture">
+                <pic:pic xmlns:pic="http://schemas.openxmlformats.org/drawingml/2006/picture">
+                  <pic:nvPicPr>
+                    <pic:cNvPr id="6" name="Image 6" descr="Une image contenant table&#10;&#10;Description générée automatiquement"/>
+                    <pic:cNvPicPr/>
+                  </pic:nvPicPr>
+                  <pic:blipFill>
+                    <a:blip r:embed="rId23"/>
+                    <a:stretch>
+                      <a:fillRect/>
+                    </a:stretch>
+                  </pic:blipFill>
+                  <pic:spPr>
+                    <a:xfrm>
+                      <a:off x="0" y="0"/>
+                      <a:ext cx="3946129" cy="968312"/>
+                    </a:xfrm>
+                    <a:prstGeom prst="rect">
+                      <a:avLst/>
+                    </a:prstGeom>
+                  </pic:spPr>
+                </pic:pic>
+              </a:graphicData>
+            </a:graphic>
+          </wp:inline>
+        </w:drawing>
+      </w:r>
+    </w:p>
+    <w:p>
+      <w:pPr>
+        <w:rPr>
+          <w:lang w:val="fr-FR"/>
+        </w:rPr>
+      </w:pPr>
+      <w:r>
+        <w:rPr>
+          <w:lang w:val="fr-FR"/>
+        </w:rPr>
+        <w:br w:type="page"/>
+      </w:r>
+    </w:p>
+    <w:p>
+      <w:pPr>
+        <w:rPr>
+          <w:lang w:val="fr-FR"/>
+        </w:rPr>
+      </w:pPr>
+      <w:r>
+        <w:rPr>
+          <w:lang w:val="fr-FR"/>
+        </w:rPr>
+        <w:lastRenderedPageBreak/>
+        <w:t>Pour faciliter le traitement des différents signes, nous avons pris soin de splitter le MSB de chaque opérande ainsi que ceux du résultat de l’addition et de la soustraction. En traduisant le tableau ci-dessus avec des portes logiques, nous obtenons le résultat suivant :</w:t>
+      </w:r>
+    </w:p>
+    <w:p>
+      <w:pPr>
+        <w:rPr>
+          <w:lang w:val="fr-FR"/>
+        </w:rPr>
+      </w:pPr>
+    </w:p>
+    <w:p>
+      <w:pPr>
+        <w:jc w:val="center"/>
+        <w:rPr>
+          <w:lang w:val="fr-FR"/>
+        </w:rPr>
+      </w:pPr>
+      <w:r>
+        <w:rPr>
+          <w:noProof/>
+        </w:rPr>
+        <w:drawing>
+          <wp:inline distT="0" distB="0" distL="0" distR="0" wp14:anchorId="7E2BCF15" wp14:editId="71B446FF">
+            <wp:extent cx="4543425" cy="2085975"/>
+            <wp:effectExtent l="0" t="0" r="9525" b="9525"/>
+            <wp:docPr id="14" name="Image 14"/>
+            <wp:cNvGraphicFramePr>
+              <a:graphicFrameLocks xmlns:a="http://schemas.openxmlformats.org/drawingml/2006/main" noChangeAspect="1"/>
+            </wp:cNvGraphicFramePr>
+            <a:graphic xmlns:a="http://schemas.openxmlformats.org/drawingml/2006/main">
+              <a:graphicData uri="http://schemas.openxmlformats.org/drawingml/2006/picture">
+                <pic:pic xmlns:pic="http://schemas.openxmlformats.org/drawingml/2006/picture">
+                  <pic:nvPicPr>
+                    <pic:cNvPr id="1" name=""/>
+                    <pic:cNvPicPr/>
+                  </pic:nvPicPr>
+                  <pic:blipFill>
+                    <a:blip r:embed="rId24"/>
+                    <a:stretch>
+                      <a:fillRect/>
+                    </a:stretch>
+                  </pic:blipFill>
+                  <pic:spPr>
+                    <a:xfrm>
+                      <a:off x="0" y="0"/>
+                      <a:ext cx="4543425" cy="2085975"/>
+                    </a:xfrm>
+                    <a:prstGeom prst="rect">
+                      <a:avLst/>
+                    </a:prstGeom>
+                  </pic:spPr>
+                </pic:pic>
+              </a:graphicData>
+            </a:graphic>
+          </wp:inline>
+        </w:drawing>
+      </w:r>
+    </w:p>
+    <w:p>
+      <w:pPr>
+        <w:rPr>
+          <w:lang w:val="fr-FR"/>
+        </w:rPr>
+      </w:pPr>
+    </w:p>
+    <w:p>
+      <w:pPr>
+        <w:rPr>
+          <w:lang w:val="fr-FR"/>
+        </w:rPr>
+      </w:pPr>
+      <w:r>
+        <w:rPr>
+          <w:lang w:val="fr-FR"/>
+        </w:rPr>
+        <w:t>Le carry, quant à lui, se gère plus simplement puisque les blocs d’addition et de soustraction de Logisim mettent déjà à disposition des sorties carry et borrow qu’il nous suffit de relier à la sortie de notre ALU si l’opération choisie par cette dernière fait intervenir un des deux.</w:t>
+      </w:r>
+    </w:p>
+    <w:p>
+      <w:pPr>
+        <w:rPr>
+          <w:lang w:val="fr-FR"/>
+        </w:rPr>
+      </w:pPr>
+    </w:p>
+    <w:p>
+      <w:pPr>
+        <w:rPr>
+          <w:lang w:val="fr-FR"/>
+        </w:rPr>
+      </w:pPr>
+      <w:r>
+        <w:rPr>
+          <w:lang w:val="fr-FR"/>
+        </w:rPr>
+        <w:t xml:space="preserve">Comme évoque, les sorties </w:t>
+      </w:r>
+      <w:r>
+        <w:rPr>
+          <w:b/>
+          <w:bCs/>
+          <w:lang w:val="fr-FR"/>
+        </w:rPr>
+        <w:t xml:space="preserve">carry_o </w:t>
+      </w:r>
+      <w:r>
+        <w:rPr>
+          <w:lang w:val="fr-FR"/>
+        </w:rPr>
+        <w:t xml:space="preserve">et </w:t>
+      </w:r>
+      <w:r>
+        <w:rPr>
+          <w:b/>
+          <w:bCs/>
+          <w:lang w:val="fr-FR"/>
+        </w:rPr>
+        <w:t xml:space="preserve">overflow_o </w:t>
+      </w:r>
+      <w:r>
+        <w:rPr>
+          <w:lang w:val="fr-FR"/>
+        </w:rPr>
+        <w:t xml:space="preserve">doivent être mise à jour correctement selon l’opération effectuée. Puisque nous traitons l’ensemble des opérations de façon simultanées, il est important que le résultat choisi par l’entrée </w:t>
+      </w:r>
+      <w:r>
+        <w:rPr>
+          <w:b/>
+          <w:bCs/>
+          <w:lang w:val="fr-FR"/>
+        </w:rPr>
+        <w:t xml:space="preserve">sel_op_alu_i </w:t>
+      </w:r>
+      <w:r>
+        <w:rPr>
+          <w:lang w:val="fr-FR"/>
+        </w:rPr>
+        <w:t>définisse également les valeurs de carry et/ou d’overflow. Nous avons donc organisé le choix de ces bits de la façon suivante :</w:t>
+      </w:r>
+    </w:p>
+    <w:p>
+      <w:pPr>
+        <w:rPr>
+          <w:lang w:val="fr-FR"/>
+        </w:rPr>
+      </w:pPr>
+    </w:p>
+    <w:p>
+      <w:pPr>
+        <w:jc w:val="center"/>
+        <w:rPr>
+          <w:lang w:val="fr-FR"/>
+        </w:rPr>
+      </w:pPr>
+      <w:r>
+        <w:rPr>
+          <w:noProof/>
+        </w:rPr>
+        <w:drawing>
+          <wp:inline distT="0" distB="0" distL="0" distR="0" wp14:anchorId="2C1493E8" wp14:editId="2C7AFB15">
+            <wp:extent cx="3038475" cy="3609975"/>
+            <wp:effectExtent l="0" t="0" r="9525" b="9525"/>
+            <wp:docPr id="15" name="Image 15"/>
+            <wp:cNvGraphicFramePr>
+              <a:graphicFrameLocks xmlns:a="http://schemas.openxmlformats.org/drawingml/2006/main" noChangeAspect="1"/>
+            </wp:cNvGraphicFramePr>
+            <a:graphic xmlns:a="http://schemas.openxmlformats.org/drawingml/2006/main">
+              <a:graphicData uri="http://schemas.openxmlformats.org/drawingml/2006/picture">
+                <pic:pic xmlns:pic="http://schemas.openxmlformats.org/drawingml/2006/picture">
+                  <pic:nvPicPr>
+                    <pic:cNvPr id="1" name=""/>
+                    <pic:cNvPicPr/>
+                  </pic:nvPicPr>
+                  <pic:blipFill>
+                    <a:blip r:embed="rId25"/>
+                    <a:stretch>
+                      <a:fillRect/>
+                    </a:stretch>
+                  </pic:blipFill>
+                  <pic:spPr>
+                    <a:xfrm>
+                      <a:off x="0" y="0"/>
+                      <a:ext cx="3038475" cy="3609975"/>
+                    </a:xfrm>
+                    <a:prstGeom prst="rect">
+                      <a:avLst/>
+                    </a:prstGeom>
+                  </pic:spPr>
+                </pic:pic>
+              </a:graphicData>
+            </a:graphic>
+          </wp:inline>
+        </w:drawing>
+      </w:r>
+    </w:p>
+    <w:p>
+      <w:pPr>
+        <w:rPr>
+          <w:lang w:val="fr-FR"/>
+        </w:rPr>
+      </w:pPr>
+      <w:r>
+        <w:rPr>
+          <w:lang w:val="fr-FR"/>
+        </w:rPr>
+        <w:br w:type="page"/>
+      </w:r>
+    </w:p>
+    <w:p>
+      <w:pPr>
+        <w:rPr>
+          <w:lang w:val="fr-FR"/>
+        </w:rPr>
+      </w:pPr>
+    </w:p>
+    <w:p>
+      <w:pPr>
+        <w:pStyle w:val="Titre3"/>
+        <w:rPr>
+          <w:lang w:val="fr-FR"/>
+        </w:rPr>
+      </w:pPr>
+      <w:r>
+        <w:rPr>
+          <w:lang w:val="fr-FR"/>
+        </w:rPr>
+        <w:t>CPSR</w:t>
+      </w:r>
+    </w:p>
+    <w:p>
+      <w:pPr>
+        <w:rPr>
+          <w:lang w:val="fr-FR"/>
+        </w:rPr>
+      </w:pPr>
+      <w:r>
+        <w:rPr>
+          <w:lang w:val="fr-FR"/>
+        </w:rPr>
+        <w:t xml:space="preserve">Comme son nom l’indique, le CPSR est un </w:t>
+      </w:r>
+      <w:r>
+        <w:rPr>
+          <w:b/>
+          <w:bCs/>
+          <w:lang w:val="fr-FR"/>
+        </w:rPr>
+        <w:t>registre</w:t>
+      </w:r>
+      <w:r>
+        <w:rPr>
+          <w:lang w:val="fr-FR"/>
+        </w:rPr>
+        <w:t xml:space="preserve"> d’état. Il se base sur les valeurs de sortie de notre ALU.</w:t>
+      </w:r>
+    </w:p>
+    <w:p>
+      <w:pPr>
+        <w:rPr>
+          <w:lang w:val="fr-FR"/>
+        </w:rPr>
+      </w:pPr>
+    </w:p>
+    <w:p>
+      <w:pPr>
+        <w:rPr>
+          <w:lang w:val="fr-FR"/>
+        </w:rPr>
+      </w:pPr>
+      <w:r>
+        <w:rPr>
+          <w:lang w:val="fr-FR"/>
+        </w:rPr>
+        <w:t xml:space="preserve">Ce laboratoire met à notre disposition un bloc </w:t>
+      </w:r>
+      <w:r>
+        <w:rPr>
+          <w:b/>
+          <w:bCs/>
+          <w:lang w:val="fr-FR"/>
+        </w:rPr>
+        <w:t>zcnv_unit</w:t>
+      </w:r>
+      <w:r>
+        <w:rPr>
+          <w:b/>
+          <w:bCs/>
+          <w:lang w:val="fr-FR"/>
+        </w:rPr>
+        <w:t xml:space="preserve"> </w:t>
+      </w:r>
+      <w:r>
+        <w:rPr>
+          <w:lang w:val="fr-FR"/>
+        </w:rPr>
+        <w:t xml:space="preserve">qui va se charger de construire les 4 bits significatifs du CPSR. Notre implémentation se limite donc à connecter correctement les valeurs de sortie de notre ALU aux entrées de cette unité, puis de combiner les différentes sorties de la </w:t>
+      </w:r>
+      <w:r>
+        <w:rPr>
+          <w:b/>
+          <w:bCs/>
+          <w:lang w:val="fr-FR"/>
+        </w:rPr>
+        <w:t>zcnv_unit</w:t>
+      </w:r>
+      <w:r>
+        <w:rPr>
+          <w:b/>
+          <w:bCs/>
+          <w:lang w:val="fr-FR"/>
+        </w:rPr>
+        <w:t xml:space="preserve"> </w:t>
+      </w:r>
+      <w:r>
+        <w:rPr>
+          <w:lang w:val="fr-FR"/>
+        </w:rPr>
+        <w:t>afin de stocker la valeur finale dans un registre.</w:t>
+      </w:r>
+    </w:p>
+    <w:p>
+      <w:pPr>
+        <w:rPr>
+          <w:lang w:val="fr-FR"/>
+        </w:rPr>
+      </w:pPr>
+    </w:p>
+    <w:p>
+      <w:pPr>
+        <w:rPr>
+          <w:lang w:val="fr-FR"/>
+        </w:rPr>
+      </w:pPr>
+      <w:r>
+        <w:rPr>
+          <w:lang w:val="fr-FR"/>
+        </w:rPr>
+        <w:t>Dans la partie DECODE, nous avions implémenté un flag indiquant si oui ou non, le CPSR devait se mettre à jour. Nous utilisons donc ce flag dans EXECUTE que nous relions à l’entrée Write Enable du registre CPSR. Au final, notre implémentation ressemble à ceci :</w:t>
+      </w:r>
+    </w:p>
+    <w:p>
+      <w:pPr>
+        <w:rPr>
+          <w:lang w:val="fr-FR"/>
+        </w:rPr>
+      </w:pPr>
+    </w:p>
+    <w:p>
+      <w:pPr>
+        <w:jc w:val="center"/>
+        <w:rPr>
+          <w:lang w:val="fr-FR"/>
+        </w:rPr>
+      </w:pPr>
+      <w:r>
+        <w:rPr>
+          <w:noProof/>
+        </w:rPr>
+        <w:drawing>
+          <wp:inline distT="0" distB="0" distL="0" distR="0" wp14:anchorId="04FF1944" wp14:editId="497907DD">
+            <wp:extent cx="3971925" cy="1885950"/>
+            <wp:effectExtent l="0" t="0" r="9525" b="0"/>
+            <wp:docPr id="16" name="Image 16"/>
+            <wp:cNvGraphicFramePr>
+              <a:graphicFrameLocks xmlns:a="http://schemas.openxmlformats.org/drawingml/2006/main" noChangeAspect="1"/>
+            </wp:cNvGraphicFramePr>
+            <a:graphic xmlns:a="http://schemas.openxmlformats.org/drawingml/2006/main">
+              <a:graphicData uri="http://schemas.openxmlformats.org/drawingml/2006/picture">
+                <pic:pic xmlns:pic="http://schemas.openxmlformats.org/drawingml/2006/picture">
+                  <pic:nvPicPr>
+                    <pic:cNvPr id="1" name=""/>
+                    <pic:cNvPicPr/>
+                  </pic:nvPicPr>
+                  <pic:blipFill>
+                    <a:blip r:embed="rId26"/>
+                    <a:stretch>
+                      <a:fillRect/>
+                    </a:stretch>
+                  </pic:blipFill>
+                  <pic:spPr>
+                    <a:xfrm>
+                      <a:off x="0" y="0"/>
                       <a:ext cx="3971925" cy="1885950"/>
                     </a:xfrm>
                     <a:prstGeom prst="rect">
@@ -3702,9 +4575,9 @@
       </w:r>
     </w:p>
     <w:sectPr>
-      <w:headerReference w:type="default" r:id="rId20"/>
-      <w:footerReference w:type="default" r:id="rId21"/>
-      <w:headerReference w:type="first" r:id="rId22"/>
+      <w:headerReference w:type="default" r:id="rId27"/>
+      <w:footerReference w:type="default" r:id="rId28"/>
+      <w:headerReference w:type="first" r:id="rId29"/>
       <w:pgSz w:w="11906" w:h="16838"/>
       <w:pgMar w:top="1418" w:right="1134" w:bottom="1418" w:left="1134" w:header="709" w:footer="709" w:gutter="0"/>
       <w:pgNumType w:start="0"/>
@@ -4192,7 +5065,7 @@
         <w:rFonts w:ascii="Times New Roman" w:eastAsia="Times New Roman" w:hAnsi="Times New Roman" w:cs="Times New Roman" w:hint="default"/>
       </w:rPr>
     </w:lvl>
-    <w:lvl w:ilvl="1" w:tplc="100C0003" w:tentative="1">
+    <w:lvl w:ilvl="1" w:tplc="100C0003">
       <w:start w:val="1"/>
       <w:numFmt w:val="bullet"/>
       <w:lvlText w:val="o"/>
@@ -5251,6 +6124,7 @@
     <w:name w:val="heading 1"/>
     <w:basedOn w:val="Normal"/>
     <w:next w:val="Normal"/>
+    <w:link w:val="Titre1Car"/>
     <w:qFormat/>
     <w:rsid w:val="00757607"/>
     <w:pPr>
@@ -5294,6 +6168,7 @@
     <w:name w:val="heading 3"/>
     <w:basedOn w:val="Normal"/>
     <w:next w:val="Normal"/>
+    <w:link w:val="Titre3Car"/>
     <w:qFormat/>
     <w:rsid w:val="001306AB"/>
     <w:pPr>
@@ -5783,6 +6658,91 @@
       <w:contextualSpacing/>
     </w:pPr>
   </w:style>
+  <w:style w:type="character" w:customStyle="1" w:styleId="Titre1Car">
+    <w:name w:val="Titre 1 Car"/>
+    <w:basedOn w:val="Policepardfaut"/>
+    <w:link w:val="Titre1"/>
+    <w:rsid w:val="00714A6D"/>
+    <w:rPr>
+      <w:rFonts w:ascii="Arial" w:hAnsi="Arial" w:cs="Arial"/>
+      <w:b/>
+      <w:bCs/>
+      <w:color w:val="344049"/>
+      <w:kern w:val="2"/>
+      <w:sz w:val="36"/>
+      <w:szCs w:val="32"/>
+      <w:lang w:eastAsia="en-US"/>
+    </w:rPr>
+  </w:style>
+  <w:style w:type="character" w:customStyle="1" w:styleId="Titre3Car">
+    <w:name w:val="Titre 3 Car"/>
+    <w:basedOn w:val="Policepardfaut"/>
+    <w:link w:val="Titre3"/>
+    <w:rsid w:val="00714A6D"/>
+    <w:rPr>
+      <w:rFonts w:ascii="Arial" w:hAnsi="Arial" w:cs="Arial"/>
+      <w:b/>
+      <w:bCs/>
+      <w:color w:val="333333"/>
+      <w:sz w:val="26"/>
+      <w:szCs w:val="26"/>
+      <w:lang w:eastAsia="en-US"/>
+    </w:rPr>
+  </w:style>
+  <w:style w:type="table" w:styleId="TableauGrille1Clair">
+    <w:name w:val="Grid Table 1 Light"/>
+    <w:basedOn w:val="TableauNormal"/>
+    <w:uiPriority w:val="46"/>
+    <w:rsid w:val="00714A6D"/>
+    <w:tblPr>
+      <w:tblStyleRowBandSize w:val="1"/>
+      <w:tblStyleColBandSize w:val="1"/>
+      <w:tblBorders>
+        <w:top w:val="single" w:sz="4" w:space="0" w:color="999999" w:themeColor="text1" w:themeTint="66"/>
+        <w:left w:val="single" w:sz="4" w:space="0" w:color="999999" w:themeColor="text1" w:themeTint="66"/>
+        <w:bottom w:val="single" w:sz="4" w:space="0" w:color="999999" w:themeColor="text1" w:themeTint="66"/>
+        <w:right w:val="single" w:sz="4" w:space="0" w:color="999999" w:themeColor="text1" w:themeTint="66"/>
+        <w:insideH w:val="single" w:sz="4" w:space="0" w:color="999999" w:themeColor="text1" w:themeTint="66"/>
+        <w:insideV w:val="single" w:sz="4" w:space="0" w:color="999999" w:themeColor="text1" w:themeTint="66"/>
+      </w:tblBorders>
+    </w:tblPr>
+    <w:tblStylePr w:type="firstRow">
+      <w:rPr>
+        <w:b/>
+        <w:bCs/>
+      </w:rPr>
+      <w:tblPr/>
+      <w:tcPr>
+        <w:tcBorders>
+          <w:bottom w:val="single" w:sz="12" w:space="0" w:color="666666" w:themeColor="text1" w:themeTint="99"/>
+        </w:tcBorders>
+      </w:tcPr>
+    </w:tblStylePr>
+    <w:tblStylePr w:type="lastRow">
+      <w:rPr>
+        <w:b/>
+        <w:bCs/>
+      </w:rPr>
+      <w:tblPr/>
+      <w:tcPr>
+        <w:tcBorders>
+          <w:top w:val="double" w:sz="2" w:space="0" w:color="666666" w:themeColor="text1" w:themeTint="99"/>
+        </w:tcBorders>
+      </w:tcPr>
+    </w:tblStylePr>
+    <w:tblStylePr w:type="firstCol">
+      <w:rPr>
+        <w:b/>
+        <w:bCs/>
+      </w:rPr>
+    </w:tblStylePr>
+    <w:tblStylePr w:type="lastCol">
+      <w:rPr>
+        <w:b/>
+        <w:bCs/>
+      </w:rPr>
+    </w:tblStylePr>
+  </w:style>
 </w:styles>
 </file>
 

</xml_diff>

<commit_message>
Fin du rapport + Achat de corde + nouveau tabouret
</commit_message>
<xml_diff>
--- a/Rapport intermédiaire/Chablon_Rapport_ARO_word.docx
+++ b/Rapport intermédiaire/Chablon_Rapport_ARO_word.docx
@@ -280,29 +280,6 @@
     <w:p>
       <w:pPr>
         <w:ind w:left="1938" w:hanging="1938"/>
-        <w:rPr>
-          <w:rFonts w:ascii="Arial" w:hAnsi="Arial" w:cs="Arial"/>
-          <w:sz w:val="28"/>
-          <w:szCs w:val="28"/>
-        </w:rPr>
-      </w:pPr>
-      <w:r>
-        <w:rPr>
-          <w:rFonts w:ascii="Arial" w:hAnsi="Arial" w:cs="Arial"/>
-          <w:sz w:val="28"/>
-          <w:szCs w:val="28"/>
-        </w:rPr>
-        <w:t>Auteurs :</w:t>
-      </w:r>
-      <w:r>
-        <w:rPr>
-          <w:rFonts w:ascii="Arial" w:hAnsi="Arial" w:cs="Arial"/>
-          <w:sz w:val="28"/>
-          <w:szCs w:val="28"/>
-        </w:rPr>
-        <w:tab/>
-      </w:r>
-      <w:r>
         <w:rPr>
           <w:rFonts w:ascii="Arial" w:hAnsi="Arial" w:cs="Arial"/>
           <w:b/>
@@ -310,7 +287,22 @@
           <w:sz w:val="28"/>
           <w:szCs w:val="28"/>
         </w:rPr>
-        <w:t>Bastian Chollet</w:t>
+      </w:pPr>
+      <w:r>
+        <w:rPr>
+          <w:rFonts w:ascii="Arial" w:hAnsi="Arial" w:cs="Arial"/>
+          <w:sz w:val="28"/>
+          <w:szCs w:val="28"/>
+        </w:rPr>
+        <w:t>Auteurs :</w:t>
+      </w:r>
+      <w:r>
+        <w:rPr>
+          <w:rFonts w:ascii="Arial" w:hAnsi="Arial" w:cs="Arial"/>
+          <w:sz w:val="28"/>
+          <w:szCs w:val="28"/>
+        </w:rPr>
+        <w:tab/>
       </w:r>
       <w:r>
         <w:rPr>
@@ -320,7 +312,7 @@
           <w:sz w:val="28"/>
           <w:szCs w:val="28"/>
         </w:rPr>
-        <w:br/>
+        <w:t>Bastian</w:t>
       </w:r>
       <w:r>
         <w:rPr>
@@ -330,22 +322,9 @@
           <w:sz w:val="28"/>
           <w:szCs w:val="28"/>
         </w:rPr>
-        <w:t>Kevin Ferati</w:t>
-      </w:r>
-    </w:p>
-    <w:p>
-      <w:pPr>
-        <w:ind w:left="1938" w:hanging="1938"/>
-        <w:rPr>
-          <w:rFonts w:ascii="Arial" w:hAnsi="Arial" w:cs="Arial"/>
-          <w:sz w:val="28"/>
-          <w:szCs w:val="28"/>
-        </w:rPr>
-      </w:pPr>
-    </w:p>
-    <w:p>
-      <w:pPr>
-        <w:ind w:left="1938" w:hanging="1938"/>
+        <w:t xml:space="preserve"> </w:t>
+      </w:r>
+      <w:r>
         <w:rPr>
           <w:rFonts w:ascii="Arial" w:hAnsi="Arial" w:cs="Arial"/>
           <w:b/>
@@ -353,24 +332,12 @@
           <w:sz w:val="28"/>
           <w:szCs w:val="28"/>
         </w:rPr>
-      </w:pPr>
-      <w:r>
-        <w:rPr>
-          <w:rFonts w:ascii="Arial" w:hAnsi="Arial" w:cs="Arial"/>
-          <w:sz w:val="28"/>
-          <w:szCs w:val="28"/>
-        </w:rPr>
-        <w:t>Professeur :</w:t>
-      </w:r>
-      <w:r>
-        <w:rPr>
-          <w:rFonts w:ascii="Arial" w:hAnsi="Arial" w:cs="Arial"/>
-          <w:sz w:val="28"/>
-          <w:szCs w:val="28"/>
-        </w:rPr>
-        <w:tab/>
-      </w:r>
-      <w:r>
+        <w:t>Chollet</w:t>
+      </w:r>
+    </w:p>
+    <w:p>
+      <w:pPr>
+        <w:ind w:left="1218" w:firstLine="720"/>
         <w:rPr>
           <w:rFonts w:ascii="Arial" w:hAnsi="Arial" w:cs="Arial"/>
           <w:b/>
@@ -378,9 +345,7 @@
           <w:sz w:val="28"/>
           <w:szCs w:val="28"/>
         </w:rPr>
-        <w:t xml:space="preserve">Marina </w:t>
-      </w:r>
-      <w:proofErr w:type="spellStart"/>
+      </w:pPr>
       <w:r>
         <w:rPr>
           <w:rFonts w:ascii="Arial" w:hAnsi="Arial" w:cs="Arial"/>
@@ -389,9 +354,8 @@
           <w:sz w:val="28"/>
           <w:szCs w:val="28"/>
         </w:rPr>
-        <w:t>Zapater</w:t>
-      </w:r>
-      <w:proofErr w:type="spellEnd"/>
+        <w:t>Kevin Ferati</w:t>
+      </w:r>
     </w:p>
     <w:p>
       <w:pPr>
@@ -402,23 +366,10 @@
           <w:szCs w:val="28"/>
         </w:rPr>
       </w:pPr>
-      <w:r>
-        <w:rPr>
-          <w:rFonts w:ascii="Arial" w:hAnsi="Arial" w:cs="Arial"/>
-          <w:sz w:val="28"/>
-          <w:szCs w:val="28"/>
-        </w:rPr>
-        <w:t>Assistant :</w:t>
-      </w:r>
-      <w:r>
-        <w:rPr>
-          <w:rFonts w:ascii="Arial" w:hAnsi="Arial" w:cs="Arial"/>
-          <w:sz w:val="28"/>
-          <w:szCs w:val="28"/>
-        </w:rPr>
-        <w:tab/>
-      </w:r>
-      <w:r>
+    </w:p>
+    <w:p>
+      <w:pPr>
+        <w:ind w:left="1938" w:hanging="1938"/>
         <w:rPr>
           <w:rFonts w:ascii="Arial" w:hAnsi="Arial" w:cs="Arial"/>
           <w:b/>
@@ -426,9 +377,23 @@
           <w:sz w:val="28"/>
           <w:szCs w:val="28"/>
         </w:rPr>
-        <w:t xml:space="preserve">Mike </w:t>
-      </w:r>
-      <w:proofErr w:type="spellStart"/>
+      </w:pPr>
+      <w:r>
+        <w:rPr>
+          <w:rFonts w:ascii="Arial" w:hAnsi="Arial" w:cs="Arial"/>
+          <w:sz w:val="28"/>
+          <w:szCs w:val="28"/>
+        </w:rPr>
+        <w:t>Professeur :</w:t>
+      </w:r>
+      <w:r>
+        <w:rPr>
+          <w:rFonts w:ascii="Arial" w:hAnsi="Arial" w:cs="Arial"/>
+          <w:sz w:val="28"/>
+          <w:szCs w:val="28"/>
+        </w:rPr>
+        <w:tab/>
+      </w:r>
       <w:r>
         <w:rPr>
           <w:rFonts w:ascii="Arial" w:hAnsi="Arial" w:cs="Arial"/>
@@ -437,9 +402,64 @@
           <w:sz w:val="28"/>
           <w:szCs w:val="28"/>
         </w:rPr>
-        <w:t>Meury</w:t>
-      </w:r>
-      <w:proofErr w:type="spellEnd"/>
+        <w:t>Marina</w:t>
+      </w:r>
+      <w:r>
+        <w:rPr>
+          <w:rFonts w:ascii="Arial" w:hAnsi="Arial" w:cs="Arial"/>
+          <w:b/>
+          <w:bCs/>
+          <w:sz w:val="28"/>
+          <w:szCs w:val="28"/>
+        </w:rPr>
+        <w:t xml:space="preserve"> Sancho</w:t>
+      </w:r>
+      <w:r>
+        <w:rPr>
+          <w:rFonts w:ascii="Arial" w:hAnsi="Arial" w:cs="Arial"/>
+          <w:b/>
+          <w:bCs/>
+          <w:sz w:val="28"/>
+          <w:szCs w:val="28"/>
+        </w:rPr>
+        <w:t xml:space="preserve"> Zapater</w:t>
+      </w:r>
+    </w:p>
+    <w:p>
+      <w:pPr>
+        <w:ind w:left="1938" w:hanging="1938"/>
+        <w:rPr>
+          <w:rFonts w:ascii="Arial" w:hAnsi="Arial" w:cs="Arial"/>
+          <w:sz w:val="28"/>
+          <w:szCs w:val="28"/>
+        </w:rPr>
+      </w:pPr>
+      <w:r>
+        <w:rPr>
+          <w:rFonts w:ascii="Arial" w:hAnsi="Arial" w:cs="Arial"/>
+          <w:sz w:val="28"/>
+          <w:szCs w:val="28"/>
+        </w:rPr>
+        <w:t>Assistant :</w:t>
+      </w:r>
+      <w:r>
+        <w:rPr>
+          <w:rFonts w:ascii="Arial" w:hAnsi="Arial" w:cs="Arial"/>
+          <w:sz w:val="28"/>
+          <w:szCs w:val="28"/>
+        </w:rPr>
+        <w:tab/>
+      </w:r>
+      <w:r>
+        <w:rPr>
+          <w:rFonts w:ascii="Arial" w:hAnsi="Arial" w:cs="Arial"/>
+          <w:b/>
+          <w:bCs/>
+          <w:sz w:val="28"/>
+          <w:szCs w:val="28"/>
+        </w:rPr>
+        <w:t>Mike Meury</w:t>
+      </w:r>
     </w:p>
     <w:p>
       <w:pPr>
@@ -576,7 +596,27 @@
           <w:sz w:val="28"/>
           <w:szCs w:val="28"/>
         </w:rPr>
-        <w:t>01 mai 2022</w:t>
+        <w:t>0</w:t>
+      </w:r>
+      <w:r>
+        <w:rPr>
+          <w:rFonts w:ascii="Arial" w:hAnsi="Arial" w:cs="Arial"/>
+          <w:b/>
+          <w:bCs/>
+          <w:sz w:val="28"/>
+          <w:szCs w:val="28"/>
+        </w:rPr>
+        <w:t>3</w:t>
+      </w:r>
+      <w:r>
+        <w:rPr>
+          <w:rFonts w:ascii="Arial" w:hAnsi="Arial" w:cs="Arial"/>
+          <w:b/>
+          <w:bCs/>
+          <w:sz w:val="28"/>
+          <w:szCs w:val="28"/>
+        </w:rPr>
+        <w:t xml:space="preserve"> mai 2022</w:t>
       </w:r>
     </w:p>
     <w:p>
@@ -594,6 +634,9 @@
     <w:sdt>
       <w:sdtPr>
         <w:rPr>
+          <w:rFonts w:ascii="Arial" w:eastAsia="Times New Roman" w:hAnsi="Arial" w:cs="Arial"/>
+          <w:sz w:val="20"/>
+          <w:szCs w:val="20"/>
           <w:lang w:val="fr-FR"/>
         </w:rPr>
         <w:id w:val="-479156525"/>
@@ -604,22 +647,30 @@
       </w:sdtPr>
       <w:sdtEndPr>
         <w:rPr>
-          <w:rFonts w:ascii="Times New Roman" w:eastAsia="Times New Roman" w:hAnsi="Times New Roman" w:cs="Times New Roman"/>
+          <w:rFonts w:ascii="Times New Roman" w:hAnsi="Times New Roman" w:cs="Times New Roman"/>
           <w:b/>
           <w:bCs/>
-          <w:color w:val="auto"/>
+          <w:spacing w:val="0"/>
+          <w:kern w:val="0"/>
           <w:sz w:val="24"/>
           <w:szCs w:val="24"/>
-          <w:lang w:eastAsia="en-US"/>
         </w:rPr>
       </w:sdtEndPr>
       <w:sdtContent>
         <w:p>
           <w:pPr>
-            <w:pStyle w:val="En-ttedetabledesmatires"/>
+            <w:pStyle w:val="Titre"/>
+            <w:rPr>
+              <w:rFonts w:ascii="Arial" w:hAnsi="Arial" w:cs="Arial"/>
+              <w:sz w:val="48"/>
+              <w:szCs w:val="48"/>
+            </w:rPr>
           </w:pPr>
           <w:r>
             <w:rPr>
+              <w:rFonts w:ascii="Arial" w:hAnsi="Arial" w:cs="Arial"/>
+              <w:sz w:val="48"/>
+              <w:szCs w:val="48"/>
               <w:lang w:val="fr-FR"/>
             </w:rPr>
             <w:t>Table des matières</w:t>
@@ -653,7 +704,7 @@
           <w:r>
             <w:fldChar w:fldCharType="separate"/>
           </w:r>
-          <w:hyperlink w:anchor="_Toc102431532" w:history="1">
+          <w:hyperlink w:anchor="_Toc102493682" w:history="1">
             <w:r>
               <w:rPr>
                 <w:rStyle w:val="Lienhypertexte"/>
@@ -701,7 +752,7 @@
                 <w:noProof/>
                 <w:webHidden/>
               </w:rPr>
-              <w:instrText xml:space="preserve"> PAGEREF _Toc102431532 \h </w:instrText>
+              <w:instrText xml:space="preserve"> PAGEREF _Toc102493682 \h </w:instrText>
             </w:r>
             <w:r>
               <w:rPr>
@@ -721,7 +772,7 @@
                 <w:noProof/>
                 <w:webHidden/>
               </w:rPr>
-              <w:t>2</w:t>
+              <w:t>1</w:t>
             </w:r>
             <w:r>
               <w:rPr>
@@ -751,7 +802,7 @@
               <w:lang w:eastAsia="fr-CH"/>
             </w:rPr>
           </w:pPr>
-          <w:hyperlink w:anchor="_Toc102431533" w:history="1">
+          <w:hyperlink w:anchor="_Toc102493683" w:history="1">
             <w:r>
               <w:rPr>
                 <w:rStyle w:val="Lienhypertexte"/>
@@ -799,7 +850,7 @@
                 <w:noProof/>
                 <w:webHidden/>
               </w:rPr>
-              <w:instrText xml:space="preserve"> PAGEREF _Toc102431533 \h </w:instrText>
+              <w:instrText xml:space="preserve"> PAGEREF _Toc102493683 \h </w:instrText>
             </w:r>
             <w:r>
               <w:rPr>
@@ -845,7 +896,7 @@
               <w:lang w:eastAsia="fr-CH"/>
             </w:rPr>
           </w:pPr>
-          <w:hyperlink w:anchor="_Toc102431534" w:history="1">
+          <w:hyperlink w:anchor="_Toc102493684" w:history="1">
             <w:r>
               <w:rPr>
                 <w:rStyle w:val="Lienhypertexte"/>
@@ -889,7 +940,7 @@
                 <w:noProof/>
                 <w:webHidden/>
               </w:rPr>
-              <w:instrText xml:space="preserve"> PAGEREF _Toc102431534 \h </w:instrText>
+              <w:instrText xml:space="preserve"> PAGEREF _Toc102493684 \h </w:instrText>
             </w:r>
             <w:r>
               <w:rPr>
@@ -935,7 +986,7 @@
               <w:lang w:eastAsia="fr-CH"/>
             </w:rPr>
           </w:pPr>
-          <w:hyperlink w:anchor="_Toc102431535" w:history="1">
+          <w:hyperlink w:anchor="_Toc102493685" w:history="1">
             <w:r>
               <w:rPr>
                 <w:rStyle w:val="Lienhypertexte"/>
@@ -979,7 +1030,7 @@
                 <w:noProof/>
                 <w:webHidden/>
               </w:rPr>
-              <w:instrText xml:space="preserve"> PAGEREF _Toc102431535 \h </w:instrText>
+              <w:instrText xml:space="preserve"> PAGEREF _Toc102493685 \h </w:instrText>
             </w:r>
             <w:r>
               <w:rPr>
@@ -1025,7 +1076,7 @@
               <w:lang w:eastAsia="fr-CH"/>
             </w:rPr>
           </w:pPr>
-          <w:hyperlink w:anchor="_Toc102431536" w:history="1">
+          <w:hyperlink w:anchor="_Toc102493686" w:history="1">
             <w:r>
               <w:rPr>
                 <w:rStyle w:val="Lienhypertexte"/>
@@ -1071,7 +1122,7 @@
                 <w:noProof/>
                 <w:webHidden/>
               </w:rPr>
-              <w:instrText xml:space="preserve"> PAGEREF _Toc102431536 \h </w:instrText>
+              <w:instrText xml:space="preserve"> PAGEREF _Toc102493686 \h </w:instrText>
             </w:r>
             <w:r>
               <w:rPr>
@@ -1117,7 +1168,7 @@
               <w:lang w:eastAsia="fr-CH"/>
             </w:rPr>
           </w:pPr>
-          <w:hyperlink w:anchor="_Toc102431537" w:history="1">
+          <w:hyperlink w:anchor="_Toc102493687" w:history="1">
             <w:r>
               <w:rPr>
                 <w:rStyle w:val="Lienhypertexte"/>
@@ -1163,7 +1214,7 @@
                 <w:noProof/>
                 <w:webHidden/>
               </w:rPr>
-              <w:instrText xml:space="preserve"> PAGEREF _Toc102431537 \h </w:instrText>
+              <w:instrText xml:space="preserve"> PAGEREF _Toc102493687 \h </w:instrText>
             </w:r>
             <w:r>
               <w:rPr>
@@ -1209,7 +1260,7 @@
               <w:lang w:eastAsia="fr-CH"/>
             </w:rPr>
           </w:pPr>
-          <w:hyperlink w:anchor="_Toc102431538" w:history="1">
+          <w:hyperlink w:anchor="_Toc102493688" w:history="1">
             <w:r>
               <w:rPr>
                 <w:rStyle w:val="Lienhypertexte"/>
@@ -1253,7 +1304,7 @@
                 <w:noProof/>
                 <w:webHidden/>
               </w:rPr>
-              <w:instrText xml:space="preserve"> PAGEREF _Toc102431538 \h </w:instrText>
+              <w:instrText xml:space="preserve"> PAGEREF _Toc102493688 \h </w:instrText>
             </w:r>
             <w:r>
               <w:rPr>
@@ -1303,7 +1354,7 @@
               <w:lang w:eastAsia="fr-CH"/>
             </w:rPr>
           </w:pPr>
-          <w:hyperlink w:anchor="_Toc102431539" w:history="1">
+          <w:hyperlink w:anchor="_Toc102493689" w:history="1">
             <w:r>
               <w:rPr>
                 <w:rStyle w:val="Lienhypertexte"/>
@@ -1351,7 +1402,7 @@
                 <w:noProof/>
                 <w:webHidden/>
               </w:rPr>
-              <w:instrText xml:space="preserve"> PAGEREF _Toc102431539 \h </w:instrText>
+              <w:instrText xml:space="preserve"> PAGEREF _Toc102493689 \h </w:instrText>
             </w:r>
             <w:r>
               <w:rPr>
@@ -1397,7 +1448,7 @@
               <w:lang w:eastAsia="fr-CH"/>
             </w:rPr>
           </w:pPr>
-          <w:hyperlink w:anchor="_Toc102431540" w:history="1">
+          <w:hyperlink w:anchor="_Toc102493690" w:history="1">
             <w:r>
               <w:rPr>
                 <w:rStyle w:val="Lienhypertexte"/>
@@ -1441,7 +1492,7 @@
                 <w:noProof/>
                 <w:webHidden/>
               </w:rPr>
-              <w:instrText xml:space="preserve"> PAGEREF _Toc102431540 \h </w:instrText>
+              <w:instrText xml:space="preserve"> PAGEREF _Toc102493690 \h </w:instrText>
             </w:r>
             <w:r>
               <w:rPr>
@@ -1487,7 +1538,7 @@
               <w:lang w:eastAsia="fr-CH"/>
             </w:rPr>
           </w:pPr>
-          <w:hyperlink w:anchor="_Toc102431541" w:history="1">
+          <w:hyperlink w:anchor="_Toc102493691" w:history="1">
             <w:r>
               <w:rPr>
                 <w:rStyle w:val="Lienhypertexte"/>
@@ -1531,7 +1582,7 @@
                 <w:noProof/>
                 <w:webHidden/>
               </w:rPr>
-              <w:instrText xml:space="preserve"> PAGEREF _Toc102431541 \h </w:instrText>
+              <w:instrText xml:space="preserve"> PAGEREF _Toc102493691 \h </w:instrText>
             </w:r>
             <w:r>
               <w:rPr>
@@ -1551,7 +1602,7 @@
                 <w:noProof/>
                 <w:webHidden/>
               </w:rPr>
-              <w:t>8</w:t>
+              <w:t>7</w:t>
             </w:r>
             <w:r>
               <w:rPr>
@@ -1577,7 +1628,7 @@
               <w:lang w:eastAsia="fr-CH"/>
             </w:rPr>
           </w:pPr>
-          <w:hyperlink w:anchor="_Toc102431542" w:history="1">
+          <w:hyperlink w:anchor="_Toc102493692" w:history="1">
             <w:r>
               <w:rPr>
                 <w:rStyle w:val="Lienhypertexte"/>
@@ -1621,7 +1672,7 @@
                 <w:noProof/>
                 <w:webHidden/>
               </w:rPr>
-              <w:instrText xml:space="preserve"> PAGEREF _Toc102431542 \h </w:instrText>
+              <w:instrText xml:space="preserve"> PAGEREF _Toc102493692 \h </w:instrText>
             </w:r>
             <w:r>
               <w:rPr>
@@ -1641,7 +1692,7 @@
                 <w:noProof/>
                 <w:webHidden/>
               </w:rPr>
-              <w:t>8</w:t>
+              <w:t>7</w:t>
             </w:r>
             <w:r>
               <w:rPr>
@@ -1667,7 +1718,7 @@
               <w:lang w:eastAsia="fr-CH"/>
             </w:rPr>
           </w:pPr>
-          <w:hyperlink w:anchor="_Toc102431543" w:history="1">
+          <w:hyperlink w:anchor="_Toc102493693" w:history="1">
             <w:r>
               <w:rPr>
                 <w:rStyle w:val="Lienhypertexte"/>
@@ -1711,7 +1762,7 @@
                 <w:noProof/>
                 <w:webHidden/>
               </w:rPr>
-              <w:instrText xml:space="preserve"> PAGEREF _Toc102431543 \h </w:instrText>
+              <w:instrText xml:space="preserve"> PAGEREF _Toc102493693 \h </w:instrText>
             </w:r>
             <w:r>
               <w:rPr>
@@ -1757,7 +1808,7 @@
               <w:lang w:eastAsia="fr-CH"/>
             </w:rPr>
           </w:pPr>
-          <w:hyperlink w:anchor="_Toc102431544" w:history="1">
+          <w:hyperlink w:anchor="_Toc102493694" w:history="1">
             <w:r>
               <w:rPr>
                 <w:rStyle w:val="Lienhypertexte"/>
@@ -1803,7 +1854,7 @@
                 <w:noProof/>
                 <w:webHidden/>
               </w:rPr>
-              <w:instrText xml:space="preserve"> PAGEREF _Toc102431544 \h </w:instrText>
+              <w:instrText xml:space="preserve"> PAGEREF _Toc102493694 \h </w:instrText>
             </w:r>
             <w:r>
               <w:rPr>
@@ -1849,7 +1900,7 @@
               <w:lang w:eastAsia="fr-CH"/>
             </w:rPr>
           </w:pPr>
-          <w:hyperlink w:anchor="_Toc102431545" w:history="1">
+          <w:hyperlink w:anchor="_Toc102493695" w:history="1">
             <w:r>
               <w:rPr>
                 <w:rStyle w:val="Lienhypertexte"/>
@@ -1895,7 +1946,7 @@
                 <w:noProof/>
                 <w:webHidden/>
               </w:rPr>
-              <w:instrText xml:space="preserve"> PAGEREF _Toc102431545 \h </w:instrText>
+              <w:instrText xml:space="preserve"> PAGEREF _Toc102493695 \h </w:instrText>
             </w:r>
             <w:r>
               <w:rPr>
@@ -1941,7 +1992,7 @@
               <w:lang w:eastAsia="fr-CH"/>
             </w:rPr>
           </w:pPr>
-          <w:hyperlink w:anchor="_Toc102431546" w:history="1">
+          <w:hyperlink w:anchor="_Toc102493696" w:history="1">
             <w:r>
               <w:rPr>
                 <w:rStyle w:val="Lienhypertexte"/>
@@ -1987,7 +2038,7 @@
                 <w:noProof/>
                 <w:webHidden/>
               </w:rPr>
-              <w:instrText xml:space="preserve"> PAGEREF _Toc102431546 \h </w:instrText>
+              <w:instrText xml:space="preserve"> PAGEREF _Toc102493696 \h </w:instrText>
             </w:r>
             <w:r>
               <w:rPr>
@@ -2033,7 +2084,7 @@
               <w:lang w:eastAsia="fr-CH"/>
             </w:rPr>
           </w:pPr>
-          <w:hyperlink w:anchor="_Toc102431547" w:history="1">
+          <w:hyperlink w:anchor="_Toc102493697" w:history="1">
             <w:r>
               <w:rPr>
                 <w:rStyle w:val="Lienhypertexte"/>
@@ -2079,7 +2130,7 @@
                 <w:noProof/>
                 <w:webHidden/>
               </w:rPr>
-              <w:instrText xml:space="preserve"> PAGEREF _Toc102431547 \h </w:instrText>
+              <w:instrText xml:space="preserve"> PAGEREF _Toc102493697 \h </w:instrText>
             </w:r>
             <w:r>
               <w:rPr>
@@ -2125,7 +2176,7 @@
               <w:lang w:eastAsia="fr-CH"/>
             </w:rPr>
           </w:pPr>
-          <w:hyperlink w:anchor="_Toc102431548" w:history="1">
+          <w:hyperlink w:anchor="_Toc102493698" w:history="1">
             <w:r>
               <w:rPr>
                 <w:rStyle w:val="Lienhypertexte"/>
@@ -2171,7 +2222,7 @@
                 <w:noProof/>
                 <w:webHidden/>
               </w:rPr>
-              <w:instrText xml:space="preserve"> PAGEREF _Toc102431548 \h </w:instrText>
+              <w:instrText xml:space="preserve"> PAGEREF _Toc102493698 \h </w:instrText>
             </w:r>
             <w:r>
               <w:rPr>
@@ -2217,7 +2268,7 @@
               <w:lang w:eastAsia="fr-CH"/>
             </w:rPr>
           </w:pPr>
-          <w:hyperlink w:anchor="_Toc102431549" w:history="1">
+          <w:hyperlink w:anchor="_Toc102493699" w:history="1">
             <w:r>
               <w:rPr>
                 <w:rStyle w:val="Lienhypertexte"/>
@@ -2263,7 +2314,7 @@
                 <w:noProof/>
                 <w:webHidden/>
               </w:rPr>
-              <w:instrText xml:space="preserve"> PAGEREF _Toc102431549 \h </w:instrText>
+              <w:instrText xml:space="preserve"> PAGEREF _Toc102493699 \h </w:instrText>
             </w:r>
             <w:r>
               <w:rPr>
@@ -2309,7 +2360,7 @@
               <w:lang w:eastAsia="fr-CH"/>
             </w:rPr>
           </w:pPr>
-          <w:hyperlink w:anchor="_Toc102431550" w:history="1">
+          <w:hyperlink w:anchor="_Toc102493700" w:history="1">
             <w:r>
               <w:rPr>
                 <w:rStyle w:val="Lienhypertexte"/>
@@ -2353,7 +2404,7 @@
                 <w:noProof/>
                 <w:webHidden/>
               </w:rPr>
-              <w:instrText xml:space="preserve"> PAGEREF _Toc102431550 \h </w:instrText>
+              <w:instrText xml:space="preserve"> PAGEREF _Toc102493700 \h </w:instrText>
             </w:r>
             <w:r>
               <w:rPr>
@@ -2403,7 +2454,7 @@
               <w:lang w:eastAsia="fr-CH"/>
             </w:rPr>
           </w:pPr>
-          <w:hyperlink w:anchor="_Toc102431551" w:history="1">
+          <w:hyperlink w:anchor="_Toc102493701" w:history="1">
             <w:r>
               <w:rPr>
                 <w:rStyle w:val="Lienhypertexte"/>
@@ -2451,7 +2502,7 @@
                 <w:noProof/>
                 <w:webHidden/>
               </w:rPr>
-              <w:instrText xml:space="preserve"> PAGEREF _Toc102431551 \h </w:instrText>
+              <w:instrText xml:space="preserve"> PAGEREF _Toc102493701 \h </w:instrText>
             </w:r>
             <w:r>
               <w:rPr>
@@ -2497,7 +2548,7 @@
               <w:lang w:eastAsia="fr-CH"/>
             </w:rPr>
           </w:pPr>
-          <w:hyperlink w:anchor="_Toc102431552" w:history="1">
+          <w:hyperlink w:anchor="_Toc102493702" w:history="1">
             <w:r>
               <w:rPr>
                 <w:rStyle w:val="Lienhypertexte"/>
@@ -2541,7 +2592,7 @@
                 <w:noProof/>
                 <w:webHidden/>
               </w:rPr>
-              <w:instrText xml:space="preserve"> PAGEREF _Toc102431552 \h </w:instrText>
+              <w:instrText xml:space="preserve"> PAGEREF _Toc102493702 \h </w:instrText>
             </w:r>
             <w:r>
               <w:rPr>
@@ -2587,7 +2638,7 @@
               <w:lang w:eastAsia="fr-CH"/>
             </w:rPr>
           </w:pPr>
-          <w:hyperlink w:anchor="_Toc102431553" w:history="1">
+          <w:hyperlink w:anchor="_Toc102493703" w:history="1">
             <w:r>
               <w:rPr>
                 <w:rStyle w:val="Lienhypertexte"/>
@@ -2631,7 +2682,7 @@
                 <w:noProof/>
                 <w:webHidden/>
               </w:rPr>
-              <w:instrText xml:space="preserve"> PAGEREF _Toc102431553 \h </w:instrText>
+              <w:instrText xml:space="preserve"> PAGEREF _Toc102493703 \h </w:instrText>
             </w:r>
             <w:r>
               <w:rPr>
@@ -2677,7 +2728,7 @@
               <w:lang w:eastAsia="fr-CH"/>
             </w:rPr>
           </w:pPr>
-          <w:hyperlink w:anchor="_Toc102431554" w:history="1">
+          <w:hyperlink w:anchor="_Toc102493704" w:history="1">
             <w:r>
               <w:rPr>
                 <w:rStyle w:val="Lienhypertexte"/>
@@ -2723,7 +2774,7 @@
                 <w:noProof/>
                 <w:webHidden/>
               </w:rPr>
-              <w:instrText xml:space="preserve"> PAGEREF _Toc102431554 \h </w:instrText>
+              <w:instrText xml:space="preserve"> PAGEREF _Toc102493704 \h </w:instrText>
             </w:r>
             <w:r>
               <w:rPr>
@@ -2769,7 +2820,7 @@
               <w:lang w:eastAsia="fr-CH"/>
             </w:rPr>
           </w:pPr>
-          <w:hyperlink w:anchor="_Toc102431555" w:history="1">
+          <w:hyperlink w:anchor="_Toc102493705" w:history="1">
             <w:r>
               <w:rPr>
                 <w:rStyle w:val="Lienhypertexte"/>
@@ -2815,7 +2866,7 @@
                 <w:noProof/>
                 <w:webHidden/>
               </w:rPr>
-              <w:instrText xml:space="preserve"> PAGEREF _Toc102431555 \h </w:instrText>
+              <w:instrText xml:space="preserve"> PAGEREF _Toc102493705 \h </w:instrText>
             </w:r>
             <w:r>
               <w:rPr>
@@ -2861,7 +2912,7 @@
               <w:lang w:eastAsia="fr-CH"/>
             </w:rPr>
           </w:pPr>
-          <w:hyperlink w:anchor="_Toc102431556" w:history="1">
+          <w:hyperlink w:anchor="_Toc102493706" w:history="1">
             <w:r>
               <w:rPr>
                 <w:rStyle w:val="Lienhypertexte"/>
@@ -2907,7 +2958,7 @@
                 <w:noProof/>
                 <w:webHidden/>
               </w:rPr>
-              <w:instrText xml:space="preserve"> PAGEREF _Toc102431556 \h </w:instrText>
+              <w:instrText xml:space="preserve"> PAGEREF _Toc102493706 \h </w:instrText>
             </w:r>
             <w:r>
               <w:rPr>
@@ -2953,7 +3004,7 @@
               <w:lang w:eastAsia="fr-CH"/>
             </w:rPr>
           </w:pPr>
-          <w:hyperlink w:anchor="_Toc102431557" w:history="1">
+          <w:hyperlink w:anchor="_Toc102493707" w:history="1">
             <w:r>
               <w:rPr>
                 <w:rStyle w:val="Lienhypertexte"/>
@@ -2999,7 +3050,7 @@
                 <w:noProof/>
                 <w:webHidden/>
               </w:rPr>
-              <w:instrText xml:space="preserve"> PAGEREF _Toc102431557 \h </w:instrText>
+              <w:instrText xml:space="preserve"> PAGEREF _Toc102493707 \h </w:instrText>
             </w:r>
             <w:r>
               <w:rPr>
@@ -3045,7 +3096,7 @@
               <w:lang w:eastAsia="fr-CH"/>
             </w:rPr>
           </w:pPr>
-          <w:hyperlink w:anchor="_Toc102431558" w:history="1">
+          <w:hyperlink w:anchor="_Toc102493708" w:history="1">
             <w:r>
               <w:rPr>
                 <w:rStyle w:val="Lienhypertexte"/>
@@ -3091,7 +3142,7 @@
                 <w:noProof/>
                 <w:webHidden/>
               </w:rPr>
-              <w:instrText xml:space="preserve"> PAGEREF _Toc102431558 \h </w:instrText>
+              <w:instrText xml:space="preserve"> PAGEREF _Toc102493708 \h </w:instrText>
             </w:r>
             <w:r>
               <w:rPr>
@@ -3137,7 +3188,7 @@
               <w:lang w:eastAsia="fr-CH"/>
             </w:rPr>
           </w:pPr>
-          <w:hyperlink w:anchor="_Toc102431559" w:history="1">
+          <w:hyperlink w:anchor="_Toc102493709" w:history="1">
             <w:r>
               <w:rPr>
                 <w:rStyle w:val="Lienhypertexte"/>
@@ -3183,7 +3234,7 @@
                 <w:noProof/>
                 <w:webHidden/>
               </w:rPr>
-              <w:instrText xml:space="preserve"> PAGEREF _Toc102431559 \h </w:instrText>
+              <w:instrText xml:space="preserve"> PAGEREF _Toc102493709 \h </w:instrText>
             </w:r>
             <w:r>
               <w:rPr>
@@ -3229,7 +3280,7 @@
               <w:lang w:eastAsia="fr-CH"/>
             </w:rPr>
           </w:pPr>
-          <w:hyperlink w:anchor="_Toc102431560" w:history="1">
+          <w:hyperlink w:anchor="_Toc102493710" w:history="1">
             <w:r>
               <w:rPr>
                 <w:rStyle w:val="Lienhypertexte"/>
@@ -3275,7 +3326,7 @@
                 <w:noProof/>
                 <w:webHidden/>
               </w:rPr>
-              <w:instrText xml:space="preserve"> PAGEREF _Toc102431560 \h </w:instrText>
+              <w:instrText xml:space="preserve"> PAGEREF _Toc102493710 \h </w:instrText>
             </w:r>
             <w:r>
               <w:rPr>
@@ -3321,7 +3372,7 @@
               <w:lang w:eastAsia="fr-CH"/>
             </w:rPr>
           </w:pPr>
-          <w:hyperlink w:anchor="_Toc102431561" w:history="1">
+          <w:hyperlink w:anchor="_Toc102493711" w:history="1">
             <w:r>
               <w:rPr>
                 <w:rStyle w:val="Lienhypertexte"/>
@@ -3346,7 +3397,7 @@
                 <w:noProof/>
                 <w:lang w:val="fr-FR"/>
               </w:rPr>
-              <w:t>Simulation</w:t>
+              <w:t>Test</w:t>
             </w:r>
             <w:r>
               <w:rPr>
@@ -3367,7 +3418,191 @@
                 <w:noProof/>
                 <w:webHidden/>
               </w:rPr>
-              <w:instrText xml:space="preserve"> PAGEREF _Toc102431561 \h </w:instrText>
+              <w:instrText xml:space="preserve"> PAGEREF _Toc102493711 \h </w:instrText>
+            </w:r>
+            <w:r>
+              <w:rPr>
+                <w:noProof/>
+                <w:webHidden/>
+              </w:rPr>
+            </w:r>
+            <w:r>
+              <w:rPr>
+                <w:noProof/>
+                <w:webHidden/>
+              </w:rPr>
+              <w:fldChar w:fldCharType="separate"/>
+            </w:r>
+            <w:r>
+              <w:rPr>
+                <w:noProof/>
+                <w:webHidden/>
+              </w:rPr>
+              <w:t>21</w:t>
+            </w:r>
+            <w:r>
+              <w:rPr>
+                <w:noProof/>
+                <w:webHidden/>
+              </w:rPr>
+              <w:fldChar w:fldCharType="end"/>
+            </w:r>
+          </w:hyperlink>
+        </w:p>
+        <w:p>
+          <w:pPr>
+            <w:pStyle w:val="TM3"/>
+            <w:tabs>
+              <w:tab w:val="left" w:pos="1200"/>
+              <w:tab w:val="right" w:leader="dot" w:pos="9628"/>
+            </w:tabs>
+            <w:rPr>
+              <w:rFonts w:asciiTheme="minorHAnsi" w:eastAsiaTheme="minorEastAsia" w:hAnsiTheme="minorHAnsi" w:cstheme="minorBidi"/>
+              <w:noProof/>
+              <w:sz w:val="22"/>
+              <w:szCs w:val="22"/>
+              <w:lang w:eastAsia="fr-CH"/>
+            </w:rPr>
+          </w:pPr>
+          <w:hyperlink w:anchor="_Toc102493712" w:history="1">
+            <w:r>
+              <w:rPr>
+                <w:rStyle w:val="Lienhypertexte"/>
+                <w:noProof/>
+                <w:lang w:val="fr-FR"/>
+              </w:rPr>
+              <w:t>4.4.1</w:t>
+            </w:r>
+            <w:r>
+              <w:rPr>
+                <w:rFonts w:asciiTheme="minorHAnsi" w:eastAsiaTheme="minorEastAsia" w:hAnsiTheme="minorHAnsi" w:cstheme="minorBidi"/>
+                <w:noProof/>
+                <w:sz w:val="22"/>
+                <w:szCs w:val="22"/>
+                <w:lang w:eastAsia="fr-CH"/>
+              </w:rPr>
+              <w:tab/>
+            </w:r>
+            <w:r>
+              <w:rPr>
+                <w:rStyle w:val="Lienhypertexte"/>
+                <w:noProof/>
+                <w:lang w:val="fr-FR"/>
+              </w:rPr>
+              <w:t>ALU et SHIFTER</w:t>
+            </w:r>
+            <w:r>
+              <w:rPr>
+                <w:noProof/>
+                <w:webHidden/>
+              </w:rPr>
+              <w:tab/>
+            </w:r>
+            <w:r>
+              <w:rPr>
+                <w:noProof/>
+                <w:webHidden/>
+              </w:rPr>
+              <w:fldChar w:fldCharType="begin"/>
+            </w:r>
+            <w:r>
+              <w:rPr>
+                <w:noProof/>
+                <w:webHidden/>
+              </w:rPr>
+              <w:instrText xml:space="preserve"> PAGEREF _Toc102493712 \h </w:instrText>
+            </w:r>
+            <w:r>
+              <w:rPr>
+                <w:noProof/>
+                <w:webHidden/>
+              </w:rPr>
+            </w:r>
+            <w:r>
+              <w:rPr>
+                <w:noProof/>
+                <w:webHidden/>
+              </w:rPr>
+              <w:fldChar w:fldCharType="separate"/>
+            </w:r>
+            <w:r>
+              <w:rPr>
+                <w:noProof/>
+                <w:webHidden/>
+              </w:rPr>
+              <w:t>21</w:t>
+            </w:r>
+            <w:r>
+              <w:rPr>
+                <w:noProof/>
+                <w:webHidden/>
+              </w:rPr>
+              <w:fldChar w:fldCharType="end"/>
+            </w:r>
+          </w:hyperlink>
+        </w:p>
+        <w:p>
+          <w:pPr>
+            <w:pStyle w:val="TM3"/>
+            <w:tabs>
+              <w:tab w:val="left" w:pos="1200"/>
+              <w:tab w:val="right" w:leader="dot" w:pos="9628"/>
+            </w:tabs>
+            <w:rPr>
+              <w:rFonts w:asciiTheme="minorHAnsi" w:eastAsiaTheme="minorEastAsia" w:hAnsiTheme="minorHAnsi" w:cstheme="minorBidi"/>
+              <w:noProof/>
+              <w:sz w:val="22"/>
+              <w:szCs w:val="22"/>
+              <w:lang w:eastAsia="fr-CH"/>
+            </w:rPr>
+          </w:pPr>
+          <w:hyperlink w:anchor="_Toc102493713" w:history="1">
+            <w:r>
+              <w:rPr>
+                <w:rStyle w:val="Lienhypertexte"/>
+                <w:noProof/>
+                <w:lang w:val="fr-FR"/>
+              </w:rPr>
+              <w:t>4.4.2</w:t>
+            </w:r>
+            <w:r>
+              <w:rPr>
+                <w:rFonts w:asciiTheme="minorHAnsi" w:eastAsiaTheme="minorEastAsia" w:hAnsiTheme="minorHAnsi" w:cstheme="minorBidi"/>
+                <w:noProof/>
+                <w:sz w:val="22"/>
+                <w:szCs w:val="22"/>
+                <w:lang w:eastAsia="fr-CH"/>
+              </w:rPr>
+              <w:tab/>
+            </w:r>
+            <w:r>
+              <w:rPr>
+                <w:rStyle w:val="Lienhypertexte"/>
+                <w:noProof/>
+                <w:lang w:val="fr-FR"/>
+              </w:rPr>
+              <w:t>Memory Access</w:t>
+            </w:r>
+            <w:r>
+              <w:rPr>
+                <w:noProof/>
+                <w:webHidden/>
+              </w:rPr>
+              <w:tab/>
+            </w:r>
+            <w:r>
+              <w:rPr>
+                <w:noProof/>
+                <w:webHidden/>
+              </w:rPr>
+              <w:fldChar w:fldCharType="begin"/>
+            </w:r>
+            <w:r>
+              <w:rPr>
+                <w:noProof/>
+                <w:webHidden/>
+              </w:rPr>
+              <w:instrText xml:space="preserve"> PAGEREF _Toc102493713 \h </w:instrText>
             </w:r>
             <w:r>
               <w:rPr>
@@ -3413,7 +3648,7 @@
               <w:lang w:eastAsia="fr-CH"/>
             </w:rPr>
           </w:pPr>
-          <w:hyperlink w:anchor="_Toc102431562" w:history="1">
+          <w:hyperlink w:anchor="_Toc102493714" w:history="1">
             <w:r>
               <w:rPr>
                 <w:rStyle w:val="Lienhypertexte"/>
@@ -3435,9 +3670,8 @@
               <w:rPr>
                 <w:rStyle w:val="Lienhypertexte"/>
                 <w:noProof/>
-                <w:lang w:val="fr-FR"/>
-              </w:rPr>
-              <w:t>Test</w:t>
+              </w:rPr>
+              <w:t>Feedback</w:t>
             </w:r>
             <w:r>
               <w:rPr>
@@ -3458,7 +3692,7 @@
                 <w:noProof/>
                 <w:webHidden/>
               </w:rPr>
-              <w:instrText xml:space="preserve"> PAGEREF _Toc102431562 \h </w:instrText>
+              <w:instrText xml:space="preserve"> PAGEREF _Toc102493714 \h </w:instrText>
             </w:r>
             <w:r>
               <w:rPr>
@@ -3478,97 +3712,7 @@
                 <w:noProof/>
                 <w:webHidden/>
               </w:rPr>
-              <w:t>21</w:t>
-            </w:r>
-            <w:r>
-              <w:rPr>
-                <w:noProof/>
-                <w:webHidden/>
-              </w:rPr>
-              <w:fldChar w:fldCharType="end"/>
-            </w:r>
-          </w:hyperlink>
-        </w:p>
-        <w:p>
-          <w:pPr>
-            <w:pStyle w:val="TM2"/>
-            <w:tabs>
-              <w:tab w:val="left" w:pos="960"/>
-              <w:tab w:val="right" w:leader="dot" w:pos="9628"/>
-            </w:tabs>
-            <w:rPr>
-              <w:rFonts w:asciiTheme="minorHAnsi" w:eastAsiaTheme="minorEastAsia" w:hAnsiTheme="minorHAnsi" w:cstheme="minorBidi"/>
-              <w:b w:val="0"/>
-              <w:bCs w:val="0"/>
-              <w:noProof/>
-              <w:lang w:eastAsia="fr-CH"/>
-            </w:rPr>
-          </w:pPr>
-          <w:hyperlink w:anchor="_Toc102431563" w:history="1">
-            <w:r>
-              <w:rPr>
-                <w:rStyle w:val="Lienhypertexte"/>
-                <w:noProof/>
-              </w:rPr>
-              <w:t>4.6</w:t>
-            </w:r>
-            <w:r>
-              <w:rPr>
-                <w:rFonts w:asciiTheme="minorHAnsi" w:eastAsiaTheme="minorEastAsia" w:hAnsiTheme="minorHAnsi" w:cstheme="minorBidi"/>
-                <w:b w:val="0"/>
-                <w:bCs w:val="0"/>
-                <w:noProof/>
-                <w:lang w:eastAsia="fr-CH"/>
-              </w:rPr>
-              <w:tab/>
-            </w:r>
-            <w:r>
-              <w:rPr>
-                <w:rStyle w:val="Lienhypertexte"/>
-                <w:noProof/>
-              </w:rPr>
-              <w:t>Feedback</w:t>
-            </w:r>
-            <w:r>
-              <w:rPr>
-                <w:noProof/>
-                <w:webHidden/>
-              </w:rPr>
-              <w:tab/>
-            </w:r>
-            <w:r>
-              <w:rPr>
-                <w:noProof/>
-                <w:webHidden/>
-              </w:rPr>
-              <w:fldChar w:fldCharType="begin"/>
-            </w:r>
-            <w:r>
-              <w:rPr>
-                <w:noProof/>
-                <w:webHidden/>
-              </w:rPr>
-              <w:instrText xml:space="preserve"> PAGEREF _Toc102431563 \h </w:instrText>
-            </w:r>
-            <w:r>
-              <w:rPr>
-                <w:noProof/>
-                <w:webHidden/>
-              </w:rPr>
-            </w:r>
-            <w:r>
-              <w:rPr>
-                <w:noProof/>
-                <w:webHidden/>
-              </w:rPr>
-              <w:fldChar w:fldCharType="separate"/>
-            </w:r>
-            <w:r>
-              <w:rPr>
-                <w:noProof/>
-                <w:webHidden/>
-              </w:rPr>
-              <w:t>21</w:t>
+              <w:t>22</w:t>
             </w:r>
             <w:r>
               <w:rPr>
@@ -3598,7 +3742,7 @@
               <w:lang w:eastAsia="fr-CH"/>
             </w:rPr>
           </w:pPr>
-          <w:hyperlink w:anchor="_Toc102431564" w:history="1">
+          <w:hyperlink w:anchor="_Toc102493715" w:history="1">
             <w:r>
               <w:rPr>
                 <w:rStyle w:val="Lienhypertexte"/>
@@ -3646,105 +3790,7 @@
                 <w:noProof/>
                 <w:webHidden/>
               </w:rPr>
-              <w:instrText xml:space="preserve"> PAGEREF _Toc102431564 \h </w:instrText>
-            </w:r>
-            <w:r>
-              <w:rPr>
-                <w:noProof/>
-                <w:webHidden/>
-              </w:rPr>
-            </w:r>
-            <w:r>
-              <w:rPr>
-                <w:noProof/>
-                <w:webHidden/>
-              </w:rPr>
-              <w:fldChar w:fldCharType="separate"/>
-            </w:r>
-            <w:r>
-              <w:rPr>
-                <w:noProof/>
-                <w:webHidden/>
-              </w:rPr>
-              <w:t>22</w:t>
-            </w:r>
-            <w:r>
-              <w:rPr>
-                <w:noProof/>
-                <w:webHidden/>
-              </w:rPr>
-              <w:fldChar w:fldCharType="end"/>
-            </w:r>
-          </w:hyperlink>
-        </w:p>
-        <w:p>
-          <w:pPr>
-            <w:pStyle w:val="TM1"/>
-            <w:tabs>
-              <w:tab w:val="left" w:pos="480"/>
-              <w:tab w:val="right" w:leader="dot" w:pos="9628"/>
-            </w:tabs>
-            <w:rPr>
-              <w:rFonts w:asciiTheme="minorHAnsi" w:eastAsiaTheme="minorEastAsia" w:hAnsiTheme="minorHAnsi" w:cstheme="minorBidi"/>
-              <w:b w:val="0"/>
-              <w:bCs w:val="0"/>
-              <w:i w:val="0"/>
-              <w:iCs w:val="0"/>
-              <w:noProof/>
-              <w:sz w:val="22"/>
-              <w:szCs w:val="22"/>
-              <w:lang w:eastAsia="fr-CH"/>
-            </w:rPr>
-          </w:pPr>
-          <w:hyperlink w:anchor="_Toc102431565" w:history="1">
-            <w:r>
-              <w:rPr>
-                <w:rStyle w:val="Lienhypertexte"/>
-                <w:noProof/>
-              </w:rPr>
-              <w:t>6</w:t>
-            </w:r>
-            <w:r>
-              <w:rPr>
-                <w:rFonts w:asciiTheme="minorHAnsi" w:eastAsiaTheme="minorEastAsia" w:hAnsiTheme="minorHAnsi" w:cstheme="minorBidi"/>
-                <w:b w:val="0"/>
-                <w:bCs w:val="0"/>
-                <w:i w:val="0"/>
-                <w:iCs w:val="0"/>
-                <w:noProof/>
-                <w:sz w:val="22"/>
-                <w:szCs w:val="22"/>
-                <w:lang w:eastAsia="fr-CH"/>
-              </w:rPr>
-              <w:tab/>
-            </w:r>
-            <w:r>
-              <w:rPr>
-                <w:rStyle w:val="Lienhypertexte"/>
-                <w:noProof/>
-              </w:rPr>
-              <w:t>Annexe</w:t>
-            </w:r>
-            <w:r>
-              <w:rPr>
-                <w:noProof/>
-                <w:webHidden/>
-              </w:rPr>
-              <w:tab/>
-            </w:r>
-            <w:r>
-              <w:rPr>
-                <w:noProof/>
-                <w:webHidden/>
-              </w:rPr>
-              <w:fldChar w:fldCharType="begin"/>
-            </w:r>
-            <w:r>
-              <w:rPr>
-                <w:noProof/>
-                <w:webHidden/>
-              </w:rPr>
-              <w:instrText xml:space="preserve"> PAGEREF _Toc102431565 \h </w:instrText>
+              <w:instrText xml:space="preserve"> PAGEREF _Toc102493715 \h </w:instrText>
             </w:r>
             <w:r>
               <w:rPr>
@@ -3788,12 +3834,19 @@
       </w:sdtContent>
     </w:sdt>
     <w:p/>
-    <w:p/>
+    <w:p>
+      <w:pPr>
+        <w:jc w:val="left"/>
+      </w:pPr>
+      <w:r>
+        <w:br w:type="page"/>
+      </w:r>
+    </w:p>
     <w:p>
       <w:pPr>
         <w:pStyle w:val="Titre1"/>
       </w:pPr>
-      <w:bookmarkStart w:id="0" w:name="_Toc102431532"/>
+      <w:bookmarkStart w:id="0" w:name="_Toc102493682"/>
       <w:r>
         <w:lastRenderedPageBreak/>
         <w:t>Introduction</w:t>
@@ -3857,10 +3910,28 @@
     <w:p/>
     <w:p>
       <w:r>
-        <w:t xml:space="preserve">Pour cela, nous avons travaillé sur une machine virtuelle Ubuntu avec l’outil Git. </w:t>
-      </w:r>
-      <w:r>
-        <w:t>En général, l’un de nous travaillait pendant que l’autre avançait le rapport.</w:t>
+        <w:t>Ce rapport est segmenté selon chaque partie du processeur.</w:t>
+      </w:r>
+      <w:r>
+        <w:t xml:space="preserve"> Dans chacune de ces dernières, nous tenterons </w:t>
+      </w:r>
+      <w:r>
+        <w:t xml:space="preserve">de présenter une analyse du travail à effectuer, </w:t>
+      </w:r>
+      <w:r>
+        <w:t xml:space="preserve">l’implémentation choisie, ainsi que divers tests validant </w:t>
+      </w:r>
+      <w:r>
+        <w:t xml:space="preserve">notre réalisation. Finalement, chaque </w:t>
+      </w:r>
+      <w:r>
+        <w:t xml:space="preserve">partie comportera une section commentant </w:t>
+      </w:r>
+      <w:r>
+        <w:t>les divers feedbacks reçus</w:t>
+      </w:r>
+      <w:r>
+        <w:t xml:space="preserve"> tout au long de ce projet.</w:t>
       </w:r>
     </w:p>
     <w:p>
@@ -3872,7 +3943,7 @@
       <w:pPr>
         <w:pStyle w:val="Titre1"/>
       </w:pPr>
-      <w:bookmarkStart w:id="1" w:name="_Toc102431533"/>
+      <w:bookmarkStart w:id="1" w:name="_Toc102493683"/>
       <w:r>
         <w:lastRenderedPageBreak/>
         <w:t>FETCH</w:t>
@@ -3883,7 +3954,7 @@
       <w:pPr>
         <w:pStyle w:val="Titre2"/>
       </w:pPr>
-      <w:bookmarkStart w:id="2" w:name="_Toc102431534"/>
+      <w:bookmarkStart w:id="2" w:name="_Toc102493684"/>
       <w:r>
         <w:t>Introduction</w:t>
       </w:r>
@@ -3897,15 +3968,7 @@
     <w:p/>
     <w:p>
       <w:r>
-        <w:t>La mémoire d’instruction est une Read-</w:t>
-      </w:r>
-      <w:proofErr w:type="spellStart"/>
-      <w:r>
-        <w:t>Only</w:t>
-      </w:r>
-      <w:proofErr w:type="spellEnd"/>
-      <w:r>
-        <w:t xml:space="preserve"> Memory qui garde les instructions d’un programme.</w:t>
+        <w:t>La mémoire d’instruction est une Read-Only Memory qui garde les instructions d’un programme.</w:t>
       </w:r>
     </w:p>
     <w:p/>
@@ -4004,26 +4067,24 @@
         <w:t>La valeur future du Program Counter.</w:t>
       </w:r>
     </w:p>
+    <w:p>
+      <w:pPr>
+        <w:pStyle w:val="Titre2"/>
+      </w:pPr>
+      <w:bookmarkStart w:id="3" w:name="_Toc102493685"/>
+      <w:r>
+        <w:t>Analyse et conception</w:t>
+      </w:r>
+      <w:bookmarkEnd w:id="3"/>
+    </w:p>
+    <w:p>
+      <w:r>
+        <w:t>Le Program Counter (PC) doit se situer normalement dans une banque de registre. À notre stade, ayant besoin uniquement de ce registre, nous l’implémentons à part. De là, nous pourrons tester des simples instructions pour voir si le PC a été correctement implémenté.</w:t>
+      </w:r>
+    </w:p>
     <w:p/>
     <w:p>
-      <w:pPr>
-        <w:pStyle w:val="Titre2"/>
-      </w:pPr>
-      <w:bookmarkStart w:id="3" w:name="_Toc102431535"/>
-      <w:r>
-        <w:t>Analyse et conception</w:t>
-      </w:r>
-      <w:bookmarkEnd w:id="3"/>
-    </w:p>
-    <w:p>
-      <w:r>
-        <w:t>Le Program Counter (PC) doit se situer normalement dans une banque de registre. À notre stade, ayant besoin uniquement de ce registre, nous l’implémentons à part. De là, nous pourrons tester des simples instructions pour voir si le PC a été correctement implémenté.</w:t>
-      </w:r>
-      <w:r>
-        <w:br/>
-      </w:r>
-      <w:r>
-        <w:br/>
+      <w:r>
         <w:t xml:space="preserve">Pour la gestion du saut, normalement la détermination du saut (c’est-à-dire s’il y en a un et s’il est conditionnel) se fait dans la partie EXECUTE. Vu qu’on en besoin, on implémente un mini-déterminateur. Ceci se fait depuis les données de l’instruction. Ce déterminateur va analyser l’instruction et comparer les 4 premiers bits pour savoir le type de saut. </w:t>
       </w:r>
     </w:p>
@@ -4047,7 +4108,7 @@
           <w:lang w:val="fr-FR"/>
         </w:rPr>
       </w:pPr>
-      <w:bookmarkStart w:id="4" w:name="_Toc102431536"/>
+      <w:bookmarkStart w:id="4" w:name="_Toc102493686"/>
       <w:r>
         <w:rPr>
           <w:lang w:val="fr-FR"/>
@@ -4175,6 +4236,7 @@
     </w:p>
     <w:p>
       <w:pPr>
+        <w:jc w:val="left"/>
         <w:rPr>
           <w:lang w:val="fr-FR"/>
         </w:rPr>
@@ -4385,7 +4447,7 @@
           <w:lang w:val="fr-FR"/>
         </w:rPr>
       </w:pPr>
-      <w:bookmarkStart w:id="5" w:name="_Toc102431537"/>
+      <w:bookmarkStart w:id="5" w:name="_Toc102493687"/>
       <w:r>
         <w:rPr>
           <w:lang w:val="fr-FR"/>
@@ -4413,12 +4475,13 @@
         </w:rPr>
         <w:t>Comme première simulation, nous avons essayé, après implémentation du PC, son incrémentation. On peut voir le résultat ci-dessous. La première ligne correspond à l’adresse de sortie du FETCH (sur 15 bits) et la deuxième au PC. On observe qu’à chaque horloge, le PC est incrémenté de deux et l’adresse de 1, ce qui est correct. Il ne faut pas oublier que pour cette dernière les bits 15-1 seulement sont prises et on ignore le dernier bit.</w:t>
       </w:r>
-      <w:r>
-        <w:rPr>
-          <w:lang w:val="fr-FR"/>
-        </w:rPr>
-        <w:br/>
-      </w:r>
+    </w:p>
+    <w:p>
+      <w:pPr>
+        <w:rPr>
+          <w:lang w:val="fr-FR"/>
+        </w:rPr>
+      </w:pPr>
     </w:p>
     <w:p>
       <w:pPr>
@@ -4501,25 +4564,17 @@
         </w:rPr>
         <w:lastRenderedPageBreak/>
         <w:drawing>
-          <wp:anchor distT="0" distB="0" distL="114300" distR="114300" simplePos="0" relativeHeight="251659264" behindDoc="1" locked="0" layoutInCell="1" allowOverlap="1" wp14:anchorId="151978D6" wp14:editId="0D3D60EE">
+          <wp:anchor distT="0" distB="0" distL="114300" distR="114300" simplePos="0" relativeHeight="251659264" behindDoc="1" locked="0" layoutInCell="1" allowOverlap="1" wp14:anchorId="151978D6" wp14:editId="6A65D1D5">
             <wp:simplePos x="0" y="0"/>
             <wp:positionH relativeFrom="column">
               <wp:posOffset>4461510</wp:posOffset>
             </wp:positionH>
             <wp:positionV relativeFrom="paragraph">
-              <wp:posOffset>0</wp:posOffset>
+              <wp:posOffset>3175</wp:posOffset>
             </wp:positionV>
             <wp:extent cx="1643380" cy="2717165"/>
             <wp:effectExtent l="0" t="0" r="0" b="6985"/>
-            <wp:wrapTight wrapText="bothSides">
-              <wp:wrapPolygon edited="0">
-                <wp:start x="0" y="0"/>
-                <wp:lineTo x="0" y="21504"/>
-                <wp:lineTo x="21283" y="21504"/>
-                <wp:lineTo x="21283" y="0"/>
-                <wp:lineTo x="0" y="0"/>
-              </wp:wrapPolygon>
-            </wp:wrapTight>
+            <wp:wrapSquare wrapText="bothSides"/>
             <wp:docPr id="11" name="Image 11" descr="Une image contenant texte&#10;&#10;Description générée automatiquement"/>
             <wp:cNvGraphicFramePr>
               <a:graphicFrameLocks xmlns:a="http://schemas.openxmlformats.org/drawingml/2006/main" noChangeAspect="1"/>
@@ -4568,14 +4623,45 @@
         <w:rPr>
           <w:lang w:val="fr-FR"/>
         </w:rPr>
-        <w:t xml:space="preserve">Il faut ensuite simuler des sauts. Pour cela, nous avons préparé un programme assembleur avec deux sauts inconditionnels et un conditionnel.  Le programme commençant à 0x0, après avoir traité à l’instruction 0xA le programme devrait vers un saut sur 0x40. Après l’instruction à 0x44, le programme saute à 0x60. Ensuite, à 0x64, il revient à 0x0. </w:t>
-      </w:r>
-      <w:r>
-        <w:rPr>
-          <w:lang w:val="fr-FR"/>
-        </w:rPr>
-        <w:br/>
-      </w:r>
+        <w:t>Il faut ensuite simuler des sauts. Pour cela, nous avons préparé un programme assembleur avec deux sauts inconditionnels et un conditionnel.  Le programme commençant à 0x0, après avoir traité à l’instruction 0xA le programme devrait vers un saut sur 0x40. Après l’instruction à 0x44, le programme saute à 0x60. Ensuite, à 0x64, il</w:t>
+      </w:r>
+      <w:r>
+        <w:rPr>
+          <w:lang w:val="fr-FR"/>
+        </w:rPr>
+        <w:t xml:space="preserve"> </w:t>
+      </w:r>
+      <w:r>
+        <w:rPr>
+          <w:lang w:val="fr-FR"/>
+        </w:rPr>
+        <w:t>revient</w:t>
+      </w:r>
+      <w:r>
+        <w:rPr>
+          <w:lang w:val="fr-FR"/>
+        </w:rPr>
+        <w:t xml:space="preserve"> </w:t>
+      </w:r>
+      <w:r>
+        <w:rPr>
+          <w:lang w:val="fr-FR"/>
+        </w:rPr>
+        <w:t xml:space="preserve">à </w:t>
+      </w:r>
+      <w:r>
+        <w:rPr>
+          <w:lang w:val="fr-FR"/>
+        </w:rPr>
+        <w:t>0x0.</w:t>
+      </w:r>
+    </w:p>
+    <w:p>
+      <w:pPr>
+        <w:rPr>
+          <w:lang w:val="fr-FR"/>
+        </w:rPr>
+      </w:pPr>
       <w:r>
         <w:rPr>
           <w:lang w:val="fr-FR"/>
@@ -4742,7 +4828,7 @@
       <w:pPr>
         <w:pStyle w:val="Titre2"/>
       </w:pPr>
-      <w:bookmarkStart w:id="6" w:name="_Toc102431538"/>
+      <w:bookmarkStart w:id="6" w:name="_Toc102493688"/>
       <w:r>
         <w:t>Feedback</w:t>
       </w:r>
@@ -4750,15 +4836,7 @@
     </w:p>
     <w:p>
       <w:r>
-        <w:t xml:space="preserve">Nous avons reçu un simple retour, le reste fonctionnant très bien. En effet, nous avions utilisé des extenseurs qui complexifiait les schémas. Nous les avons simplement remplacés par des </w:t>
-      </w:r>
-      <w:proofErr w:type="spellStart"/>
-      <w:r>
-        <w:t>splitters</w:t>
-      </w:r>
-      <w:proofErr w:type="spellEnd"/>
-      <w:r>
-        <w:t>.</w:t>
+        <w:t>Nous avons reçu un simple retour, le reste fonctionnant très bien. En effet, nous avions utilisé des extenseurs qui complexifiait les schémas. Nous les avons simplement remplacés par des splitters.</w:t>
       </w:r>
     </w:p>
     <w:p/>
@@ -4781,7 +4859,7 @@
       <w:pPr>
         <w:pStyle w:val="Titre1"/>
       </w:pPr>
-      <w:bookmarkStart w:id="7" w:name="_Toc102431539"/>
+      <w:bookmarkStart w:id="7" w:name="_Toc102493689"/>
       <w:r>
         <w:lastRenderedPageBreak/>
         <w:t>DECODE &amp; BANK REGISTERS</w:t>
@@ -4792,7 +4870,7 @@
       <w:pPr>
         <w:pStyle w:val="Titre2"/>
       </w:pPr>
-      <w:bookmarkStart w:id="8" w:name="_Toc102431540"/>
+      <w:bookmarkStart w:id="8" w:name="_Toc102493690"/>
       <w:r>
         <w:t>Introduction</w:t>
       </w:r>
@@ -4830,15 +4908,7 @@
         </w:numPr>
       </w:pPr>
       <w:r>
-        <w:t xml:space="preserve">Le registre 5 est nommé le Stack Pointer et contient l’adresse vers l’instruction </w:t>
-      </w:r>
-      <w:proofErr w:type="gramStart"/>
-      <w:r>
-        <w:t>de la stack</w:t>
-      </w:r>
-      <w:proofErr w:type="gramEnd"/>
-      <w:r>
-        <w:t xml:space="preserve"> courante. </w:t>
+        <w:t xml:space="preserve">Le registre 5 est nommé le Stack Pointer et contient l’adresse vers l’instruction de la stack courante. </w:t>
       </w:r>
     </w:p>
     <w:p>
@@ -4850,23 +4920,7 @@
         </w:numPr>
       </w:pPr>
       <w:r>
-        <w:t xml:space="preserve">Le registre 6 est nommé le Link </w:t>
-      </w:r>
-      <w:proofErr w:type="spellStart"/>
-      <w:r>
-        <w:t>Register</w:t>
-      </w:r>
-      <w:proofErr w:type="spellEnd"/>
-      <w:r>
-        <w:t xml:space="preserve"> et contient l’adresse de retour vers l’instruction à exécuter à la fin d’une interruption. Sa gestion se fait au moyen du composant « </w:t>
-      </w:r>
-      <w:proofErr w:type="spellStart"/>
-      <w:r>
-        <w:t>LR_Manager</w:t>
-      </w:r>
-      <w:proofErr w:type="spellEnd"/>
-      <w:r>
-        <w:t> », déjà fourni.</w:t>
+        <w:t>Le registre 6 est nommé le Link Register et contient l’adresse de retour vers l’instruction à exécuter à la fin d’une interruption. Sa gestion se fait au moyen du composant « LR_Manager », déjà fourni.</w:t>
       </w:r>
     </w:p>
     <w:p>
@@ -4877,13 +4931,8 @@
           <w:numId w:val="5"/>
         </w:numPr>
       </w:pPr>
-      <w:proofErr w:type="spellStart"/>
-      <w:r>
-        <w:t>LR_Manager</w:t>
-      </w:r>
-      <w:proofErr w:type="spellEnd"/>
-      <w:r>
-        <w:t xml:space="preserve"> indique les données à écrire dans le LR et si l’écriture est activée.</w:t>
+      <w:r>
+        <w:t>LR_Manager indique les données à écrire dans le LR et si l’écriture est activée.</w:t>
       </w:r>
     </w:p>
     <w:p>
@@ -5023,55 +5072,42 @@
       <w:pPr>
         <w:pStyle w:val="Titre2"/>
       </w:pPr>
-      <w:bookmarkStart w:id="9" w:name="_Toc102431541"/>
+      <w:bookmarkStart w:id="9" w:name="_Toc102493691"/>
+      <w:r>
+        <w:t>Analyse et conception</w:t>
+      </w:r>
+      <w:bookmarkEnd w:id="9"/>
+    </w:p>
+    <w:p>
+      <w:pPr>
+        <w:pStyle w:val="Titre3"/>
+      </w:pPr>
+      <w:bookmarkStart w:id="10" w:name="_Toc102493692"/>
+      <w:r>
+        <w:t>Banque de registre</w:t>
+      </w:r>
+      <w:bookmarkEnd w:id="10"/>
+    </w:p>
+    <w:p>
+      <w:r>
+        <w:t>Pour l’écriture, il nous faut activer le registre sélectionné par l’opérande d’écriture (reg_d_sel_i). Ceci peut se faire au moyen d’un décodeur. L’écriture est activée seulement si le MSB du bus de contrôle est activé et que la banque est activée.</w:t>
+      </w:r>
+    </w:p>
+    <w:p>
       <w:r>
         <w:lastRenderedPageBreak/>
-        <w:t>Analyse et conception</w:t>
-      </w:r>
-      <w:bookmarkEnd w:id="9"/>
+        <w:t xml:space="preserve">Pour la lecture, un simple MUX de 8 choix par sélecteur de registre en lecture, donc 3 MUX suffit. </w:t>
+      </w:r>
     </w:p>
     <w:p>
       <w:pPr>
         <w:pStyle w:val="Titre3"/>
       </w:pPr>
-      <w:bookmarkStart w:id="10" w:name="_Toc102431542"/>
-      <w:r>
-        <w:t>Banque de registre</w:t>
-      </w:r>
-      <w:bookmarkEnd w:id="10"/>
-    </w:p>
-    <w:p>
-      <w:r>
-        <w:t>Pour l’écriture, il nous faut activer le registre sélectionné par l’opérande d’écriture (</w:t>
-      </w:r>
-      <w:proofErr w:type="spellStart"/>
-      <w:r>
-        <w:t>reg_d_sel_i</w:t>
-      </w:r>
-      <w:proofErr w:type="spellEnd"/>
-      <w:r>
-        <w:t>). Ceci peut se faire au moyen d’un décodeur. L’écriture est activée seulement si le MSB du bus de contrôle est activé et que la banque est activée.</w:t>
-      </w:r>
-      <w:r>
-        <w:br/>
-      </w:r>
-    </w:p>
-    <w:p>
-      <w:r>
-        <w:t xml:space="preserve">Pour la lecture, un simple MUX de 8 choix par sélecteur de registre en lecture, donc 3 MUX suffit. </w:t>
-      </w:r>
-    </w:p>
-    <w:p>
-      <w:pPr>
-        <w:pStyle w:val="Titre3"/>
-      </w:pPr>
-      <w:bookmarkStart w:id="11" w:name="_Toc102431543"/>
-      <w:proofErr w:type="spellStart"/>
+      <w:bookmarkStart w:id="11" w:name="_Toc102493693"/>
       <w:r>
         <w:t>Decode</w:t>
       </w:r>
       <w:bookmarkEnd w:id="11"/>
-      <w:proofErr w:type="spellEnd"/>
     </w:p>
     <w:p>
       <w:r>
@@ -5123,15 +5159,7 @@
         </w:numPr>
       </w:pPr>
       <w:r>
-        <w:t xml:space="preserve">Pour cela, dans le composant </w:t>
-      </w:r>
-      <w:proofErr w:type="spellStart"/>
-      <w:r>
-        <w:t>opcode_supported_unit</w:t>
-      </w:r>
-      <w:proofErr w:type="spellEnd"/>
-      <w:r>
-        <w:t>, il suffit d’ajouter les comparaisons avec les premiers bits des instructions manquantes.</w:t>
+        <w:t>Pour cela, dans le composant opcode_supported_unit, il suffit d’ajouter les comparaisons avec les premiers bits des instructions manquantes.</w:t>
       </w:r>
     </w:p>
     <w:p>
@@ -5160,11 +5188,9 @@
           <w:numId w:val="5"/>
         </w:numPr>
       </w:pPr>
-      <w:proofErr w:type="spellStart"/>
       <w:r>
         <w:t>Decode_instr_splitter</w:t>
       </w:r>
-      <w:proofErr w:type="spellEnd"/>
     </w:p>
     <w:p>
       <w:pPr>
@@ -5175,13 +5201,8 @@
         </w:numPr>
       </w:pPr>
       <w:r>
-        <w:t xml:space="preserve">Ce composant fourni, depuis une instruction de 16b, différentes zones de l’instruction (opérande, valeurs </w:t>
-      </w:r>
-      <w:proofErr w:type="spellStart"/>
-      <w:r>
-        <w:t>imédiates</w:t>
-      </w:r>
-      <w:proofErr w:type="spellEnd"/>
+        <w:t>Ce composant fourni, depuis une instruction de 16b, différentes zones de l’instruction (opérande, valeurs imédiates</w:t>
+      </w:r>
       <w:r>
         <w:t>)</w:t>
       </w:r>
@@ -5197,11 +5218,9 @@
           <w:numId w:val="5"/>
         </w:numPr>
       </w:pPr>
-      <w:proofErr w:type="spellStart"/>
       <w:r>
         <w:t>Main_controle_unit</w:t>
       </w:r>
-      <w:proofErr w:type="spellEnd"/>
     </w:p>
     <w:p>
       <w:pPr>
@@ -5223,11 +5242,9 @@
           <w:numId w:val="5"/>
         </w:numPr>
       </w:pPr>
-      <w:proofErr w:type="spellStart"/>
       <w:r>
         <w:t>Bus_constructor</w:t>
       </w:r>
-      <w:proofErr w:type="spellEnd"/>
     </w:p>
     <w:p>
       <w:pPr>
@@ -5248,7 +5265,7 @@
           <w:lang w:val="fr-FR"/>
         </w:rPr>
       </w:pPr>
-      <w:bookmarkStart w:id="12" w:name="_Toc102431544"/>
+      <w:bookmarkStart w:id="12" w:name="_Toc102493694"/>
       <w:r>
         <w:rPr>
           <w:lang w:val="fr-FR"/>
@@ -5264,7 +5281,7 @@
           <w:lang w:val="fr-FR"/>
         </w:rPr>
       </w:pPr>
-      <w:bookmarkStart w:id="13" w:name="_Toc102431545"/>
+      <w:bookmarkStart w:id="13" w:name="_Toc102493695"/>
       <w:r>
         <w:rPr>
           <w:lang w:val="fr-FR"/>
@@ -5392,29 +5409,7 @@
         <w:rPr>
           <w:lang w:val="fr-FR"/>
         </w:rPr>
-        <w:t>« </w:t>
-      </w:r>
-      <w:proofErr w:type="spellStart"/>
-      <w:proofErr w:type="gramStart"/>
-      <w:r>
-        <w:rPr>
-          <w:lang w:val="fr-FR"/>
-        </w:rPr>
-        <w:t>we</w:t>
-      </w:r>
-      <w:proofErr w:type="gramEnd"/>
-      <w:r>
-        <w:rPr>
-          <w:lang w:val="fr-FR"/>
-        </w:rPr>
-        <w:t>_s</w:t>
-      </w:r>
-      <w:proofErr w:type="spellEnd"/>
-      <w:r>
-        <w:rPr>
-          <w:lang w:val="fr-FR"/>
-        </w:rPr>
-        <w:t xml:space="preserve"> » (signal qui active le décodeur et donc l’écriture) correspond à : </w:t>
+        <w:t xml:space="preserve">« we_s » (signal qui active le décodeur et donc l’écriture) correspond à : </w:t>
       </w:r>
     </w:p>
     <w:p>
@@ -5712,7 +5707,7 @@
           <w:lang w:val="fr-FR"/>
         </w:rPr>
       </w:pPr>
-      <w:bookmarkStart w:id="14" w:name="_Toc102431546"/>
+      <w:bookmarkStart w:id="14" w:name="_Toc102493696"/>
       <w:r>
         <w:rPr>
           <w:lang w:val="fr-FR"/>
@@ -5755,111 +5750,27 @@
         <w:rPr>
           <w:lang w:val="fr-FR"/>
         </w:rPr>
-        <w:t xml:space="preserve">plusieurs MUX et en décortiquant le bus de contrôle du </w:t>
-      </w:r>
-      <w:proofErr w:type="spellStart"/>
-      <w:r>
-        <w:rPr>
-          <w:lang w:val="fr-FR"/>
-        </w:rPr>
-        <w:t>decode</w:t>
-      </w:r>
-      <w:proofErr w:type="spellEnd"/>
-      <w:r>
-        <w:rPr>
-          <w:lang w:val="fr-FR"/>
-        </w:rPr>
-        <w:t>.</w:t>
-      </w:r>
-    </w:p>
-    <w:p>
-      <w:pPr>
-        <w:rPr>
-          <w:lang w:val="fr-FR"/>
-        </w:rPr>
-      </w:pPr>
-    </w:p>
-    <w:p>
-      <w:pPr>
-        <w:rPr>
-          <w:lang w:val="fr-FR"/>
-        </w:rPr>
-      </w:pPr>
-      <w:r>
-        <w:rPr>
-          <w:lang w:val="fr-FR"/>
-        </w:rPr>
-        <w:t xml:space="preserve">Le </w:t>
-      </w:r>
-      <w:proofErr w:type="spellStart"/>
-      <w:r>
-        <w:rPr>
-          <w:lang w:val="fr-FR"/>
-        </w:rPr>
-        <w:t>decode_controle_bus</w:t>
-      </w:r>
-      <w:proofErr w:type="spellEnd"/>
-      <w:r>
-        <w:rPr>
-          <w:lang w:val="fr-FR"/>
-        </w:rPr>
-        <w:t xml:space="preserve"> vient </w:t>
-      </w:r>
-      <w:proofErr w:type="gramStart"/>
-      <w:r>
-        <w:rPr>
-          <w:lang w:val="fr-FR"/>
-        </w:rPr>
-        <w:t xml:space="preserve">du </w:t>
-      </w:r>
-      <w:proofErr w:type="spellStart"/>
-      <w:r>
-        <w:rPr>
-          <w:lang w:val="fr-FR"/>
-        </w:rPr>
-        <w:t>main</w:t>
-      </w:r>
-      <w:proofErr w:type="gramEnd"/>
-      <w:r>
-        <w:rPr>
-          <w:lang w:val="fr-FR"/>
-        </w:rPr>
-        <w:t>_control_unit</w:t>
-      </w:r>
-      <w:proofErr w:type="spellEnd"/>
-      <w:r>
-        <w:rPr>
-          <w:lang w:val="fr-FR"/>
-        </w:rPr>
-        <w:t xml:space="preserve">, déjà fournie. Cependant, il fallait y ajouter des instructions manquantes. Ceci s’est fait assez facilement, à l’exception d’un court problème : dans certain cas, une instruction SUB R </w:t>
-      </w:r>
-      <w:proofErr w:type="spellStart"/>
-      <w:r>
-        <w:rPr>
-          <w:lang w:val="fr-FR"/>
-        </w:rPr>
-        <w:t>R</w:t>
-      </w:r>
-      <w:proofErr w:type="spellEnd"/>
-      <w:r>
-        <w:rPr>
-          <w:lang w:val="fr-FR"/>
-        </w:rPr>
-        <w:t xml:space="preserve"> </w:t>
-      </w:r>
-      <w:proofErr w:type="spellStart"/>
-      <w:r>
-        <w:rPr>
-          <w:lang w:val="fr-FR"/>
-        </w:rPr>
-        <w:t>R</w:t>
-      </w:r>
-      <w:proofErr w:type="spellEnd"/>
-      <w:r>
-        <w:rPr>
-          <w:lang w:val="fr-FR"/>
-        </w:rPr>
-        <w:t xml:space="preserve"> était confondue avec une autre instruction et il a fallu tester les instructions une par une pour savoir où était le problème et il s’agissait juste d’une mauvaise vérification sur le nombre de bits. </w:t>
+        <w:t>plusieurs MUX et en décortiquant le bus de contrôle du decode.</w:t>
+      </w:r>
+    </w:p>
+    <w:p>
+      <w:pPr>
+        <w:rPr>
+          <w:lang w:val="fr-FR"/>
+        </w:rPr>
+      </w:pPr>
+    </w:p>
+    <w:p>
+      <w:pPr>
+        <w:rPr>
+          <w:lang w:val="fr-FR"/>
+        </w:rPr>
+      </w:pPr>
+      <w:r>
+        <w:rPr>
+          <w:lang w:val="fr-FR"/>
+        </w:rPr>
+        <w:t xml:space="preserve">Le decode_controle_bus vient du main_control_unit, déjà fournie. Cependant, il fallait y ajouter des instructions manquantes. Ceci s’est fait assez facilement, à l’exception d’un court problème : dans certain cas, une instruction SUB R R R était confondue avec une autre instruction et il a fallu tester les instructions une par une pour savoir où était le problème et il s’agissait juste d’une mauvaise vérification sur le nombre de bits. </w:t>
       </w:r>
       <w:r>
         <w:rPr>
@@ -5898,42 +5809,14 @@
     <w:p>
       <w:pPr>
         <w:rPr>
-          <w:lang w:val="fr-FR"/>
-        </w:rPr>
-      </w:pPr>
-      <w:r>
-        <w:rPr>
-          <w:lang w:val="fr-FR"/>
-        </w:rPr>
-        <w:t xml:space="preserve">La réalisation </w:t>
-      </w:r>
-      <w:proofErr w:type="gramStart"/>
-      <w:r>
-        <w:rPr>
-          <w:lang w:val="fr-FR"/>
-        </w:rPr>
-        <w:t>du  signal</w:t>
-      </w:r>
-      <w:proofErr w:type="gramEnd"/>
-      <w:r>
-        <w:rPr>
-          <w:lang w:val="fr-FR"/>
-        </w:rPr>
-        <w:t xml:space="preserve"> </w:t>
-      </w:r>
-      <w:proofErr w:type="spellStart"/>
-      <w:r>
-        <w:rPr>
-          <w:lang w:val="fr-FR"/>
-        </w:rPr>
-        <w:t>sel_op_shift_o</w:t>
-      </w:r>
-      <w:proofErr w:type="spellEnd"/>
-      <w:r>
-        <w:rPr>
-          <w:lang w:val="fr-FR"/>
-        </w:rPr>
-        <w:t xml:space="preserve"> s’est aussi faite sans problème.</w:t>
+          <w:lang w:val="en-US"/>
+        </w:rPr>
+      </w:pPr>
+      <w:r>
+        <w:rPr>
+          <w:lang w:val="fr-FR"/>
+        </w:rPr>
+        <w:t>La réalisation du  signal sel_op_shift_o s’est aussi faite sans problème.</w:t>
       </w:r>
       <w:r>
         <w:rPr>
@@ -5951,173 +5834,65 @@
         <w:rPr>
           <w:lang w:val="fr-FR"/>
         </w:rPr>
-        <w:t xml:space="preserve"> le bit [0] était actif, puis le [1] et le [2]. Nous avions donc : </w:t>
-      </w:r>
-    </w:p>
-    <w:p>
-      <w:pPr>
+        <w:t xml:space="preserve"> le bit [0] était actif, puis le [1] et le [2]. </w:t>
+      </w:r>
+      <w:r>
         <w:rPr>
           <w:lang w:val="en-US"/>
         </w:rPr>
-      </w:pPr>
-      <w:r>
+        <w:t xml:space="preserve">Nous avions donc : </w:t>
+      </w:r>
+    </w:p>
+    <w:p>
+      <w:pPr>
         <w:rPr>
           <w:lang w:val="en-US"/>
         </w:rPr>
-        <w:t xml:space="preserve">[0] = </w:t>
-      </w:r>
-      <w:proofErr w:type="spellStart"/>
+      </w:pPr>
       <w:r>
         <w:rPr>
           <w:lang w:val="en-US"/>
         </w:rPr>
-        <w:t>asr_r_r_s</w:t>
-      </w:r>
-      <w:proofErr w:type="spellEnd"/>
+        <w:t>[0] = asr_r_r_s + lsr_r_r_imm</w:t>
+      </w:r>
       <w:r>
         <w:rPr>
           <w:lang w:val="en-US"/>
         </w:rPr>
-        <w:t xml:space="preserve"> + </w:t>
-      </w:r>
-      <w:proofErr w:type="spellStart"/>
+        <w:t xml:space="preserve">_s + lsr_r_r_s + asr_r_r_imm_s </w:t>
+      </w:r>
       <w:r>
         <w:rPr>
           <w:lang w:val="en-US"/>
         </w:rPr>
-        <w:t>lsr_r_r_imm</w:t>
+        <w:br/>
+        <w:t>[1] = lsl_r_r_s + lsr_r_r_imm_s + lsr_r_r_s + lsl_r_r_imm_s</w:t>
       </w:r>
       <w:r>
         <w:rPr>
           <w:lang w:val="en-US"/>
         </w:rPr>
-        <w:t>_s</w:t>
-      </w:r>
-      <w:proofErr w:type="spellEnd"/>
-      <w:r>
+        <w:br/>
+        <w:t>[2] = ror_r_r_s</w:t>
+      </w:r>
+    </w:p>
+    <w:p>
+      <w:pPr>
         <w:rPr>
           <w:lang w:val="en-US"/>
         </w:rPr>
-        <w:t xml:space="preserve"> + </w:t>
-      </w:r>
-      <w:proofErr w:type="spellStart"/>
-      <w:r>
+      </w:pPr>
+    </w:p>
+    <w:p>
+      <w:pPr>
         <w:rPr>
           <w:lang w:val="en-US"/>
         </w:rPr>
-        <w:t>lsr_r_r_s</w:t>
-      </w:r>
-      <w:proofErr w:type="spellEnd"/>
+      </w:pPr>
       <w:r>
         <w:rPr>
           <w:lang w:val="en-US"/>
         </w:rPr>
-        <w:t xml:space="preserve"> + </w:t>
-      </w:r>
-      <w:proofErr w:type="spellStart"/>
-      <w:r>
-        <w:rPr>
-          <w:lang w:val="en-US"/>
-        </w:rPr>
-        <w:t>asr_r_r_imm_s</w:t>
-      </w:r>
-      <w:proofErr w:type="spellEnd"/>
-      <w:r>
-        <w:rPr>
-          <w:lang w:val="en-US"/>
-        </w:rPr>
-        <w:t xml:space="preserve"> </w:t>
-      </w:r>
-      <w:r>
-        <w:rPr>
-          <w:lang w:val="en-US"/>
-        </w:rPr>
-        <w:br/>
-        <w:t xml:space="preserve">[1] = </w:t>
-      </w:r>
-      <w:proofErr w:type="spellStart"/>
-      <w:r>
-        <w:rPr>
-          <w:lang w:val="en-US"/>
-        </w:rPr>
-        <w:t>lsl_r_r_s</w:t>
-      </w:r>
-      <w:proofErr w:type="spellEnd"/>
-      <w:r>
-        <w:rPr>
-          <w:lang w:val="en-US"/>
-        </w:rPr>
-        <w:t xml:space="preserve"> + </w:t>
-      </w:r>
-      <w:proofErr w:type="spellStart"/>
-      <w:r>
-        <w:rPr>
-          <w:lang w:val="en-US"/>
-        </w:rPr>
-        <w:t>lsr_r_r_imm_s</w:t>
-      </w:r>
-      <w:proofErr w:type="spellEnd"/>
-      <w:r>
-        <w:rPr>
-          <w:lang w:val="en-US"/>
-        </w:rPr>
-        <w:t xml:space="preserve"> + </w:t>
-      </w:r>
-      <w:proofErr w:type="spellStart"/>
-      <w:r>
-        <w:rPr>
-          <w:lang w:val="en-US"/>
-        </w:rPr>
-        <w:t>lsr_r_r_s</w:t>
-      </w:r>
-      <w:proofErr w:type="spellEnd"/>
-      <w:r>
-        <w:rPr>
-          <w:lang w:val="en-US"/>
-        </w:rPr>
-        <w:t xml:space="preserve"> + </w:t>
-      </w:r>
-      <w:proofErr w:type="spellStart"/>
-      <w:r>
-        <w:rPr>
-          <w:lang w:val="en-US"/>
-        </w:rPr>
-        <w:t>lsl_r_r_imm_s</w:t>
-      </w:r>
-      <w:proofErr w:type="spellEnd"/>
-      <w:r>
-        <w:rPr>
-          <w:lang w:val="en-US"/>
-        </w:rPr>
-        <w:br/>
-        <w:t xml:space="preserve">[2] = </w:t>
-      </w:r>
-      <w:proofErr w:type="spellStart"/>
-      <w:r>
-        <w:rPr>
-          <w:lang w:val="en-US"/>
-        </w:rPr>
-        <w:t>ror_r_r_s</w:t>
-      </w:r>
-      <w:proofErr w:type="spellEnd"/>
-    </w:p>
-    <w:p>
-      <w:pPr>
-        <w:rPr>
-          <w:lang w:val="fr-FR"/>
-        </w:rPr>
-      </w:pPr>
-    </w:p>
-    <w:p>
-      <w:pPr>
-        <w:rPr>
-          <w:lang w:val="fr-FR"/>
-        </w:rPr>
-      </w:pPr>
-      <w:r>
-        <w:rPr>
-          <w:lang w:val="fr-FR"/>
-        </w:rPr>
         <w:br w:type="page"/>
       </w:r>
     </w:p>
@@ -6128,7 +5903,7 @@
           <w:lang w:val="fr-FR"/>
         </w:rPr>
       </w:pPr>
-      <w:bookmarkStart w:id="15" w:name="_Toc102431547"/>
+      <w:bookmarkStart w:id="15" w:name="_Toc102493697"/>
       <w:r>
         <w:rPr>
           <w:lang w:val="fr-FR"/>
@@ -6145,7 +5920,7 @@
           <w:lang w:val="fr-FR"/>
         </w:rPr>
       </w:pPr>
-      <w:bookmarkStart w:id="16" w:name="_Toc102431548"/>
+      <w:bookmarkStart w:id="16" w:name="_Toc102493698"/>
       <w:r>
         <w:rPr>
           <w:lang w:val="fr-FR"/>
@@ -6177,19 +5952,7 @@
         <w:rPr>
           <w:lang w:val="fr-FR"/>
         </w:rPr>
-        <w:t xml:space="preserve">Pour </w:t>
-      </w:r>
-      <w:r>
-        <w:rPr>
-          <w:lang w:val="fr-FR"/>
-        </w:rPr>
-        <w:t>tous les tests de lecture</w:t>
-      </w:r>
-      <w:r>
-        <w:rPr>
-          <w:lang w:val="fr-FR"/>
-        </w:rPr>
-        <w:t>, nous observons les sélecteurs.</w:t>
+        <w:t>Pour tous les tests de lecture, nous observons les sélecteurs.</w:t>
       </w:r>
     </w:p>
     <w:p>
@@ -6524,13 +6287,8 @@
               <w:t>R1, r0 sélectionné</w:t>
             </w:r>
             <w:r>
-              <w:t xml:space="preserve"> pour le </w:t>
-            </w:r>
-            <w:proofErr w:type="spellStart"/>
-            <w:r>
-              <w:t>cture</w:t>
-            </w:r>
-            <w:proofErr w:type="spellEnd"/>
+              <w:t xml:space="preserve"> pour le cture</w:t>
+            </w:r>
           </w:p>
           <w:p>
             <w:pPr>
@@ -6557,21 +6315,11 @@
             <w:pPr>
               <w:cnfStyle w:val="000000000000" w:firstRow="0" w:lastRow="0" w:firstColumn="0" w:lastColumn="0" w:oddVBand="0" w:evenVBand="0" w:oddHBand="0" w:evenHBand="0" w:firstRowFirstColumn="0" w:firstRowLastColumn="0" w:lastRowFirstColumn="0" w:lastRowLastColumn="0"/>
             </w:pPr>
-            <w:proofErr w:type="spellStart"/>
-            <w:r>
-              <w:t>N_sel_i</w:t>
-            </w:r>
-            <w:proofErr w:type="spellEnd"/>
-            <w:r>
-              <w:t xml:space="preserve"> = 1 (registre 1) et </w:t>
-            </w:r>
-            <w:proofErr w:type="spellStart"/>
-            <w:r>
-              <w:t>m_sel_i</w:t>
-            </w:r>
-            <w:proofErr w:type="spellEnd"/>
-            <w:r>
-              <w:t xml:space="preserve"> = 0 (registre 0)</w:t>
+            <w:r>
+              <w:t xml:space="preserve">N_sel_i = 1 (registre 1) et </w:t>
+            </w:r>
+            <w:r>
+              <w:t>m_sel_i = 0 (registre 0)</w:t>
             </w:r>
             <w:r>
               <w:t> =&gt; OK</w:t>
@@ -6619,30 +6367,8 @@
               <w:rPr>
                 <w:lang w:val="en-US"/>
               </w:rPr>
-              <w:t xml:space="preserve">Probe_r3 = 1, </w:t>
-            </w:r>
-            <w:proofErr w:type="spellStart"/>
-            <w:r>
-              <w:rPr>
-                <w:lang w:val="en-US"/>
-              </w:rPr>
-              <w:t>n_sel_i</w:t>
-            </w:r>
-            <w:proofErr w:type="spellEnd"/>
-            <w:r>
-              <w:rPr>
-                <w:lang w:val="en-US"/>
-              </w:rPr>
-              <w:t xml:space="preserve"> = 3, </w:t>
-            </w:r>
-            <w:proofErr w:type="spellStart"/>
-            <w:r>
-              <w:rPr>
-                <w:lang w:val="en-US"/>
-              </w:rPr>
-              <w:t>m_sel_i</w:t>
-            </w:r>
-            <w:proofErr w:type="spellEnd"/>
+              <w:t>Probe_r3 = 1, n_sel_i = 3, m_sel_i</w:t>
+            </w:r>
             <w:r>
               <w:rPr>
                 <w:lang w:val="en-US"/>
@@ -6666,7 +6392,7 @@
           <w:lang w:val="en-US"/>
         </w:rPr>
       </w:pPr>
-      <w:bookmarkStart w:id="17" w:name="_Toc102431549"/>
+      <w:bookmarkStart w:id="17" w:name="_Toc102493699"/>
       <w:r>
         <w:rPr>
           <w:lang w:val="en-US"/>
@@ -6713,6 +6439,9 @@
         <w:t xml:space="preserve"> </w:t>
       </w:r>
       <w:r>
+        <w:rPr>
+          <w:noProof/>
+        </w:rPr>
         <w:drawing>
           <wp:inline distT="0" distB="0" distL="0" distR="0" wp14:anchorId="7136CD34" wp14:editId="5E6B3495">
             <wp:extent cx="3181794" cy="2410161"/>
@@ -6878,7 +6607,7 @@
                 <v:stroke joinstyle="miter"/>
                 <v:path gradientshapeok="t" o:connecttype="rect"/>
               </v:shapetype>
-              <v:shape id="Zone de texte 2" o:spid="_x0000_s1026" type="#_x0000_t202" style="position:absolute;margin-left:345pt;margin-top:432.9pt;width:257.5pt;height:110.6pt;rotation:90;z-index:251661312;visibility:visible;mso-wrap-style:square;mso-width-percent:0;mso-height-percent:0;mso-wrap-distance-left:9pt;mso-wrap-distance-top:3.6pt;mso-wrap-distance-right:9pt;mso-wrap-distance-bottom:3.6pt;mso-position-horizontal:absolute;mso-position-horizontal-relative:text;mso-position-vertical:absolute;mso-position-vertical-relative:text;mso-width-percent:0;mso-height-percent:0;mso-width-relative:margin;mso-height-relative:margin;v-text-anchor:top" o:gfxdata="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">
+              <v:shape id="Zone de texte 2" o:spid="_x0000_s1026" type="#_x0000_t202" style="position:absolute;left:0;text-align:left;margin-left:345pt;margin-top:432.9pt;width:257.5pt;height:110.6pt;rotation:90;z-index:251661312;visibility:visible;mso-wrap-style:square;mso-width-percent:0;mso-height-percent:0;mso-wrap-distance-left:9pt;mso-wrap-distance-top:3.6pt;mso-wrap-distance-right:9pt;mso-wrap-distance-bottom:3.6pt;mso-position-horizontal:absolute;mso-position-horizontal-relative:text;mso-position-vertical:absolute;mso-position-vertical-relative:text;mso-width-percent:0;mso-height-percent:0;mso-width-relative:margin;mso-height-relative:margin;v-text-anchor:top" o:gfxdata="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">
                 <v:textbox style="mso-fit-shape-to-text:t">
                   <w:txbxContent>
                     <w:p>
@@ -6975,6 +6704,9 @@
         <w:t xml:space="preserve"> </w:t>
       </w:r>
       <w:r>
+        <w:rPr>
+          <w:noProof/>
+        </w:rPr>
         <w:drawing>
           <wp:inline distT="0" distB="0" distL="0" distR="0" wp14:anchorId="01827555" wp14:editId="573090A9">
             <wp:extent cx="6120130" cy="339725"/>
@@ -7092,27 +6824,7 @@
                                 <w:lang w:val="en-US"/>
                               </w:rPr>
                               <w:br/>
-                            </w:r>
-                            <w:proofErr w:type="gramStart"/>
-                            <w:r>
-                              <w:rPr>
-                                <w:lang w:val="en-US"/>
-                              </w:rPr>
-                              <w:t>Signal :</w:t>
-                            </w:r>
-                            <w:proofErr w:type="gramEnd"/>
-                            <w:r>
-                              <w:rPr>
-                                <w:lang w:val="en-US"/>
-                              </w:rPr>
-                              <w:t xml:space="preserve"> </w:t>
-                            </w:r>
-                            <w:proofErr w:type="spellStart"/>
-                            <w:r>
-                              <w:rPr>
-                                <w:lang w:val="en-US"/>
-                              </w:rPr>
-                              <w:t>reg_bank_</w:t>
+                              <w:t>Signal : reg_bank_</w:t>
                             </w:r>
                             <w:r>
                               <w:rPr>
@@ -7120,7 +6832,6 @@
                               </w:rPr>
                               <w:t>wr</w:t>
                             </w:r>
-                            <w:proofErr w:type="spellEnd"/>
                           </w:p>
                         </w:txbxContent>
                       </wps:txbx>
@@ -7141,7 +6852,7 @@
           </mc:Choice>
           <mc:Fallback>
             <w:pict>
-              <v:shape w14:anchorId="1F9D13BB" id="_x0000_s1027" type="#_x0000_t202" style="position:absolute;margin-left:334.2pt;margin-top:232.15pt;width:185.9pt;height:110.6pt;rotation:90;z-index:251664384;visibility:visible;mso-wrap-style:square;mso-width-percent:0;mso-height-percent:0;mso-wrap-distance-left:9pt;mso-wrap-distance-top:3.6pt;mso-wrap-distance-right:9pt;mso-wrap-distance-bottom:3.6pt;mso-position-horizontal:absolute;mso-position-horizontal-relative:text;mso-position-vertical:absolute;mso-position-vertical-relative:text;mso-width-percent:0;mso-height-percent:0;mso-width-relative:margin;mso-height-relative:margin;v-text-anchor:top" o:gfxdata="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">
+              <v:shape w14:anchorId="1F9D13BB" id="_x0000_s1027" type="#_x0000_t202" style="position:absolute;left:0;text-align:left;margin-left:334.2pt;margin-top:232.15pt;width:185.9pt;height:110.6pt;rotation:90;z-index:251664384;visibility:visible;mso-wrap-style:square;mso-width-percent:0;mso-height-percent:0;mso-wrap-distance-left:9pt;mso-wrap-distance-top:3.6pt;mso-wrap-distance-right:9pt;mso-wrap-distance-bottom:3.6pt;mso-position-horizontal:absolute;mso-position-horizontal-relative:text;mso-position-vertical:absolute;mso-position-vertical-relative:text;mso-width-percent:0;mso-height-percent:0;mso-width-relative:margin;mso-height-relative:margin;v-text-anchor:top" o:gfxdata="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">
                 <v:textbox style="mso-fit-shape-to-text:t">
                   <w:txbxContent>
                     <w:p>
@@ -7167,27 +6878,7 @@
                           <w:lang w:val="en-US"/>
                         </w:rPr>
                         <w:br/>
-                      </w:r>
-                      <w:proofErr w:type="gramStart"/>
-                      <w:r>
-                        <w:rPr>
-                          <w:lang w:val="en-US"/>
-                        </w:rPr>
-                        <w:t>Signal :</w:t>
-                      </w:r>
-                      <w:proofErr w:type="gramEnd"/>
-                      <w:r>
-                        <w:rPr>
-                          <w:lang w:val="en-US"/>
-                        </w:rPr>
-                        <w:t xml:space="preserve"> </w:t>
-                      </w:r>
-                      <w:proofErr w:type="spellStart"/>
-                      <w:r>
-                        <w:rPr>
-                          <w:lang w:val="en-US"/>
-                        </w:rPr>
-                        <w:t>reg_bank_</w:t>
+                        <w:t>Signal : reg_bank_</w:t>
                       </w:r>
                       <w:r>
                         <w:rPr>
@@ -7195,7 +6886,6 @@
                         </w:rPr>
                         <w:t>wr</w:t>
                       </w:r>
-                      <w:proofErr w:type="spellEnd"/>
                     </w:p>
                   </w:txbxContent>
                 </v:textbox>
@@ -7280,22 +6970,12 @@
       <w:r>
         <w:t xml:space="preserve">les nouvelles instructions placées dans </w:t>
       </w:r>
-      <w:proofErr w:type="spellStart"/>
       <w:r>
         <w:t>opcode_supported</w:t>
       </w:r>
       <w:r>
-        <w:t>_</w:t>
-      </w:r>
-      <w:proofErr w:type="gramStart"/>
-      <w:r>
-        <w:t>unit</w:t>
-      </w:r>
-      <w:proofErr w:type="spellEnd"/>
-      <w:r>
-        <w:t xml:space="preserve"> .</w:t>
-      </w:r>
-      <w:proofErr w:type="gramEnd"/>
+        <w:t>_unit .</w:t>
+      </w:r>
     </w:p>
     <w:p>
       <w:r>
@@ -7305,6 +6985,9 @@
     </w:p>
     <w:p>
       <w:r>
+        <w:rPr>
+          <w:noProof/>
+        </w:rPr>
         <w:drawing>
           <wp:inline distT="0" distB="0" distL="0" distR="0" wp14:anchorId="759E9C18" wp14:editId="60D72D78">
             <wp:extent cx="3248478" cy="2191056"/>
@@ -7349,6 +7032,9 @@
         <w:t>Voici le résultat. Toutes les nouvelles instructions sont correctement activées.</w:t>
       </w:r>
       <w:r>
+        <w:rPr>
+          <w:noProof/>
+        </w:rPr>
         <w:drawing>
           <wp:inline distT="0" distB="0" distL="0" distR="0" wp14:anchorId="78CE65B7" wp14:editId="1FB2B16E">
             <wp:extent cx="6120130" cy="1746250"/>
@@ -7390,7 +7076,7 @@
       <w:pPr>
         <w:pStyle w:val="Titre2"/>
       </w:pPr>
-      <w:bookmarkStart w:id="18" w:name="_Toc102431550"/>
+      <w:bookmarkStart w:id="18" w:name="_Toc102493700"/>
       <w:r>
         <w:t>Feedback</w:t>
       </w:r>
@@ -7398,15 +7084,7 @@
     </w:p>
     <w:p>
       <w:r>
-        <w:t xml:space="preserve">Le retour qu’on a eu portait sur </w:t>
-      </w:r>
-      <w:proofErr w:type="spellStart"/>
-      <w:r>
-        <w:t>opcode_supported_unit</w:t>
-      </w:r>
-      <w:proofErr w:type="spellEnd"/>
-      <w:r>
-        <w:t xml:space="preserve"> qui manquait que nous avons tout de suite rajoutée. Il manquait aussi une instruction dans le bus de contrôle de DECODE. </w:t>
+        <w:t xml:space="preserve">Le retour qu’on a eu portait sur opcode_supported_unit qui manquait que nous avons tout de suite rajoutée. Il manquait aussi une instruction dans le bus de contrôle de DECODE. </w:t>
       </w:r>
     </w:p>
     <w:p>
@@ -7419,7 +7097,7 @@
       <w:pPr>
         <w:pStyle w:val="Titre1"/>
       </w:pPr>
-      <w:bookmarkStart w:id="19" w:name="_Toc102431551"/>
+      <w:bookmarkStart w:id="19" w:name="_Toc102493701"/>
       <w:r>
         <w:t>EXECUTE &amp; MEMORY ACCESS</w:t>
       </w:r>
@@ -7429,7 +7107,7 @@
       <w:pPr>
         <w:pStyle w:val="Titre2"/>
       </w:pPr>
-      <w:bookmarkStart w:id="20" w:name="_Toc102431552"/>
+      <w:bookmarkStart w:id="20" w:name="_Toc102493702"/>
       <w:r>
         <w:t>Introduction</w:t>
       </w:r>
@@ -7444,7 +7122,7 @@
       <w:pPr>
         <w:pStyle w:val="Titre2"/>
       </w:pPr>
-      <w:bookmarkStart w:id="21" w:name="_Toc102431553"/>
+      <w:bookmarkStart w:id="21" w:name="_Toc102493703"/>
       <w:r>
         <w:t>Analyse et conception</w:t>
       </w:r>
@@ -7470,15 +7148,7 @@
     <w:p/>
     <w:p>
       <w:r>
-        <w:t xml:space="preserve">Afin de finaliser l’implémentation de notre processeur, il sera également nécessaire d’implémenter </w:t>
-      </w:r>
-      <w:proofErr w:type="gramStart"/>
-      <w:r>
-        <w:t>une stack</w:t>
-      </w:r>
-      <w:proofErr w:type="gramEnd"/>
-      <w:r>
-        <w:t xml:space="preserve"> qui pourra servir notamment lors d’interruptions.</w:t>
+        <w:t>Afin de finaliser l’implémentation de notre processeur, il sera également nécessaire d’implémenter une stack qui pourra servir notamment lors d’interruptions.</w:t>
       </w:r>
     </w:p>
     <w:p/>
@@ -7554,7 +7224,7 @@
           <w:lang w:val="fr-FR"/>
         </w:rPr>
       </w:pPr>
-      <w:bookmarkStart w:id="22" w:name="_Toc102431554"/>
+      <w:bookmarkStart w:id="22" w:name="_Toc102493704"/>
       <w:r>
         <w:rPr>
           <w:lang w:val="fr-FR"/>
@@ -7570,7 +7240,7 @@
           <w:lang w:val="fr-FR"/>
         </w:rPr>
       </w:pPr>
-      <w:bookmarkStart w:id="23" w:name="_Toc102431555"/>
+      <w:bookmarkStart w:id="23" w:name="_Toc102493705"/>
       <w:r>
         <w:rPr>
           <w:lang w:val="fr-FR"/>
@@ -7607,7 +7277,6 @@
         <w:rPr>
           <w:lang w:val="fr-FR"/>
         </w:rPr>
-        <w:lastRenderedPageBreak/>
         <w:t>L’opérande n° 1 : Soit le registre n, soit 0</w:t>
       </w:r>
     </w:p>
@@ -7644,6 +7313,7 @@
         <w:rPr>
           <w:lang w:val="fr-FR"/>
         </w:rPr>
+        <w:lastRenderedPageBreak/>
         <w:t>Le n° de l’opération que l’ALU devra effectuer</w:t>
       </w:r>
     </w:p>
@@ -7726,80 +7396,36 @@
           <w:bCs/>
           <w:lang w:val="fr-FR"/>
         </w:rPr>
-        <w:t>data _</w:t>
-      </w:r>
-      <w:proofErr w:type="spellStart"/>
+        <w:t xml:space="preserve">data _out_o </w:t>
+      </w:r>
+      <w:r>
+        <w:rPr>
+          <w:lang w:val="fr-FR"/>
+        </w:rPr>
+        <w:t xml:space="preserve">et les informations additionnelles de l’ALU (carry et overflow) sont transmis à un bloc </w:t>
+      </w:r>
       <w:r>
         <w:rPr>
           <w:b/>
           <w:bCs/>
           <w:lang w:val="fr-FR"/>
         </w:rPr>
-        <w:t>out_o</w:t>
-      </w:r>
-      <w:proofErr w:type="spellEnd"/>
+        <w:t xml:space="preserve">zcnv_unit </w:t>
+      </w:r>
+      <w:r>
+        <w:rPr>
+          <w:lang w:val="fr-FR"/>
+        </w:rPr>
+        <w:t xml:space="preserve">qui se chargera de construire la valeur du registre d’état (CPSR) et de l’envoyer sur la sortie </w:t>
+      </w:r>
       <w:r>
         <w:rPr>
           <w:b/>
           <w:bCs/>
           <w:lang w:val="fr-FR"/>
         </w:rPr>
-        <w:t xml:space="preserve"> </w:t>
-      </w:r>
-      <w:r>
-        <w:rPr>
-          <w:lang w:val="fr-FR"/>
-        </w:rPr>
-        <w:t xml:space="preserve">et les informations additionnelles de l’ALU (carry et </w:t>
-      </w:r>
-      <w:proofErr w:type="spellStart"/>
-      <w:r>
-        <w:rPr>
-          <w:lang w:val="fr-FR"/>
-        </w:rPr>
-        <w:t>overflow</w:t>
-      </w:r>
-      <w:proofErr w:type="spellEnd"/>
-      <w:r>
-        <w:rPr>
-          <w:lang w:val="fr-FR"/>
-        </w:rPr>
-        <w:t xml:space="preserve">) sont transmis à un bloc </w:t>
-      </w:r>
-      <w:proofErr w:type="spellStart"/>
-      <w:r>
-        <w:rPr>
-          <w:b/>
-          <w:bCs/>
-          <w:lang w:val="fr-FR"/>
-        </w:rPr>
-        <w:t>zcnv_unit</w:t>
-      </w:r>
-      <w:proofErr w:type="spellEnd"/>
-      <w:r>
-        <w:rPr>
-          <w:b/>
-          <w:bCs/>
-          <w:lang w:val="fr-FR"/>
-        </w:rPr>
-        <w:t xml:space="preserve"> </w:t>
-      </w:r>
-      <w:r>
-        <w:rPr>
-          <w:lang w:val="fr-FR"/>
-        </w:rPr>
-        <w:t xml:space="preserve">qui se chargera de construire la valeur du registre d’état (CPSR) et de l’envoyer sur la sortie </w:t>
-      </w:r>
-      <w:proofErr w:type="spellStart"/>
-      <w:r>
-        <w:rPr>
-          <w:b/>
-          <w:bCs/>
-          <w:lang w:val="fr-FR"/>
-        </w:rPr>
         <w:t>cpsr_o</w:t>
       </w:r>
-      <w:proofErr w:type="spellEnd"/>
       <w:r>
         <w:rPr>
           <w:lang w:val="fr-FR"/>
@@ -7814,7 +7440,7 @@
           <w:lang w:val="fr-FR"/>
         </w:rPr>
       </w:pPr>
-      <w:bookmarkStart w:id="24" w:name="_Toc102431556"/>
+      <w:bookmarkStart w:id="24" w:name="_Toc102493706"/>
       <w:r>
         <w:rPr>
           <w:lang w:val="fr-FR"/>
@@ -7921,75 +7547,33 @@
           <w:lang w:val="fr-FR"/>
         </w:rPr>
       </w:pPr>
-      <w:proofErr w:type="spellStart"/>
-      <w:r>
-        <w:rPr>
-          <w:lang w:val="fr-FR"/>
-        </w:rPr>
-        <w:t>Logisim</w:t>
-      </w:r>
-      <w:proofErr w:type="spellEnd"/>
-      <w:r>
-        <w:rPr>
-          <w:lang w:val="fr-FR"/>
-        </w:rPr>
-        <w:t xml:space="preserve"> met déjà à disposition un bloc « </w:t>
-      </w:r>
-      <w:proofErr w:type="spellStart"/>
-      <w:r>
-        <w:rPr>
-          <w:lang w:val="fr-FR"/>
-        </w:rPr>
-        <w:t>shifter</w:t>
-      </w:r>
-      <w:proofErr w:type="spellEnd"/>
-      <w:r>
-        <w:rPr>
-          <w:lang w:val="fr-FR"/>
-        </w:rPr>
-        <w:t xml:space="preserve"> » que nous avons configuré pour qu’il réalise chacune des instructions ci-dessus. Nous avons connecté l’entrée </w:t>
-      </w:r>
-      <w:proofErr w:type="spellStart"/>
+      <w:r>
+        <w:rPr>
+          <w:lang w:val="fr-FR"/>
+        </w:rPr>
+        <w:t xml:space="preserve">Logisim met déjà à disposition un bloc « shifter » que nous avons configuré pour qu’il réalise chacune des instructions ci-dessus. Nous avons connecté l’entrée </w:t>
+      </w:r>
       <w:r>
         <w:rPr>
           <w:b/>
           <w:bCs/>
           <w:lang w:val="fr-FR"/>
         </w:rPr>
-        <w:t>operand_i</w:t>
-      </w:r>
-      <w:proofErr w:type="spellEnd"/>
+        <w:t xml:space="preserve">operand_i </w:t>
+      </w:r>
+      <w:r>
+        <w:rPr>
+          <w:lang w:val="fr-FR"/>
+        </w:rPr>
+        <w:t xml:space="preserve">dans chacun de ces blocs. Une entrée additionnelle </w:t>
+      </w:r>
       <w:r>
         <w:rPr>
           <w:b/>
           <w:bCs/>
           <w:lang w:val="fr-FR"/>
         </w:rPr>
-        <w:t xml:space="preserve"> </w:t>
-      </w:r>
-      <w:r>
-        <w:rPr>
-          <w:lang w:val="fr-FR"/>
-        </w:rPr>
-        <w:t xml:space="preserve">dans chacun de ces blocs. Une entrée additionnelle </w:t>
-      </w:r>
-      <w:proofErr w:type="spellStart"/>
-      <w:r>
-        <w:rPr>
-          <w:b/>
-          <w:bCs/>
-          <w:lang w:val="fr-FR"/>
-        </w:rPr>
-        <w:t>sel_op_shift_i</w:t>
-      </w:r>
-      <w:proofErr w:type="spellEnd"/>
-      <w:r>
-        <w:rPr>
-          <w:b/>
-          <w:bCs/>
-          <w:lang w:val="fr-FR"/>
-        </w:rPr>
-        <w:t xml:space="preserve"> </w:t>
+        <w:t xml:space="preserve">sel_op_shift_i </w:t>
       </w:r>
       <w:r>
         <w:rPr>
@@ -8093,7 +7677,7 @@
           <w:lang w:val="fr-FR"/>
         </w:rPr>
       </w:pPr>
-      <w:bookmarkStart w:id="25" w:name="_Toc102431557"/>
+      <w:bookmarkStart w:id="25" w:name="_Toc102493707"/>
       <w:r>
         <w:rPr>
           <w:lang w:val="fr-FR"/>
@@ -8377,7 +7961,6 @@
         </w:rPr>
         <w:t xml:space="preserve">Le résultat de l’opération choisie sera ensuite transmis à la sortie </w:t>
       </w:r>
-      <w:proofErr w:type="spellStart"/>
       <w:r>
         <w:rPr>
           <w:b/>
@@ -8386,7 +7969,6 @@
         </w:rPr>
         <w:t>alu_data_out_o</w:t>
       </w:r>
-      <w:proofErr w:type="spellEnd"/>
       <w:r>
         <w:rPr>
           <w:lang w:val="fr-FR"/>
@@ -8411,21 +7993,7 @@
         <w:rPr>
           <w:lang w:val="fr-FR"/>
         </w:rPr>
-        <w:t>Le résultat de l’ALU va également être responsable de la mise à jour du registre d’état. Il convient donc de fournir les bits de carry et d’</w:t>
-      </w:r>
-      <w:proofErr w:type="spellStart"/>
-      <w:r>
-        <w:rPr>
-          <w:lang w:val="fr-FR"/>
-        </w:rPr>
-        <w:t>overflow</w:t>
-      </w:r>
-      <w:proofErr w:type="spellEnd"/>
-      <w:r>
-        <w:rPr>
-          <w:lang w:val="fr-FR"/>
-        </w:rPr>
-        <w:t xml:space="preserve"> correctement en sortie selon l’opération effectuée. Le laboratoire n’imposant aucune façon de faire particulière, nous avons opté pour une construction similaire au précédant laboratoire dans notre cours de SYL.</w:t>
+        <w:t>Le résultat de l’ALU va également être responsable de la mise à jour du registre d’état. Il convient donc de fournir les bits de carry et d’overflow correctement en sortie selon l’opération effectuée. Le laboratoire n’imposant aucune façon de faire particulière, nous avons opté pour une construction similaire au précédant laboratoire dans notre cours de SYL.</w:t>
       </w:r>
     </w:p>
     <w:p>
@@ -8578,47 +8146,11 @@
           <w:lang w:val="fr-FR"/>
         </w:rPr>
       </w:pPr>
-      <w:proofErr w:type="gramStart"/>
-      <w:r>
-        <w:rPr>
-          <w:lang w:val="fr-FR"/>
-        </w:rPr>
-        <w:t>Le carry</w:t>
-      </w:r>
-      <w:proofErr w:type="gramEnd"/>
-      <w:r>
-        <w:rPr>
-          <w:lang w:val="fr-FR"/>
-        </w:rPr>
-        <w:t xml:space="preserve">, quant à lui, se gère plus simplement puisque les blocs d’addition et de soustraction de </w:t>
-      </w:r>
-      <w:proofErr w:type="spellStart"/>
-      <w:r>
-        <w:rPr>
-          <w:lang w:val="fr-FR"/>
-        </w:rPr>
-        <w:t>Logisim</w:t>
-      </w:r>
-      <w:proofErr w:type="spellEnd"/>
-      <w:r>
-        <w:rPr>
-          <w:lang w:val="fr-FR"/>
-        </w:rPr>
-        <w:t xml:space="preserve"> mettent déjà à disposition des sorties carry et </w:t>
-      </w:r>
-      <w:proofErr w:type="spellStart"/>
-      <w:r>
-        <w:rPr>
-          <w:lang w:val="fr-FR"/>
-        </w:rPr>
-        <w:t>borrow</w:t>
-      </w:r>
-      <w:proofErr w:type="spellEnd"/>
-      <w:r>
-        <w:rPr>
-          <w:lang w:val="fr-FR"/>
-        </w:rPr>
-        <w:t xml:space="preserve"> qu’il nous suffit de relier à la sortie de notre ALU si l’opération choisie par cette dernière fait intervenir un des deux.</w:t>
+      <w:r>
+        <w:rPr>
+          <w:lang w:val="fr-FR"/>
+        </w:rPr>
+        <w:t>Le carry, quant à lui, se gère plus simplement puisque les blocs d’addition et de soustraction de Logisim mettent déjà à disposition des sorties carry et borrow qu’il nous suffit de relier à la sortie de notre ALU si l’opération choisie par cette dernière fait intervenir un des deux.</w:t>
       </w:r>
     </w:p>
     <w:p>
@@ -8640,91 +8172,47 @@
         </w:rPr>
         <w:t xml:space="preserve">Comme évoque, les sorties </w:t>
       </w:r>
-      <w:proofErr w:type="spellStart"/>
       <w:r>
         <w:rPr>
           <w:b/>
           <w:bCs/>
           <w:lang w:val="fr-FR"/>
         </w:rPr>
-        <w:t>carry_o</w:t>
-      </w:r>
-      <w:proofErr w:type="spellEnd"/>
+        <w:t xml:space="preserve">carry_o </w:t>
+      </w:r>
+      <w:r>
+        <w:rPr>
+          <w:lang w:val="fr-FR"/>
+        </w:rPr>
+        <w:t xml:space="preserve">et </w:t>
+      </w:r>
       <w:r>
         <w:rPr>
           <w:b/>
           <w:bCs/>
           <w:lang w:val="fr-FR"/>
         </w:rPr>
-        <w:t xml:space="preserve"> </w:t>
-      </w:r>
-      <w:r>
-        <w:rPr>
-          <w:lang w:val="fr-FR"/>
-        </w:rPr>
-        <w:t xml:space="preserve">et </w:t>
-      </w:r>
-      <w:proofErr w:type="spellStart"/>
+        <w:t xml:space="preserve">overflow_o </w:t>
+      </w:r>
+      <w:r>
+        <w:rPr>
+          <w:lang w:val="fr-FR"/>
+        </w:rPr>
+        <w:t xml:space="preserve">doivent être mise à jour correctement selon l’opération effectuée. Puisque nous traitons l’ensemble des opérations de façon simultanées, il est important que le résultat choisi par l’entrée </w:t>
+      </w:r>
       <w:r>
         <w:rPr>
           <w:b/>
           <w:bCs/>
           <w:lang w:val="fr-FR"/>
         </w:rPr>
-        <w:t>overflow_o</w:t>
-      </w:r>
-      <w:proofErr w:type="spellEnd"/>
-      <w:r>
-        <w:rPr>
-          <w:b/>
-          <w:bCs/>
-          <w:lang w:val="fr-FR"/>
-        </w:rPr>
-        <w:t xml:space="preserve"> </w:t>
-      </w:r>
-      <w:r>
-        <w:rPr>
-          <w:lang w:val="fr-FR"/>
-        </w:rPr>
-        <w:t xml:space="preserve">doivent être mise à jour correctement selon l’opération effectuée. Puisque nous traitons l’ensemble des opérations de façon simultanées, il est important que le résultat choisi par l’entrée </w:t>
-      </w:r>
-      <w:proofErr w:type="spellStart"/>
-      <w:r>
-        <w:rPr>
-          <w:b/>
-          <w:bCs/>
-          <w:lang w:val="fr-FR"/>
-        </w:rPr>
-        <w:t>sel_op_alu_i</w:t>
-      </w:r>
-      <w:proofErr w:type="spellEnd"/>
-      <w:r>
-        <w:rPr>
-          <w:b/>
-          <w:bCs/>
-          <w:lang w:val="fr-FR"/>
-        </w:rPr>
-        <w:t xml:space="preserve"> </w:t>
-      </w:r>
-      <w:r>
-        <w:rPr>
-          <w:lang w:val="fr-FR"/>
-        </w:rPr>
-        <w:t>définisse également les valeurs de carry et/ou d’</w:t>
-      </w:r>
-      <w:proofErr w:type="spellStart"/>
-      <w:r>
-        <w:rPr>
-          <w:lang w:val="fr-FR"/>
-        </w:rPr>
-        <w:t>overflow</w:t>
-      </w:r>
-      <w:proofErr w:type="spellEnd"/>
-      <w:r>
-        <w:rPr>
-          <w:lang w:val="fr-FR"/>
-        </w:rPr>
-        <w:t>. Nous avons donc organisé le choix de ces bits de la façon suivante :</w:t>
+        <w:t xml:space="preserve">sel_op_alu_i </w:t>
+      </w:r>
+      <w:r>
+        <w:rPr>
+          <w:lang w:val="fr-FR"/>
+        </w:rPr>
+        <w:t>définisse également les valeurs de carry et/ou d’overflow. Nous avons donc organisé le choix de ces bits de la façon suivante :</w:t>
       </w:r>
     </w:p>
     <w:p>
@@ -8809,7 +8297,7 @@
           <w:lang w:val="fr-FR"/>
         </w:rPr>
       </w:pPr>
-      <w:bookmarkStart w:id="26" w:name="_Toc102431558"/>
+      <w:bookmarkStart w:id="26" w:name="_Toc102493708"/>
       <w:r>
         <w:rPr>
           <w:lang w:val="fr-FR"/>
@@ -8864,7 +8352,6 @@
         </w:rPr>
         <w:t xml:space="preserve">Ce laboratoire met à notre disposition un bloc </w:t>
       </w:r>
-      <w:proofErr w:type="spellStart"/>
       <w:r>
         <w:rPr>
           <w:b/>
@@ -8873,7 +8360,6 @@
         </w:rPr>
         <w:t>zcnv_unit</w:t>
       </w:r>
-      <w:proofErr w:type="spellEnd"/>
       <w:r>
         <w:rPr>
           <w:b/>
@@ -8888,7 +8374,6 @@
         </w:rPr>
         <w:t xml:space="preserve">qui va se charger de construire les 4 bits significatifs du CPSR. Notre implémentation se limite donc à connecter correctement les valeurs de sortie de notre ALU aux entrées de cette unité, puis de combiner les différentes sorties de la </w:t>
       </w:r>
-      <w:proofErr w:type="spellStart"/>
       <w:r>
         <w:rPr>
           <w:b/>
@@ -8897,7 +8382,6 @@
         </w:rPr>
         <w:t>zcnv_unit</w:t>
       </w:r>
-      <w:proofErr w:type="spellEnd"/>
       <w:r>
         <w:rPr>
           <w:b/>
@@ -8930,21 +8414,7 @@
         <w:rPr>
           <w:lang w:val="fr-FR"/>
         </w:rPr>
-        <w:t xml:space="preserve">Dans la partie DECODE, nous avions implémenté un flag indiquant si oui ou non, le CPSR devait se mettre à jour. Nous utilisons donc ce flag dans EXECUTE que nous relions à l’entrée Write Enable du registre CPSR. </w:t>
-      </w:r>
-      <w:proofErr w:type="gramStart"/>
-      <w:r>
-        <w:rPr>
-          <w:lang w:val="fr-FR"/>
-        </w:rPr>
-        <w:t>Au final</w:t>
-      </w:r>
-      <w:proofErr w:type="gramEnd"/>
-      <w:r>
-        <w:rPr>
-          <w:lang w:val="fr-FR"/>
-        </w:rPr>
-        <w:t>, notre implémentation ressemble à ceci :</w:t>
+        <w:t>Dans la partie DECODE, nous avions implémenté un flag indiquant si oui ou non, le CPSR devait se mettre à jour. Nous utilisons donc ce flag dans EXECUTE que nous relions à l’entrée Write Enable du registre CPSR. Au final, notre implémentation ressemble à ceci :</w:t>
       </w:r>
     </w:p>
     <w:p>
@@ -9017,7 +8487,7 @@
           <w:lang w:val="fr-FR"/>
         </w:rPr>
       </w:pPr>
-      <w:bookmarkStart w:id="27" w:name="_Toc102431559"/>
+      <w:bookmarkStart w:id="27" w:name="_Toc102493709"/>
       <w:r>
         <w:rPr>
           <w:lang w:val="fr-FR"/>
@@ -9053,7 +8523,7 @@
           <w:lang w:val="fr-FR"/>
         </w:rPr>
       </w:pPr>
-      <w:bookmarkStart w:id="28" w:name="_Toc102431560"/>
+      <w:bookmarkStart w:id="28" w:name="_Toc102493710"/>
       <w:r>
         <w:rPr>
           <w:lang w:val="fr-FR"/>
@@ -9135,29 +8605,7 @@
         <w:rPr>
           <w:lang w:val="fr-FR"/>
         </w:rPr>
-        <w:t xml:space="preserve">Stocker en mémoire la valeur du Link </w:t>
-      </w:r>
-      <w:proofErr w:type="spellStart"/>
-      <w:proofErr w:type="gramStart"/>
-      <w:r>
-        <w:rPr>
-          <w:lang w:val="fr-FR"/>
-        </w:rPr>
-        <w:t>Register</w:t>
-      </w:r>
-      <w:proofErr w:type="spellEnd"/>
-      <w:r>
-        <w:rPr>
-          <w:lang w:val="fr-FR"/>
-        </w:rPr>
-        <w:t>(</w:t>
-      </w:r>
-      <w:proofErr w:type="gramEnd"/>
-      <w:r>
-        <w:rPr>
-          <w:lang w:val="fr-FR"/>
-        </w:rPr>
-        <w:t>LR) à l’adresse contenue dans le Stack Pointer(SP)</w:t>
+        <w:t>Stocker en mémoire la valeur du Link Register(LR) à l’adresse contenue dans le Stack Pointer(SP)</w:t>
       </w:r>
     </w:p>
     <w:p>
@@ -9230,21 +8678,7 @@
         <w:rPr>
           <w:lang w:val="fr-FR"/>
         </w:rPr>
-        <w:t xml:space="preserve">Mettre à jour le Program </w:t>
-      </w:r>
-      <w:proofErr w:type="spellStart"/>
-      <w:r>
-        <w:rPr>
-          <w:lang w:val="fr-FR"/>
-        </w:rPr>
-        <w:t>counter</w:t>
-      </w:r>
-      <w:proofErr w:type="spellEnd"/>
-      <w:r>
-        <w:rPr>
-          <w:lang w:val="fr-FR"/>
-        </w:rPr>
-        <w:t xml:space="preserve"> (PC) avec la valeur de LR.</w:t>
+        <w:t>Mettre à jour le Program counter (PC) avec la valeur de LR.</w:t>
       </w:r>
     </w:p>
     <w:p>
@@ -9261,46 +8695,301 @@
           <w:lang w:val="fr-FR"/>
         </w:rPr>
       </w:pPr>
-      <w:bookmarkStart w:id="29" w:name="_Toc102431561"/>
-      <w:r>
-        <w:rPr>
-          <w:lang w:val="fr-FR"/>
-        </w:rPr>
-        <w:t>Simulation</w:t>
+      <w:bookmarkStart w:id="29" w:name="_Toc102493711"/>
+      <w:r>
+        <w:rPr>
+          <w:lang w:val="fr-FR"/>
+        </w:rPr>
+        <w:t>Tes</w:t>
+      </w:r>
+      <w:r>
+        <w:rPr>
+          <w:lang w:val="fr-FR"/>
+        </w:rPr>
+        <w:t>t</w:t>
       </w:r>
       <w:bookmarkEnd w:id="29"/>
     </w:p>
     <w:p>
       <w:pPr>
+        <w:pStyle w:val="Titre3"/>
+        <w:rPr>
+          <w:lang w:val="fr-FR"/>
+        </w:rPr>
+      </w:pPr>
+      <w:bookmarkStart w:id="30" w:name="_Toc102493712"/>
+      <w:r>
+        <w:rPr>
+          <w:lang w:val="fr-FR"/>
+        </w:rPr>
+        <w:t>ALU et SHIFTER</w:t>
+      </w:r>
+      <w:bookmarkEnd w:id="30"/>
+    </w:p>
+    <w:p>
+      <w:pPr>
+        <w:rPr>
+          <w:lang w:val="fr-FR"/>
+        </w:rPr>
+      </w:pPr>
+      <w:r>
+        <w:rPr>
+          <w:lang w:val="fr-FR"/>
+        </w:rPr>
+        <w:t>Le but sera de tester les différents composants de cette partie. Pour des raisons de simplifications, nous avons simplement représenté sur un chronogramme les valeurs des opérandes ainsi que du résultat obtenu. Nous n’avons pas également représenté l’ensemble des instructions ici.</w:t>
+      </w:r>
+    </w:p>
+    <w:p>
+      <w:pPr>
+        <w:rPr>
+          <w:lang w:val="fr-FR"/>
+        </w:rPr>
+      </w:pPr>
+    </w:p>
+    <w:p>
+      <w:pPr>
+        <w:rPr>
+          <w:lang w:val="fr-FR"/>
+        </w:rPr>
+      </w:pPr>
+      <w:r>
+        <w:rPr>
+          <w:lang w:val="fr-FR"/>
+        </w:rPr>
+        <w:t>Soit le programme suivant ;</w:t>
+      </w:r>
+    </w:p>
+    <w:p>
+      <w:pPr>
+        <w:rPr>
+          <w:lang w:val="fr-FR"/>
+        </w:rPr>
+      </w:pPr>
+      <w:r>
+        <w:rPr>
+          <w:noProof/>
+        </w:rPr>
+        <w:drawing>
+          <wp:inline distT="0" distB="0" distL="0" distR="0" wp14:anchorId="040FD443" wp14:editId="6E4EC230">
+            <wp:extent cx="1628775" cy="1628775"/>
+            <wp:effectExtent l="0" t="0" r="9525" b="9525"/>
+            <wp:docPr id="2" name="Image 2" descr="Une image contenant table&#10;&#10;Description générée automatiquement"/>
+            <wp:cNvGraphicFramePr>
+              <a:graphicFrameLocks xmlns:a="http://schemas.openxmlformats.org/drawingml/2006/main" noChangeAspect="1"/>
+            </wp:cNvGraphicFramePr>
+            <a:graphic xmlns:a="http://schemas.openxmlformats.org/drawingml/2006/main">
+              <a:graphicData uri="http://schemas.openxmlformats.org/drawingml/2006/picture">
+                <pic:pic xmlns:pic="http://schemas.openxmlformats.org/drawingml/2006/picture">
+                  <pic:nvPicPr>
+                    <pic:cNvPr id="19" name="Image 19" descr="Une image contenant table&#10;&#10;Description générée automatiquement"/>
+                    <pic:cNvPicPr/>
+                  </pic:nvPicPr>
+                  <pic:blipFill>
+                    <a:blip r:embed="rId33"/>
+                    <a:stretch>
+                      <a:fillRect/>
+                    </a:stretch>
+                  </pic:blipFill>
+                  <pic:spPr>
+                    <a:xfrm>
+                      <a:off x="0" y="0"/>
+                      <a:ext cx="1628775" cy="1628775"/>
+                    </a:xfrm>
+                    <a:prstGeom prst="rect">
+                      <a:avLst/>
+                    </a:prstGeom>
+                  </pic:spPr>
+                </pic:pic>
+              </a:graphicData>
+            </a:graphic>
+          </wp:inline>
+        </w:drawing>
+      </w:r>
+    </w:p>
+    <w:p>
+      <w:pPr>
+        <w:rPr>
+          <w:lang w:val="fr-FR"/>
+        </w:rPr>
+      </w:pPr>
+    </w:p>
+    <w:p>
+      <w:pPr>
+        <w:rPr>
+          <w:lang w:val="fr-FR"/>
+        </w:rPr>
+      </w:pPr>
+      <w:r>
+        <w:rPr>
+          <w:lang w:val="fr-FR"/>
+        </w:rPr>
+        <w:t>Le chronogramme qui en résulte est le suivant. Nous pouvons constater qu’on y retrouve bien les résultats attendus.</w:t>
+      </w:r>
+    </w:p>
+    <w:p>
+      <w:pPr>
+        <w:rPr>
+          <w:lang w:val="fr-FR"/>
+        </w:rPr>
+      </w:pPr>
+    </w:p>
+    <w:p>
+      <w:pPr>
+        <w:rPr>
+          <w:lang w:val="fr-FR"/>
+        </w:rPr>
+      </w:pPr>
+      <w:r>
+        <w:rPr>
+          <w:noProof/>
+        </w:rPr>
+        <w:drawing>
+          <wp:inline distT="0" distB="0" distL="0" distR="0" wp14:anchorId="5E7C9FF3" wp14:editId="6E11187F">
+            <wp:extent cx="6120130" cy="1532255"/>
+            <wp:effectExtent l="0" t="0" r="0" b="0"/>
+            <wp:docPr id="3" name="Image 3" descr="Une image contenant table&#10;&#10;Description générée automatiquement"/>
+            <wp:cNvGraphicFramePr>
+              <a:graphicFrameLocks xmlns:a="http://schemas.openxmlformats.org/drawingml/2006/main" noChangeAspect="1"/>
+            </wp:cNvGraphicFramePr>
+            <a:graphic xmlns:a="http://schemas.openxmlformats.org/drawingml/2006/main">
+              <a:graphicData uri="http://schemas.openxmlformats.org/drawingml/2006/picture">
+                <pic:pic xmlns:pic="http://schemas.openxmlformats.org/drawingml/2006/picture">
+                  <pic:nvPicPr>
+                    <pic:cNvPr id="20" name="Image 20" descr="Une image contenant table&#10;&#10;Description générée automatiquement"/>
+                    <pic:cNvPicPr/>
+                  </pic:nvPicPr>
+                  <pic:blipFill>
+                    <a:blip r:embed="rId34"/>
+                    <a:stretch>
+                      <a:fillRect/>
+                    </a:stretch>
+                  </pic:blipFill>
+                  <pic:spPr>
+                    <a:xfrm>
+                      <a:off x="0" y="0"/>
+                      <a:ext cx="6120130" cy="1532255"/>
+                    </a:xfrm>
+                    <a:prstGeom prst="rect">
+                      <a:avLst/>
+                    </a:prstGeom>
+                  </pic:spPr>
+                </pic:pic>
+              </a:graphicData>
+            </a:graphic>
+          </wp:inline>
+        </w:drawing>
+      </w:r>
+    </w:p>
+    <w:p>
+      <w:pPr>
+        <w:rPr>
+          <w:lang w:val="fr-FR"/>
+        </w:rPr>
+      </w:pPr>
+    </w:p>
+    <w:p>
+      <w:pPr>
+        <w:pStyle w:val="Titre3"/>
+        <w:rPr>
+          <w:lang w:val="fr-FR"/>
+        </w:rPr>
+      </w:pPr>
+      <w:bookmarkStart w:id="31" w:name="_Toc102493713"/>
+      <w:r>
+        <w:rPr>
+          <w:lang w:val="fr-FR"/>
+        </w:rPr>
+        <w:t>Memory Access</w:t>
+      </w:r>
+      <w:bookmarkEnd w:id="31"/>
+    </w:p>
+    <w:p>
+      <w:pPr>
+        <w:rPr>
+          <w:lang w:val="fr-FR"/>
+        </w:rPr>
+      </w:pPr>
+      <w:r>
+        <w:rPr>
+          <w:lang w:val="fr-FR"/>
+        </w:rPr>
+        <w:t>Étant donné que cette partie n’a pas été implémenté par nous, nous n’avons pas jugé pertinent de tester le fonctionnement détaillé de ce circuit car nous supposons que ce dernier a été testé en amont. Toutefois, la partie qu’il est important de vérifier est que le DECODE des instructions faisant intervenir la mémoire de donnée soient testées correctement. Ce test est effectué dans la partie précédente</w:t>
+      </w:r>
+    </w:p>
+    <w:p>
+      <w:pPr>
         <w:pStyle w:val="Titre2"/>
       </w:pPr>
-      <w:bookmarkStart w:id="30" w:name="_Toc102431562"/>
-      <w:r>
-        <w:rPr>
-          <w:lang w:val="fr-FR"/>
-        </w:rPr>
-        <w:t>Tes</w:t>
-      </w:r>
-      <w:r>
-        <w:rPr>
-          <w:lang w:val="fr-FR"/>
-        </w:rPr>
-        <w:t>t</w:t>
-      </w:r>
-      <w:bookmarkEnd w:id="30"/>
-    </w:p>
-    <w:p>
-      <w:pPr>
-        <w:pStyle w:val="Titre2"/>
-      </w:pPr>
-      <w:bookmarkStart w:id="31" w:name="_Toc102431563"/>
-      <w:r>
+      <w:bookmarkStart w:id="32" w:name="_Toc102493714"/>
+      <w:r>
+        <w:lastRenderedPageBreak/>
         <w:t>Feedback</w:t>
       </w:r>
-      <w:bookmarkEnd w:id="31"/>
+      <w:bookmarkEnd w:id="32"/>
+    </w:p>
+    <w:p>
+      <w:r>
+        <w:t>Le principal feedback reçu pour cette partie venait de notre gestion de l’ALU. La première était une erreur de notre part sur la gestion du borrow lors d’une soustraction. En effet, nous avions inversé cette valeur en sortie pour le carry alors que le bloc logisim inverse déjà cette valeur pour nous. Cette erreur a donc été corrigée.</w:t>
+      </w:r>
+    </w:p>
+    <w:p/>
+    <w:p>
+      <w:r>
+        <w:t>Nous sélectionnons à l’aide de multiplexeurs la valeur de sortie du carry et de l’overflow. Toutefois, l’implémentation actuelle aurait pu être simplifiée. Nous n’avons toutefois engagé de temps à cette optimisation, car malgré une légère augmentation de la complexité, le composant fonctionne correctement.</w:t>
+      </w:r>
+    </w:p>
+    <w:p/>
+    <w:p>
+      <w:pPr>
+        <w:pStyle w:val="Titre1"/>
+      </w:pPr>
+      <w:bookmarkStart w:id="33" w:name="_Toc102493715"/>
+      <w:r>
+        <w:t>Conclusion</w:t>
+      </w:r>
+      <w:bookmarkEnd w:id="33"/>
+    </w:p>
+    <w:p>
+      <w:r>
+        <w:t>Au travers de ce rapport, nous réalisons le défi complexe qu’est la réalisation d’une architecture de processeur, et à quel point chaque partie est critique pour le bon fonctionnement de l’ensemble.</w:t>
+      </w:r>
+      <w:r>
+        <w:t xml:space="preserve"> Nous comprenons désormais mieux le rôle de chaque section d’un processeur ainsi</w:t>
+      </w:r>
+      <w:r>
+        <w:t xml:space="preserve"> que l’imbrication entres elles.</w:t>
+      </w:r>
+      <w:r>
+        <w:t xml:space="preserve"> Notons toutefois que ce rapport est une exposition simplifiée </w:t>
+      </w:r>
+      <w:r>
+        <w:t>et, avant tout, pédagogique d’un processeur, et que la réalité est parfois bien lien d’une simple représentation Logisim…</w:t>
+      </w:r>
     </w:p>
     <w:p/>
     <w:p/>
+    <w:p/>
+    <w:p/>
+    <w:p/>
+    <w:p/>
+    <w:p/>
+    <w:p/>
+    <w:p/>
+    <w:p/>
+    <w:p/>
+    <w:p/>
+    <w:p/>
+    <w:p/>
+    <w:p/>
+    <w:p/>
+    <w:p/>
+    <w:p/>
+    <w:p/>
+    <w:p/>
+    <w:p/>
+    <w:p/>
+    <w:p/>
+    <w:p/>
     <w:p>
       <w:pPr>
         <w:rPr>
@@ -9318,26 +9007,38 @@
         <w:rPr>
           <w:rFonts w:ascii="Arial" w:hAnsi="Arial" w:cs="Arial"/>
         </w:rPr>
-        <w:t>Date :   Date rendu du rapport</w:t>
-      </w:r>
-    </w:p>
-    <w:p>
-      <w:pPr>
+        <w:t xml:space="preserve">Date :   </w:t>
+      </w:r>
+      <w:r>
         <w:rPr>
           <w:rFonts w:ascii="Arial" w:hAnsi="Arial" w:cs="Arial"/>
         </w:rPr>
-      </w:pPr>
-    </w:p>
-    <w:p>
-      <w:pPr>
+        <w:t>0</w:t>
+      </w:r>
+      <w:r>
         <w:rPr>
           <w:rFonts w:ascii="Arial" w:hAnsi="Arial" w:cs="Arial"/>
         </w:rPr>
-      </w:pPr>
-      <w:r>
+        <w:t>3 mai 2022</w:t>
+      </w:r>
+    </w:p>
+    <w:p>
+      <w:pPr>
         <w:rPr>
           <w:rFonts w:ascii="Arial" w:hAnsi="Arial" w:cs="Arial"/>
         </w:rPr>
+      </w:pPr>
+    </w:p>
+    <w:p>
+      <w:pPr>
+        <w:rPr>
+          <w:rFonts w:ascii="Arial" w:hAnsi="Arial" w:cs="Arial"/>
+        </w:rPr>
+      </w:pPr>
+      <w:r>
+        <w:rPr>
+          <w:rFonts w:ascii="Arial" w:hAnsi="Arial" w:cs="Arial"/>
+        </w:rPr>
         <w:t>Noms des étudiants :</w:t>
       </w:r>
       <w:r>
@@ -9345,164 +9046,30 @@
           <w:rFonts w:ascii="Arial" w:hAnsi="Arial" w:cs="Arial"/>
         </w:rPr>
         <w:tab/>
-        <w:t>Etudiant A</w:t>
       </w:r>
       <w:r>
         <w:rPr>
           <w:rFonts w:ascii="Arial" w:hAnsi="Arial" w:cs="Arial"/>
         </w:rPr>
+        <w:t>Bastian Chollet</w:t>
+      </w:r>
+      <w:r>
+        <w:rPr>
+          <w:rFonts w:ascii="Arial" w:hAnsi="Arial" w:cs="Arial"/>
+        </w:rPr>
         <w:tab/>
-        <w:t>Etudiant B</w:t>
-      </w:r>
-    </w:p>
-    <w:p>
-      <w:pPr>
-        <w:tabs>
-          <w:tab w:val="center" w:pos="3363"/>
-          <w:tab w:val="center" w:pos="6783"/>
-        </w:tabs>
+      </w:r>
+      <w:r>
         <w:rPr>
           <w:rFonts w:ascii="Arial" w:hAnsi="Arial" w:cs="Arial"/>
         </w:rPr>
-      </w:pPr>
-    </w:p>
-    <w:p>
-      <w:pPr>
-        <w:tabs>
-          <w:tab w:val="center" w:pos="3363"/>
-          <w:tab w:val="center" w:pos="6783"/>
-        </w:tabs>
-        <w:rPr>
-          <w:rFonts w:ascii="Arial" w:hAnsi="Arial" w:cs="Arial"/>
-        </w:rPr>
-      </w:pPr>
-    </w:p>
-    <w:p>
-      <w:pPr>
-        <w:tabs>
-          <w:tab w:val="center" w:pos="3363"/>
-          <w:tab w:val="center" w:pos="6783"/>
-        </w:tabs>
-        <w:rPr>
-          <w:rFonts w:ascii="Arial" w:hAnsi="Arial" w:cs="Arial"/>
-        </w:rPr>
-      </w:pPr>
-    </w:p>
-    <w:p>
-      <w:pPr>
-        <w:tabs>
-          <w:tab w:val="center" w:pos="3363"/>
-          <w:tab w:val="center" w:pos="6783"/>
-        </w:tabs>
-        <w:rPr>
-          <w:rFonts w:ascii="Arial" w:hAnsi="Arial" w:cs="Arial"/>
-        </w:rPr>
-      </w:pPr>
-    </w:p>
-    <w:p>
-      <w:pPr>
-        <w:tabs>
-          <w:tab w:val="center" w:pos="3363"/>
-          <w:tab w:val="center" w:pos="6783"/>
-        </w:tabs>
-        <w:rPr>
-          <w:rFonts w:ascii="Arial" w:hAnsi="Arial" w:cs="Arial"/>
-        </w:rPr>
-      </w:pPr>
-    </w:p>
-    <w:p>
-      <w:pPr>
-        <w:tabs>
-          <w:tab w:val="center" w:pos="3363"/>
-          <w:tab w:val="center" w:pos="6783"/>
-        </w:tabs>
-        <w:rPr>
-          <w:rFonts w:ascii="Arial" w:hAnsi="Arial" w:cs="Arial"/>
-        </w:rPr>
-      </w:pPr>
-      <w:r>
-        <w:br w:type="page"/>
-      </w:r>
-    </w:p>
-    <w:p>
-      <w:pPr>
-        <w:pStyle w:val="Titre1"/>
-      </w:pPr>
-      <w:bookmarkStart w:id="32" w:name="_Toc102431564"/>
-      <w:r>
-        <w:lastRenderedPageBreak/>
-        <w:t>Conclusion</w:t>
-      </w:r>
-      <w:bookmarkEnd w:id="32"/>
-    </w:p>
-    <w:p>
-      <w:r>
-        <w:t xml:space="preserve">Qu’a-t-on tiré du </w:t>
-      </w:r>
-      <w:proofErr w:type="spellStart"/>
-      <w:proofErr w:type="gramStart"/>
-      <w:r>
-        <w:t>projet,quels</w:t>
-      </w:r>
-      <w:proofErr w:type="spellEnd"/>
-      <w:proofErr w:type="gramEnd"/>
-      <w:r>
-        <w:t xml:space="preserve"> problèmes rencontrés (organisationnels, méthodologiques, techniques, …)  </w:t>
-      </w:r>
-      <w:proofErr w:type="gramStart"/>
-      <w:r>
-        <w:t>comment</w:t>
-      </w:r>
-      <w:proofErr w:type="gramEnd"/>
-      <w:r>
-        <w:t xml:space="preserve"> refaire certain point et remarques personnels</w:t>
-      </w:r>
-      <w:r>
-        <w:t>, utilité des PDF des cours</w:t>
-      </w:r>
-    </w:p>
-    <w:p>
-      <w:pPr>
-        <w:pStyle w:val="Titre1"/>
-      </w:pPr>
-      <w:bookmarkStart w:id="33" w:name="_Toc102431565"/>
-      <w:r>
-        <w:t>Annexe</w:t>
-      </w:r>
-      <w:bookmarkEnd w:id="33"/>
-    </w:p>
-    <w:p>
-      <w:pPr>
-        <w:tabs>
-          <w:tab w:val="center" w:pos="3363"/>
-          <w:tab w:val="center" w:pos="6783"/>
-        </w:tabs>
-        <w:rPr>
-          <w:rFonts w:ascii="Arial" w:hAnsi="Arial" w:cs="Arial"/>
-        </w:rPr>
-      </w:pPr>
-    </w:p>
-    <w:p>
-      <w:pPr>
-        <w:tabs>
-          <w:tab w:val="center" w:pos="3363"/>
-          <w:tab w:val="center" w:pos="6783"/>
-        </w:tabs>
-        <w:rPr>
-          <w:rFonts w:ascii="Arial" w:hAnsi="Arial" w:cs="Arial"/>
-        </w:rPr>
-      </w:pPr>
-      <w:r>
-        <w:rPr>
-          <w:rFonts w:ascii="Arial" w:hAnsi="Arial" w:cs="Arial"/>
-        </w:rPr>
-        <w:t>Documents annexés avec numérotation et commentaires.</w:t>
+        <w:t>Kevin Ferati</w:t>
       </w:r>
     </w:p>
     <w:sectPr>
-      <w:headerReference w:type="default" r:id="rId33"/>
-      <w:footerReference w:type="default" r:id="rId34"/>
-      <w:headerReference w:type="first" r:id="rId35"/>
+      <w:headerReference w:type="default" r:id="rId35"/>
+      <w:footerReference w:type="default" r:id="rId36"/>
+      <w:headerReference w:type="first" r:id="rId37"/>
       <w:pgSz w:w="11906" w:h="16838"/>
       <w:pgMar w:top="1418" w:right="1134" w:bottom="1418" w:left="1134" w:header="709" w:footer="709" w:gutter="0"/>
       <w:pgNumType w:start="0"/>
@@ -9548,27 +9115,17 @@
         <w:tab w:val="center" w:pos="4820"/>
         <w:tab w:val="right" w:pos="9639"/>
       </w:tabs>
-      <w:jc w:val="center"/>
       <w:rPr>
         <w:rFonts w:ascii="Arial" w:hAnsi="Arial" w:cs="Arial"/>
         <w:lang w:val="fr-FR"/>
       </w:rPr>
     </w:pPr>
-    <w:proofErr w:type="gramStart"/>
     <w:r>
       <w:rPr>
         <w:rFonts w:ascii="Arial" w:hAnsi="Arial" w:cs="Arial"/>
         <w:lang w:val="fr-FR"/>
       </w:rPr>
-      <w:t>page</w:t>
-    </w:r>
-    <w:proofErr w:type="gramEnd"/>
-    <w:r>
-      <w:rPr>
-        <w:rFonts w:ascii="Arial" w:hAnsi="Arial" w:cs="Arial"/>
-        <w:lang w:val="fr-FR"/>
-      </w:rPr>
-      <w:t xml:space="preserve"> </w:t>
+      <w:tab/>
     </w:r>
     <w:r>
       <w:rPr>
@@ -9718,7 +9275,7 @@
             <w:rPr>
               <w:rFonts w:ascii="Arial" w:hAnsi="Arial" w:cs="Arial"/>
             </w:rPr>
-            <w:t>Titre manipulation</w:t>
+            <w:t>Processeur MIPS</w:t>
           </w:r>
         </w:p>
         <w:p>
@@ -9736,7 +9293,19 @@
             <w:rPr>
               <w:rFonts w:ascii="Arial" w:hAnsi="Arial" w:cs="Arial"/>
             </w:rPr>
-            <w:t>Etudiant A/ Etudiant B</w:t>
+            <w:t xml:space="preserve">Bastian Chollet </w:t>
+          </w:r>
+          <w:r>
+            <w:rPr>
+              <w:rFonts w:ascii="Arial" w:hAnsi="Arial" w:cs="Arial"/>
+            </w:rPr>
+            <w:t xml:space="preserve">/ </w:t>
+          </w:r>
+          <w:r>
+            <w:rPr>
+              <w:rFonts w:ascii="Arial" w:hAnsi="Arial" w:cs="Arial"/>
+            </w:rPr>
+            <w:t>Kevin Ferati</w:t>
           </w:r>
         </w:p>
       </w:tc>
@@ -11051,7 +10620,10 @@
   <w:style w:type="paragraph" w:default="1" w:styleId="Normal">
     <w:name w:val="Normal"/>
     <w:qFormat/>
-    <w:rsid w:val="00DB6715"/>
+    <w:rsid w:val="00A833BF"/>
+    <w:pPr>
+      <w:jc w:val="both"/>
+    </w:pPr>
     <w:rPr>
       <w:sz w:val="24"/>
       <w:szCs w:val="24"/>
@@ -11709,6 +11281,38 @@
       <w:lang w:eastAsia="fr-CH"/>
     </w:rPr>
   </w:style>
+  <w:style w:type="paragraph" w:styleId="Titre">
+    <w:name w:val="Title"/>
+    <w:basedOn w:val="Normal"/>
+    <w:next w:val="Normal"/>
+    <w:link w:val="TitreCar"/>
+    <w:qFormat/>
+    <w:rsid w:val="008234B7"/>
+    <w:pPr>
+      <w:contextualSpacing/>
+    </w:pPr>
+    <w:rPr>
+      <w:rFonts w:asciiTheme="majorHAnsi" w:eastAsiaTheme="majorEastAsia" w:hAnsiTheme="majorHAnsi" w:cstheme="majorBidi"/>
+      <w:spacing w:val="-10"/>
+      <w:kern w:val="28"/>
+      <w:sz w:val="56"/>
+      <w:szCs w:val="56"/>
+    </w:rPr>
+  </w:style>
+  <w:style w:type="character" w:customStyle="1" w:styleId="TitreCar">
+    <w:name w:val="Titre Car"/>
+    <w:basedOn w:val="Policepardfaut"/>
+    <w:link w:val="Titre"/>
+    <w:rsid w:val="008234B7"/>
+    <w:rPr>
+      <w:rFonts w:asciiTheme="majorHAnsi" w:eastAsiaTheme="majorEastAsia" w:hAnsiTheme="majorHAnsi" w:cstheme="majorBidi"/>
+      <w:spacing w:val="-10"/>
+      <w:kern w:val="28"/>
+      <w:sz w:val="56"/>
+      <w:szCs w:val="56"/>
+      <w:lang w:eastAsia="en-US"/>
+    </w:rPr>
+  </w:style>
 </w:styles>
 </file>
 

</xml_diff>